<commit_message>
[CDP] - Memoria actualiizada
</commit_message>
<xml_diff>
--- a/Comportamiento de Personajes/Memoria/Memoria.docx
+++ b/Comportamiento de Personajes/Memoria/Memoria.docx
@@ -46,7 +46,15 @@
     </w:p>
     <w:p>
       <w:r>
-        <w:t>Mario Belén Rivera, Sergio Cruz Serrano, Mireya Funke Prieto, Samuel Ríos Carlos, Enrique Sánchez de Francisco</w:t>
+        <w:t xml:space="preserve">Mario Belén Rivera, Sergio Cruz Serrano, Mireya </w:t>
+      </w:r>
+      <w:proofErr w:type="spellStart"/>
+      <w:r>
+        <w:t>Funke</w:t>
+      </w:r>
+      <w:proofErr w:type="spellEnd"/>
+      <w:r>
+        <w:t xml:space="preserve"> Prieto, Samuel Ríos Carlos, Enrique Sánchez de Francisco</w:t>
       </w:r>
     </w:p>
     <w:p/>
@@ -250,13 +258,47 @@
       <w:pPr>
         <w:jc w:val="both"/>
       </w:pPr>
+      <w:proofErr w:type="spellStart"/>
       <w:r>
         <w:rPr>
           <w:i/>
           <w:iCs/>
         </w:rPr>
-        <w:t>Mashallow: Pilferage in YolkTown</w:t>
-      </w:r>
+        <w:t>Mashallow</w:t>
+      </w:r>
+      <w:proofErr w:type="spellEnd"/>
+      <w:r>
+        <w:rPr>
+          <w:i/>
+          <w:iCs/>
+        </w:rPr>
+        <w:t xml:space="preserve">: </w:t>
+      </w:r>
+      <w:proofErr w:type="spellStart"/>
+      <w:r>
+        <w:rPr>
+          <w:i/>
+          <w:iCs/>
+        </w:rPr>
+        <w:t>Pilferage</w:t>
+      </w:r>
+      <w:proofErr w:type="spellEnd"/>
+      <w:r>
+        <w:rPr>
+          <w:i/>
+          <w:iCs/>
+        </w:rPr>
+        <w:t xml:space="preserve"> in </w:t>
+      </w:r>
+      <w:proofErr w:type="spellStart"/>
+      <w:r>
+        <w:rPr>
+          <w:i/>
+          <w:iCs/>
+        </w:rPr>
+        <w:t>YolkTown</w:t>
+      </w:r>
+      <w:proofErr w:type="spellEnd"/>
       <w:r>
         <w:t xml:space="preserve"> es un juego </w:t>
       </w:r>
@@ -302,8 +344,13 @@
       <w:r>
         <w:t xml:space="preserve"> por el pueblo robando a los aldeanos. </w:t>
       </w:r>
-      <w:r>
-        <w:t>Marshallow,</w:t>
+      <w:proofErr w:type="spellStart"/>
+      <w:r>
+        <w:t>Marshallow</w:t>
+      </w:r>
+      <w:proofErr w:type="spellEnd"/>
+      <w:r>
+        <w:t>,</w:t>
       </w:r>
       <w:r>
         <w:t xml:space="preserve"> </w:t>
@@ -509,27 +556,39 @@
         <w:jc w:val="both"/>
       </w:pPr>
       <w:r>
-        <w:t>El diseño de nivel de “Marshallow: Pilferage in YolkTown” es algo que se ha tenido claro desde prácticamente el primer momento, ya que se quería crear un escenario no demasiado grande para concentrar la acción de robo del ladrón y a la vez un lo suficientemente amplio como para dar sensación de libertad al jugador.</w:t>
-      </w:r>
-    </w:p>
-    <w:p>
-      <w:pPr>
-        <w:jc w:val="both"/>
-      </w:pPr>
-      <w:r>
-        <w:t xml:space="preserve">Se ha decidido diseñar un nivel en el que </w:t>
-      </w:r>
-      <w:r>
-        <w:t>las</w:t>
-      </w:r>
-      <w:r>
-        <w:t xml:space="preserve"> 6 zonas de interés</w:t>
-      </w:r>
-      <w:r>
-        <w:t xml:space="preserve"> están</w:t>
-      </w:r>
-      <w:r>
-        <w:t xml:space="preserve"> distribuidas en forma de estrella con una de ellas en el centro (la plaza del pueblo) y las cinco restantes alrededor de esta. Al ser un nivel compacto, se genera una jugabilidad más frenética ya que no hay mucha distancia entre una zona y otra, intentando así no alargar demasiado las partidas. </w:t>
+        <w:t>El diseño de nivel de “</w:t>
+      </w:r>
+      <w:proofErr w:type="spellStart"/>
+      <w:r>
+        <w:t>Marshallow</w:t>
+      </w:r>
+      <w:proofErr w:type="spellEnd"/>
+      <w:r>
+        <w:t xml:space="preserve">: </w:t>
+      </w:r>
+      <w:proofErr w:type="spellStart"/>
+      <w:r>
+        <w:t>Pilferage</w:t>
+      </w:r>
+      <w:proofErr w:type="spellEnd"/>
+      <w:r>
+        <w:t xml:space="preserve"> in </w:t>
+      </w:r>
+      <w:proofErr w:type="spellStart"/>
+      <w:r>
+        <w:t>YolkTown</w:t>
+      </w:r>
+      <w:proofErr w:type="spellEnd"/>
+      <w:r>
+        <w:t>” es algo que se ha tenido claro desde prácticamente el primer momento, ya que se quería crear un escenario no demasiado grande para concentrar la acción de robo del ladrón y a la vez un lo suficientemente amplio como para dar sensación de libertad al jugador.</w:t>
+      </w:r>
+    </w:p>
+    <w:p>
+      <w:pPr>
+        <w:jc w:val="both"/>
+      </w:pPr>
+      <w:r>
+        <w:t xml:space="preserve">Se ha decidido diseñar un nivel en el que las 6 zonas de interés están distribuidas en forma de estrella con una de ellas en el centro (la plaza del pueblo) y las cinco restantes alrededor de esta. Al ser un nivel compacto, se genera una jugabilidad más frenética ya que no hay mucha distancia entre una zona y otra, intentando así no alargar demasiado las partidas. </w:t>
       </w:r>
     </w:p>
     <w:p>
@@ -549,7 +608,23 @@
         <w:jc w:val="both"/>
       </w:pPr>
       <w:r>
-        <w:t>A continuación, se muestra una imagen en vista cenital del blocking del escenario, resaltando en rojo las zonas comentadas anteriormente. Se puede observar cómo encontramos múltiples conexiones entre estas, generando así un gameplay fluido.</w:t>
+        <w:t xml:space="preserve">A continuación, se muestra una imagen en vista cenital del </w:t>
+      </w:r>
+      <w:proofErr w:type="spellStart"/>
+      <w:r>
+        <w:t>blocking</w:t>
+      </w:r>
+      <w:proofErr w:type="spellEnd"/>
+      <w:r>
+        <w:t xml:space="preserve"> del escenario, resaltando en rojo las zonas comentadas anteriormente. Se puede observar cómo encontramos múltiples conexiones entre estas, generando así un </w:t>
+      </w:r>
+      <w:proofErr w:type="spellStart"/>
+      <w:r>
+        <w:t>gameplay</w:t>
+      </w:r>
+      <w:proofErr w:type="spellEnd"/>
+      <w:r>
+        <w:t xml:space="preserve"> fluido.</w:t>
       </w:r>
     </w:p>
     <w:p>
@@ -876,6 +951,7 @@
         </w:rPr>
         <w:t>“</w:t>
       </w:r>
+      <w:proofErr w:type="spellStart"/>
       <w:r>
         <w:rPr>
           <w:i/>
@@ -890,18 +966,44 @@
         </w:rPr>
         <w:t>hallow</w:t>
       </w:r>
+      <w:proofErr w:type="spellEnd"/>
       <w:r>
         <w:rPr>
           <w:i/>
           <w:iCs/>
         </w:rPr>
-        <w:t>: Pilferage in YolkTown</w:t>
-      </w:r>
+        <w:t xml:space="preserve">: </w:t>
+      </w:r>
+      <w:proofErr w:type="spellStart"/>
       <w:r>
         <w:rPr>
           <w:i/>
           <w:iCs/>
         </w:rPr>
+        <w:t>Pilferage</w:t>
+      </w:r>
+      <w:proofErr w:type="spellEnd"/>
+      <w:r>
+        <w:rPr>
+          <w:i/>
+          <w:iCs/>
+        </w:rPr>
+        <w:t xml:space="preserve"> in </w:t>
+      </w:r>
+      <w:proofErr w:type="spellStart"/>
+      <w:r>
+        <w:rPr>
+          <w:i/>
+          <w:iCs/>
+        </w:rPr>
+        <w:t>YolkTown</w:t>
+      </w:r>
+      <w:proofErr w:type="spellEnd"/>
+      <w:r>
+        <w:rPr>
+          <w:i/>
+          <w:iCs/>
+        </w:rPr>
         <w:t>”</w:t>
       </w:r>
       <w:r>
@@ -927,7 +1029,25 @@
         </w:rPr>
       </w:pPr>
       <w:r>
-        <w:t xml:space="preserve">El control en ordenador es mediante clicks de ratón, haciendo click en la parte del escenario a la que </w:t>
+        <w:t xml:space="preserve">El control en ordenador es mediante </w:t>
+      </w:r>
+      <w:proofErr w:type="spellStart"/>
+      <w:r>
+        <w:t>clicks</w:t>
+      </w:r>
+      <w:proofErr w:type="spellEnd"/>
+      <w:r>
+        <w:t xml:space="preserve"> de ratón, haciendo </w:t>
+      </w:r>
+      <w:proofErr w:type="spellStart"/>
+      <w:proofErr w:type="gramStart"/>
+      <w:r>
+        <w:t>click</w:t>
+      </w:r>
+      <w:proofErr w:type="spellEnd"/>
+      <w:proofErr w:type="gramEnd"/>
+      <w:r>
+        <w:t xml:space="preserve"> en la parte del escenario a la que </w:t>
       </w:r>
       <w:r>
         <w:t>se dese</w:t>
@@ -961,11 +1081,24 @@
         <w:t>exactamente</w:t>
       </w:r>
       <w:r>
-        <w:t xml:space="preserve"> igual que en ordenador, pero sustituyendo los clicks por “tap</w:t>
+        <w:t xml:space="preserve"> igual que en ordenador, pero sustituyendo los </w:t>
+      </w:r>
+      <w:proofErr w:type="spellStart"/>
+      <w:r>
+        <w:t>clicks</w:t>
+      </w:r>
+      <w:proofErr w:type="spellEnd"/>
+      <w:r>
+        <w:t xml:space="preserve"> por “</w:t>
+      </w:r>
+      <w:proofErr w:type="spellStart"/>
+      <w:r>
+        <w:t>tap</w:t>
       </w:r>
       <w:r>
         <w:t>s</w:t>
       </w:r>
+      <w:proofErr w:type="spellEnd"/>
       <w:r>
         <w:t>” o toque</w:t>
       </w:r>
@@ -1038,283 +1171,337 @@
       <w:r>
         <w:t xml:space="preserve">En este documento especificaremos detalladamente qué comportamientos van a seguir los personajes de </w:t>
       </w:r>
+      <w:proofErr w:type="spellStart"/>
       <w:r>
         <w:rPr>
           <w:i/>
           <w:iCs/>
         </w:rPr>
-        <w:t>Marshallow: Pilferage en Yolktown</w:t>
-      </w:r>
-      <w:r>
-        <w:t>, el cual cabe destacar que cuenta con dos tipos de PNJs muy diferenciados, los aldeanos y el ladrón. A modo de introducción, explicaremos resumidamente el funcionamiento del videojuego y qué papel tienen dichos PNJs. Todos los personajes cuentan con accesorios, colores del cuerpo y número de ojos distintos al resto, por tanto, cada aldeano tiene sus características distintivas. La gracia es que el ladrón contará con sus propios accesorios, y al ser visualmente igual que un aldeano, se mimetizará entre ellos. Y por si fuera poco, cada partida es diferente al resto, ya que todos los pueblerinos aparecerán con características aleatorias, teniendo en cuenta que no puede haber dos iguales. Para identificar al ladrón, que no es tarea fácil, el usuario hará uso de las declaraciones de los habitantes que han sido tanto víctimas como testigos de un robo, y una vez recabada cierta información el jugador será capaz de diferenciar al ladrón entre todos los aldeanos para así detenerlo y ganar la partida.</w:t>
-      </w:r>
-    </w:p>
-    <w:p>
-      <w:pPr>
-        <w:jc w:val="both"/>
-      </w:pPr>
-      <w:r>
-        <w:t>A continuación, se explicará en profundidad el comportamiento de todos los personajes que conforman el videojuego.</w:t>
-      </w:r>
-    </w:p>
-    <w:p>
-      <w:pPr>
-        <w:jc w:val="both"/>
-      </w:pPr>
-      <w:r>
-        <w:rPr>
-          <w:b/>
-          <w:bCs/>
-        </w:rPr>
-        <w:t xml:space="preserve">* </w:t>
-      </w:r>
-      <w:r>
-        <w:t xml:space="preserve">Para el comportamiento de los aldeanos y el ladrón, hemos decidido usar </w:t>
-      </w:r>
+        <w:t>Marshallow</w:t>
+      </w:r>
+      <w:proofErr w:type="spellEnd"/>
       <w:r>
         <w:rPr>
           <w:i/>
           <w:iCs/>
         </w:rPr>
-        <w:t>behaviour trees</w:t>
-      </w:r>
-      <w:r>
-        <w:t>, ya que son una solución de alto nivel fácil de trabajar y escalables, que permiten cambios de manera rápida y cómoda. Además, nos evita tener que programar la lógica por código y nos lo facilita mediante su herramienta de grafo.</w:t>
-      </w:r>
-    </w:p>
-    <w:p>
-      <w:pPr>
-        <w:pStyle w:val="Ttulo2"/>
-      </w:pPr>
-      <w:r>
-        <w:t>Aldeanos</w:t>
-      </w:r>
-    </w:p>
-    <w:p>
-      <w:pPr>
-        <w:jc w:val="both"/>
-      </w:pPr>
-      <w:r>
-        <w:rPr>
-          <w:b/>
-          <w:bCs/>
-        </w:rPr>
-        <w:t>Descripción</w:t>
-      </w:r>
-      <w:r>
-        <w:t>: a lo largo de</w:t>
-      </w:r>
-      <w:r>
-        <w:t>l pueblo se podrán encontrar diferentes aldeanos vestidos con diferentes accesorios (sombreros, corbatas...)</w:t>
-      </w:r>
-      <w:r>
-        <w:t>.</w:t>
-      </w:r>
-    </w:p>
-    <w:p>
-      <w:pPr>
-        <w:pStyle w:val="Prrafodelista"/>
-        <w:numPr>
-          <w:ilvl w:val="0"/>
-          <w:numId w:val="5"/>
-        </w:numPr>
-        <w:jc w:val="both"/>
-        <w:rPr>
-          <w:rFonts w:eastAsiaTheme="minorEastAsia"/>
-        </w:rPr>
-      </w:pPr>
-      <w:r>
-        <w:t>Interacción con el entorno para moverse.</w:t>
-      </w:r>
-    </w:p>
-    <w:p>
-      <w:pPr>
-        <w:pStyle w:val="Prrafodelista"/>
-        <w:numPr>
-          <w:ilvl w:val="0"/>
-          <w:numId w:val="5"/>
-        </w:numPr>
-        <w:jc w:val="both"/>
-      </w:pPr>
-      <w:r>
-        <w:t>Interacción con el jugador.</w:t>
-      </w:r>
-    </w:p>
-    <w:p>
-      <w:pPr>
-        <w:pStyle w:val="Prrafodelista"/>
-        <w:numPr>
-          <w:ilvl w:val="0"/>
-          <w:numId w:val="5"/>
-        </w:numPr>
-        <w:jc w:val="both"/>
-      </w:pPr>
-      <w:r>
-        <w:t>Interacción con el ladrón cuando este le roba cambiar su estado (emoción, conflicto).</w:t>
-      </w:r>
-    </w:p>
-    <w:p>
-      <w:pPr>
-        <w:pStyle w:val="Prrafodelista"/>
-        <w:numPr>
-          <w:ilvl w:val="0"/>
-          <w:numId w:val="5"/>
-        </w:numPr>
-        <w:jc w:val="both"/>
-      </w:pPr>
-      <w:r>
-        <w:t>Dinámica de contenido</w:t>
-      </w:r>
-      <w:r>
-        <w:t>.</w:t>
-      </w:r>
-    </w:p>
-    <w:p>
-      <w:pPr>
-        <w:pStyle w:val="Prrafodelista"/>
-        <w:numPr>
-          <w:ilvl w:val="0"/>
-          <w:numId w:val="5"/>
-        </w:numPr>
-        <w:jc w:val="both"/>
-      </w:pPr>
-      <w:r>
-        <w:t>Análisis --&gt; smart objects.</w:t>
-      </w:r>
-    </w:p>
-    <w:p>
-      <w:pPr>
-        <w:pStyle w:val="Prrafodelista"/>
-        <w:numPr>
-          <w:ilvl w:val="0"/>
-          <w:numId w:val="5"/>
-        </w:numPr>
-        <w:jc w:val="both"/>
-      </w:pPr>
-      <w:r>
-        <w:t>Objetivos pequeños.</w:t>
-      </w:r>
-    </w:p>
-    <w:p>
-      <w:pPr>
-        <w:pStyle w:val="Prrafodelista"/>
-        <w:numPr>
-          <w:ilvl w:val="0"/>
-          <w:numId w:val="5"/>
-        </w:numPr>
-        <w:jc w:val="both"/>
-      </w:pPr>
-      <w:r>
-        <w:t>Razona: extrae hecho</w:t>
-      </w:r>
-      <w:r>
-        <w:t>s</w:t>
-      </w:r>
-      <w:r>
-        <w:t xml:space="preserve"> relevantes observados.</w:t>
-      </w:r>
-    </w:p>
-    <w:p>
-      <w:pPr>
-        <w:pStyle w:val="Prrafodelista"/>
-        <w:numPr>
-          <w:ilvl w:val="0"/>
-          <w:numId w:val="5"/>
-        </w:numPr>
-        <w:jc w:val="both"/>
-      </w:pPr>
-      <w:r>
-        <w:t>Decidir:</w:t>
-      </w:r>
-      <w:r>
-        <w:t xml:space="preserve"> que vaya a un sitio y si hay mucha gente que se vaya a otro</w:t>
-      </w:r>
-    </w:p>
-    <w:p>
-      <w:pPr>
-        <w:pStyle w:val="Prrafodelista"/>
-        <w:numPr>
-          <w:ilvl w:val="0"/>
-          <w:numId w:val="5"/>
-        </w:numPr>
-        <w:jc w:val="both"/>
-      </w:pPr>
-      <w:r>
-        <w:lastRenderedPageBreak/>
-        <w:t>Actuar.</w:t>
-      </w:r>
-    </w:p>
-    <w:p>
-      <w:pPr>
-        <w:jc w:val="both"/>
-      </w:pPr>
-      <w:r>
-        <w:t>En primer lugar, encontramos a los aldeanos, PNJs que transitan por el escenario recorriendo el mapa de un punto de interés a otro, siendo estos las diferentes partes del pueblo, como por ejemplo el parque, el mercado o el ayuntamiento. El aldeano elegirá aleatoriamente a qué punto va a moverse una vez lleve un tiempo X en el actual, decidiendo una vez en el nuevo punto si se queda o se mueve a otro. Esto sucede para que no se supere el cupo máximo de posibles aldeanos en un mismo punto, consiguiendo de esta forma un mejor reparto de las zonas, ya que nunca se darán los casos donde haya una zona con exceso de habitantes o con ausencia de ellos. Para moverse entre zonas, el agente utilizará una Navmesh.</w:t>
-      </w:r>
-    </w:p>
-    <w:p>
-      <w:pPr>
-        <w:jc w:val="both"/>
-      </w:pPr>
-      <w:r>
-        <w:t>Como se ha comentado anteriormente, los aldeanos pueden ser tanto víctimas como testigos de robo por parte del ladrón. Por tanto, en total contaríamos con tres tipos de comportamientos de pueblerino: víctima, testigo y viandante. El estado por defecto de un aldeano es el de viandante, pero este cambia al de víctima si le roban o al de testigo si presencia un robo.</w:t>
-      </w:r>
-    </w:p>
-    <w:p>
-      <w:pPr>
-        <w:jc w:val="both"/>
-      </w:pPr>
-      <w:r>
-        <w:t>Seguidamente se explicarán más a fondo estos posibles estados y cómo se comportan los agentes.</w:t>
-      </w:r>
-    </w:p>
-    <w:p>
-      <w:pPr>
-        <w:jc w:val="both"/>
-        <w:rPr>
-          <w:b/>
-          <w:bCs/>
-        </w:rPr>
-      </w:pPr>
-      <w:r>
-        <w:rPr>
-          <w:b/>
-          <w:bCs/>
-        </w:rPr>
-        <w:t>Flujo en partida del comportamiento de</w:t>
-      </w:r>
-      <w:r>
-        <w:rPr>
-          <w:b/>
-          <w:bCs/>
-        </w:rPr>
-        <w:t xml:space="preserve"> un aldeano </w:t>
-      </w:r>
-      <w:r>
-        <w:rPr>
-          <w:b/>
-          <w:bCs/>
-        </w:rPr>
-        <w:t>(desde el inicio de esta):</w:t>
-      </w:r>
-    </w:p>
-    <w:p>
-      <w:pPr>
-        <w:pStyle w:val="Prrafodelista"/>
-        <w:numPr>
-          <w:ilvl w:val="0"/>
-          <w:numId w:val="7"/>
-        </w:numPr>
-        <w:jc w:val="both"/>
-      </w:pPr>
-      <w:r>
-        <w:t>El habitante aparece de forma</w:t>
-      </w:r>
+        <w:t xml:space="preserve">: </w:t>
+      </w:r>
+      <w:proofErr w:type="spellStart"/>
       <w:r>
         <w:rPr>
           <w:i/>
           <w:iCs/>
         </w:rPr>
+        <w:t>Pilferage</w:t>
+      </w:r>
+      <w:proofErr w:type="spellEnd"/>
+      <w:r>
+        <w:rPr>
+          <w:i/>
+          <w:iCs/>
+        </w:rPr>
+        <w:t xml:space="preserve"> en </w:t>
+      </w:r>
+      <w:proofErr w:type="spellStart"/>
+      <w:r>
+        <w:rPr>
+          <w:i/>
+          <w:iCs/>
+        </w:rPr>
+        <w:t>Yolktown</w:t>
+      </w:r>
+      <w:proofErr w:type="spellEnd"/>
+      <w:r>
+        <w:t xml:space="preserve">, el cual cabe destacar que cuenta con dos tipos de </w:t>
+      </w:r>
+      <w:proofErr w:type="spellStart"/>
+      <w:r>
+        <w:t>PNJs</w:t>
+      </w:r>
+      <w:proofErr w:type="spellEnd"/>
+      <w:r>
+        <w:t xml:space="preserve"> muy diferenciados, los aldeanos y el ladrón. A modo de introducción, explicaremos resumidamente el funcionamiento del videojuego y qué papel tienen dichos </w:t>
+      </w:r>
+      <w:proofErr w:type="spellStart"/>
+      <w:r>
+        <w:t>PNJs</w:t>
+      </w:r>
+      <w:proofErr w:type="spellEnd"/>
+      <w:r>
+        <w:t xml:space="preserve">. Todos los personajes cuentan con accesorios, colores del cuerpo y número de ojos distintos al resto, por tanto, cada aldeano tiene sus características distintivas. La gracia es que el ladrón contará con sus propios accesorios, y al ser visualmente igual que un aldeano, se mimetizará entre ellos. </w:t>
+      </w:r>
+      <w:proofErr w:type="gramStart"/>
+      <w:r>
+        <w:t>Y</w:t>
+      </w:r>
+      <w:proofErr w:type="gramEnd"/>
+      <w:r>
+        <w:t xml:space="preserve"> por si fuera poco, cada partida es diferente al resto, ya que todos los pueblerinos aparecerán con características aleatorias, teniendo en cuenta que no puede haber dos iguales. Para identificar al ladrón, que no es tarea fácil, el usuario hará uso de las declaraciones de los habitantes que han sido tanto víctimas como testigos de un robo, y una vez recabada cierta información el jugador será capaz de diferenciar al ladrón entre todos los aldeanos para así detenerlo y ganar la partida.</w:t>
+      </w:r>
+    </w:p>
+    <w:p>
+      <w:pPr>
+        <w:jc w:val="both"/>
+      </w:pPr>
+      <w:r>
+        <w:t>A continuación, se explicará en profundidad el comportamiento de todos los personajes que conforman el videojuego.</w:t>
+      </w:r>
+    </w:p>
+    <w:p>
+      <w:pPr>
+        <w:jc w:val="both"/>
+      </w:pPr>
+      <w:r>
+        <w:t xml:space="preserve">Para el comportamiento de los aldeanos y el ladrón, hemos decidido usar </w:t>
+      </w:r>
+      <w:proofErr w:type="spellStart"/>
+      <w:r>
+        <w:rPr>
+          <w:i/>
+          <w:iCs/>
+        </w:rPr>
+        <w:t>behaviour</w:t>
+      </w:r>
+      <w:proofErr w:type="spellEnd"/>
+      <w:r>
+        <w:rPr>
+          <w:i/>
+          <w:iCs/>
+        </w:rPr>
+        <w:t xml:space="preserve"> </w:t>
+      </w:r>
+      <w:proofErr w:type="spellStart"/>
+      <w:r>
+        <w:rPr>
+          <w:i/>
+          <w:iCs/>
+        </w:rPr>
+        <w:t>trees</w:t>
+      </w:r>
+      <w:proofErr w:type="spellEnd"/>
+      <w:r>
+        <w:t>, ya que son una solución de alto nivel fácil de trabajar y escalables, que permiten cambios de manera rápida y cómoda. Además, nos evita tener que programar la lógica por código y nos lo facilita mediante su herramienta de grafo.</w:t>
+      </w:r>
+    </w:p>
+    <w:p>
+      <w:pPr>
+        <w:pStyle w:val="Ttulo2"/>
+      </w:pPr>
+      <w:r>
+        <w:t>Aldeanos</w:t>
+      </w:r>
+    </w:p>
+    <w:p>
+      <w:pPr>
+        <w:pStyle w:val="Prrafodelista"/>
+        <w:numPr>
+          <w:ilvl w:val="0"/>
+          <w:numId w:val="5"/>
+        </w:numPr>
+        <w:jc w:val="both"/>
+        <w:rPr>
+          <w:rFonts w:eastAsiaTheme="minorEastAsia"/>
+        </w:rPr>
+      </w:pPr>
+      <w:r>
+        <w:t>Interacción con el entorno para moverse.</w:t>
+      </w:r>
+    </w:p>
+    <w:p>
+      <w:pPr>
+        <w:pStyle w:val="Prrafodelista"/>
+        <w:numPr>
+          <w:ilvl w:val="0"/>
+          <w:numId w:val="5"/>
+        </w:numPr>
+        <w:jc w:val="both"/>
+      </w:pPr>
+      <w:r>
+        <w:t>Interacción con el jugador.</w:t>
+      </w:r>
+    </w:p>
+    <w:p>
+      <w:pPr>
+        <w:pStyle w:val="Prrafodelista"/>
+        <w:numPr>
+          <w:ilvl w:val="0"/>
+          <w:numId w:val="5"/>
+        </w:numPr>
+        <w:jc w:val="both"/>
+      </w:pPr>
+      <w:r>
+        <w:t>Interacción con el ladrón cuando este le roba cambiar su estado (emoción, conflicto).</w:t>
+      </w:r>
+    </w:p>
+    <w:p>
+      <w:pPr>
+        <w:pStyle w:val="Prrafodelista"/>
+        <w:numPr>
+          <w:ilvl w:val="0"/>
+          <w:numId w:val="5"/>
+        </w:numPr>
+        <w:jc w:val="both"/>
+      </w:pPr>
+      <w:r>
+        <w:t>Dinámica de contenido</w:t>
+      </w:r>
+      <w:r>
+        <w:t>.</w:t>
+      </w:r>
+    </w:p>
+    <w:p>
+      <w:pPr>
+        <w:pStyle w:val="Prrafodelista"/>
+        <w:numPr>
+          <w:ilvl w:val="0"/>
+          <w:numId w:val="5"/>
+        </w:numPr>
+        <w:jc w:val="both"/>
+      </w:pPr>
+      <w:r>
+        <w:t>Objetivos pequeños.</w:t>
+      </w:r>
+    </w:p>
+    <w:p>
+      <w:pPr>
+        <w:pStyle w:val="Prrafodelista"/>
+        <w:numPr>
+          <w:ilvl w:val="0"/>
+          <w:numId w:val="5"/>
+        </w:numPr>
+        <w:jc w:val="both"/>
+      </w:pPr>
+      <w:r>
+        <w:t>Razona: extrae hecho</w:t>
+      </w:r>
+      <w:r>
+        <w:t>s</w:t>
+      </w:r>
+      <w:r>
+        <w:t xml:space="preserve"> relevantes observados.</w:t>
+      </w:r>
+    </w:p>
+    <w:p>
+      <w:pPr>
+        <w:pStyle w:val="Prrafodelista"/>
+        <w:numPr>
+          <w:ilvl w:val="0"/>
+          <w:numId w:val="5"/>
+        </w:numPr>
+        <w:jc w:val="both"/>
+      </w:pPr>
+      <w:r>
+        <w:t>Decidir:</w:t>
+      </w:r>
+      <w:r>
+        <w:t xml:space="preserve"> que vaya a un sitio y si hay mucha gente que se vaya a otro</w:t>
+      </w:r>
+    </w:p>
+    <w:p>
+      <w:pPr>
+        <w:pStyle w:val="Prrafodelista"/>
+        <w:numPr>
+          <w:ilvl w:val="0"/>
+          <w:numId w:val="5"/>
+        </w:numPr>
+        <w:jc w:val="both"/>
+      </w:pPr>
+      <w:r>
+        <w:t>Actuar.</w:t>
+      </w:r>
+    </w:p>
+    <w:p>
+      <w:pPr>
+        <w:jc w:val="both"/>
+      </w:pPr>
+      <w:r>
+        <w:t xml:space="preserve">En primer lugar, encontramos a los aldeanos, </w:t>
+      </w:r>
+      <w:proofErr w:type="spellStart"/>
+      <w:r>
+        <w:t>PNJs</w:t>
+      </w:r>
+      <w:proofErr w:type="spellEnd"/>
+      <w:r>
+        <w:t xml:space="preserve"> que transitan por el escenario recorriendo el mapa de un punto de interés a otro, siendo estos las diferentes partes del pueblo, como por ejemplo el parque, el mercado o el ayuntamiento. El aldeano elegirá aleatoriamente a qué punto </w:t>
+      </w:r>
+      <w:r>
+        <w:lastRenderedPageBreak/>
+        <w:t xml:space="preserve">va a moverse una vez lleve un tiempo X en el actual, decidiendo una vez en el nuevo punto si se queda o se mueve a otro. Esto sucede para que no se supere el cupo máximo de posibles aldeanos en un mismo punto, consiguiendo de esta forma un mejor reparto de las zonas, ya que nunca se darán los casos donde haya una zona con exceso de habitantes o con ausencia de ellos. Para moverse entre zonas, el agente utilizará una </w:t>
+      </w:r>
+      <w:proofErr w:type="spellStart"/>
+      <w:r>
+        <w:t>Navmesh</w:t>
+      </w:r>
+      <w:proofErr w:type="spellEnd"/>
+      <w:r>
+        <w:t>.</w:t>
+      </w:r>
+    </w:p>
+    <w:p>
+      <w:pPr>
+        <w:jc w:val="both"/>
+      </w:pPr>
+      <w:r>
+        <w:t>Como se ha comentado anteriormente, los aldeanos pueden ser tanto víctimas como testigos de robo por parte del ladrón. Por tanto, en total contaríamos con tres tipos de comportamientos de pueblerino: víctima, testigo y viandante. El estado por defecto de un aldeano es el de viandante, pero este cambia al de víctima si le roban o al de testigo si presencia un robo.</w:t>
+      </w:r>
+    </w:p>
+    <w:p>
+      <w:pPr>
+        <w:jc w:val="both"/>
+      </w:pPr>
+      <w:r>
+        <w:t>Seguidamente se explicarán más a fondo estos posibles estados y cómo se comportan los agentes.</w:t>
+      </w:r>
+    </w:p>
+    <w:p>
+      <w:pPr>
+        <w:jc w:val="both"/>
+        <w:rPr>
+          <w:b/>
+          <w:bCs/>
+        </w:rPr>
+      </w:pPr>
+      <w:r>
+        <w:rPr>
+          <w:b/>
+          <w:bCs/>
+        </w:rPr>
+        <w:t>Flujo en partida del comportamiento de</w:t>
+      </w:r>
+      <w:r>
+        <w:rPr>
+          <w:b/>
+          <w:bCs/>
+        </w:rPr>
+        <w:t xml:space="preserve"> un aldeano </w:t>
+      </w:r>
+      <w:r>
+        <w:rPr>
+          <w:b/>
+          <w:bCs/>
+        </w:rPr>
+        <w:t>(desde el inicio de esta):</w:t>
+      </w:r>
+    </w:p>
+    <w:p>
+      <w:pPr>
+        <w:pStyle w:val="Prrafodelista"/>
+        <w:numPr>
+          <w:ilvl w:val="0"/>
+          <w:numId w:val="7"/>
+        </w:numPr>
+        <w:jc w:val="both"/>
+      </w:pPr>
+      <w:r>
+        <w:t>El habitante aparece de forma</w:t>
+      </w:r>
+      <w:r>
+        <w:rPr>
+          <w:i/>
+          <w:iCs/>
+        </w:rPr>
         <w:t xml:space="preserve"> </w:t>
       </w:r>
       <w:r>
@@ -1396,7 +1583,15 @@
         <w:jc w:val="both"/>
       </w:pPr>
       <w:r>
-        <w:t>Una vez se encuentra en una zona disponible, puede interactuar con los elementos y los aldeanos de esta (la interacción se representa mediante barks en forma de bocadillos que contienen gráficos).</w:t>
+        <w:t xml:space="preserve">Una vez se encuentra en una zona disponible, puede interactuar con los elementos y los aldeanos de esta (la interacción se representa mediante </w:t>
+      </w:r>
+      <w:proofErr w:type="spellStart"/>
+      <w:r>
+        <w:t>barks</w:t>
+      </w:r>
+      <w:proofErr w:type="spellEnd"/>
+      <w:r>
+        <w:t xml:space="preserve"> en forma de bocadillos que contienen gráficos).</w:t>
       </w:r>
     </w:p>
     <w:p>
@@ -1472,7 +1667,15 @@
         <w:jc w:val="both"/>
       </w:pPr>
       <w:r>
-        <w:t>Una vez ocurra esto, el agente permanece quieto indicando mediante un bark (en forma de exclamación roja) que ha sido víctima de un robo.</w:t>
+        <w:t xml:space="preserve">Una vez ocurra esto, el agente permanece quieto indicando mediante un </w:t>
+      </w:r>
+      <w:proofErr w:type="spellStart"/>
+      <w:r>
+        <w:t>bark</w:t>
+      </w:r>
+      <w:proofErr w:type="spellEnd"/>
+      <w:r>
+        <w:t xml:space="preserve"> (en forma de exclamación roja) que ha sido víctima de un robo.</w:t>
       </w:r>
     </w:p>
     <w:p>
@@ -1485,7 +1688,15 @@
         <w:jc w:val="both"/>
       </w:pPr>
       <w:r>
-        <w:t>Cuando el jugador se acerca a la víctima (es decir, se encuentra dentro del radio de interacción del agente), esta le proporciona información referente al ladrón mediante otro bark en forma de bocadillo con dos iconos (pistas) dentro. Llegados a este punto, el agente decide si facilitar un tipo de información u otro:</w:t>
+        <w:t xml:space="preserve">Cuando el jugador se acerca a la víctima (es decir, se encuentra dentro del radio de interacción del agente), esta le proporciona información referente al ladrón mediante otro </w:t>
+      </w:r>
+      <w:proofErr w:type="spellStart"/>
+      <w:r>
+        <w:t>bark</w:t>
+      </w:r>
+      <w:proofErr w:type="spellEnd"/>
+      <w:r>
+        <w:t xml:space="preserve"> en forma de bocadillo con dos iconos (pistas) dentro. Llegados a este punto, el agente decide si facilitar un tipo de información u otro:</w:t>
       </w:r>
     </w:p>
     <w:p>
@@ -1498,11 +1709,7 @@
         <w:jc w:val="both"/>
       </w:pPr>
       <w:r>
-        <w:t xml:space="preserve">Un 40% de las veces el aldeano recordará sin problemas las dos características del ladrón que proporcionará al jugador, esto se traduce en que la información </w:t>
-      </w:r>
-      <w:r>
-        <w:lastRenderedPageBreak/>
-        <w:t>será fiable y por tanto las dos pistas serán 100% ciertas. Por ejemplo, si en el bocadillo aparecen una mancha de color azul y una corbata, esto querrá decir que el ladrón es de color azul y porta una corbata con un 100% de probabilidad.</w:t>
+        <w:t>Un 40% de las veces el aldeano recordará sin problemas las dos características del ladrón que proporcionará al jugador, esto se traduce en que la información será fiable y por tanto las dos pistas serán 100% ciertas. Por ejemplo, si en el bocadillo aparecen una mancha de color azul y una corbata, esto querrá decir que el ladrón es de color azul y porta una corbata con un 100% de probabilidad.</w:t>
       </w:r>
     </w:p>
     <w:p>
@@ -1515,7 +1722,11 @@
         <w:jc w:val="both"/>
       </w:pPr>
       <w:r>
-        <w:t>El otro 60% de las ocasiones, la víctima no será capaz de recordar nítidamente las características del delincuente. Esto se representa visualmente con un simple icono de interrogación encima del bocadillo informativo. En estos casos también se darán dos pistas, pero no estará asegurado el 100% de la fiabilidad en ambas. Esto quiere decir que una de las pistas será veraz y la otra dudosa, lo cual significa que existirá una probabilidad del 70% de que esta última sea falsa (cabe decir que el jugador no tiene forma de saber cuál es cierta y cuál no). Por ejemplo, tomando la misma situación del anterior apartado, en este caso habría una posibilidad del 70% de que o el ladrón no fuera realmente azul o no llevara corbata.</w:t>
+        <w:t xml:space="preserve">El otro 60% de las ocasiones, la víctima no será capaz de recordar nítidamente las características del delincuente. Esto se representa visualmente con un </w:t>
+      </w:r>
+      <w:r>
+        <w:lastRenderedPageBreak/>
+        <w:t>simple icono de interrogación encima del bocadillo informativo. En estos casos también se darán dos pistas, pero no estará asegurado el 100% de la fiabilidad en ambas. Esto quiere decir que una de las pistas será veraz y la otra dudosa, lo cual significa que existirá una probabilidad del 70% de que esta última sea falsa (cabe decir que el jugador no tiene forma de saber cuál es cierta y cuál no). Por ejemplo, tomando la misma situación del anterior apartado, en este caso habría una posibilidad del 70% de que o el ladrón no fuera realmente azul o no llevara corbata.</w:t>
       </w:r>
     </w:p>
     <w:p>
@@ -1593,7 +1804,15 @@
         <w:jc w:val="both"/>
       </w:pPr>
       <w:r>
-        <w:t>El agente continúa realizando su comportamiento de viandante, pero indica con un bark en forma de interrogación que ha presenciado el hurto.</w:t>
+        <w:t xml:space="preserve">El agente continúa realizando su comportamiento de viandante, pero indica con un </w:t>
+      </w:r>
+      <w:proofErr w:type="spellStart"/>
+      <w:r>
+        <w:t>bark</w:t>
+      </w:r>
+      <w:proofErr w:type="spellEnd"/>
+      <w:r>
+        <w:t xml:space="preserve"> en forma de interrogación que ha presenciado el hurto.</w:t>
       </w:r>
     </w:p>
     <w:p>
@@ -1619,7 +1838,15 @@
         <w:jc w:val="both"/>
       </w:pPr>
       <w:r>
-        <w:t>Facilitar información 100% fiable (un 50% de las veces). El testigo habrá visto nítidamente UNA característica del ladrón. Por ejemplo, si en el bocadillo aparecen unos cuernos de cabra esto querrá decir que sin lugar a dudas el delincuente tiene cuernos de cabra.</w:t>
+        <w:t xml:space="preserve">Facilitar información 100% fiable (un 50% de las veces). El testigo habrá visto nítidamente UNA característica del ladrón. Por ejemplo, si en el bocadillo aparecen unos cuernos de cabra esto querrá decir que </w:t>
+      </w:r>
+      <w:proofErr w:type="gramStart"/>
+      <w:r>
+        <w:t>sin lugar a dudas</w:t>
+      </w:r>
+      <w:proofErr w:type="gramEnd"/>
+      <w:r>
+        <w:t xml:space="preserve"> el delincuente tiene cuernos de cabra.</w:t>
       </w:r>
     </w:p>
     <w:p>
@@ -1686,7 +1913,23 @@
           <w:b/>
           <w:bCs/>
         </w:rPr>
-        <w:t xml:space="preserve"> (condiciones?)</w:t>
+        <w:t xml:space="preserve"> (</w:t>
+      </w:r>
+      <w:proofErr w:type="gramStart"/>
+      <w:r>
+        <w:rPr>
+          <w:b/>
+          <w:bCs/>
+        </w:rPr>
+        <w:t>condiciones?</w:t>
+      </w:r>
+      <w:proofErr w:type="gramEnd"/>
+      <w:r>
+        <w:rPr>
+          <w:b/>
+          <w:bCs/>
+        </w:rPr>
+        <w:t>)</w:t>
       </w:r>
       <w:r>
         <w:rPr>
@@ -1699,7 +1942,7 @@
     <w:tbl>
       <w:tblPr>
         <w:tblStyle w:val="Tablaconcuadrcula"/>
-        <w:tblW w:w="0" w:type="auto"/>
+        <w:tblW w:w="8633" w:type="dxa"/>
         <w:tblLayout w:type="fixed"/>
         <w:tblLook w:val="06A0" w:firstRow="1" w:lastRow="0" w:firstColumn="1" w:lastColumn="0" w:noHBand="1" w:noVBand="1"/>
       </w:tblPr>
@@ -1780,7 +2023,10 @@
           </w:tcPr>
           <w:p>
             <w:r>
-              <w:t>Visual</w:t>
+              <w:t>Percepción v</w:t>
+            </w:r>
+            <w:r>
+              <w:t>isual</w:t>
             </w:r>
           </w:p>
         </w:tc>
@@ -1823,11 +2069,8 @@
             <w:tcW w:w="2790" w:type="dxa"/>
           </w:tcPr>
           <w:p>
-            <w:pPr>
-              <w:spacing w:line="259" w:lineRule="auto"/>
-            </w:pPr>
             <w:r>
-              <w:t>Smart object zona</w:t>
+              <w:t>Percepción de área</w:t>
             </w:r>
           </w:p>
         </w:tc>
@@ -1837,7 +2080,7 @@
           </w:tcPr>
           <w:p>
             <w:r>
-              <w:t>Área dentro de una zona clave</w:t>
+              <w:t>Área de interacción circular con centro en el aldeano</w:t>
             </w:r>
           </w:p>
         </w:tc>
@@ -1991,7 +2234,6 @@
           </w:tcPr>
           <w:p>
             <w:r>
-              <w:lastRenderedPageBreak/>
               <w:t>Estar quieto</w:t>
             </w:r>
           </w:p>
@@ -2221,13 +2463,47 @@
           </wp:anchor>
         </w:drawing>
       </w:r>
-      <w:r>
-        <w:rPr>
-          <w:b/>
-          <w:bCs/>
-        </w:rPr>
-        <w:t>Behaviour tree (diagrama UML)*</w:t>
-      </w:r>
+      <w:proofErr w:type="spellStart"/>
+      <w:r>
+        <w:rPr>
+          <w:b/>
+          <w:bCs/>
+        </w:rPr>
+        <w:t>Behaviour</w:t>
+      </w:r>
+      <w:proofErr w:type="spellEnd"/>
+      <w:r>
+        <w:rPr>
+          <w:b/>
+          <w:bCs/>
+        </w:rPr>
+        <w:t xml:space="preserve"> </w:t>
+      </w:r>
+      <w:proofErr w:type="spellStart"/>
+      <w:r>
+        <w:rPr>
+          <w:b/>
+          <w:bCs/>
+        </w:rPr>
+        <w:t>tree</w:t>
+      </w:r>
+      <w:proofErr w:type="spellEnd"/>
+      <w:r>
+        <w:rPr>
+          <w:b/>
+          <w:bCs/>
+        </w:rPr>
+        <w:t xml:space="preserve"> (diagrama </w:t>
+      </w:r>
+      <w:proofErr w:type="gramStart"/>
+      <w:r>
+        <w:rPr>
+          <w:b/>
+          <w:bCs/>
+        </w:rPr>
+        <w:t>UML)*</w:t>
+      </w:r>
+      <w:proofErr w:type="gramEnd"/>
       <w:r>
         <w:rPr>
           <w:b/>
@@ -2516,7 +2792,23 @@
           <w:sz w:val="20"/>
           <w:szCs w:val="20"/>
         </w:rPr>
-        <w:t xml:space="preserve"> Un bark con forma de bocadillo que contiene información sobre el ladrón ya sea información verdadera o dudosa.</w:t>
+        <w:t xml:space="preserve"> Un </w:t>
+      </w:r>
+      <w:proofErr w:type="spellStart"/>
+      <w:r>
+        <w:rPr>
+          <w:sz w:val="20"/>
+          <w:szCs w:val="20"/>
+        </w:rPr>
+        <w:t>bark</w:t>
+      </w:r>
+      <w:proofErr w:type="spellEnd"/>
+      <w:r>
+        <w:rPr>
+          <w:sz w:val="20"/>
+          <w:szCs w:val="20"/>
+        </w:rPr>
+        <w:t xml:space="preserve"> con forma de bocadillo que contiene información sobre el ladrón ya sea información verdadera o dudosa.</w:t>
       </w:r>
     </w:p>
     <w:p>
@@ -2578,7 +2870,23 @@
           <w:sz w:val="20"/>
           <w:szCs w:val="20"/>
         </w:rPr>
-        <w:t xml:space="preserve">El aldeano se mueve libremente por la zona con cierta probabilidad de mostrar mediante barks en forma de bocadillo, su estado de ánimo o la interacción con algún elemento.  </w:t>
+        <w:t xml:space="preserve">El aldeano se mueve libremente por la zona con cierta probabilidad de mostrar mediante </w:t>
+      </w:r>
+      <w:proofErr w:type="spellStart"/>
+      <w:r>
+        <w:rPr>
+          <w:sz w:val="20"/>
+          <w:szCs w:val="20"/>
+        </w:rPr>
+        <w:t>barks</w:t>
+      </w:r>
+      <w:proofErr w:type="spellEnd"/>
+      <w:r>
+        <w:rPr>
+          <w:sz w:val="20"/>
+          <w:szCs w:val="20"/>
+        </w:rPr>
+        <w:t xml:space="preserve"> en forma de bocadillo, su estado de ánimo o la interacción con algún elemento.  </w:t>
       </w:r>
     </w:p>
     <w:p>
@@ -2748,23 +3056,7 @@
             <w:b/>
             <w:bCs/>
           </w:rPr>
-          <w:t>https://www.teatroabadia.com/en/upload</w:t>
-        </w:r>
-        <w:r>
-          <w:rPr>
-            <w:rStyle w:val="Hipervnculo"/>
-            <w:b/>
-            <w:bCs/>
-          </w:rPr>
-          <w:t>s</w:t>
-        </w:r>
-        <w:r>
-          <w:rPr>
-            <w:rStyle w:val="Hipervnculo"/>
-            <w:b/>
-            <w:bCs/>
-          </w:rPr>
-          <w:t>/documentos/iagramas_del_uml.pdf</w:t>
+          <w:t>https://www.teatroabadia.com/en/uploads/documentos/iagramas_del_uml.pdf</w:t>
         </w:r>
       </w:hyperlink>
       <w:r>
@@ -2794,22 +3086,30 @@
     </w:p>
     <w:p>
       <w:r>
+        <w:t>Algoritmo de decisión.</w:t>
+      </w:r>
+    </w:p>
+    <w:p>
+      <w:pPr>
+        <w:jc w:val="both"/>
+      </w:pPr>
+      <w:r>
         <w:lastRenderedPageBreak/>
-        <w:t>Algoritmo de decisión.</w:t>
-      </w:r>
-    </w:p>
-    <w:p>
-      <w:pPr>
-        <w:jc w:val="both"/>
-      </w:pPr>
-      <w:r>
         <w:t>En segundo lugar, encontramos al ladrón, un PNJ que rondará la ciudad con un comportamiento similar al de los aldeanos para así no llamar la atención, sin embargo, cada cierto tiempo, este agente robará a algún pueblerino. Para ello el ladrón deberá encontrarse en una zona de interés y además haber alguna víctima a la que robar dentro de su área de visión, todo esto sin dejar de lado que, si el Marshall se acerca demasiado, el robo se cancela y disimula transitando hacia otra zona.</w:t>
       </w:r>
       <w:r>
         <w:t xml:space="preserve"> </w:t>
       </w:r>
       <w:r>
-        <w:t>Para moverse entre zonas, el agente utilizará una Navmesh.</w:t>
+        <w:t xml:space="preserve">Para moverse entre zonas, el agente utilizará una </w:t>
+      </w:r>
+      <w:proofErr w:type="spellStart"/>
+      <w:r>
+        <w:t>Navmesh</w:t>
+      </w:r>
+      <w:proofErr w:type="spellEnd"/>
+      <w:r>
+        <w:t>.</w:t>
       </w:r>
     </w:p>
     <w:p>
@@ -2996,7 +3296,15 @@
         <w:jc w:val="both"/>
       </w:pPr>
       <w:r>
-        <w:t xml:space="preserve">Para elegir víctima primero debe de haber aldeanos dentro de su área de visión. En caso de no encontrar a ningún pueblerino, éste elige otra zona a la que ir a robar. Sin embargo, si hay alguien a quien robar, el ladrón escoge de entre todos ellos al que esté situado a menor distancia de su posición (se puede dar el caso en el que el aldeano elegido justamente esté abandonando la zona en este mismo momento, por lo tanto la víctima se encontraría en un pasillo en vez de en un punto de interés). </w:t>
+        <w:t xml:space="preserve">Para elegir víctima primero debe de haber aldeanos dentro de su área de visión. En caso de no encontrar a ningún pueblerino, éste elige otra zona a la que ir a robar. Sin embargo, si hay alguien a quien robar, el ladrón escoge de entre todos ellos al que esté situado a menor distancia de su posición (se puede dar el caso en el que el aldeano elegido justamente esté abandonando la zona en este mismo momento, por lo </w:t>
+      </w:r>
+      <w:proofErr w:type="gramStart"/>
+      <w:r>
+        <w:t>tanto</w:t>
+      </w:r>
+      <w:proofErr w:type="gramEnd"/>
+      <w:r>
+        <w:t xml:space="preserve"> la víctima se encontraría en un pasillo en vez de en un punto de interés). </w:t>
       </w:r>
     </w:p>
     <w:p>
@@ -3035,11 +3343,27 @@
         <w:jc w:val="both"/>
       </w:pPr>
       <w:r>
-        <w:t xml:space="preserve">En caso de que el ladrón actúe como testigo, un bark en forma de interrogación aparecerá sobre su cabeza dando a entender al Marshall que ha presenciado un robo (tal y como lo haría el aldeano en estado de testigo). Si el Marshall se acerca a él, sucederá lo mismo que sucede cuando el Marshal se acerca a un aldeano testigo y este le muestra un bark de información dudosa (es decir, el </w:t>
+        <w:t xml:space="preserve">En caso de que el ladrón actúe como testigo, un </w:t>
+      </w:r>
+      <w:proofErr w:type="spellStart"/>
+      <w:r>
+        <w:t>bark</w:t>
+      </w:r>
+      <w:proofErr w:type="spellEnd"/>
+      <w:r>
+        <w:t xml:space="preserve"> en forma de interrogación aparecerá sobre su cabeza dando a entender al Marshall que ha presenciado un robo (tal y como lo haría el aldeano en estado de testigo). Si el Marshall se acerca a él, sucederá lo mismo que sucede cuando el Marshal se acerca a un aldeano testigo y este le muestra un </w:t>
+      </w:r>
+      <w:proofErr w:type="spellStart"/>
+      <w:r>
+        <w:t>bark</w:t>
+      </w:r>
+      <w:proofErr w:type="spellEnd"/>
+      <w:r>
+        <w:t xml:space="preserve"> de información dudosa (es decir, el que tiene un interrogante en el bocadillo), la diferencia es que en el caso del ladrón esta información tendrá un 100% de probabilidad de ser falsa. La gracia </w:t>
       </w:r>
       <w:r>
         <w:lastRenderedPageBreak/>
-        <w:t>que tiene un interrogante en el bocadillo), la diferencia es que en el caso del ladrón esta información tendrá un 100% de probabilidad de ser falsa. La gracia reside en que el jugador no tiene forma de saber esto y simplemente lo confundirá con un testigo normal y corriente.</w:t>
+        <w:t>reside en que el jugador no tiene forma de saber esto y simplemente lo confundirá con un testigo normal y corriente.</w:t>
       </w:r>
     </w:p>
     <w:p>
@@ -3083,7 +3407,23 @@
           <w:b/>
           <w:bCs/>
         </w:rPr>
-        <w:t xml:space="preserve"> (condiciones?)</w:t>
+        <w:t xml:space="preserve"> (</w:t>
+      </w:r>
+      <w:proofErr w:type="gramStart"/>
+      <w:r>
+        <w:rPr>
+          <w:b/>
+          <w:bCs/>
+        </w:rPr>
+        <w:t>condiciones?</w:t>
+      </w:r>
+      <w:proofErr w:type="gramEnd"/>
+      <w:r>
+        <w:rPr>
+          <w:b/>
+          <w:bCs/>
+        </w:rPr>
+        <w:t>)</w:t>
       </w:r>
       <w:r>
         <w:rPr>
@@ -3177,7 +3517,10 @@
           </w:tcPr>
           <w:p>
             <w:r>
-              <w:t>Visual</w:t>
+              <w:t>Percepción de v</w:t>
+            </w:r>
+            <w:r>
+              <w:t>isual</w:t>
             </w:r>
           </w:p>
         </w:tc>
@@ -3223,20 +3566,13 @@
             <w:pPr>
               <w:spacing w:line="259" w:lineRule="auto"/>
             </w:pPr>
-            <w:r>
-              <w:t>Smart object zona</w:t>
-            </w:r>
           </w:p>
         </w:tc>
         <w:tc>
           <w:tcPr>
             <w:tcW w:w="2985" w:type="dxa"/>
           </w:tcPr>
-          <w:p>
-            <w:r>
-              <w:t>Área dentro de una zona clave</w:t>
-            </w:r>
-          </w:p>
+          <w:p/>
         </w:tc>
         <w:tc>
           <w:tcPr>
@@ -3686,13 +4022,54 @@
           </wp:anchor>
         </w:drawing>
       </w:r>
-      <w:r>
-        <w:rPr>
-          <w:b/>
-          <w:bCs/>
-        </w:rPr>
-        <w:t>Behaviour tree (diagrama UML)</w:t>
-      </w:r>
+      <w:proofErr w:type="spellStart"/>
+      <w:r>
+        <w:rPr>
+          <w:b/>
+          <w:bCs/>
+        </w:rPr>
+        <w:t>Behaviour</w:t>
+      </w:r>
+      <w:proofErr w:type="spellEnd"/>
+      <w:r>
+        <w:rPr>
+          <w:b/>
+          <w:bCs/>
+        </w:rPr>
+        <w:t xml:space="preserve"> </w:t>
+      </w:r>
+      <w:proofErr w:type="spellStart"/>
+      <w:r>
+        <w:rPr>
+          <w:b/>
+          <w:bCs/>
+        </w:rPr>
+        <w:t>tree</w:t>
+      </w:r>
+      <w:proofErr w:type="spellEnd"/>
+      <w:r>
+        <w:rPr>
+          <w:b/>
+          <w:bCs/>
+        </w:rPr>
+        <w:t xml:space="preserve"> (diagrama </w:t>
+      </w:r>
+      <w:proofErr w:type="gramStart"/>
+      <w:r>
+        <w:rPr>
+          <w:b/>
+          <w:bCs/>
+        </w:rPr>
+        <w:t>UML)</w:t>
+      </w:r>
+      <w:r>
+        <w:rPr>
+          <w:b/>
+          <w:bCs/>
+        </w:rPr>
+        <w:t>*</w:t>
+      </w:r>
+      <w:proofErr w:type="gramEnd"/>
       <w:r>
         <w:rPr>
           <w:b/>
@@ -3787,15 +4164,124 @@
           <w:sz w:val="20"/>
           <w:szCs w:val="20"/>
         </w:rPr>
+        <w:t>Marshall lejos:</w:t>
+      </w:r>
+      <w:r>
+        <w:rPr>
+          <w:sz w:val="20"/>
+          <w:szCs w:val="20"/>
+        </w:rPr>
+        <w:t xml:space="preserve"> Si el jugador se encuentra fuera del área de visión del ladrón.</w:t>
+      </w:r>
+    </w:p>
+    <w:p>
+      <w:pPr>
+        <w:pStyle w:val="Prrafodelista"/>
+        <w:numPr>
+          <w:ilvl w:val="0"/>
+          <w:numId w:val="7"/>
+        </w:numPr>
+        <w:ind w:right="-1"/>
+        <w:jc w:val="both"/>
+        <w:rPr>
+          <w:sz w:val="20"/>
+          <w:szCs w:val="20"/>
+        </w:rPr>
+      </w:pPr>
+      <w:r>
+        <w:rPr>
+          <w:b/>
+          <w:bCs/>
+          <w:sz w:val="20"/>
+          <w:szCs w:val="20"/>
+        </w:rPr>
+        <w:t>He elegido víctima:</w:t>
+      </w:r>
+      <w:r>
+        <w:rPr>
+          <w:sz w:val="20"/>
+          <w:szCs w:val="20"/>
+        </w:rPr>
+        <w:t xml:space="preserve"> Si el ladrón ya tiene objetivo de robo.</w:t>
+      </w:r>
+    </w:p>
+    <w:p>
+      <w:pPr>
+        <w:pStyle w:val="Prrafodelista"/>
+        <w:numPr>
+          <w:ilvl w:val="0"/>
+          <w:numId w:val="7"/>
+        </w:numPr>
+        <w:ind w:right="-1"/>
+        <w:jc w:val="both"/>
+        <w:rPr>
+          <w:sz w:val="20"/>
+          <w:szCs w:val="20"/>
+        </w:rPr>
+      </w:pPr>
+      <w:r>
+        <w:rPr>
+          <w:b/>
+          <w:bCs/>
+          <w:sz w:val="20"/>
+          <w:szCs w:val="20"/>
+        </w:rPr>
+        <w:t>Estoy junto a la víctima:</w:t>
+      </w:r>
+      <w:r>
+        <w:rPr>
+          <w:sz w:val="20"/>
+          <w:szCs w:val="20"/>
+        </w:rPr>
+        <w:t xml:space="preserve"> Si el ladrón colisiona con la víctima.</w:t>
+      </w:r>
+    </w:p>
+    <w:p>
+      <w:pPr>
+        <w:pStyle w:val="Prrafodelista"/>
+        <w:numPr>
+          <w:ilvl w:val="0"/>
+          <w:numId w:val="7"/>
+        </w:numPr>
+        <w:ind w:right="-1"/>
+        <w:jc w:val="both"/>
+        <w:rPr>
+          <w:sz w:val="20"/>
+          <w:szCs w:val="20"/>
+        </w:rPr>
+      </w:pPr>
+      <w:r>
+        <w:rPr>
+          <w:b/>
+          <w:bCs/>
+          <w:sz w:val="20"/>
+          <w:szCs w:val="20"/>
+        </w:rPr>
         <w:lastRenderedPageBreak/>
-        <w:t>Marshall lejos:</w:t>
-      </w:r>
-      <w:r>
-        <w:rPr>
-          <w:sz w:val="20"/>
-          <w:szCs w:val="20"/>
-        </w:rPr>
-        <w:t xml:space="preserve"> Si el jugador se encuentra fuera del área de visión del ladrón.</w:t>
+        <w:t xml:space="preserve">Estoy en zona: </w:t>
+      </w:r>
+      <w:r>
+        <w:rPr>
+          <w:sz w:val="20"/>
+          <w:szCs w:val="20"/>
+        </w:rPr>
+        <w:t>Si el ladrón se encuentra</w:t>
+      </w:r>
+      <w:r>
+        <w:rPr>
+          <w:b/>
+          <w:bCs/>
+          <w:sz w:val="20"/>
+          <w:szCs w:val="20"/>
+        </w:rPr>
+        <w:t xml:space="preserve"> </w:t>
+      </w:r>
+      <w:r>
+        <w:rPr>
+          <w:sz w:val="20"/>
+          <w:szCs w:val="20"/>
+        </w:rPr>
+        <w:t>en una zona de interés, visitándola no de paso.</w:t>
       </w:r>
     </w:p>
     <w:p>
@@ -3808,25 +4294,27 @@
         <w:ind w:right="-1"/>
         <w:jc w:val="both"/>
         <w:rPr>
-          <w:sz w:val="20"/>
-          <w:szCs w:val="20"/>
-        </w:rPr>
-      </w:pPr>
-      <w:r>
-        <w:rPr>
-          <w:b/>
-          <w:bCs/>
-          <w:sz w:val="20"/>
-          <w:szCs w:val="20"/>
-        </w:rPr>
-        <w:t>He elegido víctima:</w:t>
-      </w:r>
-      <w:r>
-        <w:rPr>
-          <w:sz w:val="20"/>
-          <w:szCs w:val="20"/>
-        </w:rPr>
-        <w:t xml:space="preserve"> Si el ladrón ya tiene objetivo de robo.</w:t>
+          <w:b/>
+          <w:bCs/>
+          <w:sz w:val="20"/>
+          <w:szCs w:val="20"/>
+        </w:rPr>
+      </w:pPr>
+      <w:r>
+        <w:rPr>
+          <w:b/>
+          <w:bCs/>
+          <w:sz w:val="20"/>
+          <w:szCs w:val="20"/>
+        </w:rPr>
+        <w:t xml:space="preserve">Aldeano(s) cerca: </w:t>
+      </w:r>
+      <w:r>
+        <w:rPr>
+          <w:sz w:val="20"/>
+          <w:szCs w:val="20"/>
+        </w:rPr>
+        <w:t>Si en la zona actual hay algún aldeano.</w:t>
       </w:r>
     </w:p>
     <w:p>
@@ -3850,14 +4338,14 @@
           <w:sz w:val="20"/>
           <w:szCs w:val="20"/>
         </w:rPr>
-        <w:t>Estoy junto a la víctima:</w:t>
-      </w:r>
-      <w:r>
-        <w:rPr>
-          <w:sz w:val="20"/>
-          <w:szCs w:val="20"/>
-        </w:rPr>
-        <w:t xml:space="preserve"> Si el ladrón colisiona con la víctima.</w:t>
+        <w:t xml:space="preserve">No tengo destino: </w:t>
+      </w:r>
+      <w:r>
+        <w:rPr>
+          <w:sz w:val="20"/>
+          <w:szCs w:val="20"/>
+        </w:rPr>
+        <w:t>Si el ladrón no sabe a qué zona moverse.</w:t>
       </w:r>
     </w:p>
     <w:p>
@@ -3881,19 +4369,10 @@
           <w:sz w:val="20"/>
           <w:szCs w:val="20"/>
         </w:rPr>
-        <w:t xml:space="preserve">Estoy en zona: </w:t>
-      </w:r>
-      <w:r>
-        <w:rPr>
-          <w:sz w:val="20"/>
-          <w:szCs w:val="20"/>
-        </w:rPr>
-        <w:t>Si el ladrón se encuentra</w:t>
-      </w:r>
-      <w:r>
-        <w:rPr>
-          <w:b/>
-          <w:bCs/>
+        <w:t>Estoy en destino:</w:t>
+      </w:r>
+      <w:r>
+        <w:rPr>
           <w:sz w:val="20"/>
           <w:szCs w:val="20"/>
         </w:rPr>
@@ -3904,7 +4383,7 @@
           <w:sz w:val="20"/>
           <w:szCs w:val="20"/>
         </w:rPr>
-        <w:t>en una zona de interés, visitándola no de paso.</w:t>
+        <w:t>Si el ladrón ha llegado a la zona que tenía previamente elegida.</w:t>
       </w:r>
     </w:p>
     <w:p>
@@ -3917,27 +4396,42 @@
         <w:ind w:right="-1"/>
         <w:jc w:val="both"/>
         <w:rPr>
-          <w:b/>
-          <w:bCs/>
-          <w:sz w:val="20"/>
-          <w:szCs w:val="20"/>
-        </w:rPr>
-      </w:pPr>
-      <w:r>
-        <w:rPr>
-          <w:b/>
-          <w:bCs/>
-          <w:sz w:val="20"/>
-          <w:szCs w:val="20"/>
-        </w:rPr>
-        <w:t xml:space="preserve">Aldeano(s) cerca: </w:t>
-      </w:r>
-      <w:r>
-        <w:rPr>
-          <w:sz w:val="20"/>
-          <w:szCs w:val="20"/>
-        </w:rPr>
-        <w:t>Si en la zona actual hay algún aldeano.</w:t>
+          <w:sz w:val="20"/>
+          <w:szCs w:val="20"/>
+        </w:rPr>
+      </w:pPr>
+      <w:r>
+        <w:rPr>
+          <w:b/>
+          <w:bCs/>
+          <w:sz w:val="20"/>
+          <w:szCs w:val="20"/>
+        </w:rPr>
+        <w:t>Hay hueco:</w:t>
+      </w:r>
+      <w:r>
+        <w:rPr>
+          <w:sz w:val="20"/>
+          <w:szCs w:val="20"/>
+        </w:rPr>
+        <w:t xml:space="preserve"> Si la zona en la que el ladrón se encuentra tiene hueco suficiente para entrar.</w:t>
+      </w:r>
+    </w:p>
+    <w:p>
+      <w:pPr>
+        <w:ind w:right="-1"/>
+        <w:jc w:val="both"/>
+        <w:rPr>
+          <w:b/>
+          <w:bCs/>
+        </w:rPr>
+      </w:pPr>
+      <w:r>
+        <w:rPr>
+          <w:b/>
+          <w:bCs/>
+        </w:rPr>
+        <w:t xml:space="preserve">Acciones: </w:t>
       </w:r>
     </w:p>
     <w:p>
@@ -3950,25 +4444,27 @@
         <w:ind w:right="-1"/>
         <w:jc w:val="both"/>
         <w:rPr>
-          <w:sz w:val="20"/>
-          <w:szCs w:val="20"/>
-        </w:rPr>
-      </w:pPr>
-      <w:r>
-        <w:rPr>
-          <w:b/>
-          <w:bCs/>
-          <w:sz w:val="20"/>
-          <w:szCs w:val="20"/>
-        </w:rPr>
-        <w:t xml:space="preserve">No tengo destino: </w:t>
-      </w:r>
-      <w:r>
-        <w:rPr>
-          <w:sz w:val="20"/>
-          <w:szCs w:val="20"/>
-        </w:rPr>
-        <w:t>Si el ladrón no sabe a qué zona moverse.</w:t>
+          <w:b/>
+          <w:bCs/>
+          <w:sz w:val="20"/>
+          <w:szCs w:val="20"/>
+        </w:rPr>
+      </w:pPr>
+      <w:r>
+        <w:rPr>
+          <w:b/>
+          <w:bCs/>
+          <w:sz w:val="20"/>
+          <w:szCs w:val="20"/>
+        </w:rPr>
+        <w:t xml:space="preserve">Ejecutar robo: </w:t>
+      </w:r>
+      <w:r>
+        <w:rPr>
+          <w:sz w:val="20"/>
+          <w:szCs w:val="20"/>
+        </w:rPr>
+        <w:t>Robar al aldeano y cambiar el estado de robo a false.</w:t>
       </w:r>
     </w:p>
     <w:p>
@@ -3992,21 +4488,14 @@
           <w:sz w:val="20"/>
           <w:szCs w:val="20"/>
         </w:rPr>
-        <w:t>Estoy en destino:</w:t>
-      </w:r>
-      <w:r>
-        <w:rPr>
-          <w:sz w:val="20"/>
-          <w:szCs w:val="20"/>
-        </w:rPr>
-        <w:t xml:space="preserve"> </w:t>
-      </w:r>
-      <w:r>
-        <w:rPr>
-          <w:sz w:val="20"/>
-          <w:szCs w:val="20"/>
-        </w:rPr>
-        <w:t>Si el ladrón ha llegado a la zona que tenía previamente elegida.</w:t>
+        <w:t>Hacerse pasar por testigo</w:t>
+      </w:r>
+      <w:r>
+        <w:rPr>
+          <w:sz w:val="20"/>
+          <w:szCs w:val="20"/>
+        </w:rPr>
+        <w:t>: Hacerse pasar por testigo tras un robo durante un tiempo.</w:t>
       </w:r>
     </w:p>
     <w:p>
@@ -4019,42 +4508,60 @@
         <w:ind w:right="-1"/>
         <w:jc w:val="both"/>
         <w:rPr>
-          <w:sz w:val="20"/>
-          <w:szCs w:val="20"/>
-        </w:rPr>
-      </w:pPr>
-      <w:r>
-        <w:rPr>
-          <w:b/>
-          <w:bCs/>
-          <w:sz w:val="20"/>
-          <w:szCs w:val="20"/>
-        </w:rPr>
-        <w:t>Hay hueco:</w:t>
-      </w:r>
-      <w:r>
-        <w:rPr>
-          <w:sz w:val="20"/>
-          <w:szCs w:val="20"/>
-        </w:rPr>
-        <w:t xml:space="preserve"> Si la zona en la que el ladrón se encuentra tiene hueco suficiente para entrar.</w:t>
-      </w:r>
-    </w:p>
-    <w:p>
-      <w:pPr>
+          <w:b/>
+          <w:bCs/>
+          <w:sz w:val="20"/>
+          <w:szCs w:val="20"/>
+        </w:rPr>
+      </w:pPr>
+      <w:r>
+        <w:rPr>
+          <w:b/>
+          <w:bCs/>
+          <w:sz w:val="20"/>
+          <w:szCs w:val="20"/>
+        </w:rPr>
+        <w:t xml:space="preserve">Ir hacia la víctima: </w:t>
+      </w:r>
+      <w:r>
+        <w:rPr>
+          <w:sz w:val="20"/>
+          <w:szCs w:val="20"/>
+        </w:rPr>
+        <w:t>Moverse desde la posición actual hasta la víctima elegida.</w:t>
+      </w:r>
+    </w:p>
+    <w:p>
+      <w:pPr>
+        <w:pStyle w:val="Prrafodelista"/>
+        <w:numPr>
+          <w:ilvl w:val="0"/>
+          <w:numId w:val="7"/>
+        </w:numPr>
         <w:ind w:right="-1"/>
         <w:jc w:val="both"/>
         <w:rPr>
           <w:b/>
           <w:bCs/>
-        </w:rPr>
-      </w:pPr>
-      <w:r>
-        <w:rPr>
-          <w:b/>
-          <w:bCs/>
-        </w:rPr>
-        <w:t xml:space="preserve">Acciones: </w:t>
+          <w:sz w:val="20"/>
+          <w:szCs w:val="20"/>
+        </w:rPr>
+      </w:pPr>
+      <w:r>
+        <w:rPr>
+          <w:b/>
+          <w:bCs/>
+          <w:sz w:val="20"/>
+          <w:szCs w:val="20"/>
+        </w:rPr>
+        <w:t xml:space="preserve">Elegir víctima: </w:t>
+      </w:r>
+      <w:r>
+        <w:rPr>
+          <w:sz w:val="20"/>
+          <w:szCs w:val="20"/>
+        </w:rPr>
+        <w:t>Seleccionar a que aldeano robar.</w:t>
       </w:r>
     </w:p>
     <w:p>
@@ -4067,27 +4574,41 @@
         <w:ind w:right="-1"/>
         <w:jc w:val="both"/>
         <w:rPr>
-          <w:b/>
-          <w:bCs/>
-          <w:sz w:val="20"/>
-          <w:szCs w:val="20"/>
-        </w:rPr>
-      </w:pPr>
-      <w:r>
-        <w:rPr>
-          <w:b/>
-          <w:bCs/>
-          <w:sz w:val="20"/>
-          <w:szCs w:val="20"/>
-        </w:rPr>
-        <w:t xml:space="preserve">Ejecutar robo: </w:t>
-      </w:r>
-      <w:r>
-        <w:rPr>
-          <w:sz w:val="20"/>
-          <w:szCs w:val="20"/>
-        </w:rPr>
-        <w:t>Robar al aldeano y cambiar el estado de robo a false.</w:t>
+          <w:sz w:val="20"/>
+          <w:szCs w:val="20"/>
+        </w:rPr>
+      </w:pPr>
+      <w:r>
+        <w:rPr>
+          <w:b/>
+          <w:bCs/>
+          <w:sz w:val="20"/>
+          <w:szCs w:val="20"/>
+        </w:rPr>
+        <w:t xml:space="preserve">Merodear zona: </w:t>
+      </w:r>
+      <w:r>
+        <w:rPr>
+          <w:sz w:val="20"/>
+          <w:szCs w:val="20"/>
+        </w:rPr>
+        <w:t xml:space="preserve">El aldeano se mueve libremente por la zona con cierta probabilidad de mostrar mediante </w:t>
+      </w:r>
+      <w:proofErr w:type="spellStart"/>
+      <w:r>
+        <w:rPr>
+          <w:sz w:val="20"/>
+          <w:szCs w:val="20"/>
+        </w:rPr>
+        <w:t>barks</w:t>
+      </w:r>
+      <w:proofErr w:type="spellEnd"/>
+      <w:r>
+        <w:rPr>
+          <w:sz w:val="20"/>
+          <w:szCs w:val="20"/>
+        </w:rPr>
+        <w:t xml:space="preserve"> en forma de bocadillo, su estado de ánimo o la interacción con algún elemento.  </w:t>
       </w:r>
     </w:p>
     <w:p>
@@ -4111,14 +4632,14 @@
           <w:sz w:val="20"/>
           <w:szCs w:val="20"/>
         </w:rPr>
-        <w:t>Hacerse pasar por testigo</w:t>
-      </w:r>
-      <w:r>
-        <w:rPr>
-          <w:sz w:val="20"/>
-          <w:szCs w:val="20"/>
-        </w:rPr>
-        <w:t>: Hacerse pasar por testigo tras un robo durante un tiempo.</w:t>
+        <w:t>Elegir zona:</w:t>
+      </w:r>
+      <w:r>
+        <w:rPr>
+          <w:sz w:val="20"/>
+          <w:szCs w:val="20"/>
+        </w:rPr>
+        <w:t xml:space="preserve"> Se elige una zona a la cual se desea moverse, pudiendo repetirse la última elegida.</w:t>
       </w:r>
     </w:p>
     <w:p>
@@ -4131,27 +4652,42 @@
         <w:ind w:right="-1"/>
         <w:jc w:val="both"/>
         <w:rPr>
-          <w:b/>
-          <w:bCs/>
-          <w:sz w:val="20"/>
-          <w:szCs w:val="20"/>
-        </w:rPr>
-      </w:pPr>
-      <w:r>
-        <w:rPr>
-          <w:b/>
-          <w:bCs/>
-          <w:sz w:val="20"/>
-          <w:szCs w:val="20"/>
-        </w:rPr>
-        <w:t xml:space="preserve">Ir hacia la víctima: </w:t>
-      </w:r>
-      <w:r>
-        <w:rPr>
-          <w:sz w:val="20"/>
-          <w:szCs w:val="20"/>
-        </w:rPr>
-        <w:t>Moverse desde la posición actual hasta la víctima elegida.</w:t>
+          <w:sz w:val="20"/>
+          <w:szCs w:val="20"/>
+        </w:rPr>
+      </w:pPr>
+      <w:r>
+        <w:rPr>
+          <w:b/>
+          <w:bCs/>
+          <w:sz w:val="20"/>
+          <w:szCs w:val="20"/>
+        </w:rPr>
+        <w:t>Moverse:</w:t>
+      </w:r>
+      <w:r>
+        <w:rPr>
+          <w:sz w:val="20"/>
+          <w:szCs w:val="20"/>
+        </w:rPr>
+        <w:t xml:space="preserve"> Transitar hacia la zona elegida.</w:t>
+      </w:r>
+    </w:p>
+    <w:p>
+      <w:pPr>
+        <w:ind w:right="-1"/>
+        <w:jc w:val="both"/>
+        <w:rPr>
+          <w:b/>
+          <w:bCs/>
+        </w:rPr>
+      </w:pPr>
+      <w:r>
+        <w:rPr>
+          <w:b/>
+          <w:bCs/>
+        </w:rPr>
+        <w:t>Nodos Decoradores:</w:t>
       </w:r>
     </w:p>
     <w:p>
@@ -4170,21 +4706,32 @@
           <w:szCs w:val="20"/>
         </w:rPr>
       </w:pPr>
-      <w:r>
-        <w:rPr>
-          <w:b/>
-          <w:bCs/>
-          <w:sz w:val="20"/>
-          <w:szCs w:val="20"/>
-        </w:rPr>
-        <w:t xml:space="preserve">Elegir víctima: </w:t>
-      </w:r>
-      <w:r>
-        <w:rPr>
-          <w:sz w:val="20"/>
-          <w:szCs w:val="20"/>
-        </w:rPr>
-        <w:t>Seleccionar a que aldeano robar.</w:t>
+      <w:proofErr w:type="spellStart"/>
+      <w:r>
+        <w:rPr>
+          <w:b/>
+          <w:bCs/>
+          <w:sz w:val="20"/>
+          <w:szCs w:val="20"/>
+        </w:rPr>
+        <w:t>Random</w:t>
+      </w:r>
+      <w:proofErr w:type="spellEnd"/>
+      <w:r>
+        <w:rPr>
+          <w:b/>
+          <w:bCs/>
+          <w:sz w:val="20"/>
+          <w:szCs w:val="20"/>
+        </w:rPr>
+        <w:t xml:space="preserve">: </w:t>
+      </w:r>
+      <w:r>
+        <w:rPr>
+          <w:sz w:val="20"/>
+          <w:szCs w:val="20"/>
+        </w:rPr>
+        <w:t>Elegir de forma aleatoria.</w:t>
       </w:r>
     </w:p>
     <w:p>
@@ -4208,149 +4755,6 @@
           <w:sz w:val="20"/>
           <w:szCs w:val="20"/>
         </w:rPr>
-        <w:t xml:space="preserve">Merodear zona: </w:t>
-      </w:r>
-      <w:r>
-        <w:rPr>
-          <w:sz w:val="20"/>
-          <w:szCs w:val="20"/>
-        </w:rPr>
-        <w:t xml:space="preserve">El aldeano se mueve libremente por la zona con cierta probabilidad de mostrar mediante barks en forma de bocadillo, su estado de ánimo o la interacción con algún elemento.  </w:t>
-      </w:r>
-    </w:p>
-    <w:p>
-      <w:pPr>
-        <w:pStyle w:val="Prrafodelista"/>
-        <w:numPr>
-          <w:ilvl w:val="0"/>
-          <w:numId w:val="7"/>
-        </w:numPr>
-        <w:ind w:right="-1"/>
-        <w:jc w:val="both"/>
-        <w:rPr>
-          <w:sz w:val="20"/>
-          <w:szCs w:val="20"/>
-        </w:rPr>
-      </w:pPr>
-      <w:r>
-        <w:rPr>
-          <w:b/>
-          <w:bCs/>
-          <w:sz w:val="20"/>
-          <w:szCs w:val="20"/>
-        </w:rPr>
-        <w:t>Elegir zona:</w:t>
-      </w:r>
-      <w:r>
-        <w:rPr>
-          <w:sz w:val="20"/>
-          <w:szCs w:val="20"/>
-        </w:rPr>
-        <w:t xml:space="preserve"> Se elige una zona a la cual se desea moverse, pudiendo repetirse la última elegida.</w:t>
-      </w:r>
-    </w:p>
-    <w:p>
-      <w:pPr>
-        <w:pStyle w:val="Prrafodelista"/>
-        <w:numPr>
-          <w:ilvl w:val="0"/>
-          <w:numId w:val="7"/>
-        </w:numPr>
-        <w:ind w:right="-1"/>
-        <w:jc w:val="both"/>
-        <w:rPr>
-          <w:sz w:val="20"/>
-          <w:szCs w:val="20"/>
-        </w:rPr>
-      </w:pPr>
-      <w:r>
-        <w:rPr>
-          <w:b/>
-          <w:bCs/>
-          <w:sz w:val="20"/>
-          <w:szCs w:val="20"/>
-        </w:rPr>
-        <w:t>Moverse:</w:t>
-      </w:r>
-      <w:r>
-        <w:rPr>
-          <w:sz w:val="20"/>
-          <w:szCs w:val="20"/>
-        </w:rPr>
-        <w:t xml:space="preserve"> Transitar hacia la zona elegida.</w:t>
-      </w:r>
-    </w:p>
-    <w:p>
-      <w:pPr>
-        <w:ind w:right="-1"/>
-        <w:jc w:val="both"/>
-        <w:rPr>
-          <w:b/>
-          <w:bCs/>
-        </w:rPr>
-      </w:pPr>
-      <w:r>
-        <w:rPr>
-          <w:b/>
-          <w:bCs/>
-        </w:rPr>
-        <w:t>Nodos Decoradores:</w:t>
-      </w:r>
-    </w:p>
-    <w:p>
-      <w:pPr>
-        <w:pStyle w:val="Prrafodelista"/>
-        <w:numPr>
-          <w:ilvl w:val="0"/>
-          <w:numId w:val="7"/>
-        </w:numPr>
-        <w:ind w:right="-1"/>
-        <w:jc w:val="both"/>
-        <w:rPr>
-          <w:b/>
-          <w:bCs/>
-          <w:sz w:val="20"/>
-          <w:szCs w:val="20"/>
-        </w:rPr>
-      </w:pPr>
-      <w:r>
-        <w:rPr>
-          <w:b/>
-          <w:bCs/>
-          <w:sz w:val="20"/>
-          <w:szCs w:val="20"/>
-        </w:rPr>
-        <w:t xml:space="preserve">Random: </w:t>
-      </w:r>
-      <w:r>
-        <w:rPr>
-          <w:sz w:val="20"/>
-          <w:szCs w:val="20"/>
-        </w:rPr>
-        <w:t>Elegir de forma aleatoria.</w:t>
-      </w:r>
-    </w:p>
-    <w:p>
-      <w:pPr>
-        <w:pStyle w:val="Prrafodelista"/>
-        <w:numPr>
-          <w:ilvl w:val="0"/>
-          <w:numId w:val="7"/>
-        </w:numPr>
-        <w:ind w:right="-1"/>
-        <w:jc w:val="both"/>
-        <w:rPr>
-          <w:sz w:val="20"/>
-          <w:szCs w:val="20"/>
-        </w:rPr>
-      </w:pPr>
-      <w:r>
-        <w:rPr>
-          <w:b/>
-          <w:bCs/>
-          <w:sz w:val="20"/>
-          <w:szCs w:val="20"/>
-        </w:rPr>
         <w:t>Elegir (Correr o Andar):</w:t>
       </w:r>
       <w:r>
@@ -4359,6 +4763,11 @@
           <w:szCs w:val="20"/>
         </w:rPr>
         <w:t xml:space="preserve"> Seleccionar de forma completamente aleatoria si para desplazarse a su próximo destino se va a hacer andando o corriendo.</w:t>
+      </w:r>
+    </w:p>
+    <w:p>
+      <w:r>
+        <w:t>*Para un mejor visionado del diagrama, se ha adjuntado una imagen en el entregable.</w:t>
       </w:r>
     </w:p>
     <w:p/>
@@ -4568,7 +4977,15 @@
         <w:jc w:val="both"/>
       </w:pPr>
       <w:r>
-        <w:t>Son agentes de la NavMesh del nivel.</w:t>
+        <w:t xml:space="preserve">Son agentes de la </w:t>
+      </w:r>
+      <w:proofErr w:type="spellStart"/>
+      <w:r>
+        <w:t>NavMesh</w:t>
+      </w:r>
+      <w:proofErr w:type="spellEnd"/>
+      <w:r>
+        <w:t xml:space="preserve"> del nivel.</w:t>
       </w:r>
     </w:p>
     <w:p>
@@ -4581,7 +4998,6 @@
         <w:jc w:val="both"/>
       </w:pPr>
       <w:r>
-        <w:lastRenderedPageBreak/>
         <w:t>Tienen un cono de visión para poder ver robos del ladrón.</w:t>
       </w:r>
     </w:p>
@@ -4595,6 +5011,7 @@
         <w:jc w:val="both"/>
       </w:pPr>
       <w:r>
+        <w:lastRenderedPageBreak/>
         <w:t>Almacenan información de lo que han visto.</w:t>
       </w:r>
     </w:p>
@@ -4621,7 +5038,15 @@
         <w:jc w:val="both"/>
       </w:pPr>
       <w:r>
-        <w:t>Es un agente de la NavMesh del nivel.</w:t>
+        <w:t xml:space="preserve">Es un agente de la </w:t>
+      </w:r>
+      <w:proofErr w:type="spellStart"/>
+      <w:r>
+        <w:t>NavMesh</w:t>
+      </w:r>
+      <w:proofErr w:type="spellEnd"/>
+      <w:r>
+        <w:t xml:space="preserve"> del nivel.</w:t>
       </w:r>
     </w:p>
     <w:p>
@@ -4732,7 +5157,15 @@
         <w:t xml:space="preserve"> </w:t>
       </w:r>
       <w:r>
-        <w:t>Mario Belén Rivera, Samuel Ríos Carlos y Mireya Funke Prieto.</w:t>
+        <w:t xml:space="preserve">Mario Belén Rivera, Samuel Ríos Carlos y Mireya </w:t>
+      </w:r>
+      <w:proofErr w:type="spellStart"/>
+      <w:r>
+        <w:t>Funke</w:t>
+      </w:r>
+      <w:proofErr w:type="spellEnd"/>
+      <w:r>
+        <w:t xml:space="preserve"> Prieto.</w:t>
       </w:r>
     </w:p>
     <w:p>
@@ -4764,15 +5197,48 @@
           <w:bCs/>
         </w:rPr>
       </w:pPr>
-      <w:r>
-        <w:rPr>
-          <w:b/>
-          <w:bCs/>
-        </w:rPr>
-        <w:t xml:space="preserve">Level Design: </w:t>
-      </w:r>
-      <w:r>
-        <w:t>Mireya Funke Prieto</w:t>
+      <w:proofErr w:type="spellStart"/>
+      <w:r>
+        <w:rPr>
+          <w:b/>
+          <w:bCs/>
+        </w:rPr>
+        <w:t>Level</w:t>
+      </w:r>
+      <w:proofErr w:type="spellEnd"/>
+      <w:r>
+        <w:rPr>
+          <w:b/>
+          <w:bCs/>
+        </w:rPr>
+        <w:t xml:space="preserve"> </w:t>
+      </w:r>
+      <w:proofErr w:type="spellStart"/>
+      <w:r>
+        <w:rPr>
+          <w:b/>
+          <w:bCs/>
+        </w:rPr>
+        <w:t>Design</w:t>
+      </w:r>
+      <w:proofErr w:type="spellEnd"/>
+      <w:r>
+        <w:rPr>
+          <w:b/>
+          <w:bCs/>
+        </w:rPr>
+        <w:t xml:space="preserve">: </w:t>
+      </w:r>
+      <w:r>
+        <w:t xml:space="preserve">Mireya </w:t>
+      </w:r>
+      <w:proofErr w:type="spellStart"/>
+      <w:r>
+        <w:t>Funke</w:t>
+      </w:r>
+      <w:proofErr w:type="spellEnd"/>
+      <w:r>
+        <w:t xml:space="preserve"> Prieto</w:t>
       </w:r>
       <w:r>
         <w:t>.</w:t>
@@ -4850,7 +5316,15 @@
         <w:t xml:space="preserve">Diseño, modelado y texturizado de escenarios: </w:t>
       </w:r>
       <w:r>
-        <w:t>Mireya Funke Prieto.</w:t>
+        <w:t xml:space="preserve">Mireya </w:t>
+      </w:r>
+      <w:proofErr w:type="spellStart"/>
+      <w:r>
+        <w:t>Funke</w:t>
+      </w:r>
+      <w:proofErr w:type="spellEnd"/>
+      <w:r>
+        <w:t xml:space="preserve"> Prieto.</w:t>
       </w:r>
     </w:p>
     <w:p>
@@ -4882,12 +5356,37 @@
           <w:bCs/>
         </w:rPr>
       </w:pPr>
-      <w:r>
-        <w:rPr>
-          <w:b/>
-          <w:bCs/>
-        </w:rPr>
-        <w:t xml:space="preserve">Level Design: </w:t>
+      <w:proofErr w:type="spellStart"/>
+      <w:r>
+        <w:rPr>
+          <w:b/>
+          <w:bCs/>
+        </w:rPr>
+        <w:t>Level</w:t>
+      </w:r>
+      <w:proofErr w:type="spellEnd"/>
+      <w:r>
+        <w:rPr>
+          <w:b/>
+          <w:bCs/>
+        </w:rPr>
+        <w:t xml:space="preserve"> </w:t>
+      </w:r>
+      <w:proofErr w:type="spellStart"/>
+      <w:r>
+        <w:rPr>
+          <w:b/>
+          <w:bCs/>
+        </w:rPr>
+        <w:t>Design</w:t>
+      </w:r>
+      <w:proofErr w:type="spellEnd"/>
+      <w:r>
+        <w:rPr>
+          <w:b/>
+          <w:bCs/>
+        </w:rPr>
+        <w:t xml:space="preserve">: </w:t>
       </w:r>
       <w:r>
         <w:t>Sergio Cruz Serrano y Enrique Sánchez de Francisco.</w:t>
@@ -4911,7 +5410,14 @@
           <w:b/>
           <w:bCs/>
         </w:rPr>
-        <w:t xml:space="preserve">Documento de diseño de la IA: </w:t>
+        <w:t>Diseño de comportamiento de los agentes</w:t>
+      </w:r>
+      <w:r>
+        <w:rPr>
+          <w:b/>
+          <w:bCs/>
+        </w:rPr>
+        <w:t xml:space="preserve">: </w:t>
       </w:r>
       <w:r>
         <w:t>Enrique Sánchez de Francisco</w:t>
@@ -4944,7 +5450,23 @@
           <w:b/>
           <w:bCs/>
         </w:rPr>
-        <w:t>Documento de Testing:</w:t>
+        <w:t xml:space="preserve">Documento de </w:t>
+      </w:r>
+      <w:proofErr w:type="spellStart"/>
+      <w:r>
+        <w:rPr>
+          <w:b/>
+          <w:bCs/>
+        </w:rPr>
+        <w:t>Testing</w:t>
+      </w:r>
+      <w:proofErr w:type="spellEnd"/>
+      <w:r>
+        <w:rPr>
+          <w:b/>
+          <w:bCs/>
+        </w:rPr>
+        <w:t>:</w:t>
       </w:r>
       <w:r>
         <w:t xml:space="preserve"> </w:t>
@@ -4980,7 +5502,39 @@
           <w:b/>
           <w:bCs/>
         </w:rPr>
-        <w:t xml:space="preserve">Diseño de Behaviour Trees: </w:t>
+        <w:t xml:space="preserve">Diseño de </w:t>
+      </w:r>
+      <w:proofErr w:type="spellStart"/>
+      <w:r>
+        <w:rPr>
+          <w:b/>
+          <w:bCs/>
+        </w:rPr>
+        <w:t>Behaviour</w:t>
+      </w:r>
+      <w:proofErr w:type="spellEnd"/>
+      <w:r>
+        <w:rPr>
+          <w:b/>
+          <w:bCs/>
+        </w:rPr>
+        <w:t xml:space="preserve"> </w:t>
+      </w:r>
+      <w:proofErr w:type="spellStart"/>
+      <w:r>
+        <w:rPr>
+          <w:b/>
+          <w:bCs/>
+        </w:rPr>
+        <w:t>Trees</w:t>
+      </w:r>
+      <w:proofErr w:type="spellEnd"/>
+      <w:r>
+        <w:rPr>
+          <w:b/>
+          <w:bCs/>
+        </w:rPr>
+        <w:t xml:space="preserve">: </w:t>
       </w:r>
       <w:r>
         <w:t>Sergio Cruz Serrano</w:t>
@@ -6775,9 +7329,12 @@
 </file>
 
 <file path=customXml/item1.xml><?xml version="1.0" encoding="utf-8"?>
-<p:properties xmlns:p="http://schemas.microsoft.com/office/2006/metadata/properties" xmlns:xsi="http://www.w3.org/2001/XMLSchema-instance" xmlns:pc="http://schemas.microsoft.com/office/infopath/2007/PartnerControls">
-  <documentManagement/>
-</p:properties>
+<?mso-contentType ?>
+<FormTemplates xmlns="http://schemas.microsoft.com/sharepoint/v3/contenttype/forms">
+  <Display>DocumentLibraryForm</Display>
+  <Edit>DocumentLibraryForm</Edit>
+  <New>DocumentLibraryForm</New>
+</FormTemplates>
 </file>
 
 <file path=customXml/item2.xml><?xml version="1.0" encoding="utf-8"?>
@@ -6959,19 +7516,15 @@
 </file>
 
 <file path=customXml/item3.xml><?xml version="1.0" encoding="utf-8"?>
-<?mso-contentType ?>
-<FormTemplates xmlns="http://schemas.microsoft.com/sharepoint/v3/contenttype/forms">
-  <Display>DocumentLibraryForm</Display>
-  <Edit>DocumentLibraryForm</Edit>
-  <New>DocumentLibraryForm</New>
-</FormTemplates>
+<p:properties xmlns:p="http://schemas.microsoft.com/office/2006/metadata/properties" xmlns:xsi="http://www.w3.org/2001/XMLSchema-instance" xmlns:pc="http://schemas.microsoft.com/office/infopath/2007/PartnerControls">
+  <documentManagement/>
+</p:properties>
 </file>
 
 <file path=customXml/itemProps1.xml><?xml version="1.0" encoding="utf-8"?>
-<ds:datastoreItem xmlns:ds="http://schemas.openxmlformats.org/officeDocument/2006/customXml" ds:itemID="{25B2C46F-CC6D-4387-A538-EAF908CBFAD3}">
+<ds:datastoreItem xmlns:ds="http://schemas.openxmlformats.org/officeDocument/2006/customXml" ds:itemID="{F45F91B6-0D91-4498-9E7D-18B20C420DF4}">
   <ds:schemaRefs>
-    <ds:schemaRef ds:uri="http://schemas.microsoft.com/office/2006/metadata/properties"/>
-    <ds:schemaRef ds:uri="http://schemas.microsoft.com/office/infopath/2007/PartnerControls"/>
+    <ds:schemaRef ds:uri="http://schemas.microsoft.com/sharepoint/v3/contenttype/forms"/>
   </ds:schemaRefs>
 </ds:datastoreItem>
 </file>
@@ -6995,9 +7548,10 @@
 </file>
 
 <file path=customXml/itemProps3.xml><?xml version="1.0" encoding="utf-8"?>
-<ds:datastoreItem xmlns:ds="http://schemas.openxmlformats.org/officeDocument/2006/customXml" ds:itemID="{F45F91B6-0D91-4498-9E7D-18B20C420DF4}">
+<ds:datastoreItem xmlns:ds="http://schemas.openxmlformats.org/officeDocument/2006/customXml" ds:itemID="{25B2C46F-CC6D-4387-A538-EAF908CBFAD3}">
   <ds:schemaRefs>
-    <ds:schemaRef ds:uri="http://schemas.microsoft.com/sharepoint/v3/contenttype/forms"/>
+    <ds:schemaRef ds:uri="http://schemas.microsoft.com/office/2006/metadata/properties"/>
+    <ds:schemaRef ds:uri="http://schemas.microsoft.com/office/infopath/2007/PartnerControls"/>
   </ds:schemaRefs>
 </ds:datastoreItem>
 </file>
</xml_diff>

<commit_message>
[CDP] - Memoria actualizada y añadido nuevo contenido
</commit_message>
<xml_diff>
--- a/Comportamiento de Personajes/Memoria/Memoria.docx
+++ b/Comportamiento de Personajes/Memoria/Memoria.docx
@@ -46,15 +46,7 @@
     </w:p>
     <w:p>
       <w:r>
-        <w:t xml:space="preserve">Mario Belén Rivera, Sergio Cruz Serrano, Mireya </w:t>
-      </w:r>
-      <w:proofErr w:type="spellStart"/>
-      <w:r>
-        <w:t>Funke</w:t>
-      </w:r>
-      <w:proofErr w:type="spellEnd"/>
-      <w:r>
-        <w:t xml:space="preserve"> Prieto, Samuel Ríos Carlos, Enrique Sánchez de Francisco</w:t>
+        <w:t>Mario Belén Rivera, Sergio Cruz Serrano, Mireya Funke Prieto, Samuel Ríos Carlos, Enrique Sánchez de Francisco</w:t>
       </w:r>
     </w:p>
     <w:p/>
@@ -258,47 +250,13 @@
       <w:pPr>
         <w:jc w:val="both"/>
       </w:pPr>
-      <w:proofErr w:type="spellStart"/>
       <w:r>
         <w:rPr>
           <w:i/>
           <w:iCs/>
         </w:rPr>
-        <w:t>Mashallow</w:t>
-      </w:r>
-      <w:proofErr w:type="spellEnd"/>
-      <w:r>
-        <w:rPr>
-          <w:i/>
-          <w:iCs/>
-        </w:rPr>
-        <w:t xml:space="preserve">: </w:t>
-      </w:r>
-      <w:proofErr w:type="spellStart"/>
-      <w:r>
-        <w:rPr>
-          <w:i/>
-          <w:iCs/>
-        </w:rPr>
-        <w:t>Pilferage</w:t>
-      </w:r>
-      <w:proofErr w:type="spellEnd"/>
-      <w:r>
-        <w:rPr>
-          <w:i/>
-          <w:iCs/>
-        </w:rPr>
-        <w:t xml:space="preserve"> in </w:t>
-      </w:r>
-      <w:proofErr w:type="spellStart"/>
-      <w:r>
-        <w:rPr>
-          <w:i/>
-          <w:iCs/>
-        </w:rPr>
-        <w:t>YolkTown</w:t>
-      </w:r>
-      <w:proofErr w:type="spellEnd"/>
+        <w:t>Mashallow: Pilferage in YolkTown</w:t>
+      </w:r>
       <w:r>
         <w:t xml:space="preserve"> es un juego </w:t>
       </w:r>
@@ -344,11 +302,18 @@
       <w:r>
         <w:t xml:space="preserve"> por el pueblo robando a los aldeanos. </w:t>
       </w:r>
-      <w:proofErr w:type="spellStart"/>
-      <w:r>
-        <w:t>Marshallow</w:t>
-      </w:r>
-      <w:proofErr w:type="spellEnd"/>
+      <w:r>
+        <w:t>Marshallow,</w:t>
+      </w:r>
+      <w:r>
+        <w:t xml:space="preserve"> </w:t>
+      </w:r>
+      <w:r>
+        <w:t>el</w:t>
+      </w:r>
+      <w:r>
+        <w:t xml:space="preserve"> Marshall</w:t>
+      </w:r>
       <w:r>
         <w:t>,</w:t>
       </w:r>
@@ -356,10 +321,22 @@
         <w:t xml:space="preserve"> </w:t>
       </w:r>
       <w:r>
-        <w:t>el</w:t>
-      </w:r>
-      <w:r>
-        <w:t xml:space="preserve"> Marshall</w:t>
+        <w:t>tiene el deber de</w:t>
+      </w:r>
+      <w:r>
+        <w:t xml:space="preserve"> d</w:t>
+      </w:r>
+      <w:r>
+        <w:t>etener a</w:t>
+      </w:r>
+      <w:r>
+        <w:t xml:space="preserve"> </w:t>
+      </w:r>
+      <w:r>
+        <w:t xml:space="preserve">dicho </w:t>
+      </w:r>
+      <w:r>
+        <w:t>ladrón</w:t>
       </w:r>
       <w:r>
         <w:t>,</w:t>
@@ -368,183 +345,159 @@
         <w:t xml:space="preserve"> </w:t>
       </w:r>
       <w:r>
-        <w:t>tiene el deber de</w:t>
-      </w:r>
-      <w:r>
-        <w:t xml:space="preserve"> d</w:t>
-      </w:r>
-      <w:r>
-        <w:t>etener a</w:t>
+        <w:t xml:space="preserve">para ello </w:t>
+      </w:r>
+      <w:r>
+        <w:t>hablará con</w:t>
+      </w:r>
+      <w:r>
+        <w:t xml:space="preserve"> pueblerinos </w:t>
+      </w:r>
+      <w:r>
+        <w:t xml:space="preserve">a los </w:t>
+      </w:r>
+      <w:r>
+        <w:t xml:space="preserve">que han robado y </w:t>
+      </w:r>
+      <w:r>
+        <w:t xml:space="preserve">otros que han </w:t>
+      </w:r>
+      <w:r>
+        <w:t>sido testigos de un robo</w:t>
+      </w:r>
+      <w:r>
+        <w:t xml:space="preserve">. </w:t>
+      </w:r>
+      <w:r>
+        <w:t xml:space="preserve">Ambos perfiles de </w:t>
+      </w:r>
+      <w:r>
+        <w:t xml:space="preserve">aldeanos te darán los datos necesarios para </w:t>
+      </w:r>
+      <w:r>
+        <w:t>encontrar al</w:t>
+      </w:r>
+      <w:r>
+        <w:t xml:space="preserve"> ladrón</w:t>
+      </w:r>
+      <w:r>
+        <w:t xml:space="preserve"> mediante descripciones sobre su apariencia</w:t>
+      </w:r>
+      <w:r>
+        <w:t>, sin embargo, alguno</w:t>
+      </w:r>
+      <w:r>
+        <w:t>s</w:t>
+      </w:r>
+      <w:r>
+        <w:t xml:space="preserve"> no </w:t>
+      </w:r>
+      <w:r>
+        <w:t>alcanzarán a ver</w:t>
+      </w:r>
+      <w:r>
+        <w:t>lo</w:t>
+      </w:r>
+      <w:r>
+        <w:t xml:space="preserve"> bien</w:t>
+      </w:r>
+      <w:r>
+        <w:t xml:space="preserve"> y </w:t>
+      </w:r>
+      <w:r>
+        <w:t xml:space="preserve">sus </w:t>
+      </w:r>
+      <w:r>
+        <w:t xml:space="preserve">datos </w:t>
+      </w:r>
+      <w:r>
+        <w:t xml:space="preserve">serán </w:t>
+      </w:r>
+      <w:r>
+        <w:t>d</w:t>
+      </w:r>
+      <w:r>
+        <w:t>e dudosa fiabilidad</w:t>
+      </w:r>
+      <w:r>
+        <w:t>,</w:t>
       </w:r>
       <w:r>
         <w:t xml:space="preserve"> </w:t>
       </w:r>
       <w:r>
-        <w:t xml:space="preserve">dicho </w:t>
-      </w:r>
-      <w:r>
-        <w:t>ladrón</w:t>
+        <w:t>dificultando la búsqueda del asaltante.</w:t>
+      </w:r>
+    </w:p>
+    <w:p>
+      <w:pPr>
+        <w:jc w:val="both"/>
+      </w:pPr>
+      <w:r>
+        <w:rPr>
+          <w:b/>
+          <w:bCs/>
+        </w:rPr>
+        <w:t>ESCENA</w:t>
+      </w:r>
+      <w:r>
+        <w:rPr>
+          <w:b/>
+          <w:bCs/>
+        </w:rPr>
+        <w:t xml:space="preserve"> Y LEVEL DESIGN</w:t>
+      </w:r>
+    </w:p>
+    <w:p>
+      <w:pPr>
+        <w:jc w:val="both"/>
+      </w:pPr>
+      <w:r>
+        <w:t xml:space="preserve">Como se ha comentado antes, el juego transcurre en un poblado, y este está dividido en seis zonas diferenciadas: el parque, el ayuntamiento, la forja, la plaza, el mercado y </w:t>
+      </w:r>
+      <w:r>
+        <w:t>las viviendas. Cada zona tiene una forma distinta, algunas son más alargadas y estrechas, y otras como la plaza tienen más espacio</w:t>
+      </w:r>
+      <w:r>
+        <w:t>, pudiendo albergar a un número mayor de pueblerinos. También cabe decir que las hemos repartido en cuatro niveles de altura, estando el parque en la zona más baja y el ayuntamiento</w:t>
+      </w:r>
+      <w:r>
+        <w:t xml:space="preserve"> en la más alta</w:t>
+      </w:r>
+      <w:r>
+        <w:t xml:space="preserve">, añadiendo </w:t>
+      </w:r>
+      <w:r>
+        <w:t xml:space="preserve">un componente de </w:t>
+      </w:r>
+      <w:r>
+        <w:t>verticalidad al juego</w:t>
+      </w:r>
+      <w:r>
+        <w:t>. Todo lo comentado aporta más variedad no solo visual si no también jugable</w:t>
+      </w:r>
+      <w:r>
+        <w:t xml:space="preserve">, ya que </w:t>
+      </w:r>
+      <w:r>
+        <w:t>cambian tanto</w:t>
+      </w:r>
+      <w:r>
+        <w:t xml:space="preserve"> </w:t>
+      </w:r>
+      <w:r>
+        <w:t xml:space="preserve">las formas de las zonas </w:t>
+      </w:r>
+      <w:r>
+        <w:t>como</w:t>
+      </w:r>
+      <w:r>
+        <w:t xml:space="preserve"> los elementos de estas, pudiendo encontrar más maleza en el parque</w:t>
       </w:r>
       <w:r>
         <w:t>,</w:t>
       </w:r>
       <w:r>
-        <w:t xml:space="preserve"> </w:t>
-      </w:r>
-      <w:r>
-        <w:t xml:space="preserve">para ello </w:t>
-      </w:r>
-      <w:r>
-        <w:t>hablará con</w:t>
-      </w:r>
-      <w:r>
-        <w:t xml:space="preserve"> pueblerinos </w:t>
-      </w:r>
-      <w:r>
-        <w:t xml:space="preserve">a los </w:t>
-      </w:r>
-      <w:r>
-        <w:t xml:space="preserve">que han robado y </w:t>
-      </w:r>
-      <w:r>
-        <w:t xml:space="preserve">otros que han </w:t>
-      </w:r>
-      <w:r>
-        <w:t>sido testigos de un robo</w:t>
-      </w:r>
-      <w:r>
-        <w:t xml:space="preserve">. </w:t>
-      </w:r>
-      <w:r>
-        <w:t xml:space="preserve">Ambos perfiles de </w:t>
-      </w:r>
-      <w:r>
-        <w:t xml:space="preserve">aldeanos te darán los datos necesarios para </w:t>
-      </w:r>
-      <w:r>
-        <w:t>encontrar al</w:t>
-      </w:r>
-      <w:r>
-        <w:t xml:space="preserve"> ladrón</w:t>
-      </w:r>
-      <w:r>
-        <w:t xml:space="preserve"> mediante descripciones sobre su apariencia</w:t>
-      </w:r>
-      <w:r>
-        <w:t>, sin embargo, alguno</w:t>
-      </w:r>
-      <w:r>
-        <w:t>s</w:t>
-      </w:r>
-      <w:r>
-        <w:t xml:space="preserve"> no </w:t>
-      </w:r>
-      <w:r>
-        <w:t>alcanzarán a ver</w:t>
-      </w:r>
-      <w:r>
-        <w:t>lo</w:t>
-      </w:r>
-      <w:r>
-        <w:t xml:space="preserve"> bien</w:t>
-      </w:r>
-      <w:r>
-        <w:t xml:space="preserve"> y </w:t>
-      </w:r>
-      <w:r>
-        <w:t xml:space="preserve">sus </w:t>
-      </w:r>
-      <w:r>
-        <w:t xml:space="preserve">datos </w:t>
-      </w:r>
-      <w:r>
-        <w:t xml:space="preserve">serán </w:t>
-      </w:r>
-      <w:r>
-        <w:t>d</w:t>
-      </w:r>
-      <w:r>
-        <w:t>e dudosa fiabilidad</w:t>
-      </w:r>
-      <w:r>
-        <w:t>,</w:t>
-      </w:r>
-      <w:r>
-        <w:t xml:space="preserve"> </w:t>
-      </w:r>
-      <w:r>
-        <w:t>dificultando la búsqueda del asaltante.</w:t>
-      </w:r>
-    </w:p>
-    <w:p>
-      <w:pPr>
-        <w:jc w:val="both"/>
-      </w:pPr>
-      <w:r>
-        <w:rPr>
-          <w:b/>
-          <w:bCs/>
-        </w:rPr>
-        <w:t>ESCENA</w:t>
-      </w:r>
-      <w:r>
-        <w:rPr>
-          <w:b/>
-          <w:bCs/>
-        </w:rPr>
-        <w:t xml:space="preserve"> Y LEVEL DESIGN</w:t>
-      </w:r>
-    </w:p>
-    <w:p>
-      <w:pPr>
-        <w:jc w:val="both"/>
-      </w:pPr>
-      <w:r>
-        <w:t xml:space="preserve">Como se ha comentado antes, el juego transcurre en un poblado, y este está dividido en seis zonas diferenciadas: el parque, el ayuntamiento, la forja, la plaza, el mercado y </w:t>
-      </w:r>
-      <w:r>
-        <w:t>las viviendas. Cada zona tiene una forma distinta, algunas son más alargadas y estrechas, y otras como la plaza tienen más espacio</w:t>
-      </w:r>
-      <w:r>
-        <w:t>, pudiendo albergar a un número mayor de pueblerinos. También cabe decir que las hemos repartido en cuatro niveles de altura, estando el parque en la zona más baja y el ayuntamiento</w:t>
-      </w:r>
-      <w:r>
-        <w:t xml:space="preserve"> en la más alta</w:t>
-      </w:r>
-      <w:r>
-        <w:t xml:space="preserve">, añadiendo </w:t>
-      </w:r>
-      <w:r>
-        <w:t xml:space="preserve">un componente de </w:t>
-      </w:r>
-      <w:r>
-        <w:t>verticalidad al juego</w:t>
-      </w:r>
-      <w:r>
-        <w:t>. Todo lo comentado aporta más variedad no solo visual si no también jugable</w:t>
-      </w:r>
-      <w:r>
-        <w:t xml:space="preserve">, ya que </w:t>
-      </w:r>
-      <w:r>
-        <w:t>cambian tanto</w:t>
-      </w:r>
-      <w:r>
-        <w:t xml:space="preserve"> </w:t>
-      </w:r>
-      <w:r>
-        <w:t xml:space="preserve">las formas de las zonas </w:t>
-      </w:r>
-      <w:r>
-        <w:t>como</w:t>
-      </w:r>
-      <w:r>
-        <w:t xml:space="preserve"> los elementos de estas, pudiendo encontrar más maleza en el parque</w:t>
-      </w:r>
-      <w:r>
-        <w:t>,</w:t>
-      </w:r>
-      <w:r>
         <w:t xml:space="preserve"> en contraposición a la plaza donde lo más destacado serán los bancos, las farolas y una fuente central</w:t>
       </w:r>
       <w:r>
@@ -556,31 +509,7 @@
         <w:jc w:val="both"/>
       </w:pPr>
       <w:r>
-        <w:t>El diseño de nivel de “</w:t>
-      </w:r>
-      <w:proofErr w:type="spellStart"/>
-      <w:r>
-        <w:t>Marshallow</w:t>
-      </w:r>
-      <w:proofErr w:type="spellEnd"/>
-      <w:r>
-        <w:t xml:space="preserve">: </w:t>
-      </w:r>
-      <w:proofErr w:type="spellStart"/>
-      <w:r>
-        <w:t>Pilferage</w:t>
-      </w:r>
-      <w:proofErr w:type="spellEnd"/>
-      <w:r>
-        <w:t xml:space="preserve"> in </w:t>
-      </w:r>
-      <w:proofErr w:type="spellStart"/>
-      <w:r>
-        <w:t>YolkTown</w:t>
-      </w:r>
-      <w:proofErr w:type="spellEnd"/>
-      <w:r>
-        <w:t>” es algo que se ha tenido claro desde prácticamente el primer momento, ya que se quería crear un escenario no demasiado grande para concentrar la acción de robo del ladrón y a la vez un lo suficientemente amplio como para dar sensación de libertad al jugador.</w:t>
+        <w:t>El diseño de nivel de “Marshallow: Pilferage in YolkTown” es algo que se ha tenido claro desde prácticamente el primer momento, ya que se quería crear un escenario no demasiado grande para concentrar la acción de robo del ladrón y a la vez un lo suficientemente amplio como para dar sensación de libertad al jugador.</w:t>
       </w:r>
     </w:p>
     <w:p>
@@ -608,23 +537,7 @@
         <w:jc w:val="both"/>
       </w:pPr>
       <w:r>
-        <w:t xml:space="preserve">A continuación, se muestra una imagen en vista cenital del </w:t>
-      </w:r>
-      <w:proofErr w:type="spellStart"/>
-      <w:r>
-        <w:t>blocking</w:t>
-      </w:r>
-      <w:proofErr w:type="spellEnd"/>
-      <w:r>
-        <w:t xml:space="preserve"> del escenario, resaltando en rojo las zonas comentadas anteriormente. Se puede observar cómo encontramos múltiples conexiones entre estas, generando así un </w:t>
-      </w:r>
-      <w:proofErr w:type="spellStart"/>
-      <w:r>
-        <w:t>gameplay</w:t>
-      </w:r>
-      <w:proofErr w:type="spellEnd"/>
-      <w:r>
-        <w:t xml:space="preserve"> fluido.</w:t>
+        <w:t>A continuación, se muestra una imagen en vista cenital del blocking del escenario, resaltando en rojo las zonas comentadas anteriormente. Se puede observar cómo encontramos múltiples conexiones entre estas, generando así un gameplay fluido.</w:t>
       </w:r>
     </w:p>
     <w:p>
@@ -951,7 +864,6 @@
         </w:rPr>
         <w:t>“</w:t>
       </w:r>
-      <w:proofErr w:type="spellStart"/>
       <w:r>
         <w:rPr>
           <w:i/>
@@ -966,44 +878,18 @@
         </w:rPr>
         <w:t>hallow</w:t>
       </w:r>
-      <w:proofErr w:type="spellEnd"/>
       <w:r>
         <w:rPr>
           <w:i/>
           <w:iCs/>
         </w:rPr>
-        <w:t xml:space="preserve">: </w:t>
-      </w:r>
-      <w:proofErr w:type="spellStart"/>
+        <w:t>: Pilferage in YolkTown</w:t>
+      </w:r>
       <w:r>
         <w:rPr>
           <w:i/>
           <w:iCs/>
         </w:rPr>
-        <w:t>Pilferage</w:t>
-      </w:r>
-      <w:proofErr w:type="spellEnd"/>
-      <w:r>
-        <w:rPr>
-          <w:i/>
-          <w:iCs/>
-        </w:rPr>
-        <w:t xml:space="preserve"> in </w:t>
-      </w:r>
-      <w:proofErr w:type="spellStart"/>
-      <w:r>
-        <w:rPr>
-          <w:i/>
-          <w:iCs/>
-        </w:rPr>
-        <w:t>YolkTown</w:t>
-      </w:r>
-      <w:proofErr w:type="spellEnd"/>
-      <w:r>
-        <w:rPr>
-          <w:i/>
-          <w:iCs/>
-        </w:rPr>
         <w:t>”</w:t>
       </w:r>
       <w:r>
@@ -1029,25 +915,7 @@
         </w:rPr>
       </w:pPr>
       <w:r>
-        <w:t xml:space="preserve">El control en ordenador es mediante </w:t>
-      </w:r>
-      <w:proofErr w:type="spellStart"/>
-      <w:r>
-        <w:t>clicks</w:t>
-      </w:r>
-      <w:proofErr w:type="spellEnd"/>
-      <w:r>
-        <w:t xml:space="preserve"> de ratón, haciendo </w:t>
-      </w:r>
-      <w:proofErr w:type="spellStart"/>
-      <w:proofErr w:type="gramStart"/>
-      <w:r>
-        <w:t>click</w:t>
-      </w:r>
-      <w:proofErr w:type="spellEnd"/>
-      <w:proofErr w:type="gramEnd"/>
-      <w:r>
-        <w:t xml:space="preserve"> en la parte del escenario a la que </w:t>
+        <w:t xml:space="preserve">El control en ordenador es mediante clicks de ratón, haciendo click en la parte del escenario a la que </w:t>
       </w:r>
       <w:r>
         <w:t>se dese</w:t>
@@ -1081,24 +949,11 @@
         <w:t>exactamente</w:t>
       </w:r>
       <w:r>
-        <w:t xml:space="preserve"> igual que en ordenador, pero sustituyendo los </w:t>
-      </w:r>
-      <w:proofErr w:type="spellStart"/>
-      <w:r>
-        <w:t>clicks</w:t>
-      </w:r>
-      <w:proofErr w:type="spellEnd"/>
-      <w:r>
-        <w:t xml:space="preserve"> por “</w:t>
-      </w:r>
-      <w:proofErr w:type="spellStart"/>
-      <w:r>
-        <w:t>tap</w:t>
+        <w:t xml:space="preserve"> igual que en ordenador, pero sustituyendo los clicks por “tap</w:t>
       </w:r>
       <w:r>
         <w:t>s</w:t>
       </w:r>
-      <w:proofErr w:type="spellEnd"/>
       <w:r>
         <w:t>” o toque</w:t>
       </w:r>
@@ -1171,337 +1026,309 @@
       <w:r>
         <w:t xml:space="preserve">En este documento especificaremos detalladamente qué comportamientos van a seguir los personajes de </w:t>
       </w:r>
-      <w:proofErr w:type="spellStart"/>
       <w:r>
         <w:rPr>
           <w:i/>
           <w:iCs/>
         </w:rPr>
-        <w:t>Marshallow</w:t>
-      </w:r>
-      <w:proofErr w:type="spellEnd"/>
+        <w:t>Marshallow: Pilferage en Yolktown</w:t>
+      </w:r>
+      <w:r>
+        <w:t>, el cual cabe destacar que cuenta con dos tipos de PNJs muy diferenciados, los aldeanos y el ladrón. A modo de introducción, explicaremos resumidamente el funcionamiento del videojuego y qué papel tienen dichos PNJs. Todos los personajes cuentan con accesorios, colores del cuerpo y número de ojos distintos al resto, por tanto, cada aldeano tiene sus características distintivas. La gracia es que el ladrón contará con sus propios accesorios, y al ser visualmente igual que un aldeano, se mimetizará entre ellos. Y por si fuera poco, cada partida es diferente al resto, ya que todos los pueblerinos aparecerán con características aleatorias, teniendo en cuenta que no puede haber dos iguales. Para identificar al ladrón, que no es tarea fácil, el usuario hará uso de las declaraciones de los habitantes que han sido tanto víctimas como testigos de un robo, y una vez recabada cierta información el jugador será capaz de diferenciar al ladrón entre todos los aldeanos para así detenerlo y ganar la partida.</w:t>
+      </w:r>
+    </w:p>
+    <w:p>
+      <w:pPr>
+        <w:jc w:val="both"/>
+      </w:pPr>
+      <w:r>
+        <w:t>A continuación, se explicará en profundidad el comportamiento de todos los personajes que conforman el videojuego.</w:t>
+      </w:r>
+    </w:p>
+    <w:p>
+      <w:pPr>
+        <w:jc w:val="both"/>
+      </w:pPr>
+      <w:r>
+        <w:t xml:space="preserve">Para el comportamiento de los aldeanos y el ladrón, hemos decidido usar </w:t>
+      </w:r>
       <w:r>
         <w:rPr>
           <w:i/>
           <w:iCs/>
         </w:rPr>
-        <w:t xml:space="preserve">: </w:t>
-      </w:r>
-      <w:proofErr w:type="spellStart"/>
+        <w:t>behaviour trees</w:t>
+      </w:r>
+      <w:r>
+        <w:t>, ya que son una solución de alto nivel fácil de trabajar y escalables, que permiten cambios de manera rápida y cómoda. Además, nos evita tener que programar la lógica por código y nos lo facilita mediante su herramienta de grafo.</w:t>
+      </w:r>
+    </w:p>
+    <w:p>
+      <w:pPr>
+        <w:pStyle w:val="Ttulo2"/>
+      </w:pPr>
+      <w:r>
+        <w:t>Aldeanos</w:t>
+      </w:r>
+    </w:p>
+    <w:p>
+      <w:pPr>
+        <w:pStyle w:val="Prrafodelista"/>
+        <w:numPr>
+          <w:ilvl w:val="0"/>
+          <w:numId w:val="5"/>
+        </w:numPr>
+        <w:jc w:val="both"/>
+        <w:rPr>
+          <w:rFonts w:eastAsiaTheme="minorEastAsia"/>
+        </w:rPr>
+      </w:pPr>
+      <w:r>
+        <w:t>Interacción con el entorno para moverse.</w:t>
+      </w:r>
+    </w:p>
+    <w:p>
+      <w:pPr>
+        <w:pStyle w:val="Prrafodelista"/>
+        <w:numPr>
+          <w:ilvl w:val="0"/>
+          <w:numId w:val="5"/>
+        </w:numPr>
+        <w:jc w:val="both"/>
+      </w:pPr>
+      <w:r>
+        <w:t>Interacción con el jugador.</w:t>
+      </w:r>
+    </w:p>
+    <w:p>
+      <w:pPr>
+        <w:pStyle w:val="Prrafodelista"/>
+        <w:numPr>
+          <w:ilvl w:val="0"/>
+          <w:numId w:val="5"/>
+        </w:numPr>
+        <w:jc w:val="both"/>
+      </w:pPr>
+      <w:r>
+        <w:t>Interacción con el ladrón cuando este le roba cambiar su estado (emoción, conflicto).</w:t>
+      </w:r>
+    </w:p>
+    <w:p>
+      <w:pPr>
+        <w:pStyle w:val="Prrafodelista"/>
+        <w:numPr>
+          <w:ilvl w:val="0"/>
+          <w:numId w:val="5"/>
+        </w:numPr>
+        <w:jc w:val="both"/>
+      </w:pPr>
+      <w:r>
+        <w:t>Dinámica de contenido</w:t>
+      </w:r>
+      <w:r>
+        <w:t>.</w:t>
+      </w:r>
+    </w:p>
+    <w:p>
+      <w:pPr>
+        <w:pStyle w:val="Prrafodelista"/>
+        <w:numPr>
+          <w:ilvl w:val="0"/>
+          <w:numId w:val="5"/>
+        </w:numPr>
+        <w:jc w:val="both"/>
+      </w:pPr>
+      <w:r>
+        <w:t>Objetivos pequeños.</w:t>
+      </w:r>
+    </w:p>
+    <w:p>
+      <w:pPr>
+        <w:pStyle w:val="Prrafodelista"/>
+        <w:numPr>
+          <w:ilvl w:val="0"/>
+          <w:numId w:val="5"/>
+        </w:numPr>
+        <w:jc w:val="both"/>
+      </w:pPr>
+      <w:r>
+        <w:t>Razona: extrae hecho</w:t>
+      </w:r>
+      <w:r>
+        <w:t>s</w:t>
+      </w:r>
+      <w:r>
+        <w:t xml:space="preserve"> relevantes observados.</w:t>
+      </w:r>
+    </w:p>
+    <w:p>
+      <w:pPr>
+        <w:pStyle w:val="Prrafodelista"/>
+        <w:numPr>
+          <w:ilvl w:val="0"/>
+          <w:numId w:val="5"/>
+        </w:numPr>
+        <w:jc w:val="both"/>
+      </w:pPr>
+      <w:r>
+        <w:t>Decidir:</w:t>
+      </w:r>
+      <w:r>
+        <w:t xml:space="preserve"> que vaya a un sitio y si hay mucha gente que se vaya a otro</w:t>
+      </w:r>
+    </w:p>
+    <w:p>
+      <w:pPr>
+        <w:pStyle w:val="Prrafodelista"/>
+        <w:numPr>
+          <w:ilvl w:val="0"/>
+          <w:numId w:val="5"/>
+        </w:numPr>
+        <w:jc w:val="both"/>
+      </w:pPr>
+      <w:r>
+        <w:t>Actuar.</w:t>
+      </w:r>
+    </w:p>
+    <w:p>
+      <w:pPr>
+        <w:pStyle w:val="Prrafodelista"/>
+        <w:numPr>
+          <w:ilvl w:val="0"/>
+          <w:numId w:val="5"/>
+        </w:numPr>
+        <w:jc w:val="both"/>
+      </w:pPr>
+      <w:r>
+        <w:t xml:space="preserve">Sentir </w:t>
+      </w:r>
+      <w:r>
+        <w:sym w:font="Wingdings" w:char="F0E0"/>
+      </w:r>
+      <w:r>
+        <w:t xml:space="preserve"> pensar </w:t>
+      </w:r>
+      <w:r>
+        <w:sym w:font="Wingdings" w:char="F0E0"/>
+      </w:r>
+      <w:r>
+        <w:t xml:space="preserve"> actuar.</w:t>
+      </w:r>
+    </w:p>
+    <w:p>
+      <w:pPr>
+        <w:pStyle w:val="Prrafodelista"/>
+        <w:numPr>
+          <w:ilvl w:val="0"/>
+          <w:numId w:val="5"/>
+        </w:numPr>
+        <w:jc w:val="both"/>
+      </w:pPr>
+      <w:r>
+        <w:t>Información del entorno estática y dinámica.</w:t>
+      </w:r>
+    </w:p>
+    <w:p>
+      <w:pPr>
+        <w:pStyle w:val="Prrafodelista"/>
+        <w:numPr>
+          <w:ilvl w:val="0"/>
+          <w:numId w:val="5"/>
+        </w:numPr>
+        <w:jc w:val="both"/>
+      </w:pPr>
+      <w:r>
+        <w:t>Objetivo del agente</w:t>
+      </w:r>
+      <w:r>
+        <w:t>.</w:t>
+      </w:r>
+    </w:p>
+    <w:p>
+      <w:pPr>
+        <w:pStyle w:val="Prrafodelista"/>
+        <w:numPr>
+          <w:ilvl w:val="0"/>
+          <w:numId w:val="5"/>
+        </w:numPr>
+        <w:jc w:val="both"/>
+      </w:pPr>
+      <w:r>
+        <w:lastRenderedPageBreak/>
+        <w:t>Arquitectura en capas?</w:t>
+      </w:r>
+    </w:p>
+    <w:p>
+      <w:pPr>
+        <w:jc w:val="both"/>
+      </w:pPr>
+      <w:r>
+        <w:t>En primer lugar, encontramos a los aldeanos, PNJs que transitan por el escenario recorriendo el mapa de un punto de interés a otro, siendo estos las diferentes partes del pueblo, como por ejemplo el parque, el mercado o el ayuntamiento. El aldeano elegirá aleatoriamente a qué punto va a moverse una vez lleve un tiempo X en el actual, decidiendo una vez en el nuevo punto si se queda o se mueve a otro. Esto sucede para que no se supere el cupo máximo de posibles aldeanos en un mismo punto, consiguiendo de esta forma un mejor reparto de las zonas, ya que nunca se darán los casos donde haya una zona con exceso de habitantes o con ausencia de ellos. Para moverse entre zonas, el agente utilizará una Navmesh.</w:t>
+      </w:r>
+    </w:p>
+    <w:p>
+      <w:pPr>
+        <w:jc w:val="both"/>
+      </w:pPr>
+      <w:r>
+        <w:t>Como se ha comentado anteriormente, los aldeanos pueden ser tanto víctimas como testigos de robo por parte del ladrón. Por tanto, en total contaríamos con tres tipos de comportamientos de pueblerino: víctima, testigo y viandante. El estado por defecto de un aldeano es el de viandante, pero este cambia al de víctima si le roban o al de testigo si presencia un robo.</w:t>
+      </w:r>
+    </w:p>
+    <w:p>
+      <w:pPr>
+        <w:jc w:val="both"/>
+      </w:pPr>
+      <w:r>
+        <w:t>Seguidamente se explicarán más a fondo estos posibles estados y cómo se comportan los agentes.</w:t>
+      </w:r>
+    </w:p>
+    <w:p>
+      <w:pPr>
+        <w:jc w:val="both"/>
+        <w:rPr>
+          <w:b/>
+          <w:bCs/>
+        </w:rPr>
+      </w:pPr>
+      <w:r>
+        <w:rPr>
+          <w:b/>
+          <w:bCs/>
+        </w:rPr>
+        <w:t>Flujo en partida del comportamiento de</w:t>
+      </w:r>
+      <w:r>
+        <w:rPr>
+          <w:b/>
+          <w:bCs/>
+        </w:rPr>
+        <w:t xml:space="preserve"> un aldeano </w:t>
+      </w:r>
+      <w:r>
+        <w:rPr>
+          <w:b/>
+          <w:bCs/>
+        </w:rPr>
+        <w:t>(desde el inicio de esta):</w:t>
+      </w:r>
+    </w:p>
+    <w:p>
+      <w:pPr>
+        <w:pStyle w:val="Prrafodelista"/>
+        <w:numPr>
+          <w:ilvl w:val="0"/>
+          <w:numId w:val="7"/>
+        </w:numPr>
+        <w:jc w:val="both"/>
+      </w:pPr>
+      <w:r>
+        <w:t>El habitante aparece de forma</w:t>
+      </w:r>
       <w:r>
         <w:rPr>
           <w:i/>
           <w:iCs/>
         </w:rPr>
-        <w:t>Pilferage</w:t>
-      </w:r>
-      <w:proofErr w:type="spellEnd"/>
-      <w:r>
-        <w:rPr>
-          <w:i/>
-          <w:iCs/>
-        </w:rPr>
-        <w:t xml:space="preserve"> en </w:t>
-      </w:r>
-      <w:proofErr w:type="spellStart"/>
-      <w:r>
-        <w:rPr>
-          <w:i/>
-          <w:iCs/>
-        </w:rPr>
-        <w:t>Yolktown</w:t>
-      </w:r>
-      <w:proofErr w:type="spellEnd"/>
-      <w:r>
-        <w:t xml:space="preserve">, el cual cabe destacar que cuenta con dos tipos de </w:t>
-      </w:r>
-      <w:proofErr w:type="spellStart"/>
-      <w:r>
-        <w:t>PNJs</w:t>
-      </w:r>
-      <w:proofErr w:type="spellEnd"/>
-      <w:r>
-        <w:t xml:space="preserve"> muy diferenciados, los aldeanos y el ladrón. A modo de introducción, explicaremos resumidamente el funcionamiento del videojuego y qué papel tienen dichos </w:t>
-      </w:r>
-      <w:proofErr w:type="spellStart"/>
-      <w:r>
-        <w:t>PNJs</w:t>
-      </w:r>
-      <w:proofErr w:type="spellEnd"/>
-      <w:r>
-        <w:t xml:space="preserve">. Todos los personajes cuentan con accesorios, colores del cuerpo y número de ojos distintos al resto, por tanto, cada aldeano tiene sus características distintivas. La gracia es que el ladrón contará con sus propios accesorios, y al ser visualmente igual que un aldeano, se mimetizará entre ellos. </w:t>
-      </w:r>
-      <w:proofErr w:type="gramStart"/>
-      <w:r>
-        <w:t>Y</w:t>
-      </w:r>
-      <w:proofErr w:type="gramEnd"/>
-      <w:r>
-        <w:t xml:space="preserve"> por si fuera poco, cada partida es diferente al resto, ya que todos los pueblerinos aparecerán con características aleatorias, teniendo en cuenta que no puede haber dos iguales. Para identificar al ladrón, que no es tarea fácil, el usuario hará uso de las declaraciones de los habitantes que han sido tanto víctimas como testigos de un robo, y una vez recabada cierta información el jugador será capaz de diferenciar al ladrón entre todos los aldeanos para así detenerlo y ganar la partida.</w:t>
-      </w:r>
-    </w:p>
-    <w:p>
-      <w:pPr>
-        <w:jc w:val="both"/>
-      </w:pPr>
-      <w:r>
-        <w:t>A continuación, se explicará en profundidad el comportamiento de todos los personajes que conforman el videojuego.</w:t>
-      </w:r>
-    </w:p>
-    <w:p>
-      <w:pPr>
-        <w:jc w:val="both"/>
-      </w:pPr>
-      <w:r>
-        <w:t xml:space="preserve">Para el comportamiento de los aldeanos y el ladrón, hemos decidido usar </w:t>
-      </w:r>
-      <w:proofErr w:type="spellStart"/>
-      <w:r>
-        <w:rPr>
-          <w:i/>
-          <w:iCs/>
-        </w:rPr>
-        <w:t>behaviour</w:t>
-      </w:r>
-      <w:proofErr w:type="spellEnd"/>
-      <w:r>
-        <w:rPr>
-          <w:i/>
-          <w:iCs/>
-        </w:rPr>
-        <w:t xml:space="preserve"> </w:t>
-      </w:r>
-      <w:proofErr w:type="spellStart"/>
-      <w:r>
-        <w:rPr>
-          <w:i/>
-          <w:iCs/>
-        </w:rPr>
-        <w:t>trees</w:t>
-      </w:r>
-      <w:proofErr w:type="spellEnd"/>
-      <w:r>
-        <w:t>, ya que son una solución de alto nivel fácil de trabajar y escalables, que permiten cambios de manera rápida y cómoda. Además, nos evita tener que programar la lógica por código y nos lo facilita mediante su herramienta de grafo.</w:t>
-      </w:r>
-    </w:p>
-    <w:p>
-      <w:pPr>
-        <w:pStyle w:val="Ttulo2"/>
-      </w:pPr>
-      <w:r>
-        <w:t>Aldeanos</w:t>
-      </w:r>
-    </w:p>
-    <w:p>
-      <w:pPr>
-        <w:pStyle w:val="Prrafodelista"/>
-        <w:numPr>
-          <w:ilvl w:val="0"/>
-          <w:numId w:val="5"/>
-        </w:numPr>
-        <w:jc w:val="both"/>
-        <w:rPr>
-          <w:rFonts w:eastAsiaTheme="minorEastAsia"/>
-        </w:rPr>
-      </w:pPr>
-      <w:r>
-        <w:t>Interacción con el entorno para moverse.</w:t>
-      </w:r>
-    </w:p>
-    <w:p>
-      <w:pPr>
-        <w:pStyle w:val="Prrafodelista"/>
-        <w:numPr>
-          <w:ilvl w:val="0"/>
-          <w:numId w:val="5"/>
-        </w:numPr>
-        <w:jc w:val="both"/>
-      </w:pPr>
-      <w:r>
-        <w:t>Interacción con el jugador.</w:t>
-      </w:r>
-    </w:p>
-    <w:p>
-      <w:pPr>
-        <w:pStyle w:val="Prrafodelista"/>
-        <w:numPr>
-          <w:ilvl w:val="0"/>
-          <w:numId w:val="5"/>
-        </w:numPr>
-        <w:jc w:val="both"/>
-      </w:pPr>
-      <w:r>
-        <w:t>Interacción con el ladrón cuando este le roba cambiar su estado (emoción, conflicto).</w:t>
-      </w:r>
-    </w:p>
-    <w:p>
-      <w:pPr>
-        <w:pStyle w:val="Prrafodelista"/>
-        <w:numPr>
-          <w:ilvl w:val="0"/>
-          <w:numId w:val="5"/>
-        </w:numPr>
-        <w:jc w:val="both"/>
-      </w:pPr>
-      <w:r>
-        <w:t>Dinámica de contenido</w:t>
-      </w:r>
-      <w:r>
-        <w:t>.</w:t>
-      </w:r>
-    </w:p>
-    <w:p>
-      <w:pPr>
-        <w:pStyle w:val="Prrafodelista"/>
-        <w:numPr>
-          <w:ilvl w:val="0"/>
-          <w:numId w:val="5"/>
-        </w:numPr>
-        <w:jc w:val="both"/>
-      </w:pPr>
-      <w:r>
-        <w:t>Objetivos pequeños.</w:t>
-      </w:r>
-    </w:p>
-    <w:p>
-      <w:pPr>
-        <w:pStyle w:val="Prrafodelista"/>
-        <w:numPr>
-          <w:ilvl w:val="0"/>
-          <w:numId w:val="5"/>
-        </w:numPr>
-        <w:jc w:val="both"/>
-      </w:pPr>
-      <w:r>
-        <w:t>Razona: extrae hecho</w:t>
-      </w:r>
-      <w:r>
-        <w:t>s</w:t>
-      </w:r>
-      <w:r>
-        <w:t xml:space="preserve"> relevantes observados.</w:t>
-      </w:r>
-    </w:p>
-    <w:p>
-      <w:pPr>
-        <w:pStyle w:val="Prrafodelista"/>
-        <w:numPr>
-          <w:ilvl w:val="0"/>
-          <w:numId w:val="5"/>
-        </w:numPr>
-        <w:jc w:val="both"/>
-      </w:pPr>
-      <w:r>
-        <w:t>Decidir:</w:t>
-      </w:r>
-      <w:r>
-        <w:t xml:space="preserve"> que vaya a un sitio y si hay mucha gente que se vaya a otro</w:t>
-      </w:r>
-    </w:p>
-    <w:p>
-      <w:pPr>
-        <w:pStyle w:val="Prrafodelista"/>
-        <w:numPr>
-          <w:ilvl w:val="0"/>
-          <w:numId w:val="5"/>
-        </w:numPr>
-        <w:jc w:val="both"/>
-      </w:pPr>
-      <w:r>
-        <w:t>Actuar.</w:t>
-      </w:r>
-    </w:p>
-    <w:p>
-      <w:pPr>
-        <w:jc w:val="both"/>
-      </w:pPr>
-      <w:r>
-        <w:t xml:space="preserve">En primer lugar, encontramos a los aldeanos, </w:t>
-      </w:r>
-      <w:proofErr w:type="spellStart"/>
-      <w:r>
-        <w:t>PNJs</w:t>
-      </w:r>
-      <w:proofErr w:type="spellEnd"/>
-      <w:r>
-        <w:t xml:space="preserve"> que transitan por el escenario recorriendo el mapa de un punto de interés a otro, siendo estos las diferentes partes del pueblo, como por ejemplo el parque, el mercado o el ayuntamiento. El aldeano elegirá aleatoriamente a qué punto </w:t>
-      </w:r>
-      <w:r>
-        <w:lastRenderedPageBreak/>
-        <w:t xml:space="preserve">va a moverse una vez lleve un tiempo X en el actual, decidiendo una vez en el nuevo punto si se queda o se mueve a otro. Esto sucede para que no se supere el cupo máximo de posibles aldeanos en un mismo punto, consiguiendo de esta forma un mejor reparto de las zonas, ya que nunca se darán los casos donde haya una zona con exceso de habitantes o con ausencia de ellos. Para moverse entre zonas, el agente utilizará una </w:t>
-      </w:r>
-      <w:proofErr w:type="spellStart"/>
-      <w:r>
-        <w:t>Navmesh</w:t>
-      </w:r>
-      <w:proofErr w:type="spellEnd"/>
-      <w:r>
-        <w:t>.</w:t>
-      </w:r>
-    </w:p>
-    <w:p>
-      <w:pPr>
-        <w:jc w:val="both"/>
-      </w:pPr>
-      <w:r>
-        <w:t>Como se ha comentado anteriormente, los aldeanos pueden ser tanto víctimas como testigos de robo por parte del ladrón. Por tanto, en total contaríamos con tres tipos de comportamientos de pueblerino: víctima, testigo y viandante. El estado por defecto de un aldeano es el de viandante, pero este cambia al de víctima si le roban o al de testigo si presencia un robo.</w:t>
-      </w:r>
-    </w:p>
-    <w:p>
-      <w:pPr>
-        <w:jc w:val="both"/>
-      </w:pPr>
-      <w:r>
-        <w:t>Seguidamente se explicarán más a fondo estos posibles estados y cómo se comportan los agentes.</w:t>
-      </w:r>
-    </w:p>
-    <w:p>
-      <w:pPr>
-        <w:jc w:val="both"/>
-        <w:rPr>
-          <w:b/>
-          <w:bCs/>
-        </w:rPr>
-      </w:pPr>
-      <w:r>
-        <w:rPr>
-          <w:b/>
-          <w:bCs/>
-        </w:rPr>
-        <w:t>Flujo en partida del comportamiento de</w:t>
-      </w:r>
-      <w:r>
-        <w:rPr>
-          <w:b/>
-          <w:bCs/>
-        </w:rPr>
-        <w:t xml:space="preserve"> un aldeano </w:t>
-      </w:r>
-      <w:r>
-        <w:rPr>
-          <w:b/>
-          <w:bCs/>
-        </w:rPr>
-        <w:t>(desde el inicio de esta):</w:t>
-      </w:r>
-    </w:p>
-    <w:p>
-      <w:pPr>
-        <w:pStyle w:val="Prrafodelista"/>
-        <w:numPr>
-          <w:ilvl w:val="0"/>
-          <w:numId w:val="7"/>
-        </w:numPr>
-        <w:jc w:val="both"/>
-      </w:pPr>
-      <w:r>
-        <w:t>El habitante aparece de forma</w:t>
-      </w:r>
-      <w:r>
-        <w:rPr>
-          <w:i/>
-          <w:iCs/>
-        </w:rPr>
         <w:t xml:space="preserve"> </w:t>
       </w:r>
       <w:r>
@@ -1583,15 +1410,7 @@
         <w:jc w:val="both"/>
       </w:pPr>
       <w:r>
-        <w:t xml:space="preserve">Una vez se encuentra en una zona disponible, puede interactuar con los elementos y los aldeanos de esta (la interacción se representa mediante </w:t>
-      </w:r>
-      <w:proofErr w:type="spellStart"/>
-      <w:r>
-        <w:t>barks</w:t>
-      </w:r>
-      <w:proofErr w:type="spellEnd"/>
-      <w:r>
-        <w:t xml:space="preserve"> en forma de bocadillos que contienen gráficos).</w:t>
+        <w:t>Una vez se encuentra en una zona disponible, puede interactuar con los elementos y los aldeanos de esta (la interacción se representa mediante barks en forma de bocadillos que contienen gráficos).</w:t>
       </w:r>
     </w:p>
     <w:p>
@@ -1667,15 +1486,7 @@
         <w:jc w:val="both"/>
       </w:pPr>
       <w:r>
-        <w:t xml:space="preserve">Una vez ocurra esto, el agente permanece quieto indicando mediante un </w:t>
-      </w:r>
-      <w:proofErr w:type="spellStart"/>
-      <w:r>
-        <w:t>bark</w:t>
-      </w:r>
-      <w:proofErr w:type="spellEnd"/>
-      <w:r>
-        <w:t xml:space="preserve"> (en forma de exclamación roja) que ha sido víctima de un robo.</w:t>
+        <w:t>Una vez ocurra esto, el agente permanece quieto indicando mediante un bark (en forma de exclamación roja) que ha sido víctima de un robo.</w:t>
       </w:r>
     </w:p>
     <w:p>
@@ -1688,15 +1499,7 @@
         <w:jc w:val="both"/>
       </w:pPr>
       <w:r>
-        <w:t xml:space="preserve">Cuando el jugador se acerca a la víctima (es decir, se encuentra dentro del radio de interacción del agente), esta le proporciona información referente al ladrón mediante otro </w:t>
-      </w:r>
-      <w:proofErr w:type="spellStart"/>
-      <w:r>
-        <w:t>bark</w:t>
-      </w:r>
-      <w:proofErr w:type="spellEnd"/>
-      <w:r>
-        <w:t xml:space="preserve"> en forma de bocadillo con dos iconos (pistas) dentro. Llegados a este punto, el agente decide si facilitar un tipo de información u otro:</w:t>
+        <w:t>Cuando el jugador se acerca a la víctima (es decir, se encuentra dentro del radio de interacción del agente), esta le proporciona información referente al ladrón mediante otro bark en forma de bocadillo con dos iconos (pistas) dentro. Llegados a este punto, el agente decide si facilitar un tipo de información u otro:</w:t>
       </w:r>
     </w:p>
     <w:p>
@@ -1709,7 +1512,11 @@
         <w:jc w:val="both"/>
       </w:pPr>
       <w:r>
-        <w:t>Un 40% de las veces el aldeano recordará sin problemas las dos características del ladrón que proporcionará al jugador, esto se traduce en que la información será fiable y por tanto las dos pistas serán 100% ciertas. Por ejemplo, si en el bocadillo aparecen una mancha de color azul y una corbata, esto querrá decir que el ladrón es de color azul y porta una corbata con un 100% de probabilidad.</w:t>
+        <w:t xml:space="preserve">Un 40% de las veces el aldeano recordará sin problemas las dos características del ladrón que proporcionará al jugador, esto se traduce en que la información </w:t>
+      </w:r>
+      <w:r>
+        <w:lastRenderedPageBreak/>
+        <w:t>será fiable y por tanto las dos pistas serán 100% ciertas. Por ejemplo, si en el bocadillo aparecen una mancha de color azul y una corbata, esto querrá decir que el ladrón es de color azul y porta una corbata con un 100% de probabilidad.</w:t>
       </w:r>
     </w:p>
     <w:p>
@@ -1722,11 +1529,7 @@
         <w:jc w:val="both"/>
       </w:pPr>
       <w:r>
-        <w:t xml:space="preserve">El otro 60% de las ocasiones, la víctima no será capaz de recordar nítidamente las características del delincuente. Esto se representa visualmente con un </w:t>
-      </w:r>
-      <w:r>
-        <w:lastRenderedPageBreak/>
-        <w:t>simple icono de interrogación encima del bocadillo informativo. En estos casos también se darán dos pistas, pero no estará asegurado el 100% de la fiabilidad en ambas. Esto quiere decir que una de las pistas será veraz y la otra dudosa, lo cual significa que existirá una probabilidad del 70% de que esta última sea falsa (cabe decir que el jugador no tiene forma de saber cuál es cierta y cuál no). Por ejemplo, tomando la misma situación del anterior apartado, en este caso habría una posibilidad del 70% de que o el ladrón no fuera realmente azul o no llevara corbata.</w:t>
+        <w:t>El otro 60% de las ocasiones, la víctima no será capaz de recordar nítidamente las características del delincuente. Esto se representa visualmente con un simple icono de interrogación encima del bocadillo informativo. En estos casos también se darán dos pistas, pero no estará asegurado el 100% de la fiabilidad en ambas. Esto quiere decir que una de las pistas será veraz y la otra dudosa, lo cual significa que existirá una probabilidad del 70% de que esta última sea falsa (cabe decir que el jugador no tiene forma de saber cuál es cierta y cuál no). Por ejemplo, tomando la misma situación del anterior apartado, en este caso habría una posibilidad del 70% de que o el ladrón no fuera realmente azul o no llevara corbata.</w:t>
       </w:r>
     </w:p>
     <w:p>
@@ -1804,15 +1607,7 @@
         <w:jc w:val="both"/>
       </w:pPr>
       <w:r>
-        <w:t xml:space="preserve">El agente continúa realizando su comportamiento de viandante, pero indica con un </w:t>
-      </w:r>
-      <w:proofErr w:type="spellStart"/>
-      <w:r>
-        <w:t>bark</w:t>
-      </w:r>
-      <w:proofErr w:type="spellEnd"/>
-      <w:r>
-        <w:t xml:space="preserve"> en forma de interrogación que ha presenciado el hurto.</w:t>
+        <w:t>El agente continúa realizando su comportamiento de viandante, pero indica con un bark en forma de interrogación que ha presenciado el hurto.</w:t>
       </w:r>
     </w:p>
     <w:p>
@@ -1838,15 +1633,7 @@
         <w:jc w:val="both"/>
       </w:pPr>
       <w:r>
-        <w:t xml:space="preserve">Facilitar información 100% fiable (un 50% de las veces). El testigo habrá visto nítidamente UNA característica del ladrón. Por ejemplo, si en el bocadillo aparecen unos cuernos de cabra esto querrá decir que </w:t>
-      </w:r>
-      <w:proofErr w:type="gramStart"/>
-      <w:r>
-        <w:t>sin lugar a dudas</w:t>
-      </w:r>
-      <w:proofErr w:type="gramEnd"/>
-      <w:r>
-        <w:t xml:space="preserve"> el delincuente tiene cuernos de cabra.</w:t>
+        <w:t>Facilitar información 100% fiable (un 50% de las veces). El testigo habrá visto nítidamente UNA característica del ladrón. Por ejemplo, si en el bocadillo aparecen unos cuernos de cabra esto querrá decir que sin lugar a dudas el delincuente tiene cuernos de cabra.</w:t>
       </w:r>
     </w:p>
     <w:p>
@@ -1913,23 +1700,7 @@
           <w:b/>
           <w:bCs/>
         </w:rPr>
-        <w:t xml:space="preserve"> (</w:t>
-      </w:r>
-      <w:proofErr w:type="gramStart"/>
-      <w:r>
-        <w:rPr>
-          <w:b/>
-          <w:bCs/>
-        </w:rPr>
-        <w:t>condiciones?</w:t>
-      </w:r>
-      <w:proofErr w:type="gramEnd"/>
-      <w:r>
-        <w:rPr>
-          <w:b/>
-          <w:bCs/>
-        </w:rPr>
-        <w:t>)</w:t>
+        <w:t xml:space="preserve"> (condiciones?)</w:t>
       </w:r>
       <w:r>
         <w:rPr>
@@ -2196,6 +1967,7 @@
           </w:tcPr>
           <w:p>
             <w:r>
+              <w:lastRenderedPageBreak/>
               <w:t>Dar información</w:t>
             </w:r>
           </w:p>
@@ -2218,12 +1990,12 @@
             <w:tcW w:w="2972" w:type="dxa"/>
           </w:tcPr>
           <w:p>
-            <w:pPr>
-              <w:rPr>
-                <w:b/>
-                <w:bCs/>
-              </w:rPr>
-            </w:pPr>
+            <w:r>
+              <w:t>El aldeano proporciona información veraz o dudosa sobre el ladrón</w:t>
+            </w:r>
+            <w:r>
+              <w:t>.</w:t>
+            </w:r>
           </w:p>
         </w:tc>
       </w:tr>
@@ -2256,12 +2028,12 @@
             <w:tcW w:w="2972" w:type="dxa"/>
           </w:tcPr>
           <w:p>
-            <w:pPr>
-              <w:rPr>
-                <w:b/>
-                <w:bCs/>
-              </w:rPr>
-            </w:pPr>
+            <w:r>
+              <w:t>El aldeano permanece estático en un sitio concreto</w:t>
+            </w:r>
+            <w:r>
+              <w:t>.</w:t>
+            </w:r>
           </w:p>
         </w:tc>
       </w:tr>
@@ -2294,12 +2066,9 @@
             <w:tcW w:w="2972" w:type="dxa"/>
           </w:tcPr>
           <w:p>
-            <w:pPr>
-              <w:rPr>
-                <w:b/>
-                <w:bCs/>
-              </w:rPr>
-            </w:pPr>
+            <w:r>
+              <w:t>El aldeano se mueve de un lado a otro dentro de una misma zona. A veces pueden aparecer barks que indiquen interacción.</w:t>
+            </w:r>
           </w:p>
         </w:tc>
       </w:tr>
@@ -2332,12 +2101,9 @@
             <w:tcW w:w="2972" w:type="dxa"/>
           </w:tcPr>
           <w:p>
-            <w:pPr>
-              <w:rPr>
-                <w:b/>
-                <w:bCs/>
-              </w:rPr>
-            </w:pPr>
+            <w:r>
+              <w:t>El aldeano selecciona la siguiente zona a la que se va a mover.</w:t>
+            </w:r>
           </w:p>
         </w:tc>
       </w:tr>
@@ -2370,6 +2136,28 @@
             <w:tcW w:w="2972" w:type="dxa"/>
           </w:tcPr>
           <w:p>
+            <w:r>
+              <w:t>El aldeano transita hacia la zona elegida.</w:t>
+            </w:r>
+          </w:p>
+        </w:tc>
+      </w:tr>
+      <w:tr>
+        <w:tc>
+          <w:tcPr>
+            <w:tcW w:w="2830" w:type="dxa"/>
+          </w:tcPr>
+          <w:p>
+            <w:r>
+              <w:t>Dejar de dar información</w:t>
+            </w:r>
+          </w:p>
+        </w:tc>
+        <w:tc>
+          <w:tcPr>
+            <w:tcW w:w="2830" w:type="dxa"/>
+          </w:tcPr>
+          <w:p>
             <w:pPr>
               <w:rPr>
                 <w:b/>
@@ -2378,6 +2166,16 @@
             </w:pPr>
           </w:p>
         </w:tc>
+        <w:tc>
+          <w:tcPr>
+            <w:tcW w:w="2972" w:type="dxa"/>
+          </w:tcPr>
+          <w:p>
+            <w:r>
+              <w:t>El bark de información que proporciona el aldeano desaparece y este vuelve a su estado de viandante.</w:t>
+            </w:r>
+          </w:p>
+        </w:tc>
       </w:tr>
     </w:tbl>
     <w:p>
@@ -2400,26 +2198,26 @@
           <w:noProof/>
         </w:rPr>
         <w:drawing>
-          <wp:anchor distT="0" distB="0" distL="114300" distR="114300" simplePos="0" relativeHeight="251658240" behindDoc="1" locked="0" layoutInCell="1" allowOverlap="1" wp14:anchorId="1AC6DE83" wp14:editId="3BDD38CC">
+          <wp:anchor distT="0" distB="0" distL="114300" distR="114300" simplePos="0" relativeHeight="251660288" behindDoc="1" locked="0" layoutInCell="1" allowOverlap="1" wp14:anchorId="192E3239" wp14:editId="04DC6A69">
             <wp:simplePos x="0" y="0"/>
             <wp:positionH relativeFrom="margin">
               <wp:align>center</wp:align>
             </wp:positionH>
             <wp:positionV relativeFrom="paragraph">
-              <wp:posOffset>346075</wp:posOffset>
+              <wp:posOffset>294972</wp:posOffset>
             </wp:positionV>
-            <wp:extent cx="7326022" cy="1953159"/>
-            <wp:effectExtent l="0" t="0" r="0" b="9525"/>
+            <wp:extent cx="7189470" cy="2043430"/>
+            <wp:effectExtent l="0" t="0" r="0" b="0"/>
             <wp:wrapTight wrapText="bothSides">
               <wp:wrapPolygon edited="0">
                 <wp:start x="0" y="0"/>
-                <wp:lineTo x="0" y="21495"/>
-                <wp:lineTo x="21512" y="21495"/>
-                <wp:lineTo x="21512" y="0"/>
+                <wp:lineTo x="0" y="21345"/>
+                <wp:lineTo x="21520" y="21345"/>
+                <wp:lineTo x="21520" y="0"/>
                 <wp:lineTo x="0" y="0"/>
               </wp:wrapPolygon>
             </wp:wrapTight>
-            <wp:docPr id="2" name="Imagen 2" descr="Diagrama&#10;&#10;Descripción generada automáticamente"/>
+            <wp:docPr id="4" name="Imagen 4" descr="Diagrama&#10;&#10;Descripción generada automáticamente"/>
             <wp:cNvGraphicFramePr>
               <a:graphicFrameLocks xmlns:a="http://schemas.openxmlformats.org/drawingml/2006/main" noChangeAspect="1"/>
             </wp:cNvGraphicFramePr>
@@ -2427,11 +2225,11 @@
               <a:graphicData uri="http://schemas.openxmlformats.org/drawingml/2006/picture">
                 <pic:pic xmlns:pic="http://schemas.openxmlformats.org/drawingml/2006/picture">
                   <pic:nvPicPr>
-                    <pic:cNvPr id="2" name="Imagen 2" descr="Diagrama&#10;&#10;Descripción generada automáticamente"/>
+                    <pic:cNvPr id="4" name="Imagen 4" descr="Diagrama&#10;&#10;Descripción generada automáticamente"/>
                     <pic:cNvPicPr/>
                   </pic:nvPicPr>
                   <pic:blipFill>
-                    <a:blip r:embed="rId9">
+                    <a:blip r:embed="rId9" cstate="print">
                       <a:extLst>
                         <a:ext uri="{28A0092B-C50C-407E-A947-70E740481C1C}">
                           <a14:useLocalDpi xmlns:a14="http://schemas.microsoft.com/office/drawing/2010/main" val="0"/>
@@ -2445,7 +2243,7 @@
                   <pic:spPr>
                     <a:xfrm>
                       <a:off x="0" y="0"/>
-                      <a:ext cx="7326022" cy="1953159"/>
+                      <a:ext cx="7189470" cy="2043430"/>
                     </a:xfrm>
                     <a:prstGeom prst="rect">
                       <a:avLst/>
@@ -2463,56 +2261,296 @@
           </wp:anchor>
         </w:drawing>
       </w:r>
-      <w:proofErr w:type="spellStart"/>
-      <w:r>
-        <w:rPr>
-          <w:b/>
-          <w:bCs/>
-        </w:rPr>
-        <w:t>Behaviour</w:t>
-      </w:r>
-      <w:proofErr w:type="spellEnd"/>
-      <w:r>
-        <w:rPr>
-          <w:b/>
-          <w:bCs/>
+      <w:r>
+        <w:rPr>
+          <w:b/>
+          <w:bCs/>
+        </w:rPr>
+        <w:t>Behaviour tree (diagrama UML)*</w:t>
+      </w:r>
+      <w:r>
+        <w:rPr>
+          <w:b/>
+          <w:bCs/>
+        </w:rPr>
+        <w:t>:</w:t>
+      </w:r>
+    </w:p>
+    <w:p/>
+    <w:p>
+      <w:pPr>
+        <w:ind w:right="-1"/>
+        <w:jc w:val="both"/>
+        <w:rPr>
+          <w:b/>
+          <w:bCs/>
+        </w:rPr>
+      </w:pPr>
+      <w:r>
+        <w:rPr>
+          <w:b/>
+          <w:bCs/>
+        </w:rPr>
+        <w:t>Condiciones:</w:t>
+      </w:r>
+    </w:p>
+    <w:p>
+      <w:pPr>
+        <w:pStyle w:val="Prrafodelista"/>
+        <w:numPr>
+          <w:ilvl w:val="0"/>
+          <w:numId w:val="7"/>
+        </w:numPr>
+        <w:ind w:right="-1"/>
+        <w:jc w:val="both"/>
+        <w:rPr>
+          <w:sz w:val="20"/>
+          <w:szCs w:val="20"/>
+        </w:rPr>
+      </w:pPr>
+      <w:r>
+        <w:rPr>
+          <w:b/>
+          <w:bCs/>
+          <w:sz w:val="20"/>
+          <w:szCs w:val="20"/>
+        </w:rPr>
+        <w:t>Soy víctima:</w:t>
+      </w:r>
+      <w:r>
+        <w:rPr>
+          <w:sz w:val="20"/>
+          <w:szCs w:val="20"/>
+        </w:rPr>
+        <w:t xml:space="preserve"> Si el aldeano ha sido robado.</w:t>
+      </w:r>
+    </w:p>
+    <w:p>
+      <w:pPr>
+        <w:pStyle w:val="Prrafodelista"/>
+        <w:numPr>
+          <w:ilvl w:val="0"/>
+          <w:numId w:val="7"/>
+        </w:numPr>
+        <w:ind w:right="-1"/>
+        <w:jc w:val="both"/>
+        <w:rPr>
+          <w:sz w:val="20"/>
+          <w:szCs w:val="20"/>
+        </w:rPr>
+      </w:pPr>
+      <w:r>
+        <w:rPr>
+          <w:b/>
+          <w:bCs/>
+          <w:sz w:val="20"/>
+          <w:szCs w:val="20"/>
+        </w:rPr>
+        <w:t>Marshall cerca:</w:t>
+      </w:r>
+      <w:r>
+        <w:rPr>
+          <w:sz w:val="20"/>
+          <w:szCs w:val="20"/>
+        </w:rPr>
+        <w:t xml:space="preserve"> Si el jugador se acerca lo suficiente.</w:t>
+      </w:r>
+    </w:p>
+    <w:p>
+      <w:pPr>
+        <w:pStyle w:val="Prrafodelista"/>
+        <w:numPr>
+          <w:ilvl w:val="0"/>
+          <w:numId w:val="7"/>
+        </w:numPr>
+        <w:ind w:right="-1"/>
+        <w:jc w:val="both"/>
+        <w:rPr>
+          <w:sz w:val="20"/>
+          <w:szCs w:val="20"/>
+        </w:rPr>
+      </w:pPr>
+      <w:r>
+        <w:rPr>
+          <w:b/>
+          <w:bCs/>
+          <w:sz w:val="20"/>
+          <w:szCs w:val="20"/>
+        </w:rPr>
+        <w:t>Soy testigo</w:t>
+      </w:r>
+      <w:r>
+        <w:rPr>
+          <w:sz w:val="20"/>
+          <w:szCs w:val="20"/>
+        </w:rPr>
+        <w:t>: Si el aldeano ha presenciado un robo.</w:t>
+      </w:r>
+    </w:p>
+    <w:p>
+      <w:pPr>
+        <w:pStyle w:val="Prrafodelista"/>
+        <w:numPr>
+          <w:ilvl w:val="0"/>
+          <w:numId w:val="7"/>
+        </w:numPr>
+        <w:ind w:right="-1"/>
+        <w:jc w:val="both"/>
+        <w:rPr>
+          <w:sz w:val="20"/>
+          <w:szCs w:val="20"/>
+        </w:rPr>
+      </w:pPr>
+      <w:r>
+        <w:rPr>
+          <w:b/>
+          <w:bCs/>
+          <w:sz w:val="20"/>
+          <w:szCs w:val="20"/>
+        </w:rPr>
+        <w:t>Estoy en zona</w:t>
+      </w:r>
+      <w:r>
+        <w:rPr>
+          <w:sz w:val="20"/>
+          <w:szCs w:val="20"/>
+        </w:rPr>
+        <w:t>: Si el aldeano se encuentra en una zona de interés, visitándola no de paso.</w:t>
+      </w:r>
+    </w:p>
+    <w:p>
+      <w:pPr>
+        <w:pStyle w:val="Prrafodelista"/>
+        <w:numPr>
+          <w:ilvl w:val="0"/>
+          <w:numId w:val="7"/>
+        </w:numPr>
+        <w:ind w:right="-1"/>
+        <w:jc w:val="both"/>
+        <w:rPr>
+          <w:sz w:val="20"/>
+          <w:szCs w:val="20"/>
+        </w:rPr>
+      </w:pPr>
+      <w:r>
+        <w:rPr>
+          <w:b/>
+          <w:bCs/>
+          <w:sz w:val="20"/>
+          <w:szCs w:val="20"/>
+        </w:rPr>
+        <w:t>No tengo destino:</w:t>
+      </w:r>
+      <w:r>
+        <w:rPr>
+          <w:sz w:val="20"/>
+          <w:szCs w:val="20"/>
+        </w:rPr>
+        <w:t xml:space="preserve"> Si el aldeano no sabe a qué zona moverse.</w:t>
+      </w:r>
+    </w:p>
+    <w:p>
+      <w:pPr>
+        <w:pStyle w:val="Prrafodelista"/>
+        <w:numPr>
+          <w:ilvl w:val="0"/>
+          <w:numId w:val="7"/>
+        </w:numPr>
+        <w:ind w:right="-1"/>
+        <w:jc w:val="both"/>
+        <w:rPr>
+          <w:sz w:val="20"/>
+          <w:szCs w:val="20"/>
+        </w:rPr>
+      </w:pPr>
+      <w:r>
+        <w:rPr>
+          <w:b/>
+          <w:bCs/>
+          <w:sz w:val="20"/>
+          <w:szCs w:val="20"/>
+        </w:rPr>
+        <w:t>Estoy en destino:</w:t>
+      </w:r>
+      <w:r>
+        <w:rPr>
+          <w:sz w:val="20"/>
+          <w:szCs w:val="20"/>
+        </w:rPr>
+        <w:t xml:space="preserve"> Si el aldeano ha llegado a la zona que tenía previamente elegida.</w:t>
+      </w:r>
+    </w:p>
+    <w:p>
+      <w:pPr>
+        <w:pStyle w:val="Prrafodelista"/>
+        <w:numPr>
+          <w:ilvl w:val="0"/>
+          <w:numId w:val="7"/>
+        </w:numPr>
+        <w:ind w:right="-1"/>
+        <w:jc w:val="both"/>
+        <w:rPr>
+          <w:sz w:val="20"/>
+          <w:szCs w:val="20"/>
+        </w:rPr>
+      </w:pPr>
+      <w:r>
+        <w:rPr>
+          <w:b/>
+          <w:bCs/>
+          <w:sz w:val="20"/>
+          <w:szCs w:val="20"/>
+        </w:rPr>
+        <w:t>Hay hueco:</w:t>
+      </w:r>
+      <w:r>
+        <w:rPr>
+          <w:sz w:val="20"/>
+          <w:szCs w:val="20"/>
+        </w:rPr>
+        <w:t xml:space="preserve"> Si la zona en la que el aldeano se encuentra tiene hueco suficiente para entrar.</w:t>
+      </w:r>
+    </w:p>
+    <w:p>
+      <w:pPr>
+        <w:pStyle w:val="Prrafodelista"/>
+        <w:numPr>
+          <w:ilvl w:val="0"/>
+          <w:numId w:val="7"/>
+        </w:numPr>
+        <w:ind w:right="-1"/>
+        <w:jc w:val="both"/>
+        <w:rPr>
+          <w:sz w:val="20"/>
+          <w:szCs w:val="20"/>
+        </w:rPr>
+      </w:pPr>
+      <w:r>
+        <w:rPr>
+          <w:b/>
+          <w:bCs/>
+          <w:sz w:val="20"/>
+          <w:szCs w:val="20"/>
+        </w:rPr>
+        <w:t>He dado información:</w:t>
+      </w:r>
+      <w:r>
+        <w:rPr>
+          <w:b/>
+          <w:bCs/>
+          <w:sz w:val="20"/>
+          <w:szCs w:val="20"/>
         </w:rPr>
         <w:t xml:space="preserve"> </w:t>
       </w:r>
-      <w:proofErr w:type="spellStart"/>
-      <w:r>
-        <w:rPr>
-          <w:b/>
-          <w:bCs/>
-        </w:rPr>
-        <w:t>tree</w:t>
-      </w:r>
-      <w:proofErr w:type="spellEnd"/>
-      <w:r>
-        <w:rPr>
-          <w:b/>
-          <w:bCs/>
-        </w:rPr>
-        <w:t xml:space="preserve"> (diagrama </w:t>
-      </w:r>
-      <w:proofErr w:type="gramStart"/>
-      <w:r>
-        <w:rPr>
-          <w:b/>
-          <w:bCs/>
-        </w:rPr>
-        <w:t>UML)*</w:t>
-      </w:r>
-      <w:proofErr w:type="gramEnd"/>
-      <w:r>
-        <w:rPr>
-          <w:b/>
-          <w:bCs/>
-        </w:rPr>
-        <w:t>:</w:t>
-      </w:r>
-    </w:p>
-    <w:p/>
+      <w:r>
+        <w:rPr>
+          <w:sz w:val="20"/>
+          <w:szCs w:val="20"/>
+        </w:rPr>
+        <w:t>Si el aldeano ya ha proporcionado las características del ladrón al Marshall.</w:t>
+      </w:r>
+    </w:p>
     <w:p>
       <w:pPr>
         <w:ind w:right="-1"/>
@@ -2527,7 +2565,7 @@
           <w:b/>
           <w:bCs/>
         </w:rPr>
-        <w:t>Condiciones:</w:t>
+        <w:t xml:space="preserve">Acciones: </w:t>
       </w:r>
     </w:p>
     <w:p>
@@ -2551,14 +2589,14 @@
           <w:sz w:val="20"/>
           <w:szCs w:val="20"/>
         </w:rPr>
-        <w:t>Soy víctima:</w:t>
-      </w:r>
-      <w:r>
-        <w:rPr>
-          <w:sz w:val="20"/>
-          <w:szCs w:val="20"/>
-        </w:rPr>
-        <w:t xml:space="preserve"> Si el aldeano ha sido robado.</w:t>
+        <w:t>Dar información:</w:t>
+      </w:r>
+      <w:r>
+        <w:rPr>
+          <w:sz w:val="20"/>
+          <w:szCs w:val="20"/>
+        </w:rPr>
+        <w:t xml:space="preserve"> Un bark con forma de bocadillo que contiene información sobre el ladrón ya sea información verdadera o dudosa.</w:t>
       </w:r>
     </w:p>
     <w:p>
@@ -2582,14 +2620,14 @@
           <w:sz w:val="20"/>
           <w:szCs w:val="20"/>
         </w:rPr>
-        <w:t>Marshall cerca:</w:t>
-      </w:r>
-      <w:r>
-        <w:rPr>
-          <w:sz w:val="20"/>
-          <w:szCs w:val="20"/>
-        </w:rPr>
-        <w:t xml:space="preserve"> Si el jugador se acerca lo suficiente.</w:t>
+        <w:t>Estar quieto:</w:t>
+      </w:r>
+      <w:r>
+        <w:rPr>
+          <w:sz w:val="20"/>
+          <w:szCs w:val="20"/>
+        </w:rPr>
+        <w:t xml:space="preserve"> El aldeano se queda en una posición fija.</w:t>
       </w:r>
     </w:p>
     <w:p>
@@ -2613,14 +2651,15 @@
           <w:sz w:val="20"/>
           <w:szCs w:val="20"/>
         </w:rPr>
-        <w:t>Soy testigo</w:t>
-      </w:r>
-      <w:r>
-        <w:rPr>
-          <w:sz w:val="20"/>
-          <w:szCs w:val="20"/>
-        </w:rPr>
-        <w:t>: Si el aldeano ha presenciado un robo.</w:t>
+        <w:lastRenderedPageBreak/>
+        <w:t xml:space="preserve">Merodear zona: </w:t>
+      </w:r>
+      <w:r>
+        <w:rPr>
+          <w:sz w:val="20"/>
+          <w:szCs w:val="20"/>
+        </w:rPr>
+        <w:t xml:space="preserve">El aldeano se mueve libremente por la zona con cierta probabilidad de mostrar mediante barks en forma de bocadillo, su estado de ánimo o la interacción con algún elemento.  </w:t>
       </w:r>
     </w:p>
     <w:p>
@@ -2644,14 +2683,14 @@
           <w:sz w:val="20"/>
           <w:szCs w:val="20"/>
         </w:rPr>
-        <w:t>Estoy en zona</w:t>
-      </w:r>
-      <w:r>
-        <w:rPr>
-          <w:sz w:val="20"/>
-          <w:szCs w:val="20"/>
-        </w:rPr>
-        <w:t>: Si el aldeano se encuentra en una zona de interés, visitándola no de paso.</w:t>
+        <w:t>Elegir zona:</w:t>
+      </w:r>
+      <w:r>
+        <w:rPr>
+          <w:sz w:val="20"/>
+          <w:szCs w:val="20"/>
+        </w:rPr>
+        <w:t xml:space="preserve"> Se elige una zona a la cual se desea moverse, pudiendo repetirse la última elegida.</w:t>
       </w:r>
     </w:p>
     <w:p>
@@ -2675,14 +2714,14 @@
           <w:sz w:val="20"/>
           <w:szCs w:val="20"/>
         </w:rPr>
-        <w:t>No tengo destino:</w:t>
-      </w:r>
-      <w:r>
-        <w:rPr>
-          <w:sz w:val="20"/>
-          <w:szCs w:val="20"/>
-        </w:rPr>
-        <w:t xml:space="preserve"> Si el aldeano no sabe a qué zona moverse.</w:t>
+        <w:t>Moverse:</w:t>
+      </w:r>
+      <w:r>
+        <w:rPr>
+          <w:sz w:val="20"/>
+          <w:szCs w:val="20"/>
+        </w:rPr>
+        <w:t xml:space="preserve"> Transitar hacia la zona elegida.</w:t>
       </w:r>
     </w:p>
     <w:p>
@@ -2706,249 +2745,21 @@
           <w:sz w:val="20"/>
           <w:szCs w:val="20"/>
         </w:rPr>
-        <w:t>Estoy en destino:</w:t>
-      </w:r>
-      <w:r>
-        <w:rPr>
-          <w:sz w:val="20"/>
-          <w:szCs w:val="20"/>
-        </w:rPr>
-        <w:t xml:space="preserve"> Si el aldeano ha llegado a la zona que tenía previamente elegida.</w:t>
-      </w:r>
-    </w:p>
-    <w:p>
-      <w:pPr>
-        <w:pStyle w:val="Prrafodelista"/>
-        <w:numPr>
-          <w:ilvl w:val="0"/>
-          <w:numId w:val="7"/>
-        </w:numPr>
-        <w:ind w:right="-1"/>
-        <w:jc w:val="both"/>
-        <w:rPr>
-          <w:sz w:val="20"/>
-          <w:szCs w:val="20"/>
-        </w:rPr>
-      </w:pPr>
-      <w:r>
-        <w:rPr>
-          <w:b/>
-          <w:bCs/>
-          <w:sz w:val="20"/>
-          <w:szCs w:val="20"/>
-        </w:rPr>
-        <w:t>Hay hueco:</w:t>
-      </w:r>
-      <w:r>
-        <w:rPr>
-          <w:sz w:val="20"/>
-          <w:szCs w:val="20"/>
-        </w:rPr>
-        <w:t xml:space="preserve"> Si la zona en la que el aldeano se encuentra tiene hueco suficiente para entrar.</w:t>
-      </w:r>
-    </w:p>
-    <w:p>
-      <w:pPr>
-        <w:ind w:right="-1"/>
-        <w:jc w:val="both"/>
-        <w:rPr>
-          <w:b/>
-          <w:bCs/>
-        </w:rPr>
-      </w:pPr>
-      <w:r>
-        <w:rPr>
-          <w:b/>
-          <w:bCs/>
-        </w:rPr>
-        <w:t xml:space="preserve">Acciones: </w:t>
-      </w:r>
-    </w:p>
-    <w:p>
-      <w:pPr>
-        <w:pStyle w:val="Prrafodelista"/>
-        <w:numPr>
-          <w:ilvl w:val="0"/>
-          <w:numId w:val="7"/>
-        </w:numPr>
-        <w:ind w:right="-1"/>
-        <w:jc w:val="both"/>
-        <w:rPr>
-          <w:sz w:val="20"/>
-          <w:szCs w:val="20"/>
-        </w:rPr>
-      </w:pPr>
-      <w:r>
-        <w:rPr>
-          <w:b/>
-          <w:bCs/>
-          <w:sz w:val="20"/>
-          <w:szCs w:val="20"/>
-        </w:rPr>
-        <w:t>Dar información:</w:t>
-      </w:r>
-      <w:r>
-        <w:rPr>
-          <w:sz w:val="20"/>
-          <w:szCs w:val="20"/>
-        </w:rPr>
-        <w:t xml:space="preserve"> Un </w:t>
-      </w:r>
-      <w:proofErr w:type="spellStart"/>
-      <w:r>
-        <w:rPr>
-          <w:sz w:val="20"/>
-          <w:szCs w:val="20"/>
-        </w:rPr>
-        <w:t>bark</w:t>
-      </w:r>
-      <w:proofErr w:type="spellEnd"/>
-      <w:r>
-        <w:rPr>
-          <w:sz w:val="20"/>
-          <w:szCs w:val="20"/>
-        </w:rPr>
-        <w:t xml:space="preserve"> con forma de bocadillo que contiene información sobre el ladrón ya sea información verdadera o dudosa.</w:t>
-      </w:r>
-    </w:p>
-    <w:p>
-      <w:pPr>
-        <w:pStyle w:val="Prrafodelista"/>
-        <w:numPr>
-          <w:ilvl w:val="0"/>
-          <w:numId w:val="7"/>
-        </w:numPr>
-        <w:ind w:right="-1"/>
-        <w:jc w:val="both"/>
-        <w:rPr>
-          <w:sz w:val="20"/>
-          <w:szCs w:val="20"/>
-        </w:rPr>
-      </w:pPr>
-      <w:r>
-        <w:rPr>
-          <w:b/>
-          <w:bCs/>
-          <w:sz w:val="20"/>
-          <w:szCs w:val="20"/>
-        </w:rPr>
-        <w:t>Estar quieto:</w:t>
-      </w:r>
-      <w:r>
-        <w:rPr>
-          <w:sz w:val="20"/>
-          <w:szCs w:val="20"/>
-        </w:rPr>
-        <w:t xml:space="preserve"> El aldeano se queda en una posición fija.</w:t>
-      </w:r>
-    </w:p>
-    <w:p>
-      <w:pPr>
-        <w:pStyle w:val="Prrafodelista"/>
-        <w:numPr>
-          <w:ilvl w:val="0"/>
-          <w:numId w:val="7"/>
-        </w:numPr>
-        <w:ind w:right="-1"/>
-        <w:jc w:val="both"/>
-        <w:rPr>
-          <w:sz w:val="20"/>
-          <w:szCs w:val="20"/>
-        </w:rPr>
-      </w:pPr>
-      <w:r>
-        <w:rPr>
-          <w:b/>
-          <w:bCs/>
-          <w:sz w:val="20"/>
-          <w:szCs w:val="20"/>
-        </w:rPr>
-        <w:t xml:space="preserve">Merodear zona: </w:t>
-      </w:r>
-      <w:r>
-        <w:rPr>
-          <w:sz w:val="20"/>
-          <w:szCs w:val="20"/>
-        </w:rPr>
-        <w:t xml:space="preserve">El aldeano se mueve libremente por la zona con cierta probabilidad de mostrar mediante </w:t>
-      </w:r>
-      <w:proofErr w:type="spellStart"/>
-      <w:r>
-        <w:rPr>
-          <w:sz w:val="20"/>
-          <w:szCs w:val="20"/>
-        </w:rPr>
-        <w:t>barks</w:t>
-      </w:r>
-      <w:proofErr w:type="spellEnd"/>
-      <w:r>
-        <w:rPr>
-          <w:sz w:val="20"/>
-          <w:szCs w:val="20"/>
-        </w:rPr>
-        <w:t xml:space="preserve"> en forma de bocadillo, su estado de ánimo o la interacción con algún elemento.  </w:t>
-      </w:r>
-    </w:p>
-    <w:p>
-      <w:pPr>
-        <w:pStyle w:val="Prrafodelista"/>
-        <w:numPr>
-          <w:ilvl w:val="0"/>
-          <w:numId w:val="7"/>
-        </w:numPr>
-        <w:ind w:right="-1"/>
-        <w:jc w:val="both"/>
-        <w:rPr>
-          <w:sz w:val="20"/>
-          <w:szCs w:val="20"/>
-        </w:rPr>
-      </w:pPr>
-      <w:r>
-        <w:rPr>
-          <w:b/>
-          <w:bCs/>
-          <w:sz w:val="20"/>
-          <w:szCs w:val="20"/>
-        </w:rPr>
-        <w:t>Elegir zona:</w:t>
-      </w:r>
-      <w:r>
-        <w:rPr>
-          <w:sz w:val="20"/>
-          <w:szCs w:val="20"/>
-        </w:rPr>
-        <w:t xml:space="preserve"> Se elige una zona a la cual se desea moverse, pudiendo repetirse la última elegida.</w:t>
-      </w:r>
-    </w:p>
-    <w:p>
-      <w:pPr>
-        <w:pStyle w:val="Prrafodelista"/>
-        <w:numPr>
-          <w:ilvl w:val="0"/>
-          <w:numId w:val="7"/>
-        </w:numPr>
-        <w:ind w:right="-1"/>
-        <w:jc w:val="both"/>
-        <w:rPr>
-          <w:sz w:val="20"/>
-          <w:szCs w:val="20"/>
-        </w:rPr>
-      </w:pPr>
-      <w:r>
-        <w:rPr>
-          <w:b/>
-          <w:bCs/>
-          <w:sz w:val="20"/>
-          <w:szCs w:val="20"/>
-        </w:rPr>
-        <w:t>Moverse:</w:t>
-      </w:r>
-      <w:r>
-        <w:rPr>
-          <w:sz w:val="20"/>
-          <w:szCs w:val="20"/>
-        </w:rPr>
-        <w:t xml:space="preserve"> Transitar hacia la zona elegida.</w:t>
+        <w:t>Dejar de dar información:</w:t>
+      </w:r>
+      <w:r>
+        <w:rPr>
+          <w:sz w:val="20"/>
+          <w:szCs w:val="20"/>
+        </w:rPr>
+        <w:t xml:space="preserve"> </w:t>
+      </w:r>
+      <w:r>
+        <w:rPr>
+          <w:sz w:val="20"/>
+          <w:szCs w:val="20"/>
+        </w:rPr>
+        <w:t>El aldeano vuelve a su estado de viandante, desapareciendo así el bark de información.</w:t>
       </w:r>
     </w:p>
     <w:p>
@@ -3094,22 +2905,13 @@
         <w:jc w:val="both"/>
       </w:pPr>
       <w:r>
-        <w:lastRenderedPageBreak/>
         <w:t>En segundo lugar, encontramos al ladrón, un PNJ que rondará la ciudad con un comportamiento similar al de los aldeanos para así no llamar la atención, sin embargo, cada cierto tiempo, este agente robará a algún pueblerino. Para ello el ladrón deberá encontrarse en una zona de interés y además haber alguna víctima a la que robar dentro de su área de visión, todo esto sin dejar de lado que, si el Marshall se acerca demasiado, el robo se cancela y disimula transitando hacia otra zona.</w:t>
       </w:r>
       <w:r>
         <w:t xml:space="preserve"> </w:t>
       </w:r>
       <w:r>
-        <w:t xml:space="preserve">Para moverse entre zonas, el agente utilizará una </w:t>
-      </w:r>
-      <w:proofErr w:type="spellStart"/>
-      <w:r>
-        <w:t>Navmesh</w:t>
-      </w:r>
-      <w:proofErr w:type="spellEnd"/>
-      <w:r>
-        <w:t>.</w:t>
+        <w:t>Para moverse entre zonas, el agente utilizará una Navmesh.</w:t>
       </w:r>
     </w:p>
     <w:p>
@@ -3283,6 +3085,7 @@
         <w:jc w:val="both"/>
       </w:pPr>
       <w:r>
+        <w:lastRenderedPageBreak/>
         <w:t>En segundo lugar, una vez el modo robo se activa, el ladrón comprueba si se encuentra en un punto de interés. En caso de no ser así, busca dicha zona para así ejecutar su robo. En caso contrario, el ladrón elige una víctima.</w:t>
       </w:r>
     </w:p>
@@ -3296,15 +3099,7 @@
         <w:jc w:val="both"/>
       </w:pPr>
       <w:r>
-        <w:t xml:space="preserve">Para elegir víctima primero debe de haber aldeanos dentro de su área de visión. En caso de no encontrar a ningún pueblerino, éste elige otra zona a la que ir a robar. Sin embargo, si hay alguien a quien robar, el ladrón escoge de entre todos ellos al que esté situado a menor distancia de su posición (se puede dar el caso en el que el aldeano elegido justamente esté abandonando la zona en este mismo momento, por lo </w:t>
-      </w:r>
-      <w:proofErr w:type="gramStart"/>
-      <w:r>
-        <w:t>tanto</w:t>
-      </w:r>
-      <w:proofErr w:type="gramEnd"/>
-      <w:r>
-        <w:t xml:space="preserve"> la víctima se encontraría en un pasillo en vez de en un punto de interés). </w:t>
+        <w:t xml:space="preserve">Para elegir víctima primero debe de haber aldeanos dentro de su área de visión. En caso de no encontrar a ningún pueblerino, éste elige otra zona a la que ir a robar. Sin embargo, si hay alguien a quien robar, el ladrón escoge de entre todos ellos al que esté situado a menor distancia de su posición (se puede dar el caso en el que el aldeano elegido justamente esté abandonando la zona en este mismo momento, por lo tanto la víctima se encontraría en un pasillo en vez de en un punto de interés). </w:t>
       </w:r>
     </w:p>
     <w:p>
@@ -3343,27 +3138,7 @@
         <w:jc w:val="both"/>
       </w:pPr>
       <w:r>
-        <w:t xml:space="preserve">En caso de que el ladrón actúe como testigo, un </w:t>
-      </w:r>
-      <w:proofErr w:type="spellStart"/>
-      <w:r>
-        <w:t>bark</w:t>
-      </w:r>
-      <w:proofErr w:type="spellEnd"/>
-      <w:r>
-        <w:t xml:space="preserve"> en forma de interrogación aparecerá sobre su cabeza dando a entender al Marshall que ha presenciado un robo (tal y como lo haría el aldeano en estado de testigo). Si el Marshall se acerca a él, sucederá lo mismo que sucede cuando el Marshal se acerca a un aldeano testigo y este le muestra un </w:t>
-      </w:r>
-      <w:proofErr w:type="spellStart"/>
-      <w:r>
-        <w:t>bark</w:t>
-      </w:r>
-      <w:proofErr w:type="spellEnd"/>
-      <w:r>
-        <w:t xml:space="preserve"> de información dudosa (es decir, el que tiene un interrogante en el bocadillo), la diferencia es que en el caso del ladrón esta información tendrá un 100% de probabilidad de ser falsa. La gracia </w:t>
-      </w:r>
-      <w:r>
-        <w:lastRenderedPageBreak/>
-        <w:t>reside en que el jugador no tiene forma de saber esto y simplemente lo confundirá con un testigo normal y corriente.</w:t>
+        <w:t>En caso de que el ladrón actúe como testigo, un bark en forma de interrogación aparecerá sobre su cabeza dando a entender al Marshall que ha presenciado un robo (tal y como lo haría el aldeano en estado de testigo). Si el Marshall se acerca a él, sucederá lo mismo que sucede cuando el Marshal se acerca a un aldeano testigo y este le muestra un bark de información dudosa (es decir, el que tiene un interrogante en el bocadillo), la diferencia es que en el caso del ladrón esta información tendrá un 100% de probabilidad de ser falsa. La gracia reside en que el jugador no tiene forma de saber esto y simplemente lo confundirá con un testigo normal y corriente.</w:t>
       </w:r>
     </w:p>
     <w:p>
@@ -3407,23 +3182,7 @@
           <w:b/>
           <w:bCs/>
         </w:rPr>
-        <w:t xml:space="preserve"> (</w:t>
-      </w:r>
-      <w:proofErr w:type="gramStart"/>
-      <w:r>
-        <w:rPr>
-          <w:b/>
-          <w:bCs/>
-        </w:rPr>
-        <w:t>condiciones?</w:t>
-      </w:r>
-      <w:proofErr w:type="gramEnd"/>
-      <w:r>
-        <w:rPr>
-          <w:b/>
-          <w:bCs/>
-        </w:rPr>
-        <w:t>)</w:t>
+        <w:t xml:space="preserve"> (condiciones?)</w:t>
       </w:r>
       <w:r>
         <w:rPr>
@@ -3602,7 +3361,7 @@
     <w:tbl>
       <w:tblPr>
         <w:tblStyle w:val="Tablaconcuadrcula"/>
-        <w:tblW w:w="0" w:type="auto"/>
+        <w:tblW w:w="8632" w:type="dxa"/>
         <w:tblLayout w:type="fixed"/>
         <w:tblLook w:val="06A0" w:firstRow="1" w:lastRow="0" w:firstColumn="1" w:lastColumn="0" w:noHBand="1" w:noVBand="1"/>
       </w:tblPr>
@@ -3685,7 +3444,207 @@
             <w:tcW w:w="2830" w:type="dxa"/>
           </w:tcPr>
           <w:p>
+            <w:pPr>
+              <w:rPr>
+                <w:b/>
+                <w:bCs/>
+              </w:rPr>
+            </w:pPr>
             <w:r>
+              <w:t>Elegir zona</w:t>
+            </w:r>
+          </w:p>
+        </w:tc>
+        <w:tc>
+          <w:tcPr>
+            <w:tcW w:w="2830" w:type="dxa"/>
+          </w:tcPr>
+          <w:p/>
+        </w:tc>
+        <w:tc>
+          <w:tcPr>
+            <w:tcW w:w="2972" w:type="dxa"/>
+          </w:tcPr>
+          <w:p>
+            <w:r>
+              <w:t>El ladrón elige una zona a la que transitar.</w:t>
+            </w:r>
+          </w:p>
+        </w:tc>
+      </w:tr>
+      <w:tr>
+        <w:tc>
+          <w:tcPr>
+            <w:tcW w:w="2830" w:type="dxa"/>
+          </w:tcPr>
+          <w:p>
+            <w:pPr>
+              <w:jc w:val="both"/>
+            </w:pPr>
+            <w:r>
+              <w:t>Moverse</w:t>
+            </w:r>
+          </w:p>
+        </w:tc>
+        <w:tc>
+          <w:tcPr>
+            <w:tcW w:w="2830" w:type="dxa"/>
+          </w:tcPr>
+          <w:p>
+            <w:pPr>
+              <w:jc w:val="both"/>
+            </w:pPr>
+          </w:p>
+        </w:tc>
+        <w:tc>
+          <w:tcPr>
+            <w:tcW w:w="2972" w:type="dxa"/>
+          </w:tcPr>
+          <w:p>
+            <w:pPr>
+              <w:jc w:val="both"/>
+            </w:pPr>
+            <w:r>
+              <w:t>El ladrón camina hasta la zona elegida.</w:t>
+            </w:r>
+          </w:p>
+        </w:tc>
+      </w:tr>
+      <w:tr>
+        <w:tc>
+          <w:tcPr>
+            <w:tcW w:w="2830" w:type="dxa"/>
+          </w:tcPr>
+          <w:p>
+            <w:pPr>
+              <w:jc w:val="both"/>
+            </w:pPr>
+            <w:r>
+              <w:t>Merodear zona</w:t>
+            </w:r>
+          </w:p>
+        </w:tc>
+        <w:tc>
+          <w:tcPr>
+            <w:tcW w:w="2830" w:type="dxa"/>
+          </w:tcPr>
+          <w:p>
+            <w:pPr>
+              <w:jc w:val="both"/>
+            </w:pPr>
+          </w:p>
+        </w:tc>
+        <w:tc>
+          <w:tcPr>
+            <w:tcW w:w="2972" w:type="dxa"/>
+          </w:tcPr>
+          <w:p>
+            <w:pPr>
+              <w:jc w:val="both"/>
+            </w:pPr>
+            <w:r>
+              <w:t>Una vez se encuentra en la zona, se comporta como el aldeano, moviéndose de un lado a otro y mostrando barks.</w:t>
+            </w:r>
+          </w:p>
+        </w:tc>
+      </w:tr>
+      <w:tr>
+        <w:tc>
+          <w:tcPr>
+            <w:tcW w:w="2830" w:type="dxa"/>
+            <w:vAlign w:val="center"/>
+          </w:tcPr>
+          <w:p>
+            <w:pPr>
+              <w:jc w:val="both"/>
+            </w:pPr>
+            <w:r>
+              <w:t>Elegir víctima</w:t>
+            </w:r>
+          </w:p>
+        </w:tc>
+        <w:tc>
+          <w:tcPr>
+            <w:tcW w:w="2830" w:type="dxa"/>
+            <w:vAlign w:val="center"/>
+          </w:tcPr>
+          <w:p>
+            <w:pPr>
+              <w:jc w:val="both"/>
+            </w:pPr>
+          </w:p>
+        </w:tc>
+        <w:tc>
+          <w:tcPr>
+            <w:tcW w:w="2972" w:type="dxa"/>
+            <w:vAlign w:val="center"/>
+          </w:tcPr>
+          <w:p>
+            <w:pPr>
+              <w:jc w:val="both"/>
+            </w:pPr>
+            <w:r>
+              <w:t xml:space="preserve">El ladrón escoge </w:t>
+            </w:r>
+            <w:r>
+              <w:t>a un aldeano al que va a robar.</w:t>
+            </w:r>
+          </w:p>
+        </w:tc>
+      </w:tr>
+      <w:tr>
+        <w:tc>
+          <w:tcPr>
+            <w:tcW w:w="2830" w:type="dxa"/>
+          </w:tcPr>
+          <w:p>
+            <w:pPr>
+              <w:jc w:val="both"/>
+            </w:pPr>
+            <w:r>
+              <w:t>Ir hacia la víctima</w:t>
+            </w:r>
+          </w:p>
+        </w:tc>
+        <w:tc>
+          <w:tcPr>
+            <w:tcW w:w="2830" w:type="dxa"/>
+          </w:tcPr>
+          <w:p>
+            <w:pPr>
+              <w:jc w:val="both"/>
+            </w:pPr>
+          </w:p>
+        </w:tc>
+        <w:tc>
+          <w:tcPr>
+            <w:tcW w:w="2972" w:type="dxa"/>
+          </w:tcPr>
+          <w:p>
+            <w:pPr>
+              <w:jc w:val="both"/>
+            </w:pPr>
+            <w:r>
+              <w:t xml:space="preserve">Después de haber elegido a la víctima, el ladrón procede a </w:t>
+            </w:r>
+            <w:r>
+              <w:lastRenderedPageBreak/>
+              <w:t>acercarse para efectuar el robo.</w:t>
+            </w:r>
+          </w:p>
+        </w:tc>
+      </w:tr>
+      <w:tr>
+        <w:tc>
+          <w:tcPr>
+            <w:tcW w:w="2830" w:type="dxa"/>
+          </w:tcPr>
+          <w:p>
+            <w:pPr>
+              <w:jc w:val="both"/>
+            </w:pPr>
+            <w:r>
+              <w:lastRenderedPageBreak/>
               <w:t>Ejecutar robo</w:t>
             </w:r>
           </w:p>
@@ -3696,6 +3655,7 @@
           </w:tcPr>
           <w:p>
             <w:pPr>
+              <w:jc w:val="both"/>
               <w:rPr>
                 <w:b/>
                 <w:bCs/>
@@ -3709,11 +3669,11 @@
           </w:tcPr>
           <w:p>
             <w:pPr>
-              <w:rPr>
-                <w:b/>
-                <w:bCs/>
-              </w:rPr>
+              <w:jc w:val="both"/>
             </w:pPr>
+            <w:r>
+              <w:t>El ladrón roba al aldeano elegido.</w:t>
+            </w:r>
           </w:p>
         </w:tc>
       </w:tr>
@@ -3723,6 +3683,9 @@
             <w:tcW w:w="2830" w:type="dxa"/>
           </w:tcPr>
           <w:p>
+            <w:pPr>
+              <w:jc w:val="both"/>
+            </w:pPr>
             <w:r>
               <w:t>Hacerse pasar por testigo</w:t>
             </w:r>
@@ -3734,6 +3697,7 @@
           </w:tcPr>
           <w:p>
             <w:pPr>
+              <w:jc w:val="both"/>
               <w:rPr>
                 <w:b/>
                 <w:bCs/>
@@ -3747,201 +3711,11 @@
           </w:tcPr>
           <w:p>
             <w:pPr>
-              <w:rPr>
-                <w:b/>
-                <w:bCs/>
-              </w:rPr>
+              <w:jc w:val="both"/>
             </w:pPr>
-          </w:p>
-        </w:tc>
-      </w:tr>
-      <w:tr>
-        <w:tc>
-          <w:tcPr>
-            <w:tcW w:w="2830" w:type="dxa"/>
-          </w:tcPr>
-          <w:p>
             <w:r>
-              <w:t>Ir hacia la víctima</w:t>
+              <w:t>Tras efectuar el robo, el ladrón simula el estado de testigo de un aldeano.</w:t>
             </w:r>
-          </w:p>
-        </w:tc>
-        <w:tc>
-          <w:tcPr>
-            <w:tcW w:w="2830" w:type="dxa"/>
-          </w:tcPr>
-          <w:p>
-            <w:pPr>
-              <w:rPr>
-                <w:b/>
-                <w:bCs/>
-              </w:rPr>
-            </w:pPr>
-          </w:p>
-        </w:tc>
-        <w:tc>
-          <w:tcPr>
-            <w:tcW w:w="2972" w:type="dxa"/>
-          </w:tcPr>
-          <w:p>
-            <w:pPr>
-              <w:rPr>
-                <w:b/>
-                <w:bCs/>
-              </w:rPr>
-            </w:pPr>
-          </w:p>
-        </w:tc>
-      </w:tr>
-      <w:tr>
-        <w:tc>
-          <w:tcPr>
-            <w:tcW w:w="2830" w:type="dxa"/>
-          </w:tcPr>
-          <w:p>
-            <w:r>
-              <w:t>Elegir víctima</w:t>
-            </w:r>
-          </w:p>
-        </w:tc>
-        <w:tc>
-          <w:tcPr>
-            <w:tcW w:w="2830" w:type="dxa"/>
-          </w:tcPr>
-          <w:p>
-            <w:pPr>
-              <w:rPr>
-                <w:b/>
-                <w:bCs/>
-              </w:rPr>
-            </w:pPr>
-          </w:p>
-        </w:tc>
-        <w:tc>
-          <w:tcPr>
-            <w:tcW w:w="2972" w:type="dxa"/>
-          </w:tcPr>
-          <w:p>
-            <w:pPr>
-              <w:rPr>
-                <w:b/>
-                <w:bCs/>
-              </w:rPr>
-            </w:pPr>
-          </w:p>
-        </w:tc>
-      </w:tr>
-      <w:tr>
-        <w:tc>
-          <w:tcPr>
-            <w:tcW w:w="2830" w:type="dxa"/>
-          </w:tcPr>
-          <w:p>
-            <w:r>
-              <w:t>Merodear zona</w:t>
-            </w:r>
-          </w:p>
-        </w:tc>
-        <w:tc>
-          <w:tcPr>
-            <w:tcW w:w="2830" w:type="dxa"/>
-          </w:tcPr>
-          <w:p>
-            <w:pPr>
-              <w:rPr>
-                <w:b/>
-                <w:bCs/>
-              </w:rPr>
-            </w:pPr>
-          </w:p>
-        </w:tc>
-        <w:tc>
-          <w:tcPr>
-            <w:tcW w:w="2972" w:type="dxa"/>
-          </w:tcPr>
-          <w:p>
-            <w:pPr>
-              <w:rPr>
-                <w:b/>
-                <w:bCs/>
-              </w:rPr>
-            </w:pPr>
-          </w:p>
-        </w:tc>
-      </w:tr>
-      <w:tr>
-        <w:tc>
-          <w:tcPr>
-            <w:tcW w:w="2830" w:type="dxa"/>
-          </w:tcPr>
-          <w:p>
-            <w:r>
-              <w:t>Elegir zona</w:t>
-            </w:r>
-          </w:p>
-        </w:tc>
-        <w:tc>
-          <w:tcPr>
-            <w:tcW w:w="2830" w:type="dxa"/>
-          </w:tcPr>
-          <w:p>
-            <w:pPr>
-              <w:rPr>
-                <w:b/>
-                <w:bCs/>
-              </w:rPr>
-            </w:pPr>
-          </w:p>
-        </w:tc>
-        <w:tc>
-          <w:tcPr>
-            <w:tcW w:w="2972" w:type="dxa"/>
-          </w:tcPr>
-          <w:p>
-            <w:pPr>
-              <w:rPr>
-                <w:b/>
-                <w:bCs/>
-              </w:rPr>
-            </w:pPr>
-          </w:p>
-        </w:tc>
-      </w:tr>
-      <w:tr>
-        <w:tc>
-          <w:tcPr>
-            <w:tcW w:w="2830" w:type="dxa"/>
-          </w:tcPr>
-          <w:p>
-            <w:r>
-              <w:t>Moverse</w:t>
-            </w:r>
-          </w:p>
-        </w:tc>
-        <w:tc>
-          <w:tcPr>
-            <w:tcW w:w="2830" w:type="dxa"/>
-          </w:tcPr>
-          <w:p>
-            <w:pPr>
-              <w:rPr>
-                <w:b/>
-                <w:bCs/>
-              </w:rPr>
-            </w:pPr>
-          </w:p>
-        </w:tc>
-        <w:tc>
-          <w:tcPr>
-            <w:tcW w:w="2972" w:type="dxa"/>
-          </w:tcPr>
-          <w:p>
-            <w:pPr>
-              <w:rPr>
-                <w:b/>
-                <w:bCs/>
-              </w:rPr>
-            </w:pPr>
           </w:p>
         </w:tc>
       </w:tr>
@@ -4022,87 +3796,295 @@
           </wp:anchor>
         </w:drawing>
       </w:r>
-      <w:proofErr w:type="spellStart"/>
-      <w:r>
-        <w:rPr>
-          <w:b/>
-          <w:bCs/>
-        </w:rPr>
-        <w:t>Behaviour</w:t>
-      </w:r>
-      <w:proofErr w:type="spellEnd"/>
-      <w:r>
-        <w:rPr>
-          <w:b/>
-          <w:bCs/>
+      <w:r>
+        <w:rPr>
+          <w:b/>
+          <w:bCs/>
+        </w:rPr>
+        <w:t>Behaviour tree (diagrama UML)</w:t>
+      </w:r>
+      <w:r>
+        <w:rPr>
+          <w:b/>
+          <w:bCs/>
+        </w:rPr>
+        <w:t>*</w:t>
+      </w:r>
+      <w:r>
+        <w:rPr>
+          <w:b/>
+          <w:bCs/>
+        </w:rPr>
+        <w:t>:</w:t>
+      </w:r>
+    </w:p>
+    <w:p>
+      <w:pPr>
+        <w:ind w:right="-1"/>
+        <w:jc w:val="both"/>
+        <w:rPr>
+          <w:b/>
+          <w:bCs/>
+        </w:rPr>
+      </w:pPr>
+    </w:p>
+    <w:p>
+      <w:pPr>
+        <w:ind w:right="-1"/>
+        <w:jc w:val="both"/>
+        <w:rPr>
+          <w:b/>
+          <w:bCs/>
+        </w:rPr>
+      </w:pPr>
+      <w:r>
+        <w:rPr>
+          <w:b/>
+          <w:bCs/>
+        </w:rPr>
+        <w:t>Condiciones:</w:t>
+      </w:r>
+    </w:p>
+    <w:p>
+      <w:pPr>
+        <w:pStyle w:val="Prrafodelista"/>
+        <w:numPr>
+          <w:ilvl w:val="0"/>
+          <w:numId w:val="7"/>
+        </w:numPr>
+        <w:ind w:right="-1"/>
+        <w:jc w:val="both"/>
+        <w:rPr>
+          <w:sz w:val="20"/>
+          <w:szCs w:val="20"/>
+        </w:rPr>
+      </w:pPr>
+      <w:r>
+        <w:rPr>
+          <w:b/>
+          <w:bCs/>
+          <w:sz w:val="20"/>
+          <w:szCs w:val="20"/>
+        </w:rPr>
+        <w:t xml:space="preserve">Puedo robar: </w:t>
+      </w:r>
+      <w:r>
+        <w:rPr>
+          <w:sz w:val="20"/>
+          <w:szCs w:val="20"/>
+        </w:rPr>
+        <w:t>Si e</w:t>
+      </w:r>
+      <w:r>
+        <w:rPr>
+          <w:sz w:val="20"/>
+          <w:szCs w:val="20"/>
+        </w:rPr>
+        <w:t>l ladrón se encuentra en estado de robo y quiere robar.</w:t>
+      </w:r>
+    </w:p>
+    <w:p>
+      <w:pPr>
+        <w:pStyle w:val="Prrafodelista"/>
+        <w:numPr>
+          <w:ilvl w:val="0"/>
+          <w:numId w:val="7"/>
+        </w:numPr>
+        <w:ind w:right="-1"/>
+        <w:jc w:val="both"/>
+        <w:rPr>
+          <w:sz w:val="20"/>
+          <w:szCs w:val="20"/>
+        </w:rPr>
+      </w:pPr>
+      <w:r>
+        <w:rPr>
+          <w:b/>
+          <w:bCs/>
+          <w:sz w:val="20"/>
+          <w:szCs w:val="20"/>
+        </w:rPr>
+        <w:t>Marshall lejos:</w:t>
+      </w:r>
+      <w:r>
+        <w:rPr>
+          <w:sz w:val="20"/>
+          <w:szCs w:val="20"/>
+        </w:rPr>
+        <w:t xml:space="preserve"> Si el jugador se encuentra fuera del área de visión del ladrón.</w:t>
+      </w:r>
+    </w:p>
+    <w:p>
+      <w:pPr>
+        <w:pStyle w:val="Prrafodelista"/>
+        <w:numPr>
+          <w:ilvl w:val="0"/>
+          <w:numId w:val="7"/>
+        </w:numPr>
+        <w:ind w:right="-1"/>
+        <w:jc w:val="both"/>
+        <w:rPr>
+          <w:sz w:val="20"/>
+          <w:szCs w:val="20"/>
+        </w:rPr>
+      </w:pPr>
+      <w:r>
+        <w:rPr>
+          <w:b/>
+          <w:bCs/>
+          <w:sz w:val="20"/>
+          <w:szCs w:val="20"/>
+        </w:rPr>
+        <w:t>He elegido víctima:</w:t>
+      </w:r>
+      <w:r>
+        <w:rPr>
+          <w:sz w:val="20"/>
+          <w:szCs w:val="20"/>
+        </w:rPr>
+        <w:t xml:space="preserve"> Si el ladrón ya tiene objetivo de robo.</w:t>
+      </w:r>
+    </w:p>
+    <w:p>
+      <w:pPr>
+        <w:pStyle w:val="Prrafodelista"/>
+        <w:numPr>
+          <w:ilvl w:val="0"/>
+          <w:numId w:val="7"/>
+        </w:numPr>
+        <w:ind w:right="-1"/>
+        <w:jc w:val="both"/>
+        <w:rPr>
+          <w:sz w:val="20"/>
+          <w:szCs w:val="20"/>
+        </w:rPr>
+      </w:pPr>
+      <w:r>
+        <w:rPr>
+          <w:b/>
+          <w:bCs/>
+          <w:sz w:val="20"/>
+          <w:szCs w:val="20"/>
+        </w:rPr>
+        <w:t>Estoy junto a la víctima:</w:t>
+      </w:r>
+      <w:r>
+        <w:rPr>
+          <w:sz w:val="20"/>
+          <w:szCs w:val="20"/>
+        </w:rPr>
+        <w:t xml:space="preserve"> Si el ladrón colisiona con la víctima.</w:t>
+      </w:r>
+    </w:p>
+    <w:p>
+      <w:pPr>
+        <w:pStyle w:val="Prrafodelista"/>
+        <w:numPr>
+          <w:ilvl w:val="0"/>
+          <w:numId w:val="7"/>
+        </w:numPr>
+        <w:ind w:right="-1"/>
+        <w:jc w:val="both"/>
+        <w:rPr>
+          <w:sz w:val="20"/>
+          <w:szCs w:val="20"/>
+        </w:rPr>
+      </w:pPr>
+      <w:r>
+        <w:rPr>
+          <w:b/>
+          <w:bCs/>
+          <w:sz w:val="20"/>
+          <w:szCs w:val="20"/>
+        </w:rPr>
+        <w:t xml:space="preserve">Estoy en zona: </w:t>
+      </w:r>
+      <w:r>
+        <w:rPr>
+          <w:sz w:val="20"/>
+          <w:szCs w:val="20"/>
+        </w:rPr>
+        <w:t>Si el ladrón se encuentra</w:t>
+      </w:r>
+      <w:r>
+        <w:rPr>
+          <w:b/>
+          <w:bCs/>
+          <w:sz w:val="20"/>
+          <w:szCs w:val="20"/>
         </w:rPr>
         <w:t xml:space="preserve"> </w:t>
       </w:r>
-      <w:proofErr w:type="spellStart"/>
-      <w:r>
-        <w:rPr>
-          <w:b/>
-          <w:bCs/>
-        </w:rPr>
-        <w:t>tree</w:t>
-      </w:r>
-      <w:proofErr w:type="spellEnd"/>
-      <w:r>
-        <w:rPr>
-          <w:b/>
-          <w:bCs/>
-        </w:rPr>
-        <w:t xml:space="preserve"> (diagrama </w:t>
-      </w:r>
-      <w:proofErr w:type="gramStart"/>
-      <w:r>
-        <w:rPr>
-          <w:b/>
-          <w:bCs/>
-        </w:rPr>
-        <w:t>UML)</w:t>
-      </w:r>
-      <w:r>
-        <w:rPr>
-          <w:b/>
-          <w:bCs/>
-        </w:rPr>
-        <w:t>*</w:t>
-      </w:r>
-      <w:proofErr w:type="gramEnd"/>
-      <w:r>
-        <w:rPr>
-          <w:b/>
-          <w:bCs/>
-        </w:rPr>
-        <w:t>:</w:t>
-      </w:r>
-    </w:p>
-    <w:p>
-      <w:pPr>
+      <w:r>
+        <w:rPr>
+          <w:sz w:val="20"/>
+          <w:szCs w:val="20"/>
+        </w:rPr>
+        <w:t>en una zona de interés, visitándola no de paso.</w:t>
+      </w:r>
+    </w:p>
+    <w:p>
+      <w:pPr>
+        <w:pStyle w:val="Prrafodelista"/>
+        <w:numPr>
+          <w:ilvl w:val="0"/>
+          <w:numId w:val="7"/>
+        </w:numPr>
         <w:ind w:right="-1"/>
         <w:jc w:val="both"/>
         <w:rPr>
           <w:b/>
           <w:bCs/>
-        </w:rPr>
-      </w:pPr>
-    </w:p>
-    <w:p>
-      <w:pPr>
+          <w:sz w:val="20"/>
+          <w:szCs w:val="20"/>
+        </w:rPr>
+      </w:pPr>
+      <w:r>
+        <w:rPr>
+          <w:b/>
+          <w:bCs/>
+          <w:sz w:val="20"/>
+          <w:szCs w:val="20"/>
+        </w:rPr>
+        <w:t xml:space="preserve">Aldeano(s) cerca: </w:t>
+      </w:r>
+      <w:r>
+        <w:rPr>
+          <w:sz w:val="20"/>
+          <w:szCs w:val="20"/>
+        </w:rPr>
+        <w:t>Si en la zona actual hay algún aldeano.</w:t>
+      </w:r>
+    </w:p>
+    <w:p>
+      <w:pPr>
+        <w:pStyle w:val="Prrafodelista"/>
+        <w:numPr>
+          <w:ilvl w:val="0"/>
+          <w:numId w:val="7"/>
+        </w:numPr>
         <w:ind w:right="-1"/>
         <w:jc w:val="both"/>
         <w:rPr>
-          <w:b/>
-          <w:bCs/>
-        </w:rPr>
-      </w:pPr>
-      <w:r>
-        <w:rPr>
-          <w:b/>
-          <w:bCs/>
-        </w:rPr>
-        <w:t>Condiciones:</w:t>
+          <w:sz w:val="20"/>
+          <w:szCs w:val="20"/>
+        </w:rPr>
+      </w:pPr>
+      <w:r>
+        <w:rPr>
+          <w:b/>
+          <w:bCs/>
+          <w:sz w:val="20"/>
+          <w:szCs w:val="20"/>
+        </w:rPr>
+        <w:t xml:space="preserve">No tengo destino: </w:t>
+      </w:r>
+      <w:r>
+        <w:rPr>
+          <w:sz w:val="20"/>
+          <w:szCs w:val="20"/>
+        </w:rPr>
+        <w:t>Si el ladrón no sabe a qué zona moverse.</w:t>
       </w:r>
     </w:p>
     <w:p>
@@ -4126,21 +4108,21 @@
           <w:sz w:val="20"/>
           <w:szCs w:val="20"/>
         </w:rPr>
-        <w:t xml:space="preserve">Puedo robar: </w:t>
-      </w:r>
-      <w:r>
-        <w:rPr>
-          <w:sz w:val="20"/>
-          <w:szCs w:val="20"/>
-        </w:rPr>
-        <w:t>Si e</w:t>
-      </w:r>
-      <w:r>
-        <w:rPr>
-          <w:sz w:val="20"/>
-          <w:szCs w:val="20"/>
-        </w:rPr>
-        <w:t>l ladrón se encuentra en estado de robo y quiere robar.</w:t>
+        <w:t>Estoy en destino:</w:t>
+      </w:r>
+      <w:r>
+        <w:rPr>
+          <w:sz w:val="20"/>
+          <w:szCs w:val="20"/>
+        </w:rPr>
+        <w:t xml:space="preserve"> </w:t>
+      </w:r>
+      <w:r>
+        <w:rPr>
+          <w:sz w:val="20"/>
+          <w:szCs w:val="20"/>
+        </w:rPr>
+        <w:t>Si el ladrón ha llegado a la zona que tenía previamente elegida.</w:t>
       </w:r>
     </w:p>
     <w:p>
@@ -4164,14 +4146,31 @@
           <w:sz w:val="20"/>
           <w:szCs w:val="20"/>
         </w:rPr>
-        <w:t>Marshall lejos:</w:t>
-      </w:r>
-      <w:r>
-        <w:rPr>
-          <w:sz w:val="20"/>
-          <w:szCs w:val="20"/>
-        </w:rPr>
-        <w:t xml:space="preserve"> Si el jugador se encuentra fuera del área de visión del ladrón.</w:t>
+        <w:t>Hay hueco:</w:t>
+      </w:r>
+      <w:r>
+        <w:rPr>
+          <w:sz w:val="20"/>
+          <w:szCs w:val="20"/>
+        </w:rPr>
+        <w:t xml:space="preserve"> Si la zona en la que el ladrón se encuentra tiene hueco suficiente para entrar.</w:t>
+      </w:r>
+    </w:p>
+    <w:p>
+      <w:pPr>
+        <w:ind w:right="-1"/>
+        <w:jc w:val="both"/>
+        <w:rPr>
+          <w:b/>
+          <w:bCs/>
+        </w:rPr>
+      </w:pPr>
+      <w:r>
+        <w:rPr>
+          <w:b/>
+          <w:bCs/>
+        </w:rPr>
+        <w:t xml:space="preserve">Acciones: </w:t>
       </w:r>
     </w:p>
     <w:p>
@@ -4184,25 +4183,27 @@
         <w:ind w:right="-1"/>
         <w:jc w:val="both"/>
         <w:rPr>
-          <w:sz w:val="20"/>
-          <w:szCs w:val="20"/>
-        </w:rPr>
-      </w:pPr>
-      <w:r>
-        <w:rPr>
-          <w:b/>
-          <w:bCs/>
-          <w:sz w:val="20"/>
-          <w:szCs w:val="20"/>
-        </w:rPr>
-        <w:t>He elegido víctima:</w:t>
-      </w:r>
-      <w:r>
-        <w:rPr>
-          <w:sz w:val="20"/>
-          <w:szCs w:val="20"/>
-        </w:rPr>
-        <w:t xml:space="preserve"> Si el ladrón ya tiene objetivo de robo.</w:t>
+          <w:b/>
+          <w:bCs/>
+          <w:sz w:val="20"/>
+          <w:szCs w:val="20"/>
+        </w:rPr>
+      </w:pPr>
+      <w:r>
+        <w:rPr>
+          <w:b/>
+          <w:bCs/>
+          <w:sz w:val="20"/>
+          <w:szCs w:val="20"/>
+        </w:rPr>
+        <w:t xml:space="preserve">Ejecutar robo: </w:t>
+      </w:r>
+      <w:r>
+        <w:rPr>
+          <w:sz w:val="20"/>
+          <w:szCs w:val="20"/>
+        </w:rPr>
+        <w:t>Robar al aldeano y cambiar el estado de robo a false.</w:t>
       </w:r>
     </w:p>
     <w:p>
@@ -4226,14 +4227,14 @@
           <w:sz w:val="20"/>
           <w:szCs w:val="20"/>
         </w:rPr>
-        <w:t>Estoy junto a la víctima:</w:t>
-      </w:r>
-      <w:r>
-        <w:rPr>
-          <w:sz w:val="20"/>
-          <w:szCs w:val="20"/>
-        </w:rPr>
-        <w:t xml:space="preserve"> Si el ladrón colisiona con la víctima.</w:t>
+        <w:t>Hacerse pasar por testigo</w:t>
+      </w:r>
+      <w:r>
+        <w:rPr>
+          <w:sz w:val="20"/>
+          <w:szCs w:val="20"/>
+        </w:rPr>
+        <w:t>: Hacerse pasar por testigo tras un robo durante un tiempo.</w:t>
       </w:r>
     </w:p>
     <w:p>
@@ -4246,6 +4247,184 @@
         <w:ind w:right="-1"/>
         <w:jc w:val="both"/>
         <w:rPr>
+          <w:b/>
+          <w:bCs/>
+          <w:sz w:val="20"/>
+          <w:szCs w:val="20"/>
+        </w:rPr>
+      </w:pPr>
+      <w:r>
+        <w:rPr>
+          <w:b/>
+          <w:bCs/>
+          <w:sz w:val="20"/>
+          <w:szCs w:val="20"/>
+        </w:rPr>
+        <w:t xml:space="preserve">Ir hacia la víctima: </w:t>
+      </w:r>
+      <w:r>
+        <w:rPr>
+          <w:sz w:val="20"/>
+          <w:szCs w:val="20"/>
+        </w:rPr>
+        <w:t>Moverse desde la posición actual hasta la víctima elegida.</w:t>
+      </w:r>
+    </w:p>
+    <w:p>
+      <w:pPr>
+        <w:pStyle w:val="Prrafodelista"/>
+        <w:numPr>
+          <w:ilvl w:val="0"/>
+          <w:numId w:val="7"/>
+        </w:numPr>
+        <w:ind w:right="-1"/>
+        <w:jc w:val="both"/>
+        <w:rPr>
+          <w:b/>
+          <w:bCs/>
+          <w:sz w:val="20"/>
+          <w:szCs w:val="20"/>
+        </w:rPr>
+      </w:pPr>
+      <w:r>
+        <w:rPr>
+          <w:b/>
+          <w:bCs/>
+          <w:sz w:val="20"/>
+          <w:szCs w:val="20"/>
+        </w:rPr>
+        <w:t xml:space="preserve">Elegir víctima: </w:t>
+      </w:r>
+      <w:r>
+        <w:rPr>
+          <w:sz w:val="20"/>
+          <w:szCs w:val="20"/>
+        </w:rPr>
+        <w:t>Seleccionar a que aldeano robar.</w:t>
+      </w:r>
+    </w:p>
+    <w:p>
+      <w:pPr>
+        <w:pStyle w:val="Prrafodelista"/>
+        <w:numPr>
+          <w:ilvl w:val="0"/>
+          <w:numId w:val="7"/>
+        </w:numPr>
+        <w:ind w:right="-1"/>
+        <w:jc w:val="both"/>
+        <w:rPr>
+          <w:sz w:val="20"/>
+          <w:szCs w:val="20"/>
+        </w:rPr>
+      </w:pPr>
+      <w:r>
+        <w:rPr>
+          <w:b/>
+          <w:bCs/>
+          <w:sz w:val="20"/>
+          <w:szCs w:val="20"/>
+        </w:rPr>
+        <w:t xml:space="preserve">Merodear zona: </w:t>
+      </w:r>
+      <w:r>
+        <w:rPr>
+          <w:sz w:val="20"/>
+          <w:szCs w:val="20"/>
+        </w:rPr>
+        <w:t xml:space="preserve">El aldeano se mueve libremente por la zona con cierta probabilidad de mostrar mediante barks en forma de bocadillo, su estado de ánimo o la interacción con algún elemento.  </w:t>
+      </w:r>
+    </w:p>
+    <w:p>
+      <w:pPr>
+        <w:pStyle w:val="Prrafodelista"/>
+        <w:numPr>
+          <w:ilvl w:val="0"/>
+          <w:numId w:val="7"/>
+        </w:numPr>
+        <w:ind w:right="-1"/>
+        <w:jc w:val="both"/>
+        <w:rPr>
+          <w:sz w:val="20"/>
+          <w:szCs w:val="20"/>
+        </w:rPr>
+      </w:pPr>
+      <w:r>
+        <w:rPr>
+          <w:b/>
+          <w:bCs/>
+          <w:sz w:val="20"/>
+          <w:szCs w:val="20"/>
+        </w:rPr>
+        <w:t>Elegir zona:</w:t>
+      </w:r>
+      <w:r>
+        <w:rPr>
+          <w:sz w:val="20"/>
+          <w:szCs w:val="20"/>
+        </w:rPr>
+        <w:t xml:space="preserve"> Se elige una zona a la cual se desea moverse, pudiendo repetirse la última elegida.</w:t>
+      </w:r>
+    </w:p>
+    <w:p>
+      <w:pPr>
+        <w:pStyle w:val="Prrafodelista"/>
+        <w:numPr>
+          <w:ilvl w:val="0"/>
+          <w:numId w:val="7"/>
+        </w:numPr>
+        <w:ind w:right="-1"/>
+        <w:jc w:val="both"/>
+        <w:rPr>
+          <w:sz w:val="20"/>
+          <w:szCs w:val="20"/>
+        </w:rPr>
+      </w:pPr>
+      <w:r>
+        <w:rPr>
+          <w:b/>
+          <w:bCs/>
+          <w:sz w:val="20"/>
+          <w:szCs w:val="20"/>
+        </w:rPr>
+        <w:t>Moverse:</w:t>
+      </w:r>
+      <w:r>
+        <w:rPr>
+          <w:sz w:val="20"/>
+          <w:szCs w:val="20"/>
+        </w:rPr>
+        <w:t xml:space="preserve"> Transitar hacia la zona elegida.</w:t>
+      </w:r>
+    </w:p>
+    <w:p>
+      <w:pPr>
+        <w:ind w:right="-1"/>
+        <w:jc w:val="both"/>
+        <w:rPr>
+          <w:b/>
+          <w:bCs/>
+        </w:rPr>
+      </w:pPr>
+      <w:r>
+        <w:rPr>
+          <w:b/>
+          <w:bCs/>
+        </w:rPr>
+        <w:t>Nodos Decoradores:</w:t>
+      </w:r>
+    </w:p>
+    <w:p>
+      <w:pPr>
+        <w:pStyle w:val="Prrafodelista"/>
+        <w:numPr>
+          <w:ilvl w:val="0"/>
+          <w:numId w:val="7"/>
+        </w:numPr>
+        <w:ind w:right="-1"/>
+        <w:jc w:val="both"/>
+        <w:rPr>
+          <w:b/>
+          <w:bCs/>
           <w:sz w:val="20"/>
           <w:szCs w:val="20"/>
         </w:rPr>
@@ -4258,473 +4437,7 @@
           <w:szCs w:val="20"/>
         </w:rPr>
         <w:lastRenderedPageBreak/>
-        <w:t xml:space="preserve">Estoy en zona: </w:t>
-      </w:r>
-      <w:r>
-        <w:rPr>
-          <w:sz w:val="20"/>
-          <w:szCs w:val="20"/>
-        </w:rPr>
-        <w:t>Si el ladrón se encuentra</w:t>
-      </w:r>
-      <w:r>
-        <w:rPr>
-          <w:b/>
-          <w:bCs/>
-          <w:sz w:val="20"/>
-          <w:szCs w:val="20"/>
-        </w:rPr>
-        <w:t xml:space="preserve"> </w:t>
-      </w:r>
-      <w:r>
-        <w:rPr>
-          <w:sz w:val="20"/>
-          <w:szCs w:val="20"/>
-        </w:rPr>
-        <w:t>en una zona de interés, visitándola no de paso.</w:t>
-      </w:r>
-    </w:p>
-    <w:p>
-      <w:pPr>
-        <w:pStyle w:val="Prrafodelista"/>
-        <w:numPr>
-          <w:ilvl w:val="0"/>
-          <w:numId w:val="7"/>
-        </w:numPr>
-        <w:ind w:right="-1"/>
-        <w:jc w:val="both"/>
-        <w:rPr>
-          <w:b/>
-          <w:bCs/>
-          <w:sz w:val="20"/>
-          <w:szCs w:val="20"/>
-        </w:rPr>
-      </w:pPr>
-      <w:r>
-        <w:rPr>
-          <w:b/>
-          <w:bCs/>
-          <w:sz w:val="20"/>
-          <w:szCs w:val="20"/>
-        </w:rPr>
-        <w:t xml:space="preserve">Aldeano(s) cerca: </w:t>
-      </w:r>
-      <w:r>
-        <w:rPr>
-          <w:sz w:val="20"/>
-          <w:szCs w:val="20"/>
-        </w:rPr>
-        <w:t>Si en la zona actual hay algún aldeano.</w:t>
-      </w:r>
-    </w:p>
-    <w:p>
-      <w:pPr>
-        <w:pStyle w:val="Prrafodelista"/>
-        <w:numPr>
-          <w:ilvl w:val="0"/>
-          <w:numId w:val="7"/>
-        </w:numPr>
-        <w:ind w:right="-1"/>
-        <w:jc w:val="both"/>
-        <w:rPr>
-          <w:sz w:val="20"/>
-          <w:szCs w:val="20"/>
-        </w:rPr>
-      </w:pPr>
-      <w:r>
-        <w:rPr>
-          <w:b/>
-          <w:bCs/>
-          <w:sz w:val="20"/>
-          <w:szCs w:val="20"/>
-        </w:rPr>
-        <w:t xml:space="preserve">No tengo destino: </w:t>
-      </w:r>
-      <w:r>
-        <w:rPr>
-          <w:sz w:val="20"/>
-          <w:szCs w:val="20"/>
-        </w:rPr>
-        <w:t>Si el ladrón no sabe a qué zona moverse.</w:t>
-      </w:r>
-    </w:p>
-    <w:p>
-      <w:pPr>
-        <w:pStyle w:val="Prrafodelista"/>
-        <w:numPr>
-          <w:ilvl w:val="0"/>
-          <w:numId w:val="7"/>
-        </w:numPr>
-        <w:ind w:right="-1"/>
-        <w:jc w:val="both"/>
-        <w:rPr>
-          <w:sz w:val="20"/>
-          <w:szCs w:val="20"/>
-        </w:rPr>
-      </w:pPr>
-      <w:r>
-        <w:rPr>
-          <w:b/>
-          <w:bCs/>
-          <w:sz w:val="20"/>
-          <w:szCs w:val="20"/>
-        </w:rPr>
-        <w:t>Estoy en destino:</w:t>
-      </w:r>
-      <w:r>
-        <w:rPr>
-          <w:sz w:val="20"/>
-          <w:szCs w:val="20"/>
-        </w:rPr>
-        <w:t xml:space="preserve"> </w:t>
-      </w:r>
-      <w:r>
-        <w:rPr>
-          <w:sz w:val="20"/>
-          <w:szCs w:val="20"/>
-        </w:rPr>
-        <w:t>Si el ladrón ha llegado a la zona que tenía previamente elegida.</w:t>
-      </w:r>
-    </w:p>
-    <w:p>
-      <w:pPr>
-        <w:pStyle w:val="Prrafodelista"/>
-        <w:numPr>
-          <w:ilvl w:val="0"/>
-          <w:numId w:val="7"/>
-        </w:numPr>
-        <w:ind w:right="-1"/>
-        <w:jc w:val="both"/>
-        <w:rPr>
-          <w:sz w:val="20"/>
-          <w:szCs w:val="20"/>
-        </w:rPr>
-      </w:pPr>
-      <w:r>
-        <w:rPr>
-          <w:b/>
-          <w:bCs/>
-          <w:sz w:val="20"/>
-          <w:szCs w:val="20"/>
-        </w:rPr>
-        <w:t>Hay hueco:</w:t>
-      </w:r>
-      <w:r>
-        <w:rPr>
-          <w:sz w:val="20"/>
-          <w:szCs w:val="20"/>
-        </w:rPr>
-        <w:t xml:space="preserve"> Si la zona en la que el ladrón se encuentra tiene hueco suficiente para entrar.</w:t>
-      </w:r>
-    </w:p>
-    <w:p>
-      <w:pPr>
-        <w:ind w:right="-1"/>
-        <w:jc w:val="both"/>
-        <w:rPr>
-          <w:b/>
-          <w:bCs/>
-        </w:rPr>
-      </w:pPr>
-      <w:r>
-        <w:rPr>
-          <w:b/>
-          <w:bCs/>
-        </w:rPr>
-        <w:t xml:space="preserve">Acciones: </w:t>
-      </w:r>
-    </w:p>
-    <w:p>
-      <w:pPr>
-        <w:pStyle w:val="Prrafodelista"/>
-        <w:numPr>
-          <w:ilvl w:val="0"/>
-          <w:numId w:val="7"/>
-        </w:numPr>
-        <w:ind w:right="-1"/>
-        <w:jc w:val="both"/>
-        <w:rPr>
-          <w:b/>
-          <w:bCs/>
-          <w:sz w:val="20"/>
-          <w:szCs w:val="20"/>
-        </w:rPr>
-      </w:pPr>
-      <w:r>
-        <w:rPr>
-          <w:b/>
-          <w:bCs/>
-          <w:sz w:val="20"/>
-          <w:szCs w:val="20"/>
-        </w:rPr>
-        <w:t xml:space="preserve">Ejecutar robo: </w:t>
-      </w:r>
-      <w:r>
-        <w:rPr>
-          <w:sz w:val="20"/>
-          <w:szCs w:val="20"/>
-        </w:rPr>
-        <w:t>Robar al aldeano y cambiar el estado de robo a false.</w:t>
-      </w:r>
-    </w:p>
-    <w:p>
-      <w:pPr>
-        <w:pStyle w:val="Prrafodelista"/>
-        <w:numPr>
-          <w:ilvl w:val="0"/>
-          <w:numId w:val="7"/>
-        </w:numPr>
-        <w:ind w:right="-1"/>
-        <w:jc w:val="both"/>
-        <w:rPr>
-          <w:sz w:val="20"/>
-          <w:szCs w:val="20"/>
-        </w:rPr>
-      </w:pPr>
-      <w:r>
-        <w:rPr>
-          <w:b/>
-          <w:bCs/>
-          <w:sz w:val="20"/>
-          <w:szCs w:val="20"/>
-        </w:rPr>
-        <w:t>Hacerse pasar por testigo</w:t>
-      </w:r>
-      <w:r>
-        <w:rPr>
-          <w:sz w:val="20"/>
-          <w:szCs w:val="20"/>
-        </w:rPr>
-        <w:t>: Hacerse pasar por testigo tras un robo durante un tiempo.</w:t>
-      </w:r>
-    </w:p>
-    <w:p>
-      <w:pPr>
-        <w:pStyle w:val="Prrafodelista"/>
-        <w:numPr>
-          <w:ilvl w:val="0"/>
-          <w:numId w:val="7"/>
-        </w:numPr>
-        <w:ind w:right="-1"/>
-        <w:jc w:val="both"/>
-        <w:rPr>
-          <w:b/>
-          <w:bCs/>
-          <w:sz w:val="20"/>
-          <w:szCs w:val="20"/>
-        </w:rPr>
-      </w:pPr>
-      <w:r>
-        <w:rPr>
-          <w:b/>
-          <w:bCs/>
-          <w:sz w:val="20"/>
-          <w:szCs w:val="20"/>
-        </w:rPr>
-        <w:t xml:space="preserve">Ir hacia la víctima: </w:t>
-      </w:r>
-      <w:r>
-        <w:rPr>
-          <w:sz w:val="20"/>
-          <w:szCs w:val="20"/>
-        </w:rPr>
-        <w:t>Moverse desde la posición actual hasta la víctima elegida.</w:t>
-      </w:r>
-    </w:p>
-    <w:p>
-      <w:pPr>
-        <w:pStyle w:val="Prrafodelista"/>
-        <w:numPr>
-          <w:ilvl w:val="0"/>
-          <w:numId w:val="7"/>
-        </w:numPr>
-        <w:ind w:right="-1"/>
-        <w:jc w:val="both"/>
-        <w:rPr>
-          <w:b/>
-          <w:bCs/>
-          <w:sz w:val="20"/>
-          <w:szCs w:val="20"/>
-        </w:rPr>
-      </w:pPr>
-      <w:r>
-        <w:rPr>
-          <w:b/>
-          <w:bCs/>
-          <w:sz w:val="20"/>
-          <w:szCs w:val="20"/>
-        </w:rPr>
-        <w:t xml:space="preserve">Elegir víctima: </w:t>
-      </w:r>
-      <w:r>
-        <w:rPr>
-          <w:sz w:val="20"/>
-          <w:szCs w:val="20"/>
-        </w:rPr>
-        <w:t>Seleccionar a que aldeano robar.</w:t>
-      </w:r>
-    </w:p>
-    <w:p>
-      <w:pPr>
-        <w:pStyle w:val="Prrafodelista"/>
-        <w:numPr>
-          <w:ilvl w:val="0"/>
-          <w:numId w:val="7"/>
-        </w:numPr>
-        <w:ind w:right="-1"/>
-        <w:jc w:val="both"/>
-        <w:rPr>
-          <w:sz w:val="20"/>
-          <w:szCs w:val="20"/>
-        </w:rPr>
-      </w:pPr>
-      <w:r>
-        <w:rPr>
-          <w:b/>
-          <w:bCs/>
-          <w:sz w:val="20"/>
-          <w:szCs w:val="20"/>
-        </w:rPr>
-        <w:t xml:space="preserve">Merodear zona: </w:t>
-      </w:r>
-      <w:r>
-        <w:rPr>
-          <w:sz w:val="20"/>
-          <w:szCs w:val="20"/>
-        </w:rPr>
-        <w:t xml:space="preserve">El aldeano se mueve libremente por la zona con cierta probabilidad de mostrar mediante </w:t>
-      </w:r>
-      <w:proofErr w:type="spellStart"/>
-      <w:r>
-        <w:rPr>
-          <w:sz w:val="20"/>
-          <w:szCs w:val="20"/>
-        </w:rPr>
-        <w:t>barks</w:t>
-      </w:r>
-      <w:proofErr w:type="spellEnd"/>
-      <w:r>
-        <w:rPr>
-          <w:sz w:val="20"/>
-          <w:szCs w:val="20"/>
-        </w:rPr>
-        <w:t xml:space="preserve"> en forma de bocadillo, su estado de ánimo o la interacción con algún elemento.  </w:t>
-      </w:r>
-    </w:p>
-    <w:p>
-      <w:pPr>
-        <w:pStyle w:val="Prrafodelista"/>
-        <w:numPr>
-          <w:ilvl w:val="0"/>
-          <w:numId w:val="7"/>
-        </w:numPr>
-        <w:ind w:right="-1"/>
-        <w:jc w:val="both"/>
-        <w:rPr>
-          <w:sz w:val="20"/>
-          <w:szCs w:val="20"/>
-        </w:rPr>
-      </w:pPr>
-      <w:r>
-        <w:rPr>
-          <w:b/>
-          <w:bCs/>
-          <w:sz w:val="20"/>
-          <w:szCs w:val="20"/>
-        </w:rPr>
-        <w:t>Elegir zona:</w:t>
-      </w:r>
-      <w:r>
-        <w:rPr>
-          <w:sz w:val="20"/>
-          <w:szCs w:val="20"/>
-        </w:rPr>
-        <w:t xml:space="preserve"> Se elige una zona a la cual se desea moverse, pudiendo repetirse la última elegida.</w:t>
-      </w:r>
-    </w:p>
-    <w:p>
-      <w:pPr>
-        <w:pStyle w:val="Prrafodelista"/>
-        <w:numPr>
-          <w:ilvl w:val="0"/>
-          <w:numId w:val="7"/>
-        </w:numPr>
-        <w:ind w:right="-1"/>
-        <w:jc w:val="both"/>
-        <w:rPr>
-          <w:sz w:val="20"/>
-          <w:szCs w:val="20"/>
-        </w:rPr>
-      </w:pPr>
-      <w:r>
-        <w:rPr>
-          <w:b/>
-          <w:bCs/>
-          <w:sz w:val="20"/>
-          <w:szCs w:val="20"/>
-        </w:rPr>
-        <w:t>Moverse:</w:t>
-      </w:r>
-      <w:r>
-        <w:rPr>
-          <w:sz w:val="20"/>
-          <w:szCs w:val="20"/>
-        </w:rPr>
-        <w:t xml:space="preserve"> Transitar hacia la zona elegida.</w:t>
-      </w:r>
-    </w:p>
-    <w:p>
-      <w:pPr>
-        <w:ind w:right="-1"/>
-        <w:jc w:val="both"/>
-        <w:rPr>
-          <w:b/>
-          <w:bCs/>
-        </w:rPr>
-      </w:pPr>
-      <w:r>
-        <w:rPr>
-          <w:b/>
-          <w:bCs/>
-        </w:rPr>
-        <w:t>Nodos Decoradores:</w:t>
-      </w:r>
-    </w:p>
-    <w:p>
-      <w:pPr>
-        <w:pStyle w:val="Prrafodelista"/>
-        <w:numPr>
-          <w:ilvl w:val="0"/>
-          <w:numId w:val="7"/>
-        </w:numPr>
-        <w:ind w:right="-1"/>
-        <w:jc w:val="both"/>
-        <w:rPr>
-          <w:b/>
-          <w:bCs/>
-          <w:sz w:val="20"/>
-          <w:szCs w:val="20"/>
-        </w:rPr>
-      </w:pPr>
-      <w:proofErr w:type="spellStart"/>
-      <w:r>
-        <w:rPr>
-          <w:b/>
-          <w:bCs/>
-          <w:sz w:val="20"/>
-          <w:szCs w:val="20"/>
-        </w:rPr>
-        <w:t>Random</w:t>
-      </w:r>
-      <w:proofErr w:type="spellEnd"/>
-      <w:r>
-        <w:rPr>
-          <w:b/>
-          <w:bCs/>
-          <w:sz w:val="20"/>
-          <w:szCs w:val="20"/>
-        </w:rPr>
-        <w:t xml:space="preserve">: </w:t>
+        <w:t xml:space="preserve">Random: </w:t>
       </w:r>
       <w:r>
         <w:rPr>
@@ -4977,15 +4690,7 @@
         <w:jc w:val="both"/>
       </w:pPr>
       <w:r>
-        <w:t xml:space="preserve">Son agentes de la </w:t>
-      </w:r>
-      <w:proofErr w:type="spellStart"/>
-      <w:r>
-        <w:t>NavMesh</w:t>
-      </w:r>
-      <w:proofErr w:type="spellEnd"/>
-      <w:r>
-        <w:t xml:space="preserve"> del nivel.</w:t>
+        <w:t>Son agentes de la NavMesh del nivel.</w:t>
       </w:r>
     </w:p>
     <w:p>
@@ -5011,7 +4716,6 @@
         <w:jc w:val="both"/>
       </w:pPr>
       <w:r>
-        <w:lastRenderedPageBreak/>
         <w:t>Almacenan información de lo que han visto.</w:t>
       </w:r>
     </w:p>
@@ -5038,15 +4742,7 @@
         <w:jc w:val="both"/>
       </w:pPr>
       <w:r>
-        <w:t xml:space="preserve">Es un agente de la </w:t>
-      </w:r>
-      <w:proofErr w:type="spellStart"/>
-      <w:r>
-        <w:t>NavMesh</w:t>
-      </w:r>
-      <w:proofErr w:type="spellEnd"/>
-      <w:r>
-        <w:t xml:space="preserve"> del nivel.</w:t>
+        <w:t>Es un agente de la NavMesh del nivel.</w:t>
       </w:r>
     </w:p>
     <w:p>
@@ -5151,21 +4847,14 @@
           <w:b/>
           <w:bCs/>
         </w:rPr>
+        <w:lastRenderedPageBreak/>
         <w:t>Programación e implementación de la IA:</w:t>
       </w:r>
       <w:r>
         <w:t xml:space="preserve"> </w:t>
       </w:r>
       <w:r>
-        <w:t xml:space="preserve">Mario Belén Rivera, Samuel Ríos Carlos y Mireya </w:t>
-      </w:r>
-      <w:proofErr w:type="spellStart"/>
-      <w:r>
-        <w:t>Funke</w:t>
-      </w:r>
-      <w:proofErr w:type="spellEnd"/>
-      <w:r>
-        <w:t xml:space="preserve"> Prieto.</w:t>
+        <w:t>Mario Belén Rivera, Samuel Ríos Carlos y Mireya Funke Prieto.</w:t>
       </w:r>
     </w:p>
     <w:p>
@@ -5197,48 +4886,206 @@
           <w:bCs/>
         </w:rPr>
       </w:pPr>
-      <w:proofErr w:type="spellStart"/>
-      <w:r>
-        <w:rPr>
-          <w:b/>
-          <w:bCs/>
-        </w:rPr>
-        <w:t>Level</w:t>
-      </w:r>
-      <w:proofErr w:type="spellEnd"/>
-      <w:r>
-        <w:rPr>
-          <w:b/>
-          <w:bCs/>
-        </w:rPr>
+      <w:r>
+        <w:rPr>
+          <w:b/>
+          <w:bCs/>
+        </w:rPr>
+        <w:t xml:space="preserve">Level Design: </w:t>
+      </w:r>
+      <w:r>
+        <w:t>Mireya Funke Prieto</w:t>
+      </w:r>
+      <w:r>
+        <w:t>.</w:t>
+      </w:r>
+    </w:p>
+    <w:p>
+      <w:pPr>
+        <w:pStyle w:val="Prrafodelista"/>
+        <w:numPr>
+          <w:ilvl w:val="0"/>
+          <w:numId w:val="6"/>
+        </w:numPr>
+        <w:jc w:val="both"/>
+        <w:rPr>
+          <w:b/>
+          <w:bCs/>
+        </w:rPr>
+      </w:pPr>
+      <w:r>
+        <w:rPr>
+          <w:b/>
+          <w:bCs/>
+        </w:rPr>
+        <w:t xml:space="preserve">Diseño de personajes: </w:t>
+      </w:r>
+      <w:r>
+        <w:t>Enrique Sánchez de Francisco.</w:t>
+      </w:r>
+    </w:p>
+    <w:p>
+      <w:pPr>
+        <w:pStyle w:val="Prrafodelista"/>
+        <w:numPr>
+          <w:ilvl w:val="0"/>
+          <w:numId w:val="6"/>
+        </w:numPr>
+        <w:jc w:val="both"/>
+        <w:rPr>
+          <w:b/>
+          <w:bCs/>
+        </w:rPr>
+      </w:pPr>
+      <w:r>
+        <w:rPr>
+          <w:b/>
+          <w:bCs/>
+        </w:rPr>
+        <w:t xml:space="preserve">Modelado, texturizado y animación de Personajes: </w:t>
+      </w:r>
+      <w:r>
+        <w:t>Sergio Cruz Serrano</w:t>
+      </w:r>
+      <w:r>
+        <w:t>.</w:t>
+      </w:r>
+    </w:p>
+    <w:p>
+      <w:pPr>
+        <w:pStyle w:val="Prrafodelista"/>
+        <w:numPr>
+          <w:ilvl w:val="0"/>
+          <w:numId w:val="6"/>
+        </w:numPr>
+        <w:jc w:val="both"/>
+        <w:rPr>
+          <w:b/>
+          <w:bCs/>
+        </w:rPr>
+      </w:pPr>
+      <w:r>
+        <w:rPr>
+          <w:b/>
+          <w:bCs/>
+        </w:rPr>
+        <w:t xml:space="preserve">Diseño, modelado y texturizado de escenarios: </w:t>
+      </w:r>
+      <w:r>
+        <w:t>Mireya Funke Prieto.</w:t>
+      </w:r>
+    </w:p>
+    <w:p>
+      <w:pPr>
+        <w:jc w:val="both"/>
+        <w:rPr>
+          <w:b/>
+          <w:bCs/>
+        </w:rPr>
+      </w:pPr>
+      <w:r>
+        <w:rPr>
+          <w:b/>
+          <w:bCs/>
+        </w:rPr>
+        <w:t>Diseño de juego:</w:t>
+      </w:r>
+    </w:p>
+    <w:p>
+      <w:pPr>
+        <w:pStyle w:val="Prrafodelista"/>
+        <w:numPr>
+          <w:ilvl w:val="0"/>
+          <w:numId w:val="6"/>
+        </w:numPr>
+        <w:jc w:val="both"/>
+        <w:rPr>
+          <w:b/>
+          <w:bCs/>
+        </w:rPr>
+      </w:pPr>
+      <w:r>
+        <w:rPr>
+          <w:b/>
+          <w:bCs/>
+        </w:rPr>
+        <w:t xml:space="preserve">Level Design: </w:t>
+      </w:r>
+      <w:r>
+        <w:t>Sergio Cruz Serrano y Enrique Sánchez de Francisco.</w:t>
+      </w:r>
+    </w:p>
+    <w:p>
+      <w:pPr>
+        <w:pStyle w:val="Prrafodelista"/>
+        <w:numPr>
+          <w:ilvl w:val="0"/>
+          <w:numId w:val="6"/>
+        </w:numPr>
+        <w:jc w:val="both"/>
+        <w:rPr>
+          <w:b/>
+          <w:bCs/>
+        </w:rPr>
+      </w:pPr>
+      <w:r>
+        <w:rPr>
+          <w:b/>
+          <w:bCs/>
+        </w:rPr>
+        <w:t>Diseño de comportamiento de los agentes</w:t>
+      </w:r>
+      <w:r>
+        <w:rPr>
+          <w:b/>
+          <w:bCs/>
+        </w:rPr>
+        <w:t xml:space="preserve">: </w:t>
+      </w:r>
+      <w:r>
+        <w:t>Enrique Sánchez de Francisco</w:t>
+      </w:r>
+      <w:r>
+        <w:t xml:space="preserve"> y </w:t>
+      </w:r>
+      <w:r>
+        <w:t>Sergio Cruz Serrano</w:t>
+      </w:r>
+      <w:r>
+        <w:t>.</w:t>
+      </w:r>
+    </w:p>
+    <w:p>
+      <w:pPr>
+        <w:pStyle w:val="Prrafodelista"/>
+        <w:numPr>
+          <w:ilvl w:val="0"/>
+          <w:numId w:val="6"/>
+        </w:numPr>
+        <w:jc w:val="both"/>
+        <w:rPr>
+          <w:b/>
+          <w:bCs/>
+        </w:rPr>
+      </w:pPr>
+      <w:r>
+        <w:rPr>
+          <w:b/>
+          <w:bCs/>
+        </w:rPr>
+        <w:t>Documento de Testing:</w:t>
+      </w:r>
+      <w:r>
         <w:t xml:space="preserve"> </w:t>
       </w:r>
-      <w:proofErr w:type="spellStart"/>
-      <w:r>
-        <w:rPr>
-          <w:b/>
-          <w:bCs/>
-        </w:rPr>
-        <w:t>Design</w:t>
-      </w:r>
-      <w:proofErr w:type="spellEnd"/>
-      <w:r>
-        <w:rPr>
-          <w:b/>
-          <w:bCs/>
-        </w:rPr>
-        <w:t xml:space="preserve">: </w:t>
-      </w:r>
-      <w:r>
-        <w:t xml:space="preserve">Mireya </w:t>
-      </w:r>
-      <w:proofErr w:type="spellStart"/>
-      <w:r>
-        <w:t>Funke</w:t>
-      </w:r>
-      <w:proofErr w:type="spellEnd"/>
-      <w:r>
-        <w:t xml:space="preserve"> Prieto</w:t>
+      <w:r>
+        <w:t>Enrique Sánchez de Francisco</w:t>
+      </w:r>
+      <w:r>
+        <w:t xml:space="preserve"> y </w:t>
+      </w:r>
+      <w:r>
+        <w:t>Sergio Cruz Serrano</w:t>
       </w:r>
       <w:r>
         <w:t>.</w:t>
@@ -5262,279 +5109,7 @@
           <w:b/>
           <w:bCs/>
         </w:rPr>
-        <w:t xml:space="preserve">Diseño de personajes: </w:t>
-      </w:r>
-      <w:r>
-        <w:t>Enrique Sánchez de Francisco.</w:t>
-      </w:r>
-    </w:p>
-    <w:p>
-      <w:pPr>
-        <w:pStyle w:val="Prrafodelista"/>
-        <w:numPr>
-          <w:ilvl w:val="0"/>
-          <w:numId w:val="6"/>
-        </w:numPr>
-        <w:jc w:val="both"/>
-        <w:rPr>
-          <w:b/>
-          <w:bCs/>
-        </w:rPr>
-      </w:pPr>
-      <w:r>
-        <w:rPr>
-          <w:b/>
-          <w:bCs/>
-        </w:rPr>
-        <w:t xml:space="preserve">Modelado, texturizado y animación de Personajes: </w:t>
-      </w:r>
-      <w:r>
-        <w:t>Sergio Cruz Serrano</w:t>
-      </w:r>
-      <w:r>
-        <w:t>.</w:t>
-      </w:r>
-    </w:p>
-    <w:p>
-      <w:pPr>
-        <w:pStyle w:val="Prrafodelista"/>
-        <w:numPr>
-          <w:ilvl w:val="0"/>
-          <w:numId w:val="6"/>
-        </w:numPr>
-        <w:jc w:val="both"/>
-        <w:rPr>
-          <w:b/>
-          <w:bCs/>
-        </w:rPr>
-      </w:pPr>
-      <w:r>
-        <w:rPr>
-          <w:b/>
-          <w:bCs/>
-        </w:rPr>
-        <w:t xml:space="preserve">Diseño, modelado y texturizado de escenarios: </w:t>
-      </w:r>
-      <w:r>
-        <w:t xml:space="preserve">Mireya </w:t>
-      </w:r>
-      <w:proofErr w:type="spellStart"/>
-      <w:r>
-        <w:t>Funke</w:t>
-      </w:r>
-      <w:proofErr w:type="spellEnd"/>
-      <w:r>
-        <w:t xml:space="preserve"> Prieto.</w:t>
-      </w:r>
-    </w:p>
-    <w:p>
-      <w:pPr>
-        <w:jc w:val="both"/>
-        <w:rPr>
-          <w:b/>
-          <w:bCs/>
-        </w:rPr>
-      </w:pPr>
-      <w:r>
-        <w:rPr>
-          <w:b/>
-          <w:bCs/>
-        </w:rPr>
-        <w:t>Diseño de juego:</w:t>
-      </w:r>
-    </w:p>
-    <w:p>
-      <w:pPr>
-        <w:pStyle w:val="Prrafodelista"/>
-        <w:numPr>
-          <w:ilvl w:val="0"/>
-          <w:numId w:val="6"/>
-        </w:numPr>
-        <w:jc w:val="both"/>
-        <w:rPr>
-          <w:b/>
-          <w:bCs/>
-        </w:rPr>
-      </w:pPr>
-      <w:proofErr w:type="spellStart"/>
-      <w:r>
-        <w:rPr>
-          <w:b/>
-          <w:bCs/>
-        </w:rPr>
-        <w:t>Level</w:t>
-      </w:r>
-      <w:proofErr w:type="spellEnd"/>
-      <w:r>
-        <w:rPr>
-          <w:b/>
-          <w:bCs/>
-        </w:rPr>
-        <w:t xml:space="preserve"> </w:t>
-      </w:r>
-      <w:proofErr w:type="spellStart"/>
-      <w:r>
-        <w:rPr>
-          <w:b/>
-          <w:bCs/>
-        </w:rPr>
-        <w:t>Design</w:t>
-      </w:r>
-      <w:proofErr w:type="spellEnd"/>
-      <w:r>
-        <w:rPr>
-          <w:b/>
-          <w:bCs/>
-        </w:rPr>
-        <w:t xml:space="preserve">: </w:t>
-      </w:r>
-      <w:r>
-        <w:t>Sergio Cruz Serrano y Enrique Sánchez de Francisco.</w:t>
-      </w:r>
-    </w:p>
-    <w:p>
-      <w:pPr>
-        <w:pStyle w:val="Prrafodelista"/>
-        <w:numPr>
-          <w:ilvl w:val="0"/>
-          <w:numId w:val="6"/>
-        </w:numPr>
-        <w:jc w:val="both"/>
-        <w:rPr>
-          <w:b/>
-          <w:bCs/>
-        </w:rPr>
-      </w:pPr>
-      <w:r>
-        <w:rPr>
-          <w:b/>
-          <w:bCs/>
-        </w:rPr>
-        <w:t>Diseño de comportamiento de los agentes</w:t>
-      </w:r>
-      <w:r>
-        <w:rPr>
-          <w:b/>
-          <w:bCs/>
-        </w:rPr>
-        <w:t xml:space="preserve">: </w:t>
-      </w:r>
-      <w:r>
-        <w:t>Enrique Sánchez de Francisco</w:t>
-      </w:r>
-      <w:r>
-        <w:t xml:space="preserve"> y </w:t>
-      </w:r>
-      <w:r>
-        <w:t>Sergio Cruz Serrano</w:t>
-      </w:r>
-      <w:r>
-        <w:t>.</w:t>
-      </w:r>
-    </w:p>
-    <w:p>
-      <w:pPr>
-        <w:pStyle w:val="Prrafodelista"/>
-        <w:numPr>
-          <w:ilvl w:val="0"/>
-          <w:numId w:val="6"/>
-        </w:numPr>
-        <w:jc w:val="both"/>
-        <w:rPr>
-          <w:b/>
-          <w:bCs/>
-        </w:rPr>
-      </w:pPr>
-      <w:r>
-        <w:rPr>
-          <w:b/>
-          <w:bCs/>
-        </w:rPr>
-        <w:t xml:space="preserve">Documento de </w:t>
-      </w:r>
-      <w:proofErr w:type="spellStart"/>
-      <w:r>
-        <w:rPr>
-          <w:b/>
-          <w:bCs/>
-        </w:rPr>
-        <w:t>Testing</w:t>
-      </w:r>
-      <w:proofErr w:type="spellEnd"/>
-      <w:r>
-        <w:rPr>
-          <w:b/>
-          <w:bCs/>
-        </w:rPr>
-        <w:t>:</w:t>
-      </w:r>
-      <w:r>
-        <w:t xml:space="preserve"> </w:t>
-      </w:r>
-      <w:r>
-        <w:t>Enrique Sánchez de Francisco</w:t>
-      </w:r>
-      <w:r>
-        <w:t xml:space="preserve"> y </w:t>
-      </w:r>
-      <w:r>
-        <w:t>Sergio Cruz Serrano</w:t>
-      </w:r>
-      <w:r>
-        <w:t>.</w:t>
-      </w:r>
-    </w:p>
-    <w:p>
-      <w:pPr>
-        <w:pStyle w:val="Prrafodelista"/>
-        <w:numPr>
-          <w:ilvl w:val="0"/>
-          <w:numId w:val="6"/>
-        </w:numPr>
-        <w:jc w:val="both"/>
-        <w:rPr>
-          <w:b/>
-          <w:bCs/>
-        </w:rPr>
-      </w:pPr>
-      <w:r>
-        <w:rPr>
-          <w:b/>
-          <w:bCs/>
-        </w:rPr>
-        <w:t xml:space="preserve">Diseño de </w:t>
-      </w:r>
-      <w:proofErr w:type="spellStart"/>
-      <w:r>
-        <w:rPr>
-          <w:b/>
-          <w:bCs/>
-        </w:rPr>
-        <w:t>Behaviour</w:t>
-      </w:r>
-      <w:proofErr w:type="spellEnd"/>
-      <w:r>
-        <w:rPr>
-          <w:b/>
-          <w:bCs/>
-        </w:rPr>
-        <w:t xml:space="preserve"> </w:t>
-      </w:r>
-      <w:proofErr w:type="spellStart"/>
-      <w:r>
-        <w:rPr>
-          <w:b/>
-          <w:bCs/>
-        </w:rPr>
-        <w:t>Trees</w:t>
-      </w:r>
-      <w:proofErr w:type="spellEnd"/>
-      <w:r>
-        <w:rPr>
-          <w:b/>
-          <w:bCs/>
-        </w:rPr>
-        <w:t xml:space="preserve">: </w:t>
+        <w:t xml:space="preserve">Diseño de Behaviour Trees: </w:t>
       </w:r>
       <w:r>
         <w:t>Sergio Cruz Serrano</w:t>
@@ -7329,12 +6904,9 @@
 </file>
 
 <file path=customXml/item1.xml><?xml version="1.0" encoding="utf-8"?>
-<?mso-contentType ?>
-<FormTemplates xmlns="http://schemas.microsoft.com/sharepoint/v3/contenttype/forms">
-  <Display>DocumentLibraryForm</Display>
-  <Edit>DocumentLibraryForm</Edit>
-  <New>DocumentLibraryForm</New>
-</FormTemplates>
+<p:properties xmlns:p="http://schemas.microsoft.com/office/2006/metadata/properties" xmlns:xsi="http://www.w3.org/2001/XMLSchema-instance" xmlns:pc="http://schemas.microsoft.com/office/infopath/2007/PartnerControls">
+  <documentManagement/>
+</p:properties>
 </file>
 
 <file path=customXml/item2.xml><?xml version="1.0" encoding="utf-8"?>
@@ -7516,15 +7088,19 @@
 </file>
 
 <file path=customXml/item3.xml><?xml version="1.0" encoding="utf-8"?>
-<p:properties xmlns:p="http://schemas.microsoft.com/office/2006/metadata/properties" xmlns:xsi="http://www.w3.org/2001/XMLSchema-instance" xmlns:pc="http://schemas.microsoft.com/office/infopath/2007/PartnerControls">
-  <documentManagement/>
-</p:properties>
+<?mso-contentType ?>
+<FormTemplates xmlns="http://schemas.microsoft.com/sharepoint/v3/contenttype/forms">
+  <Display>DocumentLibraryForm</Display>
+  <Edit>DocumentLibraryForm</Edit>
+  <New>DocumentLibraryForm</New>
+</FormTemplates>
 </file>
 
 <file path=customXml/itemProps1.xml><?xml version="1.0" encoding="utf-8"?>
-<ds:datastoreItem xmlns:ds="http://schemas.openxmlformats.org/officeDocument/2006/customXml" ds:itemID="{F45F91B6-0D91-4498-9E7D-18B20C420DF4}">
+<ds:datastoreItem xmlns:ds="http://schemas.openxmlformats.org/officeDocument/2006/customXml" ds:itemID="{25B2C46F-CC6D-4387-A538-EAF908CBFAD3}">
   <ds:schemaRefs>
-    <ds:schemaRef ds:uri="http://schemas.microsoft.com/sharepoint/v3/contenttype/forms"/>
+    <ds:schemaRef ds:uri="http://schemas.microsoft.com/office/2006/metadata/properties"/>
+    <ds:schemaRef ds:uri="http://schemas.microsoft.com/office/infopath/2007/PartnerControls"/>
   </ds:schemaRefs>
 </ds:datastoreItem>
 </file>
@@ -7548,10 +7124,9 @@
 </file>
 
 <file path=customXml/itemProps3.xml><?xml version="1.0" encoding="utf-8"?>
-<ds:datastoreItem xmlns:ds="http://schemas.openxmlformats.org/officeDocument/2006/customXml" ds:itemID="{25B2C46F-CC6D-4387-A538-EAF908CBFAD3}">
+<ds:datastoreItem xmlns:ds="http://schemas.openxmlformats.org/officeDocument/2006/customXml" ds:itemID="{F45F91B6-0D91-4498-9E7D-18B20C420DF4}">
   <ds:schemaRefs>
-    <ds:schemaRef ds:uri="http://schemas.microsoft.com/office/2006/metadata/properties"/>
-    <ds:schemaRef ds:uri="http://schemas.microsoft.com/office/infopath/2007/PartnerControls"/>
+    <ds:schemaRef ds:uri="http://schemas.microsoft.com/sharepoint/v3/contenttype/forms"/>
   </ds:schemaRefs>
 </ds:datastoreItem>
 </file>
</xml_diff>

<commit_message>
[CDP] - Añadido contenido a la memoria
</commit_message>
<xml_diff>
--- a/Comportamiento de Personajes/Memoria/Memoria.docx
+++ b/Comportamiento de Personajes/Memoria/Memoria.docx
@@ -46,7 +46,15 @@
     </w:p>
     <w:p>
       <w:r>
-        <w:t>Mario Belén Rivera, Sergio Cruz Serrano, Mireya Funke Prieto, Samuel Ríos Carlos, Enrique Sánchez de Francisco</w:t>
+        <w:t xml:space="preserve">Mario Belén Rivera, Sergio Cruz Serrano, Mireya </w:t>
+      </w:r>
+      <w:proofErr w:type="spellStart"/>
+      <w:r>
+        <w:t>Funke</w:t>
+      </w:r>
+      <w:proofErr w:type="spellEnd"/>
+      <w:r>
+        <w:t xml:space="preserve"> Prieto, Samuel Ríos Carlos, Enrique Sánchez de Francisco</w:t>
       </w:r>
     </w:p>
     <w:p/>
@@ -250,13 +258,47 @@
       <w:pPr>
         <w:jc w:val="both"/>
       </w:pPr>
+      <w:proofErr w:type="spellStart"/>
       <w:r>
         <w:rPr>
           <w:i/>
           <w:iCs/>
         </w:rPr>
-        <w:t>Mashallow: Pilferage in YolkTown</w:t>
-      </w:r>
+        <w:t>Mashallow</w:t>
+      </w:r>
+      <w:proofErr w:type="spellEnd"/>
+      <w:r>
+        <w:rPr>
+          <w:i/>
+          <w:iCs/>
+        </w:rPr>
+        <w:t xml:space="preserve">: </w:t>
+      </w:r>
+      <w:proofErr w:type="spellStart"/>
+      <w:r>
+        <w:rPr>
+          <w:i/>
+          <w:iCs/>
+        </w:rPr>
+        <w:t>Pilferage</w:t>
+      </w:r>
+      <w:proofErr w:type="spellEnd"/>
+      <w:r>
+        <w:rPr>
+          <w:i/>
+          <w:iCs/>
+        </w:rPr>
+        <w:t xml:space="preserve"> in </w:t>
+      </w:r>
+      <w:proofErr w:type="spellStart"/>
+      <w:r>
+        <w:rPr>
+          <w:i/>
+          <w:iCs/>
+        </w:rPr>
+        <w:t>YolkTown</w:t>
+      </w:r>
+      <w:proofErr w:type="spellEnd"/>
       <w:r>
         <w:t xml:space="preserve"> es un juego </w:t>
       </w:r>
@@ -302,8 +344,13 @@
       <w:r>
         <w:t xml:space="preserve"> por el pueblo robando a los aldeanos. </w:t>
       </w:r>
-      <w:r>
-        <w:t>Marshallow,</w:t>
+      <w:proofErr w:type="spellStart"/>
+      <w:r>
+        <w:t>Marshallow</w:t>
+      </w:r>
+      <w:proofErr w:type="spellEnd"/>
+      <w:r>
+        <w:t>,</w:t>
       </w:r>
       <w:r>
         <w:t xml:space="preserve"> </w:t>
@@ -451,6 +498,9 @@
     <w:p>
       <w:pPr>
         <w:jc w:val="both"/>
+        <w:rPr>
+          <w:color w:val="FF0000"/>
+        </w:rPr>
       </w:pPr>
       <w:r>
         <w:t xml:space="preserve">Como se ha comentado antes, el juego transcurre en un poblado, y este está dividido en seis zonas diferenciadas: el parque, el ayuntamiento, la forja, la plaza, el mercado y </w:t>
@@ -501,43 +551,107 @@
         <w:t xml:space="preserve"> en contraposición a la plaza donde lo más destacado serán los bancos, las farolas y una fuente central</w:t>
       </w:r>
       <w:r>
-        <w:t>, variando así el movimiento tanto en las zonas como entre ellas.</w:t>
-      </w:r>
-    </w:p>
-    <w:p>
-      <w:pPr>
-        <w:jc w:val="both"/>
-      </w:pPr>
-      <w:r>
-        <w:t>El diseño de nivel de “Marshallow: Pilferage in YolkTown” es algo que se ha tenido claro desde prácticamente el primer momento, ya que se quería crear un escenario no demasiado grande para concentrar la acción de robo del ladrón y a la vez un lo suficientemente amplio como para dar sensación de libertad al jugador.</w:t>
-      </w:r>
-    </w:p>
-    <w:p>
-      <w:pPr>
-        <w:jc w:val="both"/>
-      </w:pPr>
-      <w:r>
-        <w:t xml:space="preserve">Se ha decidido diseñar un nivel en el que las 6 zonas de interés están distribuidas en forma de estrella con una de ellas en el centro (la plaza del pueblo) y las cinco restantes alrededor de esta. Al ser un nivel compacto, se genera una jugabilidad más frenética ya que no hay mucha distancia entre una zona y otra, intentando así no alargar demasiado las partidas. </w:t>
-      </w:r>
-    </w:p>
-    <w:p>
-      <w:pPr>
-        <w:jc w:val="both"/>
-      </w:pPr>
-      <w:r>
-        <w:t xml:space="preserve">Esta distribución se aprovecha de tal forma que el número de aldeanos por zona sea equitativo, es decir, que no se dé el caso de que haya un exceso de habitantes o falta de ellos en una zona. También se tendrá en cuenta la distribución a la hora de que el ladrón decida robar, ya que por </w:t>
+        <w:t>, variando así el movimiento tanto en las zonas como entre ellas</w:t>
+      </w:r>
+      <w:r>
+        <w:t>. Por tanto</w:t>
+      </w:r>
+      <w:r>
+        <w:t>,</w:t>
+      </w:r>
+      <w:r>
+        <w:t xml:space="preserve"> cabe decir que prácticamente toda la información del entorno es estática, ya que todos los elementos que lo conforman son, como se ha dicho, objetos sólidos como casas, árboles, farolas y estructuras de piedra</w:t>
+      </w:r>
+      <w:r>
+        <w:t xml:space="preserve"> que nunca se van a mover</w:t>
+      </w:r>
+      <w:r>
+        <w:t>.</w:t>
+      </w:r>
+      <w:r>
+        <w:t xml:space="preserve"> </w:t>
+      </w:r>
+      <w:r>
+        <w:rPr>
+          <w:color w:val="FF0000"/>
+        </w:rPr>
+        <w:t>Ahora bien, también podemos encontrar información dinámica, y esto es debido a que todos los aldeanos cuentan con un cono de visión (que más adelante se explicará en detalle), y dicho cono puede verse afectado si otro aldeano pasa por delante, ya que la visión del primero en ese caso sería parcial y no total.</w:t>
+      </w:r>
+    </w:p>
+    <w:p>
+      <w:pPr>
+        <w:jc w:val="both"/>
+      </w:pPr>
+      <w:r>
+        <w:t>El diseño de nivel de “</w:t>
+      </w:r>
+      <w:proofErr w:type="spellStart"/>
+      <w:r>
+        <w:t>Marshallow</w:t>
+      </w:r>
+      <w:proofErr w:type="spellEnd"/>
+      <w:r>
+        <w:t xml:space="preserve">: </w:t>
+      </w:r>
+      <w:proofErr w:type="spellStart"/>
+      <w:r>
+        <w:t>Pilferage</w:t>
+      </w:r>
+      <w:proofErr w:type="spellEnd"/>
+      <w:r>
+        <w:t xml:space="preserve"> in </w:t>
+      </w:r>
+      <w:proofErr w:type="spellStart"/>
+      <w:r>
+        <w:t>YolkTown</w:t>
+      </w:r>
+      <w:proofErr w:type="spellEnd"/>
+      <w:r>
+        <w:t>” es algo que se ha tenido claro desde prácticamente el primer momento, ya que se quería crear un escenario no demasiado grande para concentrar la acción de robo del ladrón y a la vez un lo suficientemente amplio como para dar sensación de libertad al jugador.</w:t>
+      </w:r>
+    </w:p>
+    <w:p>
+      <w:pPr>
+        <w:jc w:val="both"/>
+      </w:pPr>
+      <w:r>
+        <w:t xml:space="preserve">Se ha decidido diseñar un nivel en el que las 6 zonas de interés están distribuidas en forma de estrella con una de ellas en el centro (la plaza del pueblo) y las cinco restantes alrededor de esta. </w:t>
       </w:r>
       <w:r>
         <w:lastRenderedPageBreak/>
-        <w:t xml:space="preserve">norma general lo hará dentro de dichas zonas (esto se explicará más a fondo en la descripción detallada de los agentes). </w:t>
-      </w:r>
-    </w:p>
-    <w:p>
-      <w:pPr>
-        <w:jc w:val="both"/>
-      </w:pPr>
-      <w:r>
-        <w:t>A continuación, se muestra una imagen en vista cenital del blocking del escenario, resaltando en rojo las zonas comentadas anteriormente. Se puede observar cómo encontramos múltiples conexiones entre estas, generando así un gameplay fluido.</w:t>
+        <w:t xml:space="preserve">Al ser un nivel compacto, se genera una jugabilidad más frenética ya que no hay mucha distancia entre una zona y otra, intentando así no alargar demasiado las partidas. </w:t>
+      </w:r>
+    </w:p>
+    <w:p>
+      <w:pPr>
+        <w:jc w:val="both"/>
+      </w:pPr>
+      <w:r>
+        <w:t xml:space="preserve">Esta distribución se aprovecha de tal forma que el número de aldeanos por zona sea equitativo, es decir, que no se dé el caso de que haya un exceso de habitantes o falta de ellos en una zona. También se tendrá en cuenta la distribución a la hora de que el ladrón decida robar, ya que por norma general lo hará dentro de dichas zonas (esto se explicará más a fondo en la descripción detallada de los agentes). </w:t>
+      </w:r>
+    </w:p>
+    <w:p>
+      <w:pPr>
+        <w:jc w:val="both"/>
+      </w:pPr>
+      <w:r>
+        <w:t xml:space="preserve">A continuación, se muestra una imagen en vista cenital del </w:t>
+      </w:r>
+      <w:proofErr w:type="spellStart"/>
+      <w:r>
+        <w:t>blocking</w:t>
+      </w:r>
+      <w:proofErr w:type="spellEnd"/>
+      <w:r>
+        <w:t xml:space="preserve"> del escenario, resaltando en rojo las zonas comentadas anteriormente. Se puede observar cómo encontramos múltiples conexiones entre estas, generando así un </w:t>
+      </w:r>
+      <w:proofErr w:type="spellStart"/>
+      <w:r>
+        <w:t>gameplay</w:t>
+      </w:r>
+      <w:proofErr w:type="spellEnd"/>
+      <w:r>
+        <w:t xml:space="preserve"> fluido.</w:t>
       </w:r>
     </w:p>
     <w:p>
@@ -812,10 +926,51 @@
         <w:t>acercándose</w:t>
       </w:r>
       <w:r>
-        <w:t xml:space="preserve"> a estas para obtener dicha </w:t>
+        <w:t xml:space="preserve"> a estas para </w:t>
+      </w:r>
+      <w:r>
+        <w:lastRenderedPageBreak/>
+        <w:t xml:space="preserve">obtener dicha </w:t>
       </w:r>
       <w:r>
         <w:t>información.</w:t>
+      </w:r>
+      <w:r>
+        <w:t xml:space="preserve"> </w:t>
+      </w:r>
+      <w:r>
+        <w:rPr>
+          <w:color w:val="FF0000"/>
+        </w:rPr>
+        <w:t xml:space="preserve">No se trata de un agente controlado por el ordenador, pero a la hora de moverse utiliza una </w:t>
+      </w:r>
+      <w:proofErr w:type="spellStart"/>
+      <w:r>
+        <w:rPr>
+          <w:color w:val="FF0000"/>
+        </w:rPr>
+        <w:t>Navmesh</w:t>
+      </w:r>
+      <w:proofErr w:type="spellEnd"/>
+      <w:r>
+        <w:rPr>
+          <w:color w:val="FF0000"/>
+        </w:rPr>
+        <w:t xml:space="preserve">, por </w:t>
+      </w:r>
+      <w:proofErr w:type="gramStart"/>
+      <w:r>
+        <w:rPr>
+          <w:color w:val="FF0000"/>
+        </w:rPr>
+        <w:t>tanto</w:t>
+      </w:r>
+      <w:proofErr w:type="gramEnd"/>
+      <w:r>
+        <w:rPr>
+          <w:color w:val="FF0000"/>
+        </w:rPr>
+        <w:t xml:space="preserve"> cuenta con cierta IA.</w:t>
       </w:r>
     </w:p>
     <w:p>
@@ -848,7 +1003,6 @@
         </w:rPr>
       </w:pPr>
       <w:r>
-        <w:lastRenderedPageBreak/>
         <w:t xml:space="preserve">Para mover al personaje por el escenario, encontramos dos posibilidades, </w:t>
       </w:r>
       <w:r>
@@ -864,6 +1018,7 @@
         </w:rPr>
         <w:t>“</w:t>
       </w:r>
+      <w:proofErr w:type="spellStart"/>
       <w:r>
         <w:rPr>
           <w:i/>
@@ -878,18 +1033,44 @@
         </w:rPr>
         <w:t>hallow</w:t>
       </w:r>
+      <w:proofErr w:type="spellEnd"/>
       <w:r>
         <w:rPr>
           <w:i/>
           <w:iCs/>
         </w:rPr>
-        <w:t>: Pilferage in YolkTown</w:t>
-      </w:r>
+        <w:t xml:space="preserve">: </w:t>
+      </w:r>
+      <w:proofErr w:type="spellStart"/>
       <w:r>
         <w:rPr>
           <w:i/>
           <w:iCs/>
         </w:rPr>
+        <w:t>Pilferage</w:t>
+      </w:r>
+      <w:proofErr w:type="spellEnd"/>
+      <w:r>
+        <w:rPr>
+          <w:i/>
+          <w:iCs/>
+        </w:rPr>
+        <w:t xml:space="preserve"> in </w:t>
+      </w:r>
+      <w:proofErr w:type="spellStart"/>
+      <w:r>
+        <w:rPr>
+          <w:i/>
+          <w:iCs/>
+        </w:rPr>
+        <w:t>YolkTown</w:t>
+      </w:r>
+      <w:proofErr w:type="spellEnd"/>
+      <w:r>
+        <w:rPr>
+          <w:i/>
+          <w:iCs/>
+        </w:rPr>
         <w:t>”</w:t>
       </w:r>
       <w:r>
@@ -915,7 +1096,25 @@
         </w:rPr>
       </w:pPr>
       <w:r>
-        <w:t xml:space="preserve">El control en ordenador es mediante clicks de ratón, haciendo click en la parte del escenario a la que </w:t>
+        <w:t xml:space="preserve">El control en ordenador es mediante </w:t>
+      </w:r>
+      <w:proofErr w:type="spellStart"/>
+      <w:r>
+        <w:t>clicks</w:t>
+      </w:r>
+      <w:proofErr w:type="spellEnd"/>
+      <w:r>
+        <w:t xml:space="preserve"> de ratón, haciendo </w:t>
+      </w:r>
+      <w:proofErr w:type="spellStart"/>
+      <w:proofErr w:type="gramStart"/>
+      <w:r>
+        <w:t>click</w:t>
+      </w:r>
+      <w:proofErr w:type="spellEnd"/>
+      <w:proofErr w:type="gramEnd"/>
+      <w:r>
+        <w:t xml:space="preserve"> en la parte del escenario a la que </w:t>
       </w:r>
       <w:r>
         <w:t>se dese</w:t>
@@ -949,11 +1148,24 @@
         <w:t>exactamente</w:t>
       </w:r>
       <w:r>
-        <w:t xml:space="preserve"> igual que en ordenador, pero sustituyendo los clicks por “tap</w:t>
+        <w:t xml:space="preserve"> igual que en ordenador, pero sustituyendo los </w:t>
+      </w:r>
+      <w:proofErr w:type="spellStart"/>
+      <w:r>
+        <w:t>clicks</w:t>
+      </w:r>
+      <w:proofErr w:type="spellEnd"/>
+      <w:r>
+        <w:t xml:space="preserve"> por “</w:t>
+      </w:r>
+      <w:proofErr w:type="spellStart"/>
+      <w:r>
+        <w:t>tap</w:t>
       </w:r>
       <w:r>
         <w:t>s</w:t>
       </w:r>
+      <w:proofErr w:type="spellEnd"/>
       <w:r>
         <w:t>” o toque</w:t>
       </w:r>
@@ -971,13 +1183,21 @@
       <w:pPr>
         <w:jc w:val="both"/>
         <w:rPr>
-          <w:b/>
-          <w:bCs/>
-          <w:color w:val="FF0000"/>
-          <w:sz w:val="24"/>
-          <w:szCs w:val="24"/>
-        </w:rPr>
-      </w:pPr>
+          <w:color w:val="000000" w:themeColor="text1"/>
+        </w:rPr>
+      </w:pPr>
+      <w:r>
+        <w:rPr>
+          <w:color w:val="000000" w:themeColor="text1"/>
+        </w:rPr>
+        <w:t>Finalmente, cabe destacar que hemos ideado tres niveles de dificultad (fácil, media y difícil). Esto repercute en la jugabilidad dado que muchos de los parámetros del juego cambian (como el número de aldeanos, las probabilidades</w:t>
+      </w:r>
+      <w:r>
+        <w:rPr>
+          <w:color w:val="000000" w:themeColor="text1"/>
+        </w:rPr>
+        <w:t xml:space="preserve"> de que los datos que dan los aldeanos sean ciertos o dudosos…). Se ha creado un apartado extra en este documento donde figuran dichos parámetros y también los cambios que han sufrido durante la fase de testeo para que el resultado final sea de una Inteligencia artificial medianamente compleja, pero sobre todo divertida.</w:t>
+      </w:r>
     </w:p>
     <w:p>
       <w:pPr>
@@ -1022,52 +1242,165 @@
     <w:p>
       <w:pPr>
         <w:jc w:val="both"/>
-      </w:pPr>
-      <w:r>
-        <w:t xml:space="preserve">En este documento especificaremos detalladamente qué comportamientos van a seguir los personajes de </w:t>
-      </w:r>
-      <w:r>
         <w:rPr>
           <w:i/>
           <w:iCs/>
         </w:rPr>
-        <w:t>Marshallow: Pilferage en Yolktown</w:t>
-      </w:r>
-      <w:r>
-        <w:t>, el cual cabe destacar que cuenta con dos tipos de PNJs muy diferenciados, los aldeanos y el ladrón. A modo de introducción, explicaremos resumidamente el funcionamiento del videojuego y qué papel tienen dichos PNJs. Todos los personajes cuentan con accesorios, colores del cuerpo y número de ojos distintos al resto, por tanto, cada aldeano tiene sus características distintivas. La gracia es que el ladrón contará con sus propios accesorios, y al ser visualmente igual que un aldeano, se mimetizará entre ellos. Y por si fuera poco, cada partida es diferente al resto, ya que todos los pueblerinos aparecerán con características aleatorias, teniendo en cuenta que no puede haber dos iguales. Para identificar al ladrón, que no es tarea fácil, el usuario hará uso de las declaraciones de los habitantes que han sido tanto víctimas como testigos de un robo, y una vez recabada cierta información el jugador será capaz de diferenciar al ladrón entre todos los aldeanos para así detenerlo y ganar la partida.</w:t>
-      </w:r>
-    </w:p>
-    <w:p>
-      <w:pPr>
-        <w:jc w:val="both"/>
-      </w:pPr>
-      <w:r>
-        <w:t>A continuación, se explicará en profundidad el comportamiento de todos los personajes que conforman el videojuego.</w:t>
-      </w:r>
-    </w:p>
-    <w:p>
-      <w:pPr>
-        <w:jc w:val="both"/>
-      </w:pPr>
-      <w:r>
-        <w:t xml:space="preserve">Para el comportamiento de los aldeanos y el ladrón, hemos decidido usar </w:t>
-      </w:r>
+      </w:pPr>
+    </w:p>
+    <w:p>
+      <w:pPr>
+        <w:jc w:val="both"/>
+      </w:pPr>
+      <w:proofErr w:type="spellStart"/>
       <w:r>
         <w:rPr>
           <w:i/>
           <w:iCs/>
         </w:rPr>
-        <w:t>behaviour trees</w:t>
-      </w:r>
-      <w:r>
+        <w:t>Marshallow</w:t>
+      </w:r>
+      <w:proofErr w:type="spellEnd"/>
+      <w:r>
+        <w:rPr>
+          <w:i/>
+          <w:iCs/>
+        </w:rPr>
+        <w:t xml:space="preserve">: </w:t>
+      </w:r>
+      <w:proofErr w:type="spellStart"/>
+      <w:r>
+        <w:rPr>
+          <w:i/>
+          <w:iCs/>
+        </w:rPr>
+        <w:t>Pilferage</w:t>
+      </w:r>
+      <w:proofErr w:type="spellEnd"/>
+      <w:r>
+        <w:rPr>
+          <w:i/>
+          <w:iCs/>
+        </w:rPr>
+        <w:t xml:space="preserve"> en </w:t>
+      </w:r>
+      <w:proofErr w:type="spellStart"/>
+      <w:r>
+        <w:rPr>
+          <w:i/>
+          <w:iCs/>
+        </w:rPr>
+        <w:t>Yolktown</w:t>
+      </w:r>
+      <w:proofErr w:type="spellEnd"/>
+      <w:r>
+        <w:t xml:space="preserve"> cuenta con dos tipos de </w:t>
+      </w:r>
+      <w:proofErr w:type="spellStart"/>
+      <w:r>
+        <w:t>PNJs</w:t>
+      </w:r>
+      <w:proofErr w:type="spellEnd"/>
+      <w:r>
+        <w:t xml:space="preserve"> muy diferenciados, los aldeanos y el ladrón. A modo de introducción, explicaremos resumidamente el funcionamiento del videojuego y qué papel tienen dichos </w:t>
+      </w:r>
+      <w:proofErr w:type="spellStart"/>
+      <w:r>
+        <w:t>PNJs</w:t>
+      </w:r>
+      <w:proofErr w:type="spellEnd"/>
+      <w:r>
+        <w:t xml:space="preserve">. Todos los personajes cuentan con accesorios, colores del cuerpo y número de ojos distintos al resto, por tanto, cada aldeano tiene sus características distintivas. La gracia es que el ladrón contará con sus propios accesorios, y al ser visualmente igual que un aldeano, se mimetizará entre ellos. </w:t>
+      </w:r>
+      <w:proofErr w:type="gramStart"/>
+      <w:r>
+        <w:t>Y</w:t>
+      </w:r>
+      <w:proofErr w:type="gramEnd"/>
+      <w:r>
+        <w:t xml:space="preserve"> por si fuera poco, cada partida es diferente al resto, ya que todos los pueblerinos aparecerán con características aleatorias, teniendo en cuenta que no puede haber dos iguales. Para identificar al ladrón, que no es tarea fácil, el usuario hará uso de las declaraciones de los habitantes que han sido tanto víctimas como testigos de un robo, y una vez recabada cierta información el jugador será capaz de diferenciar al ladrón entre todos los aldeanos para así detenerlo y ganar la partida.</w:t>
+      </w:r>
+    </w:p>
+    <w:p>
+      <w:pPr>
+        <w:jc w:val="both"/>
+        <w:rPr>
+          <w:color w:val="FF0000"/>
+        </w:rPr>
+      </w:pPr>
+      <w:r>
+        <w:rPr>
+          <w:color w:val="FF0000"/>
+        </w:rPr>
+        <w:t xml:space="preserve">Para el comportamiento de los aldeanos y el ladrón, hemos decidido </w:t>
+      </w:r>
+      <w:r>
+        <w:rPr>
+          <w:color w:val="FF0000"/>
+        </w:rPr>
+        <w:t>utilizar</w:t>
+      </w:r>
+      <w:r>
+        <w:rPr>
+          <w:color w:val="FF0000"/>
+        </w:rPr>
+        <w:t xml:space="preserve"> </w:t>
+      </w:r>
+      <w:proofErr w:type="spellStart"/>
+      <w:r>
+        <w:rPr>
+          <w:i/>
+          <w:iCs/>
+          <w:color w:val="FF0000"/>
+        </w:rPr>
+        <w:t>behaviour</w:t>
+      </w:r>
+      <w:proofErr w:type="spellEnd"/>
+      <w:r>
+        <w:rPr>
+          <w:i/>
+          <w:iCs/>
+          <w:color w:val="FF0000"/>
+        </w:rPr>
+        <w:t xml:space="preserve"> </w:t>
+      </w:r>
+      <w:proofErr w:type="spellStart"/>
+      <w:r>
+        <w:rPr>
+          <w:i/>
+          <w:iCs/>
+          <w:color w:val="FF0000"/>
+        </w:rPr>
+        <w:t>trees</w:t>
+      </w:r>
+      <w:proofErr w:type="spellEnd"/>
+      <w:r>
+        <w:rPr>
+          <w:color w:val="FF0000"/>
+        </w:rPr>
         <w:t>, ya que son una solución de alto nivel fácil de trabajar y escalables, que permiten cambios de manera rápida y cómoda. Además, nos evita tener que programar la lógica por código y nos lo facilita mediante su herramienta de grafo.</w:t>
       </w:r>
+      <w:r>
+        <w:rPr>
+          <w:color w:val="FF0000"/>
+        </w:rPr>
+        <w:t xml:space="preserve"> REVISAR Y ADAPTAR.</w:t>
+      </w:r>
+    </w:p>
+    <w:p>
+      <w:pPr>
+        <w:jc w:val="both"/>
+      </w:pPr>
+      <w:r>
+        <w:t>A continuación, se explicará en profundidad el comportamiento de todos los personajes que conforman el videojuego.</w:t>
+      </w:r>
     </w:p>
     <w:p>
       <w:pPr>
         <w:pStyle w:val="Ttulo2"/>
       </w:pPr>
       <w:r>
+        <w:lastRenderedPageBreak/>
         <w:t>Aldeanos</w:t>
       </w:r>
     </w:p>
@@ -1080,198 +1413,94 @@
         </w:numPr>
         <w:jc w:val="both"/>
         <w:rPr>
-          <w:rFonts w:eastAsiaTheme="minorEastAsia"/>
-        </w:rPr>
-      </w:pPr>
-      <w:r>
-        <w:t>Interacción con el entorno para moverse.</w:t>
-      </w:r>
-    </w:p>
-    <w:p>
-      <w:pPr>
-        <w:pStyle w:val="Prrafodelista"/>
-        <w:numPr>
-          <w:ilvl w:val="0"/>
-          <w:numId w:val="5"/>
-        </w:numPr>
-        <w:jc w:val="both"/>
-      </w:pPr>
-      <w:r>
-        <w:t>Interacción con el jugador.</w:t>
-      </w:r>
-    </w:p>
-    <w:p>
-      <w:pPr>
-        <w:pStyle w:val="Prrafodelista"/>
-        <w:numPr>
-          <w:ilvl w:val="0"/>
-          <w:numId w:val="5"/>
-        </w:numPr>
-        <w:jc w:val="both"/>
-      </w:pPr>
-      <w:r>
-        <w:t>Interacción con el ladrón cuando este le roba cambiar su estado (emoción, conflicto).</w:t>
-      </w:r>
-    </w:p>
-    <w:p>
-      <w:pPr>
-        <w:pStyle w:val="Prrafodelista"/>
-        <w:numPr>
-          <w:ilvl w:val="0"/>
-          <w:numId w:val="5"/>
-        </w:numPr>
-        <w:jc w:val="both"/>
-      </w:pPr>
-      <w:r>
-        <w:t>Dinámica de contenido</w:t>
-      </w:r>
+          <w:b/>
+          <w:bCs/>
+          <w:color w:val="FF0000"/>
+        </w:rPr>
+      </w:pPr>
+      <w:proofErr w:type="gramStart"/>
+      <w:r>
+        <w:rPr>
+          <w:color w:val="FF0000"/>
+        </w:rPr>
+        <w:t>Arquitectura en capas?</w:t>
+      </w:r>
+      <w:proofErr w:type="gramEnd"/>
+      <w:r>
+        <w:rPr>
+          <w:color w:val="FF0000"/>
+        </w:rPr>
+        <w:t xml:space="preserve"> </w:t>
+      </w:r>
+      <w:proofErr w:type="gramStart"/>
+      <w:r>
+        <w:rPr>
+          <w:b/>
+          <w:bCs/>
+          <w:color w:val="FF0000"/>
+        </w:rPr>
+        <w:t>A</w:t>
+      </w:r>
+      <w:proofErr w:type="gramEnd"/>
+      <w:r>
+        <w:rPr>
+          <w:b/>
+          <w:bCs/>
+          <w:color w:val="FF0000"/>
+        </w:rPr>
+        <w:t xml:space="preserve"> TENER EN CUENTA PARA EXPLICAR EL COMPORTAMIENTO (CREO QUE EN NUESTRO CASO ES ARQUITECTURA EN CAPAS)</w:t>
+      </w:r>
+    </w:p>
+    <w:p>
+      <w:pPr>
+        <w:jc w:val="both"/>
+      </w:pPr>
+      <w:r>
+        <w:t xml:space="preserve">En primer lugar, encontramos a los aldeanos, </w:t>
+      </w:r>
+      <w:proofErr w:type="spellStart"/>
+      <w:r>
+        <w:t>PNJs</w:t>
+      </w:r>
+      <w:proofErr w:type="spellEnd"/>
+      <w:r>
+        <w:t xml:space="preserve"> que transitan por el escenario recorriendo el mapa de un punto de interés a otro, siendo estos las diferentes partes del pueblo, como por ejemplo el parque, el mercado o el ayuntamiento.</w:t>
+      </w:r>
+      <w:r>
+        <w:t xml:space="preserve"> Por lo </w:t>
+      </w:r>
+      <w:proofErr w:type="gramStart"/>
+      <w:r>
+        <w:t>tanto</w:t>
+      </w:r>
+      <w:proofErr w:type="gramEnd"/>
+      <w:r>
+        <w:t xml:space="preserve"> el objetivo de estos agentes será simplemente merodear el pueblo socializando, ya que si las celebraciones de las fiestas.</w:t>
+      </w:r>
+      <w:r>
+        <w:t xml:space="preserve"> El aldeano elegirá aleatoriamente a qué punto va a moverse una vez lleve un tiempo X en el actual, decidiendo una vez en el nuevo punto si se queda o se mueve a otro. Esto sucede para que no se supere el cupo máximo de posibles aldeanos en un mismo punto, consiguiendo de esta forma un mejor reparto de las zonas, ya que nunca se darán los casos donde haya una zona con exceso de habitantes o con ausencia de ellos. Para moverse entre zonas, el agente utilizará una </w:t>
+      </w:r>
+      <w:proofErr w:type="spellStart"/>
+      <w:r>
+        <w:t>Navmesh</w:t>
+      </w:r>
+      <w:proofErr w:type="spellEnd"/>
       <w:r>
         <w:t>.</w:t>
       </w:r>
     </w:p>
     <w:p>
       <w:pPr>
-        <w:pStyle w:val="Prrafodelista"/>
-        <w:numPr>
-          <w:ilvl w:val="0"/>
-          <w:numId w:val="5"/>
-        </w:numPr>
-        <w:jc w:val="both"/>
-      </w:pPr>
-      <w:r>
-        <w:t>Objetivos pequeños.</w:t>
-      </w:r>
-    </w:p>
-    <w:p>
-      <w:pPr>
-        <w:pStyle w:val="Prrafodelista"/>
-        <w:numPr>
-          <w:ilvl w:val="0"/>
-          <w:numId w:val="5"/>
-        </w:numPr>
-        <w:jc w:val="both"/>
-      </w:pPr>
-      <w:r>
-        <w:t>Razona: extrae hecho</w:t>
-      </w:r>
-      <w:r>
-        <w:t>s</w:t>
-      </w:r>
-      <w:r>
-        <w:t xml:space="preserve"> relevantes observados.</w:t>
-      </w:r>
-    </w:p>
-    <w:p>
-      <w:pPr>
-        <w:pStyle w:val="Prrafodelista"/>
-        <w:numPr>
-          <w:ilvl w:val="0"/>
-          <w:numId w:val="5"/>
-        </w:numPr>
-        <w:jc w:val="both"/>
-      </w:pPr>
-      <w:r>
-        <w:t>Decidir:</w:t>
-      </w:r>
-      <w:r>
-        <w:t xml:space="preserve"> que vaya a un sitio y si hay mucha gente que se vaya a otro</w:t>
-      </w:r>
-    </w:p>
-    <w:p>
-      <w:pPr>
-        <w:pStyle w:val="Prrafodelista"/>
-        <w:numPr>
-          <w:ilvl w:val="0"/>
-          <w:numId w:val="5"/>
-        </w:numPr>
-        <w:jc w:val="both"/>
-      </w:pPr>
-      <w:r>
-        <w:t>Actuar.</w:t>
-      </w:r>
-    </w:p>
-    <w:p>
-      <w:pPr>
-        <w:pStyle w:val="Prrafodelista"/>
-        <w:numPr>
-          <w:ilvl w:val="0"/>
-          <w:numId w:val="5"/>
-        </w:numPr>
-        <w:jc w:val="both"/>
-      </w:pPr>
-      <w:r>
-        <w:t xml:space="preserve">Sentir </w:t>
-      </w:r>
-      <w:r>
-        <w:sym w:font="Wingdings" w:char="F0E0"/>
-      </w:r>
-      <w:r>
-        <w:t xml:space="preserve"> pensar </w:t>
-      </w:r>
-      <w:r>
-        <w:sym w:font="Wingdings" w:char="F0E0"/>
-      </w:r>
-      <w:r>
-        <w:t xml:space="preserve"> actuar.</w:t>
-      </w:r>
-    </w:p>
-    <w:p>
-      <w:pPr>
-        <w:pStyle w:val="Prrafodelista"/>
-        <w:numPr>
-          <w:ilvl w:val="0"/>
-          <w:numId w:val="5"/>
-        </w:numPr>
-        <w:jc w:val="both"/>
-      </w:pPr>
-      <w:r>
-        <w:t>Información del entorno estática y dinámica.</w:t>
-      </w:r>
-    </w:p>
-    <w:p>
-      <w:pPr>
-        <w:pStyle w:val="Prrafodelista"/>
-        <w:numPr>
-          <w:ilvl w:val="0"/>
-          <w:numId w:val="5"/>
-        </w:numPr>
-        <w:jc w:val="both"/>
-      </w:pPr>
-      <w:r>
-        <w:t>Objetivo del agente</w:t>
-      </w:r>
-      <w:r>
-        <w:t>.</w:t>
-      </w:r>
-    </w:p>
-    <w:p>
-      <w:pPr>
-        <w:pStyle w:val="Prrafodelista"/>
-        <w:numPr>
-          <w:ilvl w:val="0"/>
-          <w:numId w:val="5"/>
-        </w:numPr>
-        <w:jc w:val="both"/>
-      </w:pPr>
-      <w:r>
-        <w:lastRenderedPageBreak/>
-        <w:t>Arquitectura en capas?</w:t>
-      </w:r>
-    </w:p>
-    <w:p>
-      <w:pPr>
-        <w:jc w:val="both"/>
-      </w:pPr>
-      <w:r>
-        <w:t>En primer lugar, encontramos a los aldeanos, PNJs que transitan por el escenario recorriendo el mapa de un punto de interés a otro, siendo estos las diferentes partes del pueblo, como por ejemplo el parque, el mercado o el ayuntamiento. El aldeano elegirá aleatoriamente a qué punto va a moverse una vez lleve un tiempo X en el actual, decidiendo una vez en el nuevo punto si se queda o se mueve a otro. Esto sucede para que no se supere el cupo máximo de posibles aldeanos en un mismo punto, consiguiendo de esta forma un mejor reparto de las zonas, ya que nunca se darán los casos donde haya una zona con exceso de habitantes o con ausencia de ellos. Para moverse entre zonas, el agente utilizará una Navmesh.</w:t>
-      </w:r>
-    </w:p>
-    <w:p>
-      <w:pPr>
-        <w:jc w:val="both"/>
-      </w:pPr>
-      <w:r>
-        <w:t>Como se ha comentado anteriormente, los aldeanos pueden ser tanto víctimas como testigos de robo por parte del ladrón. Por tanto, en total contaríamos con tres tipos de comportamientos de pueblerino: víctima, testigo y viandante. El estado por defecto de un aldeano es el de viandante, pero este cambia al de víctima si le roban o al de testigo si presencia un robo.</w:t>
+        <w:jc w:val="both"/>
+      </w:pPr>
+      <w:r>
+        <w:t>Como se ha comentado anteriormente, los aldeanos pueden ser tanto víctimas como testigos de robo por parte del ladrón</w:t>
+      </w:r>
+      <w:r>
+        <w:t>, lo cual quiere decir que su objetivo principal se vería interrumpido</w:t>
+      </w:r>
+      <w:r>
+        <w:t>. Por tanto, en total contaríamos con tres tipos de comportamientos de pueblerino: víctima, testigo y viandante. El estado por defecto de un aldeano es el de viandante, pero este cambia al de víctima si le roban o al de testigo si presencia un robo.</w:t>
       </w:r>
     </w:p>
     <w:p>
@@ -1410,7 +1639,15 @@
         <w:jc w:val="both"/>
       </w:pPr>
       <w:r>
-        <w:t>Una vez se encuentra en una zona disponible, puede interactuar con los elementos y los aldeanos de esta (la interacción se representa mediante barks en forma de bocadillos que contienen gráficos).</w:t>
+        <w:t xml:space="preserve">Una vez se encuentra en una zona disponible, puede interactuar con los elementos y los aldeanos de esta (la interacción se representa mediante </w:t>
+      </w:r>
+      <w:proofErr w:type="spellStart"/>
+      <w:r>
+        <w:t>barks</w:t>
+      </w:r>
+      <w:proofErr w:type="spellEnd"/>
+      <w:r>
+        <w:t xml:space="preserve"> en forma de bocadillos que contienen gráficos).</w:t>
       </w:r>
     </w:p>
     <w:p>
@@ -1486,7 +1723,15 @@
         <w:jc w:val="both"/>
       </w:pPr>
       <w:r>
-        <w:t>Una vez ocurra esto, el agente permanece quieto indicando mediante un bark (en forma de exclamación roja) que ha sido víctima de un robo.</w:t>
+        <w:t xml:space="preserve">Una vez ocurra esto, el agente permanece quieto indicando mediante un </w:t>
+      </w:r>
+      <w:proofErr w:type="spellStart"/>
+      <w:r>
+        <w:t>bark</w:t>
+      </w:r>
+      <w:proofErr w:type="spellEnd"/>
+      <w:r>
+        <w:t xml:space="preserve"> (en forma de exclamación roja) que ha sido víctima de un robo.</w:t>
       </w:r>
     </w:p>
     <w:p>
@@ -1499,7 +1744,16 @@
         <w:jc w:val="both"/>
       </w:pPr>
       <w:r>
-        <w:t>Cuando el jugador se acerca a la víctima (es decir, se encuentra dentro del radio de interacción del agente), esta le proporciona información referente al ladrón mediante otro bark en forma de bocadillo con dos iconos (pistas) dentro. Llegados a este punto, el agente decide si facilitar un tipo de información u otro:</w:t>
+        <w:lastRenderedPageBreak/>
+        <w:t xml:space="preserve">Cuando el jugador se acerca a la víctima (es decir, se encuentra dentro del radio de interacción del agente), esta le proporciona información referente al ladrón mediante otro </w:t>
+      </w:r>
+      <w:proofErr w:type="spellStart"/>
+      <w:r>
+        <w:t>bark</w:t>
+      </w:r>
+      <w:proofErr w:type="spellEnd"/>
+      <w:r>
+        <w:t xml:space="preserve"> en forma de bocadillo con dos iconos (pistas) dentro. Llegados a este punto, el agente decide si facilitar un tipo de información u otro:</w:t>
       </w:r>
     </w:p>
     <w:p>
@@ -1512,11 +1766,13 @@
         <w:jc w:val="both"/>
       </w:pPr>
       <w:r>
-        <w:t xml:space="preserve">Un 40% de las veces el aldeano recordará sin problemas las dos características del ladrón que proporcionará al jugador, esto se traduce en que la información </w:t>
-      </w:r>
-      <w:r>
-        <w:lastRenderedPageBreak/>
-        <w:t>será fiable y por tanto las dos pistas serán 100% ciertas. Por ejemplo, si en el bocadillo aparecen una mancha de color azul y una corbata, esto querrá decir que el ladrón es de color azul y porta una corbata con un 100% de probabilidad.</w:t>
+        <w:t>Un 40%</w:t>
+      </w:r>
+      <w:r>
+        <w:t>*</w:t>
+      </w:r>
+      <w:r>
+        <w:t xml:space="preserve"> de las veces el aldeano recordará sin problemas las dos características del ladrón que proporcionará al jugador, esto se traduce en que la información será fiable y por tanto las dos pistas serán 100% ciertas. Por ejemplo, si en el bocadillo aparecen una mancha de color azul y una corbata, esto querrá decir que el ladrón es de color azul y porta una corbata con un 100% de probabilidad.</w:t>
       </w:r>
     </w:p>
     <w:p>
@@ -1548,6 +1804,19 @@
     <w:p>
       <w:pPr>
         <w:jc w:val="both"/>
+      </w:pPr>
+      <w:r>
+        <w:t>*Todos los porcentajes pertenecen al nivel de dificultad media.</w:t>
+      </w:r>
+    </w:p>
+    <w:p>
+      <w:pPr>
+        <w:jc w:val="both"/>
+      </w:pPr>
+    </w:p>
+    <w:p>
+      <w:pPr>
+        <w:jc w:val="both"/>
         <w:rPr>
           <w:b/>
           <w:bCs/>
@@ -1607,7 +1876,15 @@
         <w:jc w:val="both"/>
       </w:pPr>
       <w:r>
-        <w:t>El agente continúa realizando su comportamiento de viandante, pero indica con un bark en forma de interrogación que ha presenciado el hurto.</w:t>
+        <w:t xml:space="preserve">El agente continúa realizando su comportamiento de viandante, pero indica con un </w:t>
+      </w:r>
+      <w:proofErr w:type="spellStart"/>
+      <w:r>
+        <w:t>bark</w:t>
+      </w:r>
+      <w:proofErr w:type="spellEnd"/>
+      <w:r>
+        <w:t xml:space="preserve"> en forma de interrogación que ha presenciado el hurto.</w:t>
       </w:r>
     </w:p>
     <w:p>
@@ -1633,7 +1910,21 @@
         <w:jc w:val="both"/>
       </w:pPr>
       <w:r>
-        <w:t>Facilitar información 100% fiable (un 50% de las veces). El testigo habrá visto nítidamente UNA característica del ladrón. Por ejemplo, si en el bocadillo aparecen unos cuernos de cabra esto querrá decir que sin lugar a dudas el delincuente tiene cuernos de cabra.</w:t>
+        <w:t>Facilitar información 100% fiable (un 50%</w:t>
+      </w:r>
+      <w:r>
+        <w:t>*</w:t>
+      </w:r>
+      <w:r>
+        <w:t xml:space="preserve"> de las veces). El testigo habrá visto nítidamente UNA característica del ladrón. Por ejemplo, si en el bocadillo aparecen unos cuernos de cabra esto querrá decir que </w:t>
+      </w:r>
+      <w:proofErr w:type="gramStart"/>
+      <w:r>
+        <w:t>sin lugar a dudas</w:t>
+      </w:r>
+      <w:proofErr w:type="gramEnd"/>
+      <w:r>
+        <w:t xml:space="preserve"> el delincuente tiene cuernos de cabra.</w:t>
       </w:r>
     </w:p>
     <w:p>
@@ -1683,6 +1974,27 @@
     <w:p>
       <w:pPr>
         <w:jc w:val="both"/>
+      </w:pPr>
+      <w:r>
+        <w:t xml:space="preserve">*Todos los porcentajes pertenecen al </w:t>
+      </w:r>
+      <w:r>
+        <w:t>nivel de dificultad media.</w:t>
+      </w:r>
+    </w:p>
+    <w:p>
+      <w:pPr>
+        <w:jc w:val="both"/>
+      </w:pPr>
+    </w:p>
+    <w:p>
+      <w:pPr>
+        <w:jc w:val="both"/>
+      </w:pPr>
+    </w:p>
+    <w:p>
+      <w:pPr>
+        <w:jc w:val="both"/>
         <w:rPr>
           <w:b/>
           <w:bCs/>
@@ -1700,7 +2012,23 @@
           <w:b/>
           <w:bCs/>
         </w:rPr>
-        <w:t xml:space="preserve"> (condiciones?)</w:t>
+        <w:t xml:space="preserve"> (</w:t>
+      </w:r>
+      <w:proofErr w:type="gramStart"/>
+      <w:r>
+        <w:rPr>
+          <w:b/>
+          <w:bCs/>
+        </w:rPr>
+        <w:t>condiciones?</w:t>
+      </w:r>
+      <w:proofErr w:type="gramEnd"/>
+      <w:r>
+        <w:rPr>
+          <w:b/>
+          <w:bCs/>
+        </w:rPr>
+        <w:t>)</w:t>
       </w:r>
       <w:r>
         <w:rPr>
@@ -1967,7 +2295,6 @@
           </w:tcPr>
           <w:p>
             <w:r>
-              <w:lastRenderedPageBreak/>
               <w:t>Dar información</w:t>
             </w:r>
           </w:p>
@@ -2067,7 +2394,15 @@
           </w:tcPr>
           <w:p>
             <w:r>
-              <w:t>El aldeano se mueve de un lado a otro dentro de una misma zona. A veces pueden aparecer barks que indiquen interacción.</w:t>
+              <w:t xml:space="preserve">El aldeano se mueve de un lado a otro dentro de una misma zona. A veces pueden aparecer </w:t>
+            </w:r>
+            <w:proofErr w:type="spellStart"/>
+            <w:r>
+              <w:t>barks</w:t>
+            </w:r>
+            <w:proofErr w:type="spellEnd"/>
+            <w:r>
+              <w:t xml:space="preserve"> que indiquen interacción.</w:t>
             </w:r>
           </w:p>
         </w:tc>
@@ -2172,7 +2507,15 @@
           </w:tcPr>
           <w:p>
             <w:r>
-              <w:t>El bark de información que proporciona el aldeano desaparece y este vuelve a su estado de viandante.</w:t>
+              <w:t xml:space="preserve">El </w:t>
+            </w:r>
+            <w:proofErr w:type="spellStart"/>
+            <w:r>
+              <w:t>bark</w:t>
+            </w:r>
+            <w:proofErr w:type="spellEnd"/>
+            <w:r>
+              <w:t xml:space="preserve"> de información que proporciona el aldeano desaparece y este vuelve a su estado de viandante.</w:t>
             </w:r>
           </w:p>
         </w:tc>
@@ -2261,13 +2604,47 @@
           </wp:anchor>
         </w:drawing>
       </w:r>
-      <w:r>
-        <w:rPr>
-          <w:b/>
-          <w:bCs/>
-        </w:rPr>
-        <w:t>Behaviour tree (diagrama UML)*</w:t>
-      </w:r>
+      <w:proofErr w:type="spellStart"/>
+      <w:r>
+        <w:rPr>
+          <w:b/>
+          <w:bCs/>
+        </w:rPr>
+        <w:t>Behaviour</w:t>
+      </w:r>
+      <w:proofErr w:type="spellEnd"/>
+      <w:r>
+        <w:rPr>
+          <w:b/>
+          <w:bCs/>
+        </w:rPr>
+        <w:t xml:space="preserve"> </w:t>
+      </w:r>
+      <w:proofErr w:type="spellStart"/>
+      <w:r>
+        <w:rPr>
+          <w:b/>
+          <w:bCs/>
+        </w:rPr>
+        <w:t>tree</w:t>
+      </w:r>
+      <w:proofErr w:type="spellEnd"/>
+      <w:r>
+        <w:rPr>
+          <w:b/>
+          <w:bCs/>
+        </w:rPr>
+        <w:t xml:space="preserve"> (diagrama </w:t>
+      </w:r>
+      <w:proofErr w:type="gramStart"/>
+      <w:r>
+        <w:rPr>
+          <w:b/>
+          <w:bCs/>
+        </w:rPr>
+        <w:t>UML)*</w:t>
+      </w:r>
+      <w:proofErr w:type="gramEnd"/>
       <w:r>
         <w:rPr>
           <w:b/>
@@ -2315,6 +2692,7 @@
           <w:sz w:val="20"/>
           <w:szCs w:val="20"/>
         </w:rPr>
+        <w:lastRenderedPageBreak/>
         <w:t>Soy víctima:</w:t>
       </w:r>
       <w:r>
@@ -2596,7 +2974,23 @@
           <w:sz w:val="20"/>
           <w:szCs w:val="20"/>
         </w:rPr>
-        <w:t xml:space="preserve"> Un bark con forma de bocadillo que contiene información sobre el ladrón ya sea información verdadera o dudosa.</w:t>
+        <w:t xml:space="preserve"> Un </w:t>
+      </w:r>
+      <w:proofErr w:type="spellStart"/>
+      <w:r>
+        <w:rPr>
+          <w:sz w:val="20"/>
+          <w:szCs w:val="20"/>
+        </w:rPr>
+        <w:t>bark</w:t>
+      </w:r>
+      <w:proofErr w:type="spellEnd"/>
+      <w:r>
+        <w:rPr>
+          <w:sz w:val="20"/>
+          <w:szCs w:val="20"/>
+        </w:rPr>
+        <w:t xml:space="preserve"> con forma de bocadillo que contiene información sobre el ladrón ya sea información verdadera o dudosa.</w:t>
       </w:r>
     </w:p>
     <w:p>
@@ -2651,7 +3045,6 @@
           <w:sz w:val="20"/>
           <w:szCs w:val="20"/>
         </w:rPr>
-        <w:lastRenderedPageBreak/>
         <w:t xml:space="preserve">Merodear zona: </w:t>
       </w:r>
       <w:r>
@@ -2659,7 +3052,23 @@
           <w:sz w:val="20"/>
           <w:szCs w:val="20"/>
         </w:rPr>
-        <w:t xml:space="preserve">El aldeano se mueve libremente por la zona con cierta probabilidad de mostrar mediante barks en forma de bocadillo, su estado de ánimo o la interacción con algún elemento.  </w:t>
+        <w:t xml:space="preserve">El aldeano se mueve libremente por la zona con cierta probabilidad de mostrar mediante </w:t>
+      </w:r>
+      <w:proofErr w:type="spellStart"/>
+      <w:r>
+        <w:rPr>
+          <w:sz w:val="20"/>
+          <w:szCs w:val="20"/>
+        </w:rPr>
+        <w:t>barks</w:t>
+      </w:r>
+      <w:proofErr w:type="spellEnd"/>
+      <w:r>
+        <w:rPr>
+          <w:sz w:val="20"/>
+          <w:szCs w:val="20"/>
+        </w:rPr>
+        <w:t xml:space="preserve"> en forma de bocadillo, su estado de ánimo o la interacción con algún elemento.  </w:t>
       </w:r>
     </w:p>
     <w:p>
@@ -2759,7 +3168,23 @@
           <w:sz w:val="20"/>
           <w:szCs w:val="20"/>
         </w:rPr>
-        <w:t>El aldeano vuelve a su estado de viandante, desapareciendo así el bark de información.</w:t>
+        <w:t xml:space="preserve">El aldeano vuelve a su estado de viandante, desapareciendo así el </w:t>
+      </w:r>
+      <w:proofErr w:type="spellStart"/>
+      <w:r>
+        <w:rPr>
+          <w:sz w:val="20"/>
+          <w:szCs w:val="20"/>
+        </w:rPr>
+        <w:t>bark</w:t>
+      </w:r>
+      <w:proofErr w:type="spellEnd"/>
+      <w:r>
+        <w:rPr>
+          <w:sz w:val="20"/>
+          <w:szCs w:val="20"/>
+        </w:rPr>
+        <w:t xml:space="preserve"> de información.</w:t>
       </w:r>
     </w:p>
     <w:p>
@@ -2891,27 +3316,48 @@
       </w:r>
     </w:p>
     <w:p>
-      <w:r>
-        <w:t>Evaluación de la situación y toma de decisiones.</w:t>
-      </w:r>
-    </w:p>
-    <w:p>
-      <w:r>
-        <w:t>Algoritmo de decisión.</w:t>
-      </w:r>
-    </w:p>
-    <w:p>
-      <w:pPr>
-        <w:jc w:val="both"/>
-      </w:pPr>
-      <w:r>
-        <w:t>En segundo lugar, encontramos al ladrón, un PNJ que rondará la ciudad con un comportamiento similar al de los aldeanos para así no llamar la atención, sin embargo, cada cierto tiempo, este agente robará a algún pueblerino. Para ello el ladrón deberá encontrarse en una zona de interés y además haber alguna víctima a la que robar dentro de su área de visión, todo esto sin dejar de lado que, si el Marshall se acerca demasiado, el robo se cancela y disimula transitando hacia otra zona.</w:t>
+      <w:pPr>
+        <w:jc w:val="both"/>
+      </w:pPr>
+    </w:p>
+    <w:p>
+      <w:pPr>
+        <w:jc w:val="both"/>
+      </w:pPr>
+      <w:r>
+        <w:t xml:space="preserve">En segundo lugar, encontramos al ladrón, un PNJ que rondará la ciudad con un comportamiento similar al de los aldeanos para así no llamar la atención, sin embargo, </w:t>
+      </w:r>
+      <w:r>
+        <w:t>el objetivo de</w:t>
+      </w:r>
+      <w:r>
+        <w:t xml:space="preserve"> este agente </w:t>
+      </w:r>
+      <w:r>
+        <w:t>es robar a los</w:t>
+      </w:r>
+      <w:r>
+        <w:t xml:space="preserve"> pueblerino</w:t>
+      </w:r>
+      <w:r>
+        <w:t>s</w:t>
+      </w:r>
+      <w:r>
+        <w:t>. Para ello el ladrón deberá encontrarse en una zona de interés y además haber alguna víctima a la que robar dentro de su área de visión, todo esto sin dejar de lado que, si el Marshall se acerca demasiado, el robo se cancela y disimula transitando hacia otra zona.</w:t>
       </w:r>
       <w:r>
         <w:t xml:space="preserve"> </w:t>
       </w:r>
       <w:r>
-        <w:t>Para moverse entre zonas, el agente utilizará una Navmesh.</w:t>
+        <w:t xml:space="preserve">Para moverse entre zonas, el agente utilizará una </w:t>
+      </w:r>
+      <w:proofErr w:type="spellStart"/>
+      <w:r>
+        <w:t>Navmesh</w:t>
+      </w:r>
+      <w:proofErr w:type="spellEnd"/>
+      <w:r>
+        <w:t>.</w:t>
       </w:r>
     </w:p>
     <w:p>
@@ -3035,6 +3481,7 @@
           <w:b/>
           <w:bCs/>
         </w:rPr>
+        <w:lastRenderedPageBreak/>
         <w:t>Ladrón en estado de disimular:</w:t>
       </w:r>
     </w:p>
@@ -3085,7 +3532,6 @@
         <w:jc w:val="both"/>
       </w:pPr>
       <w:r>
-        <w:lastRenderedPageBreak/>
         <w:t>En segundo lugar, una vez el modo robo se activa, el ladrón comprueba si se encuentra en un punto de interés. En caso de no ser así, busca dicha zona para así ejecutar su robo. En caso contrario, el ladrón elige una víctima.</w:t>
       </w:r>
     </w:p>
@@ -3099,7 +3545,15 @@
         <w:jc w:val="both"/>
       </w:pPr>
       <w:r>
-        <w:t xml:space="preserve">Para elegir víctima primero debe de haber aldeanos dentro de su área de visión. En caso de no encontrar a ningún pueblerino, éste elige otra zona a la que ir a robar. Sin embargo, si hay alguien a quien robar, el ladrón escoge de entre todos ellos al que esté situado a menor distancia de su posición (se puede dar el caso en el que el aldeano elegido justamente esté abandonando la zona en este mismo momento, por lo tanto la víctima se encontraría en un pasillo en vez de en un punto de interés). </w:t>
+        <w:t xml:space="preserve">Para elegir víctima primero debe de haber aldeanos dentro de su área de visión. En caso de no encontrar a ningún pueblerino, éste elige otra zona a la que ir a robar. Sin embargo, si hay alguien a quien robar, el ladrón escoge de entre todos ellos al que esté situado a menor distancia de su posición (se puede dar el caso en el que el aldeano elegido justamente esté abandonando la zona en este mismo momento, por lo </w:t>
+      </w:r>
+      <w:proofErr w:type="gramStart"/>
+      <w:r>
+        <w:t>tanto</w:t>
+      </w:r>
+      <w:proofErr w:type="gramEnd"/>
+      <w:r>
+        <w:t xml:space="preserve"> la víctima se encontraría en un pasillo en vez de en un punto de interés). </w:t>
       </w:r>
     </w:p>
     <w:p>
@@ -3138,7 +3592,23 @@
         <w:jc w:val="both"/>
       </w:pPr>
       <w:r>
-        <w:t>En caso de que el ladrón actúe como testigo, un bark en forma de interrogación aparecerá sobre su cabeza dando a entender al Marshall que ha presenciado un robo (tal y como lo haría el aldeano en estado de testigo). Si el Marshall se acerca a él, sucederá lo mismo que sucede cuando el Marshal se acerca a un aldeano testigo y este le muestra un bark de información dudosa (es decir, el que tiene un interrogante en el bocadillo), la diferencia es que en el caso del ladrón esta información tendrá un 100% de probabilidad de ser falsa. La gracia reside en que el jugador no tiene forma de saber esto y simplemente lo confundirá con un testigo normal y corriente.</w:t>
+        <w:t xml:space="preserve">En caso de que el ladrón actúe como testigo, un </w:t>
+      </w:r>
+      <w:proofErr w:type="spellStart"/>
+      <w:r>
+        <w:t>bark</w:t>
+      </w:r>
+      <w:proofErr w:type="spellEnd"/>
+      <w:r>
+        <w:t xml:space="preserve"> en forma de interrogación aparecerá sobre su cabeza dando a entender al Marshall que ha presenciado un robo (tal y como lo haría el aldeano en estado de testigo). Si el Marshall se acerca a él, sucederá lo mismo que sucede cuando el Marshal se acerca a un aldeano testigo y este le muestra un </w:t>
+      </w:r>
+      <w:proofErr w:type="spellStart"/>
+      <w:r>
+        <w:t>bark</w:t>
+      </w:r>
+      <w:proofErr w:type="spellEnd"/>
+      <w:r>
+        <w:t xml:space="preserve"> de información dudosa (es decir, el que tiene un interrogante en el bocadillo), la diferencia es que en el caso del ladrón esta información tendrá un 100% de probabilidad de ser falsa. La gracia reside en que el jugador no tiene forma de saber esto y simplemente lo confundirá con un testigo normal y corriente.</w:t>
       </w:r>
     </w:p>
     <w:p>
@@ -3182,7 +3652,23 @@
           <w:b/>
           <w:bCs/>
         </w:rPr>
-        <w:t xml:space="preserve"> (condiciones?)</w:t>
+        <w:t xml:space="preserve"> (</w:t>
+      </w:r>
+      <w:proofErr w:type="gramStart"/>
+      <w:r>
+        <w:rPr>
+          <w:b/>
+          <w:bCs/>
+        </w:rPr>
+        <w:t>condiciones?</w:t>
+      </w:r>
+      <w:proofErr w:type="gramEnd"/>
+      <w:r>
+        <w:rPr>
+          <w:b/>
+          <w:bCs/>
+        </w:rPr>
+        <w:t>)</w:t>
       </w:r>
       <w:r>
         <w:rPr>
@@ -3482,6 +3968,7 @@
               <w:jc w:val="both"/>
             </w:pPr>
             <w:r>
+              <w:lastRenderedPageBreak/>
               <w:t>Moverse</w:t>
             </w:r>
           </w:p>
@@ -3543,7 +4030,15 @@
               <w:jc w:val="both"/>
             </w:pPr>
             <w:r>
-              <w:t>Una vez se encuentra en la zona, se comporta como el aldeano, moviéndose de un lado a otro y mostrando barks.</w:t>
+              <w:t xml:space="preserve">Una vez se encuentra en la zona, se comporta como el aldeano, moviéndose de un lado a otro y mostrando </w:t>
+            </w:r>
+            <w:proofErr w:type="spellStart"/>
+            <w:r>
+              <w:t>barks</w:t>
+            </w:r>
+            <w:proofErr w:type="spellEnd"/>
+            <w:r>
+              <w:t>.</w:t>
             </w:r>
           </w:p>
         </w:tc>
@@ -3625,11 +4120,7 @@
               <w:jc w:val="both"/>
             </w:pPr>
             <w:r>
-              <w:t xml:space="preserve">Después de haber elegido a la víctima, el ladrón procede a </w:t>
-            </w:r>
-            <w:r>
-              <w:lastRenderedPageBreak/>
-              <w:t>acercarse para efectuar el robo.</w:t>
+              <w:t>Después de haber elegido a la víctima, el ladrón procede a acercarse para efectuar el robo.</w:t>
             </w:r>
           </w:p>
         </w:tc>
@@ -3644,7 +4135,6 @@
               <w:jc w:val="both"/>
             </w:pPr>
             <w:r>
-              <w:lastRenderedPageBreak/>
               <w:t>Ejecutar robo</w:t>
             </w:r>
           </w:p>
@@ -3796,12 +4286,45 @@
           </wp:anchor>
         </w:drawing>
       </w:r>
-      <w:r>
-        <w:rPr>
-          <w:b/>
-          <w:bCs/>
-        </w:rPr>
-        <w:t>Behaviour tree (diagrama UML)</w:t>
+      <w:proofErr w:type="spellStart"/>
+      <w:r>
+        <w:rPr>
+          <w:b/>
+          <w:bCs/>
+        </w:rPr>
+        <w:t>Behaviour</w:t>
+      </w:r>
+      <w:proofErr w:type="spellEnd"/>
+      <w:r>
+        <w:rPr>
+          <w:b/>
+          <w:bCs/>
+        </w:rPr>
+        <w:t xml:space="preserve"> </w:t>
+      </w:r>
+      <w:proofErr w:type="spellStart"/>
+      <w:r>
+        <w:rPr>
+          <w:b/>
+          <w:bCs/>
+        </w:rPr>
+        <w:t>tree</w:t>
+      </w:r>
+      <w:proofErr w:type="spellEnd"/>
+      <w:r>
+        <w:rPr>
+          <w:b/>
+          <w:bCs/>
+        </w:rPr>
+        <w:t xml:space="preserve"> (diagrama </w:t>
+      </w:r>
+      <w:proofErr w:type="gramStart"/>
+      <w:r>
+        <w:rPr>
+          <w:b/>
+          <w:bCs/>
+        </w:rPr>
+        <w:t>UML)</w:t>
       </w:r>
       <w:r>
         <w:rPr>
@@ -3810,6 +4333,7 @@
         </w:rPr>
         <w:t>*</w:t>
       </w:r>
+      <w:proofErr w:type="gramEnd"/>
       <w:r>
         <w:rPr>
           <w:b/>
@@ -4196,6 +4720,7 @@
           <w:sz w:val="20"/>
           <w:szCs w:val="20"/>
         </w:rPr>
+        <w:lastRenderedPageBreak/>
         <w:t xml:space="preserve">Ejecutar robo: </w:t>
       </w:r>
       <w:r>
@@ -4331,7 +4856,23 @@
           <w:sz w:val="20"/>
           <w:szCs w:val="20"/>
         </w:rPr>
-        <w:t xml:space="preserve">El aldeano se mueve libremente por la zona con cierta probabilidad de mostrar mediante barks en forma de bocadillo, su estado de ánimo o la interacción con algún elemento.  </w:t>
+        <w:t xml:space="preserve">El aldeano se mueve libremente por la zona con cierta probabilidad de mostrar mediante </w:t>
+      </w:r>
+      <w:proofErr w:type="spellStart"/>
+      <w:r>
+        <w:rPr>
+          <w:sz w:val="20"/>
+          <w:szCs w:val="20"/>
+        </w:rPr>
+        <w:t>barks</w:t>
+      </w:r>
+      <w:proofErr w:type="spellEnd"/>
+      <w:r>
+        <w:rPr>
+          <w:sz w:val="20"/>
+          <w:szCs w:val="20"/>
+        </w:rPr>
+        <w:t xml:space="preserve"> en forma de bocadillo, su estado de ánimo o la interacción con algún elemento.  </w:t>
       </w:r>
     </w:p>
     <w:p>
@@ -4429,15 +4970,25 @@
           <w:szCs w:val="20"/>
         </w:rPr>
       </w:pPr>
-      <w:r>
-        <w:rPr>
-          <w:b/>
-          <w:bCs/>
-          <w:sz w:val="20"/>
-          <w:szCs w:val="20"/>
-        </w:rPr>
-        <w:lastRenderedPageBreak/>
-        <w:t xml:space="preserve">Random: </w:t>
+      <w:proofErr w:type="spellStart"/>
+      <w:r>
+        <w:rPr>
+          <w:b/>
+          <w:bCs/>
+          <w:sz w:val="20"/>
+          <w:szCs w:val="20"/>
+        </w:rPr>
+        <w:t>Random</w:t>
+      </w:r>
+      <w:proofErr w:type="spellEnd"/>
+      <w:r>
+        <w:rPr>
+          <w:b/>
+          <w:bCs/>
+          <w:sz w:val="20"/>
+          <w:szCs w:val="20"/>
+        </w:rPr>
+        <w:t xml:space="preserve">: </w:t>
       </w:r>
       <w:r>
         <w:rPr>
@@ -4486,6 +5037,31 @@
     <w:p/>
     <w:p>
       <w:pPr>
+        <w:rPr>
+          <w:color w:val="FF0000"/>
+        </w:rPr>
+      </w:pPr>
+      <w:r>
+        <w:rPr>
+          <w:color w:val="FF0000"/>
+        </w:rPr>
+        <w:t>Como se ha podido ver</w:t>
+      </w:r>
+      <w:r>
+        <w:rPr>
+          <w:color w:val="FF0000"/>
+        </w:rPr>
+        <w:t xml:space="preserve">, todos los agentes sienten, piensan y actúan. Por parte de los aldeanos, extraen información sobre las zonas y la procesan a la hora de razonar si </w:t>
+      </w:r>
+      <w:r>
+        <w:rPr>
+          <w:color w:val="FF0000"/>
+        </w:rPr>
+        <w:t>deciden quedarse en la zona elegida o desplazarse a otra, convirtiendo esta información en un acto de decisión. Algo similar ocurre con el ladrón, que debe elegir a qué aldeano robar y cuándo hacerlo, teniendo en cuenta ciertas variables a la hora de actuar.</w:t>
+      </w:r>
+    </w:p>
+    <w:p>
+      <w:pPr>
         <w:jc w:val="both"/>
         <w:rPr>
           <w:color w:val="C45911" w:themeColor="accent2" w:themeShade="BF"/>
@@ -4690,7 +5266,15 @@
         <w:jc w:val="both"/>
       </w:pPr>
       <w:r>
-        <w:t>Son agentes de la NavMesh del nivel.</w:t>
+        <w:t xml:space="preserve">Son agentes de la </w:t>
+      </w:r>
+      <w:proofErr w:type="spellStart"/>
+      <w:r>
+        <w:t>NavMesh</w:t>
+      </w:r>
+      <w:proofErr w:type="spellEnd"/>
+      <w:r>
+        <w:t xml:space="preserve"> del nivel.</w:t>
       </w:r>
     </w:p>
     <w:p>
@@ -4729,6 +5313,7 @@
         <w:jc w:val="both"/>
       </w:pPr>
       <w:r>
+        <w:lastRenderedPageBreak/>
         <w:t>Ladrón:</w:t>
       </w:r>
     </w:p>
@@ -4742,7 +5327,15 @@
         <w:jc w:val="both"/>
       </w:pPr>
       <w:r>
-        <w:t>Es un agente de la NavMesh del nivel.</w:t>
+        <w:t xml:space="preserve">Es un agente de la </w:t>
+      </w:r>
+      <w:proofErr w:type="spellStart"/>
+      <w:r>
+        <w:t>NavMesh</w:t>
+      </w:r>
+      <w:proofErr w:type="spellEnd"/>
+      <w:r>
+        <w:t xml:space="preserve"> del nivel.</w:t>
       </w:r>
     </w:p>
     <w:p>
@@ -4796,6 +5389,283 @@
     </w:p>
     <w:p>
       <w:pPr>
+        <w:jc w:val="both"/>
+        <w:rPr>
+          <w:color w:val="C45911" w:themeColor="accent2" w:themeShade="BF"/>
+        </w:rPr>
+      </w:pPr>
+    </w:p>
+    <w:p>
+      <w:pPr>
+        <w:pStyle w:val="Ttulo1"/>
+        <w:jc w:val="both"/>
+      </w:pPr>
+      <w:r>
+        <w:t>FASE DE TESTEO</w:t>
+      </w:r>
+    </w:p>
+    <w:p>
+      <w:pPr>
+        <w:jc w:val="both"/>
+        <w:rPr>
+          <w:color w:val="C45911" w:themeColor="accent2" w:themeShade="BF"/>
+        </w:rPr>
+      </w:pPr>
+    </w:p>
+    <w:p>
+      <w:pPr>
+        <w:jc w:val="both"/>
+        <w:rPr>
+          <w:color w:val="000000" w:themeColor="text1"/>
+        </w:rPr>
+      </w:pPr>
+      <w:r>
+        <w:rPr>
+          <w:color w:val="000000" w:themeColor="text1"/>
+        </w:rPr>
+        <w:t xml:space="preserve">Como bien se ha comentado anteriormente, </w:t>
+      </w:r>
+      <w:proofErr w:type="spellStart"/>
+      <w:r>
+        <w:rPr>
+          <w:i/>
+          <w:iCs/>
+          <w:color w:val="000000" w:themeColor="text1"/>
+        </w:rPr>
+        <w:t>Marshallow</w:t>
+      </w:r>
+      <w:proofErr w:type="spellEnd"/>
+      <w:r>
+        <w:rPr>
+          <w:i/>
+          <w:iCs/>
+          <w:color w:val="000000" w:themeColor="text1"/>
+        </w:rPr>
+        <w:t xml:space="preserve">: </w:t>
+      </w:r>
+      <w:proofErr w:type="spellStart"/>
+      <w:r>
+        <w:rPr>
+          <w:i/>
+          <w:iCs/>
+          <w:color w:val="000000" w:themeColor="text1"/>
+        </w:rPr>
+        <w:t>Pilferage</w:t>
+      </w:r>
+      <w:proofErr w:type="spellEnd"/>
+      <w:r>
+        <w:rPr>
+          <w:i/>
+          <w:iCs/>
+          <w:color w:val="000000" w:themeColor="text1"/>
+        </w:rPr>
+        <w:t xml:space="preserve"> in </w:t>
+      </w:r>
+      <w:proofErr w:type="spellStart"/>
+      <w:r>
+        <w:rPr>
+          <w:i/>
+          <w:iCs/>
+          <w:color w:val="000000" w:themeColor="text1"/>
+        </w:rPr>
+        <w:t>YolkTown</w:t>
+      </w:r>
+      <w:proofErr w:type="spellEnd"/>
+      <w:r>
+        <w:rPr>
+          <w:color w:val="000000" w:themeColor="text1"/>
+        </w:rPr>
+        <w:t xml:space="preserve"> cuenta con tres niveles de dificultad: fácil, media y difícil. Dado que lo que se busca es el disfrute del jugador y que este pierda a </w:t>
+      </w:r>
+      <w:r>
+        <w:rPr>
+          <w:color w:val="000000" w:themeColor="text1"/>
+        </w:rPr>
+        <w:t>veces,</w:t>
+      </w:r>
+      <w:r>
+        <w:rPr>
+          <w:color w:val="000000" w:themeColor="text1"/>
+        </w:rPr>
+        <w:t xml:space="preserve"> pero sin llegar a frustrarse, se ha buscado un equilibrio entre estas características para crear la mejor experiencia dependiendo de la dificultad que se elija. Por ejemplo, en la dificultad fácil el ladrón tendrá menos cuidado a la hora de robar (cumpliendo su objetivo igualmente, pero </w:t>
+      </w:r>
+      <w:r>
+        <w:rPr>
+          <w:color w:val="000000" w:themeColor="text1"/>
+        </w:rPr>
+        <w:t>aun</w:t>
+      </w:r>
+      <w:r>
+        <w:rPr>
+          <w:color w:val="000000" w:themeColor="text1"/>
+        </w:rPr>
+        <w:t xml:space="preserve"> así “dejándose ganar” de forma más creíble que si simplemente se dejara atrapar), las pistas serán más propensas a ser veraces y el número de robos permitidos hasta que se acabe la partida es mayor, por </w:t>
+      </w:r>
+      <w:proofErr w:type="gramStart"/>
+      <w:r>
+        <w:rPr>
+          <w:color w:val="000000" w:themeColor="text1"/>
+        </w:rPr>
+        <w:t>tanto</w:t>
+      </w:r>
+      <w:proofErr w:type="gramEnd"/>
+      <w:r>
+        <w:rPr>
+          <w:color w:val="000000" w:themeColor="text1"/>
+        </w:rPr>
+        <w:t xml:space="preserve"> para los jugadores más pequeños y menos experimentados esta es la dificultad idónea. En cambio, en la mayor dificultad el ladrón tendrá los ojos más abiertos</w:t>
+      </w:r>
+      <w:r>
+        <w:rPr>
+          <w:color w:val="000000" w:themeColor="text1"/>
+        </w:rPr>
+        <w:t xml:space="preserve"> llevando mucho más cuidado, será más rápido efectuando </w:t>
+      </w:r>
+      <w:r>
+        <w:rPr>
+          <w:color w:val="000000" w:themeColor="text1"/>
+        </w:rPr>
+        <w:t>r</w:t>
+      </w:r>
+      <w:r>
+        <w:rPr>
+          <w:color w:val="000000" w:themeColor="text1"/>
+        </w:rPr>
+        <w:t>obo</w:t>
+      </w:r>
+      <w:r>
+        <w:rPr>
+          <w:color w:val="000000" w:themeColor="text1"/>
+        </w:rPr>
+        <w:t>s</w:t>
+      </w:r>
+      <w:r>
+        <w:rPr>
+          <w:color w:val="000000" w:themeColor="text1"/>
+        </w:rPr>
+        <w:t>, las pistas tenderán a ser dudosas y el número de robos permitidos será menor, siendo así un reto para el jugador experimentado, pero a la vez resultando totalmente posible salir victorioso, aunque la capacidad de memoria y contraste de las pistas por parte del usuario deberá ser muy superior en comparación a las otras dificultades</w:t>
+      </w:r>
+      <w:r>
+        <w:rPr>
+          <w:color w:val="000000" w:themeColor="text1"/>
+        </w:rPr>
+        <w:t>, siendo a cambio una experiencia más satisfactoria cuando se gane la partida</w:t>
+      </w:r>
+      <w:r>
+        <w:rPr>
+          <w:color w:val="000000" w:themeColor="text1"/>
+        </w:rPr>
+        <w:t>.</w:t>
+      </w:r>
+    </w:p>
+    <w:p>
+      <w:pPr>
+        <w:jc w:val="both"/>
+        <w:rPr>
+          <w:color w:val="000000" w:themeColor="text1"/>
+        </w:rPr>
+      </w:pPr>
+      <w:r>
+        <w:rPr>
+          <w:color w:val="000000" w:themeColor="text1"/>
+        </w:rPr>
+        <w:t>En resumen, se ha intentado tener en cuenta</w:t>
+      </w:r>
+      <w:r>
+        <w:rPr>
+          <w:color w:val="000000" w:themeColor="text1"/>
+        </w:rPr>
+        <w:t xml:space="preserve"> el principio K.I.S.S., ya que hemos creado una IA relativamente simple pero muy adaptable (según la dificultad) y entretenida a ojos del usuario.</w:t>
+      </w:r>
+    </w:p>
+    <w:p>
+      <w:pPr>
+        <w:jc w:val="both"/>
+        <w:rPr>
+          <w:color w:val="000000" w:themeColor="text1"/>
+        </w:rPr>
+      </w:pPr>
+      <w:r>
+        <w:rPr>
+          <w:color w:val="000000" w:themeColor="text1"/>
+        </w:rPr>
+        <w:t xml:space="preserve">A </w:t>
+      </w:r>
+      <w:proofErr w:type="gramStart"/>
+      <w:r>
+        <w:rPr>
+          <w:color w:val="000000" w:themeColor="text1"/>
+        </w:rPr>
+        <w:t>continuación</w:t>
+      </w:r>
+      <w:proofErr w:type="gramEnd"/>
+      <w:r>
+        <w:rPr>
+          <w:color w:val="000000" w:themeColor="text1"/>
+        </w:rPr>
+        <w:t xml:space="preserve"> </w:t>
+      </w:r>
+      <w:r>
+        <w:rPr>
+          <w:color w:val="000000" w:themeColor="text1"/>
+        </w:rPr>
+        <w:t>se mostrarán los parámetros a tener en cuenta para definir los distintos niveles de dificultad y cómo estos han sido modificados con cada sesión de testeo.</w:t>
+      </w:r>
+    </w:p>
+    <w:p>
+      <w:pPr>
+        <w:jc w:val="both"/>
+        <w:rPr>
+          <w:b/>
+          <w:bCs/>
+          <w:color w:val="000000" w:themeColor="text1"/>
+        </w:rPr>
+      </w:pPr>
+      <w:r>
+        <w:rPr>
+          <w:b/>
+          <w:bCs/>
+          <w:color w:val="000000" w:themeColor="text1"/>
+        </w:rPr>
+        <w:t>PARÁMETROS</w:t>
+      </w:r>
+    </w:p>
+    <w:p>
+      <w:pPr>
+        <w:jc w:val="both"/>
+        <w:rPr>
+          <w:color w:val="000000" w:themeColor="text1"/>
+        </w:rPr>
+      </w:pPr>
+    </w:p>
+    <w:p>
+      <w:pPr>
+        <w:jc w:val="both"/>
+        <w:rPr>
+          <w:b/>
+          <w:bCs/>
+          <w:color w:val="000000" w:themeColor="text1"/>
+        </w:rPr>
+      </w:pPr>
+      <w:r>
+        <w:rPr>
+          <w:b/>
+          <w:bCs/>
+          <w:color w:val="000000" w:themeColor="text1"/>
+        </w:rPr>
+        <w:t>CAMBIOS EN SESIONES DE TESTEO</w:t>
+      </w:r>
+    </w:p>
+    <w:p>
+      <w:pPr>
+        <w:jc w:val="both"/>
+        <w:rPr>
+          <w:color w:val="000000" w:themeColor="text1"/>
+        </w:rPr>
+      </w:pPr>
+    </w:p>
+    <w:p>
+      <w:pPr>
         <w:pStyle w:val="Ttulo1"/>
         <w:jc w:val="both"/>
       </w:pPr>
@@ -4854,7 +5724,26 @@
         <w:t xml:space="preserve"> </w:t>
       </w:r>
       <w:r>
-        <w:t>Mario Belén Rivera, Samuel Ríos Carlos y Mireya Funke Prieto.</w:t>
+        <w:t xml:space="preserve">Mario Belén Rivera, Samuel Ríos Carlos y Mireya </w:t>
+      </w:r>
+      <w:proofErr w:type="spellStart"/>
+      <w:r>
+        <w:t>Funke</w:t>
+      </w:r>
+      <w:proofErr w:type="spellEnd"/>
+      <w:r>
+        <w:t xml:space="preserve"> Prieto.</w:t>
+      </w:r>
+      <w:r>
+        <w:t xml:space="preserve"> </w:t>
+      </w:r>
+      <w:r>
+        <w:rPr>
+          <w:b/>
+          <w:bCs/>
+          <w:color w:val="FF0000"/>
+        </w:rPr>
+        <w:t>COMPLETAR POR PARTE DE LOS PROGRAMADORES</w:t>
       </w:r>
     </w:p>
     <w:p>
@@ -4886,15 +5775,55 @@
           <w:bCs/>
         </w:rPr>
       </w:pPr>
-      <w:r>
-        <w:rPr>
-          <w:b/>
-          <w:bCs/>
-        </w:rPr>
-        <w:t xml:space="preserve">Level Design: </w:t>
-      </w:r>
-      <w:r>
-        <w:t>Mireya Funke Prieto</w:t>
+      <w:proofErr w:type="spellStart"/>
+      <w:r>
+        <w:rPr>
+          <w:b/>
+          <w:bCs/>
+        </w:rPr>
+        <w:t>Level</w:t>
+      </w:r>
+      <w:proofErr w:type="spellEnd"/>
+      <w:r>
+        <w:rPr>
+          <w:b/>
+          <w:bCs/>
+        </w:rPr>
+        <w:t xml:space="preserve"> </w:t>
+      </w:r>
+      <w:proofErr w:type="spellStart"/>
+      <w:r>
+        <w:rPr>
+          <w:b/>
+          <w:bCs/>
+        </w:rPr>
+        <w:t>Design</w:t>
+      </w:r>
+      <w:proofErr w:type="spellEnd"/>
+      <w:r>
+        <w:rPr>
+          <w:b/>
+          <w:bCs/>
+        </w:rPr>
+        <w:t xml:space="preserve"> (creación)</w:t>
+      </w:r>
+      <w:r>
+        <w:rPr>
+          <w:b/>
+          <w:bCs/>
+        </w:rPr>
+        <w:t xml:space="preserve">: </w:t>
+      </w:r>
+      <w:r>
+        <w:t xml:space="preserve">Mireya </w:t>
+      </w:r>
+      <w:proofErr w:type="spellStart"/>
+      <w:r>
+        <w:t>Funke</w:t>
+      </w:r>
+      <w:proofErr w:type="spellEnd"/>
+      <w:r>
+        <w:t xml:space="preserve"> Prieto</w:t>
       </w:r>
       <w:r>
         <w:t>.</w:t>
@@ -4972,7 +5901,15 @@
         <w:t xml:space="preserve">Diseño, modelado y texturizado de escenarios: </w:t>
       </w:r>
       <w:r>
-        <w:t>Mireya Funke Prieto.</w:t>
+        <w:t xml:space="preserve">Mireya </w:t>
+      </w:r>
+      <w:proofErr w:type="spellStart"/>
+      <w:r>
+        <w:t>Funke</w:t>
+      </w:r>
+      <w:proofErr w:type="spellEnd"/>
+      <w:r>
+        <w:t xml:space="preserve"> Prieto.</w:t>
       </w:r>
     </w:p>
     <w:p>
@@ -5004,12 +5941,44 @@
           <w:bCs/>
         </w:rPr>
       </w:pPr>
-      <w:r>
-        <w:rPr>
-          <w:b/>
-          <w:bCs/>
-        </w:rPr>
-        <w:t xml:space="preserve">Level Design: </w:t>
+      <w:proofErr w:type="spellStart"/>
+      <w:r>
+        <w:rPr>
+          <w:b/>
+          <w:bCs/>
+        </w:rPr>
+        <w:t>Level</w:t>
+      </w:r>
+      <w:proofErr w:type="spellEnd"/>
+      <w:r>
+        <w:rPr>
+          <w:b/>
+          <w:bCs/>
+        </w:rPr>
+        <w:t xml:space="preserve"> </w:t>
+      </w:r>
+      <w:proofErr w:type="spellStart"/>
+      <w:r>
+        <w:rPr>
+          <w:b/>
+          <w:bCs/>
+        </w:rPr>
+        <w:t>Design</w:t>
+      </w:r>
+      <w:proofErr w:type="spellEnd"/>
+      <w:r>
+        <w:rPr>
+          <w:b/>
+          <w:bCs/>
+        </w:rPr>
+        <w:t xml:space="preserve"> (redacción)</w:t>
+      </w:r>
+      <w:r>
+        <w:rPr>
+          <w:b/>
+          <w:bCs/>
+        </w:rPr>
+        <w:t xml:space="preserve">: </w:t>
       </w:r>
       <w:r>
         <w:t>Sergio Cruz Serrano y Enrique Sánchez de Francisco.</w:t>
@@ -5073,7 +6042,28 @@
           <w:b/>
           <w:bCs/>
         </w:rPr>
-        <w:t>Documento de Testing:</w:t>
+        <w:t>Encargados del</w:t>
+      </w:r>
+      <w:r>
+        <w:rPr>
+          <w:b/>
+          <w:bCs/>
+        </w:rPr>
+        <w:t xml:space="preserve"> Tes</w:t>
+      </w:r>
+      <w:r>
+        <w:rPr>
+          <w:b/>
+          <w:bCs/>
+        </w:rPr>
+        <w:t>teo</w:t>
+      </w:r>
+      <w:r>
+        <w:rPr>
+          <w:b/>
+          <w:bCs/>
+        </w:rPr>
+        <w:t>:</w:t>
       </w:r>
       <w:r>
         <w:t xml:space="preserve"> </w:t>
@@ -5109,7 +6099,39 @@
           <w:b/>
           <w:bCs/>
         </w:rPr>
-        <w:t xml:space="preserve">Diseño de Behaviour Trees: </w:t>
+        <w:t xml:space="preserve">Diseño de </w:t>
+      </w:r>
+      <w:proofErr w:type="spellStart"/>
+      <w:r>
+        <w:rPr>
+          <w:b/>
+          <w:bCs/>
+        </w:rPr>
+        <w:t>Behaviour</w:t>
+      </w:r>
+      <w:proofErr w:type="spellEnd"/>
+      <w:r>
+        <w:rPr>
+          <w:b/>
+          <w:bCs/>
+        </w:rPr>
+        <w:t xml:space="preserve"> </w:t>
+      </w:r>
+      <w:proofErr w:type="spellStart"/>
+      <w:r>
+        <w:rPr>
+          <w:b/>
+          <w:bCs/>
+        </w:rPr>
+        <w:t>Trees</w:t>
+      </w:r>
+      <w:proofErr w:type="spellEnd"/>
+      <w:r>
+        <w:rPr>
+          <w:b/>
+          <w:bCs/>
+        </w:rPr>
+        <w:t xml:space="preserve">: </w:t>
       </w:r>
       <w:r>
         <w:t>Sergio Cruz Serrano</w:t>
@@ -5132,6 +6154,54 @@
           <w:bCs/>
         </w:rPr>
         <w:t>Gestión del grupo de trabajo:</w:t>
+      </w:r>
+    </w:p>
+    <w:p>
+      <w:pPr>
+        <w:pStyle w:val="Prrafodelista"/>
+        <w:numPr>
+          <w:ilvl w:val="0"/>
+          <w:numId w:val="6"/>
+        </w:numPr>
+        <w:jc w:val="both"/>
+        <w:rPr>
+          <w:b/>
+          <w:bCs/>
+        </w:rPr>
+      </w:pPr>
+      <w:r>
+        <w:rPr>
+          <w:b/>
+          <w:bCs/>
+        </w:rPr>
+        <w:t xml:space="preserve">Organización de roles y tareas: </w:t>
+      </w:r>
+      <w:r>
+        <w:t>ED (equipo de desarrollo).</w:t>
+      </w:r>
+    </w:p>
+    <w:p>
+      <w:pPr>
+        <w:pStyle w:val="Prrafodelista"/>
+        <w:numPr>
+          <w:ilvl w:val="0"/>
+          <w:numId w:val="6"/>
+        </w:numPr>
+        <w:jc w:val="both"/>
+        <w:rPr>
+          <w:b/>
+          <w:bCs/>
+        </w:rPr>
+      </w:pPr>
+      <w:r>
+        <w:rPr>
+          <w:b/>
+          <w:bCs/>
+        </w:rPr>
+        <w:t xml:space="preserve">Propuesta de la metodología de trabajo: </w:t>
+      </w:r>
+      <w:r>
+        <w:t>Enrique Sánchez de Francisco.</w:t>
       </w:r>
     </w:p>
     <w:p>
@@ -6904,9 +7974,12 @@
 </file>
 
 <file path=customXml/item1.xml><?xml version="1.0" encoding="utf-8"?>
-<p:properties xmlns:p="http://schemas.microsoft.com/office/2006/metadata/properties" xmlns:xsi="http://www.w3.org/2001/XMLSchema-instance" xmlns:pc="http://schemas.microsoft.com/office/infopath/2007/PartnerControls">
-  <documentManagement/>
-</p:properties>
+<?mso-contentType ?>
+<FormTemplates xmlns="http://schemas.microsoft.com/sharepoint/v3/contenttype/forms">
+  <Display>DocumentLibraryForm</Display>
+  <Edit>DocumentLibraryForm</Edit>
+  <New>DocumentLibraryForm</New>
+</FormTemplates>
 </file>
 
 <file path=customXml/item2.xml><?xml version="1.0" encoding="utf-8"?>
@@ -7088,19 +8161,15 @@
 </file>
 
 <file path=customXml/item3.xml><?xml version="1.0" encoding="utf-8"?>
-<?mso-contentType ?>
-<FormTemplates xmlns="http://schemas.microsoft.com/sharepoint/v3/contenttype/forms">
-  <Display>DocumentLibraryForm</Display>
-  <Edit>DocumentLibraryForm</Edit>
-  <New>DocumentLibraryForm</New>
-</FormTemplates>
+<p:properties xmlns:p="http://schemas.microsoft.com/office/2006/metadata/properties" xmlns:xsi="http://www.w3.org/2001/XMLSchema-instance" xmlns:pc="http://schemas.microsoft.com/office/infopath/2007/PartnerControls">
+  <documentManagement/>
+</p:properties>
 </file>
 
 <file path=customXml/itemProps1.xml><?xml version="1.0" encoding="utf-8"?>
-<ds:datastoreItem xmlns:ds="http://schemas.openxmlformats.org/officeDocument/2006/customXml" ds:itemID="{25B2C46F-CC6D-4387-A538-EAF908CBFAD3}">
+<ds:datastoreItem xmlns:ds="http://schemas.openxmlformats.org/officeDocument/2006/customXml" ds:itemID="{F45F91B6-0D91-4498-9E7D-18B20C420DF4}">
   <ds:schemaRefs>
-    <ds:schemaRef ds:uri="http://schemas.microsoft.com/office/2006/metadata/properties"/>
-    <ds:schemaRef ds:uri="http://schemas.microsoft.com/office/infopath/2007/PartnerControls"/>
+    <ds:schemaRef ds:uri="http://schemas.microsoft.com/sharepoint/v3/contenttype/forms"/>
   </ds:schemaRefs>
 </ds:datastoreItem>
 </file>
@@ -7124,9 +8193,10 @@
 </file>
 
 <file path=customXml/itemProps3.xml><?xml version="1.0" encoding="utf-8"?>
-<ds:datastoreItem xmlns:ds="http://schemas.openxmlformats.org/officeDocument/2006/customXml" ds:itemID="{F45F91B6-0D91-4498-9E7D-18B20C420DF4}">
+<ds:datastoreItem xmlns:ds="http://schemas.openxmlformats.org/officeDocument/2006/customXml" ds:itemID="{25B2C46F-CC6D-4387-A538-EAF908CBFAD3}">
   <ds:schemaRefs>
-    <ds:schemaRef ds:uri="http://schemas.microsoft.com/sharepoint/v3/contenttype/forms"/>
+    <ds:schemaRef ds:uri="http://schemas.microsoft.com/office/2006/metadata/properties"/>
+    <ds:schemaRef ds:uri="http://schemas.microsoft.com/office/infopath/2007/PartnerControls"/>
   </ds:schemaRefs>
 </ds:datastoreItem>
 </file>
</xml_diff>

<commit_message>
[CDP] - Actualización de Memoria
</commit_message>
<xml_diff>
--- a/Comportamiento de Personajes/Memoria/Memoria.docx
+++ b/Comportamiento de Personajes/Memoria/Memoria.docx
@@ -46,15 +46,7 @@
     </w:p>
     <w:p>
       <w:r>
-        <w:t xml:space="preserve">Mario Belén Rivera, Sergio Cruz Serrano, Mireya </w:t>
-      </w:r>
-      <w:proofErr w:type="spellStart"/>
-      <w:r>
-        <w:t>Funke</w:t>
-      </w:r>
-      <w:proofErr w:type="spellEnd"/>
-      <w:r>
-        <w:t xml:space="preserve"> Prieto, Samuel Ríos Carlos, Enrique Sánchez de Francisco</w:t>
+        <w:t>Mario Belén Rivera, Sergio Cruz Serrano, Mireya Funke Prieto, Samuel Ríos Carlos, Enrique Sánchez de Francisco</w:t>
       </w:r>
     </w:p>
     <w:p/>
@@ -108,15 +100,13 @@
     <w:p/>
     <w:p/>
     <w:p/>
-    <w:p/>
-    <w:p/>
-    <w:p/>
     <w:p>
       <w:pPr>
         <w:pStyle w:val="Ttulo1"/>
         <w:jc w:val="both"/>
       </w:pPr>
       <w:r>
+        <w:lastRenderedPageBreak/>
         <w:t>DESCRIPCIÓN GENERAL</w:t>
       </w:r>
     </w:p>
@@ -258,47 +248,13 @@
       <w:pPr>
         <w:jc w:val="both"/>
       </w:pPr>
-      <w:proofErr w:type="spellStart"/>
       <w:r>
         <w:rPr>
           <w:i/>
           <w:iCs/>
         </w:rPr>
-        <w:t>Mashallow</w:t>
-      </w:r>
-      <w:proofErr w:type="spellEnd"/>
-      <w:r>
-        <w:rPr>
-          <w:i/>
-          <w:iCs/>
-        </w:rPr>
-        <w:t xml:space="preserve">: </w:t>
-      </w:r>
-      <w:proofErr w:type="spellStart"/>
-      <w:r>
-        <w:rPr>
-          <w:i/>
-          <w:iCs/>
-        </w:rPr>
-        <w:t>Pilferage</w:t>
-      </w:r>
-      <w:proofErr w:type="spellEnd"/>
-      <w:r>
-        <w:rPr>
-          <w:i/>
-          <w:iCs/>
-        </w:rPr>
-        <w:t xml:space="preserve"> in </w:t>
-      </w:r>
-      <w:proofErr w:type="spellStart"/>
-      <w:r>
-        <w:rPr>
-          <w:i/>
-          <w:iCs/>
-        </w:rPr>
-        <w:t>YolkTown</w:t>
-      </w:r>
-      <w:proofErr w:type="spellEnd"/>
+        <w:t>Mashallow: Pilferage in YolkTown</w:t>
+      </w:r>
       <w:r>
         <w:t xml:space="preserve"> es un juego </w:t>
       </w:r>
@@ -344,11 +300,18 @@
       <w:r>
         <w:t xml:space="preserve"> por el pueblo robando a los aldeanos. </w:t>
       </w:r>
-      <w:proofErr w:type="spellStart"/>
-      <w:r>
-        <w:t>Marshallow</w:t>
-      </w:r>
-      <w:proofErr w:type="spellEnd"/>
+      <w:r>
+        <w:t>Marshallow,</w:t>
+      </w:r>
+      <w:r>
+        <w:t xml:space="preserve"> </w:t>
+      </w:r>
+      <w:r>
+        <w:t>el</w:t>
+      </w:r>
+      <w:r>
+        <w:t xml:space="preserve"> Marshall</w:t>
+      </w:r>
       <w:r>
         <w:t>,</w:t>
       </w:r>
@@ -356,10 +319,22 @@
         <w:t xml:space="preserve"> </w:t>
       </w:r>
       <w:r>
-        <w:t>el</w:t>
-      </w:r>
-      <w:r>
-        <w:t xml:space="preserve"> Marshall</w:t>
+        <w:t>tiene el deber de</w:t>
+      </w:r>
+      <w:r>
+        <w:t xml:space="preserve"> d</w:t>
+      </w:r>
+      <w:r>
+        <w:t>etener a</w:t>
+      </w:r>
+      <w:r>
+        <w:t xml:space="preserve"> </w:t>
+      </w:r>
+      <w:r>
+        <w:t xml:space="preserve">dicho </w:t>
+      </w:r>
+      <w:r>
+        <w:t>ladrón</w:t>
       </w:r>
       <w:r>
         <w:t>,</w:t>
@@ -368,213 +343,189 @@
         <w:t xml:space="preserve"> </w:t>
       </w:r>
       <w:r>
-        <w:t>tiene el deber de</w:t>
-      </w:r>
-      <w:r>
-        <w:t xml:space="preserve"> d</w:t>
-      </w:r>
-      <w:r>
-        <w:t>etener a</w:t>
+        <w:t xml:space="preserve">para ello </w:t>
+      </w:r>
+      <w:r>
+        <w:t>hablará con</w:t>
+      </w:r>
+      <w:r>
+        <w:t xml:space="preserve"> pueblerinos </w:t>
+      </w:r>
+      <w:r>
+        <w:t xml:space="preserve">a los </w:t>
+      </w:r>
+      <w:r>
+        <w:t xml:space="preserve">que han robado y </w:t>
+      </w:r>
+      <w:r>
+        <w:t xml:space="preserve">otros que han </w:t>
+      </w:r>
+      <w:r>
+        <w:t>sido testigos de un robo</w:t>
+      </w:r>
+      <w:r>
+        <w:t xml:space="preserve">. </w:t>
+      </w:r>
+      <w:r>
+        <w:t xml:space="preserve">Ambos perfiles de </w:t>
+      </w:r>
+      <w:r>
+        <w:t xml:space="preserve">aldeanos te darán los datos necesarios para </w:t>
+      </w:r>
+      <w:r>
+        <w:t>encontrar al</w:t>
+      </w:r>
+      <w:r>
+        <w:t xml:space="preserve"> ladrón</w:t>
+      </w:r>
+      <w:r>
+        <w:t xml:space="preserve"> mediante descripciones sobre su apariencia</w:t>
+      </w:r>
+      <w:r>
+        <w:t>, sin embargo, alguno</w:t>
+      </w:r>
+      <w:r>
+        <w:t>s</w:t>
+      </w:r>
+      <w:r>
+        <w:t xml:space="preserve"> no </w:t>
+      </w:r>
+      <w:r>
+        <w:t>alcanzarán a ver</w:t>
+      </w:r>
+      <w:r>
+        <w:t>lo</w:t>
+      </w:r>
+      <w:r>
+        <w:t xml:space="preserve"> bien</w:t>
+      </w:r>
+      <w:r>
+        <w:t xml:space="preserve"> y </w:t>
+      </w:r>
+      <w:r>
+        <w:t xml:space="preserve">sus </w:t>
+      </w:r>
+      <w:r>
+        <w:t xml:space="preserve">datos </w:t>
+      </w:r>
+      <w:r>
+        <w:t xml:space="preserve">serán </w:t>
+      </w:r>
+      <w:r>
+        <w:t>d</w:t>
+      </w:r>
+      <w:r>
+        <w:t>e dudosa fiabilidad</w:t>
+      </w:r>
+      <w:r>
+        <w:t>,</w:t>
       </w:r>
       <w:r>
         <w:t xml:space="preserve"> </w:t>
       </w:r>
       <w:r>
-        <w:t xml:space="preserve">dicho </w:t>
-      </w:r>
-      <w:r>
-        <w:t>ladrón</w:t>
+        <w:t>dificultando la búsqueda del asaltante.</w:t>
+      </w:r>
+    </w:p>
+    <w:p>
+      <w:pPr>
+        <w:jc w:val="both"/>
+      </w:pPr>
+      <w:r>
+        <w:rPr>
+          <w:b/>
+          <w:bCs/>
+        </w:rPr>
+        <w:t>ESCENA</w:t>
+      </w:r>
+      <w:r>
+        <w:rPr>
+          <w:b/>
+          <w:bCs/>
+        </w:rPr>
+        <w:t xml:space="preserve"> Y LEVEL DESIGN</w:t>
+      </w:r>
+    </w:p>
+    <w:p>
+      <w:pPr>
+        <w:jc w:val="both"/>
+        <w:rPr>
+          <w:color w:val="FF0000"/>
+        </w:rPr>
+      </w:pPr>
+      <w:r>
+        <w:t xml:space="preserve">Como se ha comentado antes, el juego transcurre en un poblado, y este está dividido en seis zonas diferenciadas: el parque, el ayuntamiento, la forja, la plaza, el mercado y </w:t>
+      </w:r>
+      <w:r>
+        <w:t>las viviendas. Cada zona tiene una forma distinta, algunas son más alargadas y estrechas, y otras como la plaza tienen más espacio</w:t>
+      </w:r>
+      <w:r>
+        <w:t>, pudiendo albergar a un número mayor de pueblerinos. También cabe decir que las hemos repartido en cuatro niveles de altura, estando el parque en la zona más baja y el ayuntamiento</w:t>
+      </w:r>
+      <w:r>
+        <w:t xml:space="preserve"> en la más alta</w:t>
+      </w:r>
+      <w:r>
+        <w:t xml:space="preserve">, añadiendo </w:t>
+      </w:r>
+      <w:r>
+        <w:t xml:space="preserve">un componente de </w:t>
+      </w:r>
+      <w:r>
+        <w:t>verticalidad al juego</w:t>
+      </w:r>
+      <w:r>
+        <w:t>. Todo lo comentado aporta más variedad no solo visual si no también jugable</w:t>
+      </w:r>
+      <w:r>
+        <w:t xml:space="preserve">, ya que </w:t>
+      </w:r>
+      <w:r>
+        <w:t>cambian tanto</w:t>
+      </w:r>
+      <w:r>
+        <w:t xml:space="preserve"> </w:t>
+      </w:r>
+      <w:r>
+        <w:t xml:space="preserve">las formas de las zonas </w:t>
+      </w:r>
+      <w:r>
+        <w:t>como</w:t>
+      </w:r>
+      <w:r>
+        <w:t xml:space="preserve"> los elementos de estas, pudiendo encontrar más maleza en el parque</w:t>
       </w:r>
       <w:r>
         <w:t>,</w:t>
       </w:r>
       <w:r>
+        <w:t xml:space="preserve"> en contraposición a la plaza donde lo más destacado serán los bancos, las farolas y una fuente central</w:t>
+      </w:r>
+      <w:r>
+        <w:t>, variando así el movimiento tanto en las zonas como entre ellas</w:t>
+      </w:r>
+      <w:r>
+        <w:t>. Por tanto</w:t>
+      </w:r>
+      <w:r>
+        <w:t>,</w:t>
+      </w:r>
+      <w:r>
+        <w:t xml:space="preserve"> cabe decir que prácticamente toda la información del entorno es estática, ya que todos los elementos que lo conforman son, como se ha dicho, objetos sólidos como casas, árboles, farolas y estructuras de piedra</w:t>
+      </w:r>
+      <w:r>
+        <w:t xml:space="preserve"> que nunca se van a mover</w:t>
+      </w:r>
+      <w:r>
+        <w:t>.</w:t>
+      </w:r>
+      <w:r>
         <w:t xml:space="preserve"> </w:t>
       </w:r>
       <w:r>
-        <w:t xml:space="preserve">para ello </w:t>
-      </w:r>
-      <w:r>
-        <w:t>hablará con</w:t>
-      </w:r>
-      <w:r>
-        <w:t xml:space="preserve"> pueblerinos </w:t>
-      </w:r>
-      <w:r>
-        <w:t xml:space="preserve">a los </w:t>
-      </w:r>
-      <w:r>
-        <w:t xml:space="preserve">que han robado y </w:t>
-      </w:r>
-      <w:r>
-        <w:t xml:space="preserve">otros que han </w:t>
-      </w:r>
-      <w:r>
-        <w:t>sido testigos de un robo</w:t>
-      </w:r>
-      <w:r>
-        <w:t xml:space="preserve">. </w:t>
-      </w:r>
-      <w:r>
-        <w:t xml:space="preserve">Ambos perfiles de </w:t>
-      </w:r>
-      <w:r>
-        <w:t xml:space="preserve">aldeanos te darán los datos necesarios para </w:t>
-      </w:r>
-      <w:r>
-        <w:t>encontrar al</w:t>
-      </w:r>
-      <w:r>
-        <w:t xml:space="preserve"> ladrón</w:t>
-      </w:r>
-      <w:r>
-        <w:t xml:space="preserve"> mediante descripciones sobre su apariencia</w:t>
-      </w:r>
-      <w:r>
-        <w:t>, sin embargo, alguno</w:t>
-      </w:r>
-      <w:r>
-        <w:t>s</w:t>
-      </w:r>
-      <w:r>
-        <w:t xml:space="preserve"> no </w:t>
-      </w:r>
-      <w:r>
-        <w:t>alcanzarán a ver</w:t>
-      </w:r>
-      <w:r>
-        <w:t>lo</w:t>
-      </w:r>
-      <w:r>
-        <w:t xml:space="preserve"> bien</w:t>
-      </w:r>
-      <w:r>
-        <w:t xml:space="preserve"> y </w:t>
-      </w:r>
-      <w:r>
-        <w:t xml:space="preserve">sus </w:t>
-      </w:r>
-      <w:r>
-        <w:t xml:space="preserve">datos </w:t>
-      </w:r>
-      <w:r>
-        <w:t xml:space="preserve">serán </w:t>
-      </w:r>
-      <w:r>
-        <w:t>d</w:t>
-      </w:r>
-      <w:r>
-        <w:t>e dudosa fiabilidad</w:t>
-      </w:r>
-      <w:r>
-        <w:t>,</w:t>
-      </w:r>
-      <w:r>
-        <w:t xml:space="preserve"> </w:t>
-      </w:r>
-      <w:r>
-        <w:t>dificultando la búsqueda del asaltante.</w:t>
-      </w:r>
-    </w:p>
-    <w:p>
-      <w:pPr>
-        <w:jc w:val="both"/>
-      </w:pPr>
-      <w:r>
-        <w:rPr>
-          <w:b/>
-          <w:bCs/>
-        </w:rPr>
-        <w:t>ESCENA</w:t>
-      </w:r>
-      <w:r>
-        <w:rPr>
-          <w:b/>
-          <w:bCs/>
-        </w:rPr>
-        <w:t xml:space="preserve"> Y LEVEL DESIGN</w:t>
-      </w:r>
-    </w:p>
-    <w:p>
-      <w:pPr>
-        <w:jc w:val="both"/>
         <w:rPr>
           <w:color w:val="FF0000"/>
         </w:rPr>
-      </w:pPr>
-      <w:r>
-        <w:t xml:space="preserve">Como se ha comentado antes, el juego transcurre en un poblado, y este está dividido en seis zonas diferenciadas: el parque, el ayuntamiento, la forja, la plaza, el mercado y </w:t>
-      </w:r>
-      <w:r>
-        <w:t>las viviendas. Cada zona tiene una forma distinta, algunas son más alargadas y estrechas, y otras como la plaza tienen más espacio</w:t>
-      </w:r>
-      <w:r>
-        <w:t>, pudiendo albergar a un número mayor de pueblerinos. También cabe decir que las hemos repartido en cuatro niveles de altura, estando el parque en la zona más baja y el ayuntamiento</w:t>
-      </w:r>
-      <w:r>
-        <w:t xml:space="preserve"> en la más alta</w:t>
-      </w:r>
-      <w:r>
-        <w:t xml:space="preserve">, añadiendo </w:t>
-      </w:r>
-      <w:r>
-        <w:t xml:space="preserve">un componente de </w:t>
-      </w:r>
-      <w:r>
-        <w:t>verticalidad al juego</w:t>
-      </w:r>
-      <w:r>
-        <w:t>. Todo lo comentado aporta más variedad no solo visual si no también jugable</w:t>
-      </w:r>
-      <w:r>
-        <w:t xml:space="preserve">, ya que </w:t>
-      </w:r>
-      <w:r>
-        <w:t>cambian tanto</w:t>
-      </w:r>
-      <w:r>
-        <w:t xml:space="preserve"> </w:t>
-      </w:r>
-      <w:r>
-        <w:t xml:space="preserve">las formas de las zonas </w:t>
-      </w:r>
-      <w:r>
-        <w:t>como</w:t>
-      </w:r>
-      <w:r>
-        <w:t xml:space="preserve"> los elementos de estas, pudiendo encontrar más maleza en el parque</w:t>
-      </w:r>
-      <w:r>
-        <w:t>,</w:t>
-      </w:r>
-      <w:r>
-        <w:t xml:space="preserve"> en contraposición a la plaza donde lo más destacado serán los bancos, las farolas y una fuente central</w:t>
-      </w:r>
-      <w:r>
-        <w:t>, variando así el movimiento tanto en las zonas como entre ellas</w:t>
-      </w:r>
-      <w:r>
-        <w:t>. Por tanto</w:t>
-      </w:r>
-      <w:r>
-        <w:t>,</w:t>
-      </w:r>
-      <w:r>
-        <w:t xml:space="preserve"> cabe decir que prácticamente toda la información del entorno es estática, ya que todos los elementos que lo conforman son, como se ha dicho, objetos sólidos como casas, árboles, farolas y estructuras de piedra</w:t>
-      </w:r>
-      <w:r>
-        <w:t xml:space="preserve"> que nunca se van a mover</w:t>
-      </w:r>
-      <w:r>
-        <w:t>.</w:t>
-      </w:r>
-      <w:r>
-        <w:t xml:space="preserve"> </w:t>
-      </w:r>
-      <w:r>
-        <w:rPr>
-          <w:color w:val="FF0000"/>
-        </w:rPr>
         <w:t>Ahora bien, también podemos encontrar información dinámica, y esto es debido a que todos los aldeanos cuentan con un cono de visión (que más adelante se explicará en detalle), y dicho cono puede verse afectado si otro aldeano pasa por delante, ya que la visión del primero en ese caso sería parcial y no total.</w:t>
       </w:r>
     </w:p>
@@ -583,75 +534,35 @@
         <w:jc w:val="both"/>
       </w:pPr>
       <w:r>
-        <w:t>El diseño de nivel de “</w:t>
-      </w:r>
-      <w:proofErr w:type="spellStart"/>
-      <w:r>
-        <w:t>Marshallow</w:t>
-      </w:r>
-      <w:proofErr w:type="spellEnd"/>
-      <w:r>
-        <w:t xml:space="preserve">: </w:t>
-      </w:r>
-      <w:proofErr w:type="spellStart"/>
-      <w:r>
-        <w:t>Pilferage</w:t>
-      </w:r>
-      <w:proofErr w:type="spellEnd"/>
-      <w:r>
-        <w:t xml:space="preserve"> in </w:t>
-      </w:r>
-      <w:proofErr w:type="spellStart"/>
-      <w:r>
-        <w:t>YolkTown</w:t>
-      </w:r>
-      <w:proofErr w:type="spellEnd"/>
-      <w:r>
-        <w:t>” es algo que se ha tenido claro desde prácticamente el primer momento, ya que se quería crear un escenario no demasiado grande para concentrar la acción de robo del ladrón y a la vez un lo suficientemente amplio como para dar sensación de libertad al jugador.</w:t>
-      </w:r>
-    </w:p>
-    <w:p>
-      <w:pPr>
-        <w:jc w:val="both"/>
-      </w:pPr>
-      <w:r>
-        <w:t xml:space="preserve">Se ha decidido diseñar un nivel en el que las 6 zonas de interés están distribuidas en forma de estrella con una de ellas en el centro (la plaza del pueblo) y las cinco restantes alrededor de esta. </w:t>
+        <w:t>El diseño de nivel de “Marshallow: Pilferage in YolkTown” es algo que se ha tenido claro desde prácticamente el primer momento, ya que se quería crear un escenario no demasiado grande para concentrar la acción de robo del ladrón y a la vez un lo suficientemente amplio como para dar sensación de libertad al jugador.</w:t>
+      </w:r>
+    </w:p>
+    <w:p>
+      <w:pPr>
+        <w:jc w:val="both"/>
+      </w:pPr>
+      <w:r>
+        <w:t xml:space="preserve">Se ha decidido diseñar un nivel en el que las 6 zonas de interés están distribuidas en forma de estrella con una de ellas en el centro (la plaza del pueblo) y las cinco restantes alrededor de esta. Al ser un nivel compacto, se genera una jugabilidad más frenética ya que no hay mucha distancia entre una zona y otra, intentando así no alargar demasiado las partidas. </w:t>
+      </w:r>
+    </w:p>
+    <w:p>
+      <w:pPr>
+        <w:jc w:val="both"/>
+      </w:pPr>
+      <w:r>
+        <w:t xml:space="preserve">Esta distribución se aprovecha de tal forma que el número de aldeanos por zona sea equitativo, es decir, que no se dé el caso de que haya un exceso de habitantes o falta de ellos en una zona. También se tendrá en cuenta la distribución a la hora de que el ladrón decida robar, ya que por </w:t>
       </w:r>
       <w:r>
         <w:lastRenderedPageBreak/>
-        <w:t xml:space="preserve">Al ser un nivel compacto, se genera una jugabilidad más frenética ya que no hay mucha distancia entre una zona y otra, intentando así no alargar demasiado las partidas. </w:t>
-      </w:r>
-    </w:p>
-    <w:p>
-      <w:pPr>
-        <w:jc w:val="both"/>
-      </w:pPr>
-      <w:r>
-        <w:t xml:space="preserve">Esta distribución se aprovecha de tal forma que el número de aldeanos por zona sea equitativo, es decir, que no se dé el caso de que haya un exceso de habitantes o falta de ellos en una zona. También se tendrá en cuenta la distribución a la hora de que el ladrón decida robar, ya que por norma general lo hará dentro de dichas zonas (esto se explicará más a fondo en la descripción detallada de los agentes). </w:t>
-      </w:r>
-    </w:p>
-    <w:p>
-      <w:pPr>
-        <w:jc w:val="both"/>
-      </w:pPr>
-      <w:r>
-        <w:t xml:space="preserve">A continuación, se muestra una imagen en vista cenital del </w:t>
-      </w:r>
-      <w:proofErr w:type="spellStart"/>
-      <w:r>
-        <w:t>blocking</w:t>
-      </w:r>
-      <w:proofErr w:type="spellEnd"/>
-      <w:r>
-        <w:t xml:space="preserve"> del escenario, resaltando en rojo las zonas comentadas anteriormente. Se puede observar cómo encontramos múltiples conexiones entre estas, generando así un </w:t>
-      </w:r>
-      <w:proofErr w:type="spellStart"/>
-      <w:r>
-        <w:t>gameplay</w:t>
-      </w:r>
-      <w:proofErr w:type="spellEnd"/>
-      <w:r>
-        <w:t xml:space="preserve"> fluido.</w:t>
+        <w:t xml:space="preserve">norma general lo hará dentro de dichas zonas (esto se explicará más a fondo en la descripción detallada de los agentes). </w:t>
+      </w:r>
+    </w:p>
+    <w:p>
+      <w:pPr>
+        <w:jc w:val="both"/>
+      </w:pPr>
+      <w:r>
+        <w:t>A continuación, se muestra una imagen en vista cenital del blocking del escenario, resaltando en rojo las zonas comentadas anteriormente. Se puede observar cómo encontramos múltiples conexiones entre estas, generando así un gameplay fluido.</w:t>
       </w:r>
     </w:p>
     <w:p>
@@ -926,71 +837,45 @@
         <w:t>acercándose</w:t>
       </w:r>
       <w:r>
-        <w:t xml:space="preserve"> a estas para </w:t>
-      </w:r>
-      <w:r>
+        <w:t xml:space="preserve"> a estas para obtener dicha </w:t>
+      </w:r>
+      <w:r>
+        <w:t>información.</w:t>
+      </w:r>
+      <w:r>
+        <w:t xml:space="preserve"> </w:t>
+      </w:r>
+      <w:r>
+        <w:rPr>
+          <w:color w:val="FF0000"/>
+        </w:rPr>
+        <w:t>No se trata de un agente controlado por el ordenador, pero a la hora de moverse utiliza una Navmesh, por tanto cuenta con cierta IA.</w:t>
+      </w:r>
+    </w:p>
+    <w:p>
+      <w:pPr>
+        <w:jc w:val="both"/>
+      </w:pPr>
+    </w:p>
+    <w:p>
+      <w:pPr>
+        <w:jc w:val="both"/>
+      </w:pPr>
+    </w:p>
+    <w:p>
+      <w:pPr>
+        <w:jc w:val="both"/>
+        <w:rPr>
+          <w:b/>
+          <w:bCs/>
+        </w:rPr>
+      </w:pPr>
+      <w:r>
+        <w:rPr>
+          <w:b/>
+          <w:bCs/>
+        </w:rPr>
         <w:lastRenderedPageBreak/>
-        <w:t xml:space="preserve">obtener dicha </w:t>
-      </w:r>
-      <w:r>
-        <w:t>información.</w:t>
-      </w:r>
-      <w:r>
-        <w:t xml:space="preserve"> </w:t>
-      </w:r>
-      <w:r>
-        <w:rPr>
-          <w:color w:val="FF0000"/>
-        </w:rPr>
-        <w:t xml:space="preserve">No se trata de un agente controlado por el ordenador, pero a la hora de moverse utiliza una </w:t>
-      </w:r>
-      <w:proofErr w:type="spellStart"/>
-      <w:r>
-        <w:rPr>
-          <w:color w:val="FF0000"/>
-        </w:rPr>
-        <w:t>Navmesh</w:t>
-      </w:r>
-      <w:proofErr w:type="spellEnd"/>
-      <w:r>
-        <w:rPr>
-          <w:color w:val="FF0000"/>
-        </w:rPr>
-        <w:t xml:space="preserve">, por </w:t>
-      </w:r>
-      <w:proofErr w:type="gramStart"/>
-      <w:r>
-        <w:rPr>
-          <w:color w:val="FF0000"/>
-        </w:rPr>
-        <w:t>tanto</w:t>
-      </w:r>
-      <w:proofErr w:type="gramEnd"/>
-      <w:r>
-        <w:rPr>
-          <w:color w:val="FF0000"/>
-        </w:rPr>
-        <w:t xml:space="preserve"> cuenta con cierta IA.</w:t>
-      </w:r>
-    </w:p>
-    <w:p>
-      <w:pPr>
-        <w:jc w:val="both"/>
-      </w:pPr>
-    </w:p>
-    <w:p>
-      <w:pPr>
-        <w:jc w:val="both"/>
-        <w:rPr>
-          <w:b/>
-          <w:bCs/>
-        </w:rPr>
-      </w:pPr>
-      <w:r>
-        <w:rPr>
-          <w:b/>
-          <w:bCs/>
-        </w:rPr>
         <w:t>CONTROLES</w:t>
       </w:r>
     </w:p>
@@ -1018,7 +903,6 @@
         </w:rPr>
         <w:t>“</w:t>
       </w:r>
-      <w:proofErr w:type="spellStart"/>
       <w:r>
         <w:rPr>
           <w:i/>
@@ -1033,512 +917,367 @@
         </w:rPr>
         <w:t>hallow</w:t>
       </w:r>
-      <w:proofErr w:type="spellEnd"/>
       <w:r>
         <w:rPr>
           <w:i/>
           <w:iCs/>
         </w:rPr>
-        <w:t xml:space="preserve">: </w:t>
-      </w:r>
-      <w:proofErr w:type="spellStart"/>
+        <w:t>: Pilferage in YolkTown</w:t>
+      </w:r>
       <w:r>
         <w:rPr>
           <w:i/>
           <w:iCs/>
         </w:rPr>
-        <w:t>Pilferage</w:t>
-      </w:r>
-      <w:proofErr w:type="spellEnd"/>
-      <w:r>
+        <w:t>”</w:t>
+      </w:r>
+      <w:r>
+        <w:t xml:space="preserve"> </w:t>
+      </w:r>
+      <w:r>
+        <w:t>en ordenador o en dispositivo móvil</w:t>
+      </w:r>
+      <w:r>
+        <w:t>:</w:t>
+      </w:r>
+    </w:p>
+    <w:p>
+      <w:pPr>
+        <w:pStyle w:val="Prrafodelista"/>
+        <w:numPr>
+          <w:ilvl w:val="0"/>
+          <w:numId w:val="1"/>
+        </w:numPr>
+        <w:jc w:val="both"/>
+        <w:rPr>
+          <w:rFonts w:eastAsiaTheme="minorEastAsia"/>
+        </w:rPr>
+      </w:pPr>
+      <w:r>
+        <w:t xml:space="preserve">El control en ordenador es mediante clicks de ratón, haciendo click en la parte del escenario a la que </w:t>
+      </w:r>
+      <w:r>
+        <w:t>se dese</w:t>
+      </w:r>
+      <w:r>
+        <w:t>e</w:t>
+      </w:r>
+      <w:r>
+        <w:t xml:space="preserve"> mover</w:t>
+      </w:r>
+      <w:r>
+        <w:t>se. Además, este mismo control es usado para todo, ya sea navegar por la interfaz en los menús o para girar la cámara en mitad de partida.</w:t>
+      </w:r>
+    </w:p>
+    <w:p>
+      <w:pPr>
+        <w:pStyle w:val="Prrafodelista"/>
+        <w:numPr>
+          <w:ilvl w:val="0"/>
+          <w:numId w:val="1"/>
+        </w:numPr>
+        <w:jc w:val="both"/>
+        <w:rPr>
+          <w:rFonts w:eastAsiaTheme="minorEastAsia"/>
+        </w:rPr>
+      </w:pPr>
+      <w:r>
+        <w:t xml:space="preserve">En cuanto al control en dispositivos móviles, es </w:t>
+      </w:r>
+      <w:r>
+        <w:t>exactamente</w:t>
+      </w:r>
+      <w:r>
+        <w:t xml:space="preserve"> igual que en ordenador, pero sustituyendo los clicks por “tap</w:t>
+      </w:r>
+      <w:r>
+        <w:t>s</w:t>
+      </w:r>
+      <w:r>
+        <w:t>” o toque</w:t>
+      </w:r>
+      <w:r>
+        <w:t>s</w:t>
+      </w:r>
+      <w:r>
+        <w:t xml:space="preserve"> en la pantalla</w:t>
+      </w:r>
+      <w:r>
+        <w:t>.</w:t>
+      </w:r>
+    </w:p>
+    <w:p>
+      <w:pPr>
+        <w:jc w:val="both"/>
+        <w:rPr>
+          <w:color w:val="000000" w:themeColor="text1"/>
+        </w:rPr>
+      </w:pPr>
+      <w:r>
+        <w:rPr>
+          <w:color w:val="000000" w:themeColor="text1"/>
+        </w:rPr>
+        <w:t>Finalmente, cabe destacar que hemos ideado tres niveles de dificultad (fácil, media y difícil). Esto repercute en la jugabilidad dado que muchos de los parámetros del juego cambian (como el número de aldeanos, las probabilidades</w:t>
+      </w:r>
+      <w:r>
+        <w:rPr>
+          <w:color w:val="000000" w:themeColor="text1"/>
+        </w:rPr>
+        <w:t xml:space="preserve"> de que los datos que dan los aldeanos sean ciertos o dudosos…). Se ha creado un apartado extra en este documento donde figuran dichos parámetros y también los cambios que han sufrido durante la fase de testeo para que el resultado final sea de una Inteligencia artificial medianamente compleja, pero sobre todo divertida.</w:t>
+      </w:r>
+    </w:p>
+    <w:p>
+      <w:pPr>
+        <w:jc w:val="both"/>
+        <w:rPr>
+          <w:b/>
+          <w:bCs/>
+        </w:rPr>
+      </w:pPr>
+      <w:r>
+        <w:rPr>
+          <w:b/>
+          <w:bCs/>
+        </w:rPr>
+        <w:t>REPOSITORIO GITHUB</w:t>
+      </w:r>
+    </w:p>
+    <w:p>
+      <w:pPr>
+        <w:jc w:val="both"/>
+      </w:pPr>
+      <w:r>
+        <w:rPr>
+          <w:b/>
+          <w:bCs/>
+        </w:rPr>
+        <w:t xml:space="preserve"> </w:t>
+      </w:r>
+      <w:r>
+        <w:t>https://github.com/lightningopal/Juegos-para-Web-y-Redes-Sociales---Unity</w:t>
+      </w:r>
+    </w:p>
+    <w:p>
+      <w:pPr>
+        <w:pStyle w:val="Ttulo1"/>
+        <w:jc w:val="both"/>
+      </w:pPr>
+      <w:r>
+        <w:t>DESCRIPCIÓN DETALLADA DE LOS AGENTES</w:t>
+      </w:r>
+    </w:p>
+    <w:p>
+      <w:pPr>
+        <w:jc w:val="both"/>
         <w:rPr>
           <w:i/>
           <w:iCs/>
         </w:rPr>
-        <w:t xml:space="preserve"> in </w:t>
-      </w:r>
-      <w:proofErr w:type="spellStart"/>
+      </w:pPr>
+    </w:p>
+    <w:p>
+      <w:pPr>
+        <w:jc w:val="both"/>
+      </w:pPr>
       <w:r>
         <w:rPr>
           <w:i/>
           <w:iCs/>
         </w:rPr>
-        <w:t>YolkTown</w:t>
-      </w:r>
-      <w:proofErr w:type="spellEnd"/>
-      <w:r>
-        <w:rPr>
-          <w:i/>
-          <w:iCs/>
-        </w:rPr>
-        <w:t>”</w:t>
-      </w:r>
-      <w:r>
+        <w:t>Marshallow: Pilferage en Yolktown</w:t>
+      </w:r>
+      <w:r>
+        <w:t xml:space="preserve"> cuenta con dos tipos de PNJs muy diferenciados, los aldeanos y el ladrón. A modo de introducción, explicaremos resumidamente el funcionamiento del videojuego y qué papel tienen dichos PNJs. Todos los personajes cuentan con accesorios, colores del cuerpo y número de ojos distintos al resto, por tanto, cada aldeano tiene sus características distintivas. La gracia es que el ladrón contará con sus propios accesorios, y al ser visualmente igual que un aldeano, se mimetizará entre ellos. Y por si fuera poco, cada partida es diferente al resto, ya que todos los pueblerinos aparecerán con características aleatorias, teniendo en cuenta que no puede haber dos iguales. Para identificar al ladrón, que no es tarea fácil, el usuario hará uso de las declaraciones de los habitantes que han sido tanto víctimas como testigos de un robo, y una vez recabada cierta información el jugador será capaz de diferenciar al ladrón entre todos los aldeanos para así detenerlo y ganar la partida.</w:t>
+      </w:r>
+    </w:p>
+    <w:p>
+      <w:pPr>
+        <w:jc w:val="both"/>
+        <w:rPr>
+          <w:color w:val="FF0000"/>
+        </w:rPr>
+      </w:pPr>
+      <w:r>
+        <w:rPr>
+          <w:color w:val="FF0000"/>
+        </w:rPr>
+        <w:t xml:space="preserve">Para el comportamiento de los aldeanos y el ladrón, hemos decidido </w:t>
+      </w:r>
+      <w:r>
+        <w:rPr>
+          <w:color w:val="FF0000"/>
+        </w:rPr>
+        <w:t>utilizar</w:t>
+      </w:r>
+      <w:r>
+        <w:rPr>
+          <w:color w:val="FF0000"/>
+        </w:rPr>
         <w:t xml:space="preserve"> </w:t>
       </w:r>
-      <w:r>
-        <w:t>en ordenador o en dispositivo móvil</w:t>
-      </w:r>
-      <w:r>
-        <w:t>:</w:t>
-      </w:r>
-    </w:p>
-    <w:p>
-      <w:pPr>
-        <w:pStyle w:val="Prrafodelista"/>
-        <w:numPr>
-          <w:ilvl w:val="0"/>
-          <w:numId w:val="1"/>
-        </w:numPr>
-        <w:jc w:val="both"/>
-        <w:rPr>
-          <w:rFonts w:eastAsiaTheme="minorEastAsia"/>
-        </w:rPr>
-      </w:pPr>
-      <w:r>
-        <w:t xml:space="preserve">El control en ordenador es mediante </w:t>
-      </w:r>
-      <w:proofErr w:type="spellStart"/>
-      <w:r>
-        <w:t>clicks</w:t>
-      </w:r>
-      <w:proofErr w:type="spellEnd"/>
-      <w:r>
-        <w:t xml:space="preserve"> de ratón, haciendo </w:t>
-      </w:r>
-      <w:proofErr w:type="spellStart"/>
-      <w:proofErr w:type="gramStart"/>
-      <w:r>
-        <w:t>click</w:t>
-      </w:r>
-      <w:proofErr w:type="spellEnd"/>
-      <w:proofErr w:type="gramEnd"/>
-      <w:r>
-        <w:t xml:space="preserve"> en la parte del escenario a la que </w:t>
-      </w:r>
-      <w:r>
-        <w:t>se dese</w:t>
-      </w:r>
-      <w:r>
-        <w:t>e</w:t>
-      </w:r>
-      <w:r>
-        <w:t xml:space="preserve"> mover</w:t>
-      </w:r>
-      <w:r>
-        <w:t>se. Además, este mismo control es usado para todo, ya sea navegar por la interfaz en los menús o para girar la cámara en mitad de partida.</w:t>
-      </w:r>
-    </w:p>
-    <w:p>
-      <w:pPr>
-        <w:pStyle w:val="Prrafodelista"/>
-        <w:numPr>
-          <w:ilvl w:val="0"/>
-          <w:numId w:val="1"/>
-        </w:numPr>
-        <w:jc w:val="both"/>
-        <w:rPr>
-          <w:rFonts w:eastAsiaTheme="minorEastAsia"/>
-        </w:rPr>
-      </w:pPr>
-      <w:r>
-        <w:t xml:space="preserve">En cuanto al control en dispositivos móviles, es </w:t>
-      </w:r>
-      <w:r>
-        <w:t>exactamente</w:t>
-      </w:r>
-      <w:r>
-        <w:t xml:space="preserve"> igual que en ordenador, pero sustituyendo los </w:t>
-      </w:r>
-      <w:proofErr w:type="spellStart"/>
-      <w:r>
-        <w:t>clicks</w:t>
-      </w:r>
-      <w:proofErr w:type="spellEnd"/>
-      <w:r>
-        <w:t xml:space="preserve"> por “</w:t>
-      </w:r>
-      <w:proofErr w:type="spellStart"/>
-      <w:r>
-        <w:t>tap</w:t>
-      </w:r>
-      <w:r>
-        <w:t>s</w:t>
-      </w:r>
-      <w:proofErr w:type="spellEnd"/>
-      <w:r>
-        <w:t>” o toque</w:t>
-      </w:r>
-      <w:r>
-        <w:t>s</w:t>
-      </w:r>
-      <w:r>
-        <w:t xml:space="preserve"> en la pantalla</w:t>
-      </w:r>
-      <w:r>
-        <w:t>.</w:t>
-      </w:r>
-    </w:p>
-    <w:p>
-      <w:pPr>
-        <w:jc w:val="both"/>
-        <w:rPr>
-          <w:color w:val="000000" w:themeColor="text1"/>
-        </w:rPr>
-      </w:pPr>
-      <w:r>
-        <w:rPr>
-          <w:color w:val="000000" w:themeColor="text1"/>
-        </w:rPr>
-        <w:t>Finalmente, cabe destacar que hemos ideado tres niveles de dificultad (fácil, media y difícil). Esto repercute en la jugabilidad dado que muchos de los parámetros del juego cambian (como el número de aldeanos, las probabilidades</w:t>
-      </w:r>
-      <w:r>
-        <w:rPr>
-          <w:color w:val="000000" w:themeColor="text1"/>
-        </w:rPr>
-        <w:t xml:space="preserve"> de que los datos que dan los aldeanos sean ciertos o dudosos…). Se ha creado un apartado extra en este documento donde figuran dichos parámetros y también los cambios que han sufrido durante la fase de testeo para que el resultado final sea de una Inteligencia artificial medianamente compleja, pero sobre todo divertida.</w:t>
-      </w:r>
-    </w:p>
-    <w:p>
-      <w:pPr>
-        <w:jc w:val="both"/>
-        <w:rPr>
-          <w:b/>
-          <w:bCs/>
-        </w:rPr>
-      </w:pPr>
-      <w:r>
-        <w:rPr>
-          <w:b/>
-          <w:bCs/>
-        </w:rPr>
-        <w:t>REPOSITORIO GITHUB</w:t>
-      </w:r>
-    </w:p>
-    <w:p>
-      <w:pPr>
-        <w:jc w:val="both"/>
-      </w:pPr>
-      <w:r>
-        <w:rPr>
-          <w:b/>
-          <w:bCs/>
-        </w:rPr>
-        <w:t xml:space="preserve"> </w:t>
-      </w:r>
-      <w:r>
-        <w:t>https://github.com/lightningopal/Juegos-para-Web-y-Redes-Sociales---Unity</w:t>
-      </w:r>
-    </w:p>
-    <w:p>
-      <w:pPr>
-        <w:pStyle w:val="Ttulo1"/>
-        <w:jc w:val="both"/>
-      </w:pPr>
-      <w:r>
-        <w:t>DESCRIPCIÓN DETALLADA DE LOS AGENTES</w:t>
-      </w:r>
-    </w:p>
-    <w:p>
-      <w:pPr>
-        <w:jc w:val="both"/>
-        <w:rPr>
-          <w:i/>
-          <w:iCs/>
-        </w:rPr>
-      </w:pPr>
-    </w:p>
-    <w:p>
-      <w:pPr>
-        <w:jc w:val="both"/>
-      </w:pPr>
-      <w:proofErr w:type="spellStart"/>
-      <w:r>
-        <w:rPr>
-          <w:i/>
-          <w:iCs/>
-        </w:rPr>
-        <w:t>Marshallow</w:t>
-      </w:r>
-      <w:proofErr w:type="spellEnd"/>
-      <w:r>
-        <w:rPr>
-          <w:i/>
-          <w:iCs/>
-        </w:rPr>
-        <w:t xml:space="preserve">: </w:t>
-      </w:r>
-      <w:proofErr w:type="spellStart"/>
-      <w:r>
-        <w:rPr>
-          <w:i/>
-          <w:iCs/>
-        </w:rPr>
-        <w:t>Pilferage</w:t>
-      </w:r>
-      <w:proofErr w:type="spellEnd"/>
-      <w:r>
-        <w:rPr>
-          <w:i/>
-          <w:iCs/>
-        </w:rPr>
-        <w:t xml:space="preserve"> en </w:t>
-      </w:r>
-      <w:proofErr w:type="spellStart"/>
-      <w:r>
-        <w:rPr>
-          <w:i/>
-          <w:iCs/>
-        </w:rPr>
-        <w:t>Yolktown</w:t>
-      </w:r>
-      <w:proofErr w:type="spellEnd"/>
-      <w:r>
-        <w:t xml:space="preserve"> cuenta con dos tipos de </w:t>
-      </w:r>
-      <w:proofErr w:type="spellStart"/>
-      <w:r>
-        <w:t>PNJs</w:t>
-      </w:r>
-      <w:proofErr w:type="spellEnd"/>
-      <w:r>
-        <w:t xml:space="preserve"> muy diferenciados, los aldeanos y el ladrón. A modo de introducción, explicaremos resumidamente el funcionamiento del videojuego y qué papel tienen dichos </w:t>
-      </w:r>
-      <w:proofErr w:type="spellStart"/>
-      <w:r>
-        <w:t>PNJs</w:t>
-      </w:r>
-      <w:proofErr w:type="spellEnd"/>
-      <w:r>
-        <w:t xml:space="preserve">. Todos los personajes cuentan con accesorios, colores del cuerpo y número de ojos distintos al resto, por tanto, cada aldeano tiene sus características distintivas. La gracia es que el ladrón contará con sus propios accesorios, y al ser visualmente igual que un aldeano, se mimetizará entre ellos. </w:t>
-      </w:r>
-      <w:proofErr w:type="gramStart"/>
-      <w:r>
-        <w:t>Y</w:t>
-      </w:r>
-      <w:proofErr w:type="gramEnd"/>
-      <w:r>
-        <w:t xml:space="preserve"> por si fuera poco, cada partida es diferente al resto, ya que todos los pueblerinos aparecerán con características aleatorias, teniendo en cuenta que no puede haber dos iguales. Para identificar al ladrón, que no es tarea fácil, el usuario hará uso de las declaraciones de los habitantes que han sido tanto víctimas como testigos de un robo, y una vez recabada cierta información el jugador será capaz de diferenciar al ladrón entre todos los aldeanos para así detenerlo y ganar la partida.</w:t>
-      </w:r>
-    </w:p>
-    <w:p>
-      <w:pPr>
-        <w:jc w:val="both"/>
-        <w:rPr>
-          <w:color w:val="FF0000"/>
-        </w:rPr>
-      </w:pPr>
-      <w:r>
-        <w:rPr>
-          <w:color w:val="FF0000"/>
-        </w:rPr>
-        <w:t xml:space="preserve">Para el comportamiento de los aldeanos y el ladrón, hemos decidido </w:t>
-      </w:r>
-      <w:r>
-        <w:rPr>
-          <w:color w:val="FF0000"/>
-        </w:rPr>
-        <w:t>utilizar</w:t>
-      </w:r>
-      <w:r>
-        <w:rPr>
-          <w:color w:val="FF0000"/>
-        </w:rPr>
-        <w:t xml:space="preserve"> </w:t>
-      </w:r>
-      <w:proofErr w:type="spellStart"/>
       <w:r>
         <w:rPr>
           <w:i/>
           <w:iCs/>
           <w:color w:val="FF0000"/>
         </w:rPr>
-        <w:t>behaviour</w:t>
-      </w:r>
-      <w:proofErr w:type="spellEnd"/>
+        <w:t>behaviour trees</w:t>
+      </w:r>
+      <w:r>
+        <w:rPr>
+          <w:color w:val="FF0000"/>
+        </w:rPr>
+        <w:t>, ya que son una solución de alto nivel fácil de trabajar y escalables, que permiten cambios de manera rápida y cómoda. Además, nos evita tener que programar la lógica por código y nos lo facilita mediante su herramienta de grafo.</w:t>
+      </w:r>
+      <w:r>
+        <w:rPr>
+          <w:color w:val="FF0000"/>
+        </w:rPr>
+        <w:t xml:space="preserve"> REVISAR Y ADAPTAR.</w:t>
+      </w:r>
+    </w:p>
+    <w:p>
+      <w:pPr>
+        <w:jc w:val="both"/>
+      </w:pPr>
+      <w:r>
+        <w:t>A continuación, se explicará en profundidad el comportamiento de todos los personajes que conforman el videojuego.</w:t>
+      </w:r>
+    </w:p>
+    <w:p>
+      <w:pPr>
+        <w:pStyle w:val="Ttulo2"/>
+      </w:pPr>
+      <w:r>
+        <w:t>Aldeanos</w:t>
+      </w:r>
+    </w:p>
+    <w:p>
+      <w:pPr>
+        <w:pStyle w:val="Prrafodelista"/>
+        <w:numPr>
+          <w:ilvl w:val="0"/>
+          <w:numId w:val="5"/>
+        </w:numPr>
+        <w:jc w:val="both"/>
+        <w:rPr>
+          <w:b/>
+          <w:bCs/>
+          <w:color w:val="FF0000"/>
+        </w:rPr>
+      </w:pPr>
+      <w:r>
+        <w:rPr>
+          <w:color w:val="FF0000"/>
+        </w:rPr>
+        <w:t>Arquitectura en capas?</w:t>
+      </w:r>
+      <w:r>
+        <w:rPr>
+          <w:color w:val="FF0000"/>
+        </w:rPr>
+        <w:t xml:space="preserve"> </w:t>
+      </w:r>
+      <w:r>
+        <w:rPr>
+          <w:b/>
+          <w:bCs/>
+          <w:color w:val="FF0000"/>
+        </w:rPr>
+        <w:t>A TENER EN CUENTA PARA EXPLICAR EL COMPORTAMIENTO (CREO QUE EN NUESTRO CASO ES ARQUITECTURA EN CAPAS)</w:t>
+      </w:r>
+    </w:p>
+    <w:p>
+      <w:pPr>
+        <w:jc w:val="both"/>
+      </w:pPr>
+      <w:r>
+        <w:t xml:space="preserve">En primer lugar, encontramos a los aldeanos, PNJs que transitan por el escenario recorriendo el mapa de un punto de interés a otro, siendo estos las diferentes partes del pueblo, como por </w:t>
+      </w:r>
+      <w:r>
+        <w:lastRenderedPageBreak/>
+        <w:t>ejemplo el parque, el mercado o el ayuntamiento.</w:t>
+      </w:r>
+      <w:r>
+        <w:t xml:space="preserve"> Por lo tanto el objetivo de estos agentes será simplemente merodear el pueblo socializando, ya que si las celebraciones de las fiestas.</w:t>
+      </w:r>
+      <w:r>
+        <w:t xml:space="preserve"> El aldeano elegirá aleatoriamente a qué punto va a moverse una vez lleve un tiempo X en el actual, decidiendo una vez en el nuevo punto si se queda o se mueve a otro. Esto sucede para que no se supere el cupo máximo de posibles aldeanos en un mismo punto, consiguiendo de esta forma un mejor reparto de las zonas, ya que nunca se darán los casos donde haya una zona con exceso de habitantes o con ausencia de ellos. Para moverse entre zonas, el agente utilizará una Navmesh.</w:t>
+      </w:r>
+    </w:p>
+    <w:p>
+      <w:pPr>
+        <w:jc w:val="both"/>
+      </w:pPr>
+      <w:r>
+        <w:t>Como se ha comentado anteriormente, los aldeanos pueden ser tanto víctimas como testigos de robo por parte del ladrón</w:t>
+      </w:r>
+      <w:r>
+        <w:t>, lo cual quiere decir que su objetivo principal se vería interrumpido</w:t>
+      </w:r>
+      <w:r>
+        <w:t>. Por tanto, en total contaríamos con tres tipos de comportamientos de pueblerino: víctima, testigo y viandante. El estado por defecto de un aldeano es el de viandante, pero este cambia al de víctima si le roban o al de testigo si presencia un robo.</w:t>
+      </w:r>
+    </w:p>
+    <w:p>
+      <w:pPr>
+        <w:jc w:val="both"/>
+      </w:pPr>
+      <w:r>
+        <w:t>Seguidamente se explicarán más a fondo estos posibles estados y cómo se comportan los agentes.</w:t>
+      </w:r>
+    </w:p>
+    <w:p>
+      <w:pPr>
+        <w:jc w:val="both"/>
+        <w:rPr>
+          <w:b/>
+          <w:bCs/>
+        </w:rPr>
+      </w:pPr>
+      <w:r>
+        <w:rPr>
+          <w:b/>
+          <w:bCs/>
+        </w:rPr>
+        <w:t>Flujo en partida del comportamiento de</w:t>
+      </w:r>
+      <w:r>
+        <w:rPr>
+          <w:b/>
+          <w:bCs/>
+        </w:rPr>
+        <w:t xml:space="preserve"> un aldeano </w:t>
+      </w:r>
+      <w:r>
+        <w:rPr>
+          <w:b/>
+          <w:bCs/>
+        </w:rPr>
+        <w:t>(desde el inicio de esta):</w:t>
+      </w:r>
+    </w:p>
+    <w:p>
+      <w:pPr>
+        <w:pStyle w:val="Prrafodelista"/>
+        <w:numPr>
+          <w:ilvl w:val="0"/>
+          <w:numId w:val="7"/>
+        </w:numPr>
+        <w:jc w:val="both"/>
+      </w:pPr>
+      <w:r>
+        <w:t>El habitante aparece de forma</w:t>
+      </w:r>
       <w:r>
         <w:rPr>
           <w:i/>
           <w:iCs/>
-          <w:color w:val="FF0000"/>
         </w:rPr>
         <w:t xml:space="preserve"> </w:t>
       </w:r>
-      <w:proofErr w:type="spellStart"/>
-      <w:r>
-        <w:rPr>
-          <w:i/>
-          <w:iCs/>
-          <w:color w:val="FF0000"/>
-        </w:rPr>
-        <w:t>trees</w:t>
-      </w:r>
-      <w:proofErr w:type="spellEnd"/>
-      <w:r>
-        <w:rPr>
-          <w:color w:val="FF0000"/>
-        </w:rPr>
-        <w:t>, ya que son una solución de alto nivel fácil de trabajar y escalables, que permiten cambios de manera rápida y cómoda. Además, nos evita tener que programar la lógica por código y nos lo facilita mediante su herramienta de grafo.</w:t>
-      </w:r>
-      <w:r>
-        <w:rPr>
-          <w:color w:val="FF0000"/>
-        </w:rPr>
-        <w:t xml:space="preserve"> REVISAR Y ADAPTAR.</w:t>
-      </w:r>
-    </w:p>
-    <w:p>
-      <w:pPr>
-        <w:jc w:val="both"/>
-      </w:pPr>
-      <w:r>
-        <w:t>A continuación, se explicará en profundidad el comportamiento de todos los personajes que conforman el videojuego.</w:t>
-      </w:r>
-    </w:p>
-    <w:p>
-      <w:pPr>
-        <w:pStyle w:val="Ttulo2"/>
-      </w:pPr>
-      <w:r>
-        <w:lastRenderedPageBreak/>
-        <w:t>Aldeanos</w:t>
-      </w:r>
-    </w:p>
-    <w:p>
-      <w:pPr>
-        <w:pStyle w:val="Prrafodelista"/>
-        <w:numPr>
-          <w:ilvl w:val="0"/>
-          <w:numId w:val="5"/>
-        </w:numPr>
-        <w:jc w:val="both"/>
-        <w:rPr>
-          <w:b/>
-          <w:bCs/>
-          <w:color w:val="FF0000"/>
-        </w:rPr>
-      </w:pPr>
-      <w:proofErr w:type="gramStart"/>
-      <w:r>
-        <w:rPr>
-          <w:color w:val="FF0000"/>
-        </w:rPr>
-        <w:t>Arquitectura en capas?</w:t>
-      </w:r>
-      <w:proofErr w:type="gramEnd"/>
-      <w:r>
-        <w:rPr>
-          <w:color w:val="FF0000"/>
-        </w:rPr>
-        <w:t xml:space="preserve"> </w:t>
-      </w:r>
-      <w:proofErr w:type="gramStart"/>
-      <w:r>
-        <w:rPr>
-          <w:b/>
-          <w:bCs/>
-          <w:color w:val="FF0000"/>
-        </w:rPr>
-        <w:t>A</w:t>
-      </w:r>
-      <w:proofErr w:type="gramEnd"/>
-      <w:r>
-        <w:rPr>
-          <w:b/>
-          <w:bCs/>
-          <w:color w:val="FF0000"/>
-        </w:rPr>
-        <w:t xml:space="preserve"> TENER EN CUENTA PARA EXPLICAR EL COMPORTAMIENTO (CREO QUE EN NUESTRO CASO ES ARQUITECTURA EN CAPAS)</w:t>
-      </w:r>
-    </w:p>
-    <w:p>
-      <w:pPr>
-        <w:jc w:val="both"/>
-      </w:pPr>
-      <w:r>
-        <w:t xml:space="preserve">En primer lugar, encontramos a los aldeanos, </w:t>
-      </w:r>
-      <w:proofErr w:type="spellStart"/>
-      <w:r>
-        <w:t>PNJs</w:t>
-      </w:r>
-      <w:proofErr w:type="spellEnd"/>
-      <w:r>
-        <w:t xml:space="preserve"> que transitan por el escenario recorriendo el mapa de un punto de interés a otro, siendo estos las diferentes partes del pueblo, como por ejemplo el parque, el mercado o el ayuntamiento.</w:t>
-      </w:r>
-      <w:r>
-        <w:t xml:space="preserve"> Por lo </w:t>
-      </w:r>
-      <w:proofErr w:type="gramStart"/>
-      <w:r>
-        <w:t>tanto</w:t>
-      </w:r>
-      <w:proofErr w:type="gramEnd"/>
-      <w:r>
-        <w:t xml:space="preserve"> el objetivo de estos agentes será simplemente merodear el pueblo socializando, ya que si las celebraciones de las fiestas.</w:t>
-      </w:r>
-      <w:r>
-        <w:t xml:space="preserve"> El aldeano elegirá aleatoriamente a qué punto va a moverse una vez lleve un tiempo X en el actual, decidiendo una vez en el nuevo punto si se queda o se mueve a otro. Esto sucede para que no se supere el cupo máximo de posibles aldeanos en un mismo punto, consiguiendo de esta forma un mejor reparto de las zonas, ya que nunca se darán los casos donde haya una zona con exceso de habitantes o con ausencia de ellos. Para moverse entre zonas, el agente utilizará una </w:t>
-      </w:r>
-      <w:proofErr w:type="spellStart"/>
-      <w:r>
-        <w:t>Navmesh</w:t>
-      </w:r>
-      <w:proofErr w:type="spellEnd"/>
-      <w:r>
-        <w:t>.</w:t>
-      </w:r>
-    </w:p>
-    <w:p>
-      <w:pPr>
-        <w:jc w:val="both"/>
-      </w:pPr>
-      <w:r>
-        <w:t>Como se ha comentado anteriormente, los aldeanos pueden ser tanto víctimas como testigos de robo por parte del ladrón</w:t>
-      </w:r>
-      <w:r>
-        <w:t>, lo cual quiere decir que su objetivo principal se vería interrumpido</w:t>
-      </w:r>
-      <w:r>
-        <w:t>. Por tanto, en total contaríamos con tres tipos de comportamientos de pueblerino: víctima, testigo y viandante. El estado por defecto de un aldeano es el de viandante, pero este cambia al de víctima si le roban o al de testigo si presencia un robo.</w:t>
-      </w:r>
-    </w:p>
-    <w:p>
-      <w:pPr>
-        <w:jc w:val="both"/>
-      </w:pPr>
-      <w:r>
-        <w:t>Seguidamente se explicarán más a fondo estos posibles estados y cómo se comportan los agentes.</w:t>
-      </w:r>
-    </w:p>
-    <w:p>
-      <w:pPr>
-        <w:jc w:val="both"/>
-        <w:rPr>
-          <w:b/>
-          <w:bCs/>
-        </w:rPr>
-      </w:pPr>
-      <w:r>
-        <w:rPr>
-          <w:b/>
-          <w:bCs/>
-        </w:rPr>
-        <w:t>Flujo en partida del comportamiento de</w:t>
-      </w:r>
-      <w:r>
-        <w:rPr>
-          <w:b/>
-          <w:bCs/>
-        </w:rPr>
-        <w:t xml:space="preserve"> un aldeano </w:t>
-      </w:r>
-      <w:r>
-        <w:rPr>
-          <w:b/>
-          <w:bCs/>
-        </w:rPr>
-        <w:t>(desde el inicio de esta):</w:t>
+      <w:r>
+        <w:t>aleatoria en una zona (teniendo en cuenta las restricciones de cupo máximo para repartir equitativamente a los agentes).</w:t>
       </w:r>
     </w:p>
     <w:p>
@@ -1551,17 +1290,7 @@
         <w:jc w:val="both"/>
       </w:pPr>
       <w:r>
-        <w:t>El habitante aparece de forma</w:t>
-      </w:r>
-      <w:r>
-        <w:rPr>
-          <w:i/>
-          <w:iCs/>
-        </w:rPr>
-        <w:t xml:space="preserve"> </w:t>
-      </w:r>
-      <w:r>
-        <w:t>aleatoria en una zona (teniendo en cuenta las restricciones de cupo máximo para repartir equitativamente a los agentes).</w:t>
+        <w:t>Tras pasar X tiempo, elige la zona a visitar a continuación.</w:t>
       </w:r>
     </w:p>
     <w:p>
@@ -1574,7 +1303,7 @@
         <w:jc w:val="both"/>
       </w:pPr>
       <w:r>
-        <w:t>Tras pasar X tiempo, elige la zona a visitar a continuación.</w:t>
+        <w:t>Transita hacia la zona elegida. El agente decide si hacerlo andando o corriendo. No hay problema si durante el trayecto circula por una zona ocupada por el número máximo de aldeanos.</w:t>
       </w:r>
     </w:p>
     <w:p>
@@ -1587,7 +1316,33 @@
         <w:jc w:val="both"/>
       </w:pPr>
       <w:r>
-        <w:t>Transita hacia la zona elegida. El agente decide si hacerlo andando o corriendo. No hay problema si durante el trayecto circula por una zona ocupada por el número máximo de aldeanos.</w:t>
+        <w:t xml:space="preserve">Al llegar a la zona comprueba si esta cumple el cupo máximo de aldeanos. </w:t>
+      </w:r>
+    </w:p>
+    <w:p>
+      <w:pPr>
+        <w:pStyle w:val="Prrafodelista"/>
+        <w:numPr>
+          <w:ilvl w:val="1"/>
+          <w:numId w:val="7"/>
+        </w:numPr>
+        <w:jc w:val="both"/>
+      </w:pPr>
+      <w:r>
+        <w:t>Si es así, el agente en cuestión elige de forma aleatoria otra zona de interés del escenario, descartando la zona en la que se encuentra actualmente.</w:t>
+      </w:r>
+    </w:p>
+    <w:p>
+      <w:pPr>
+        <w:pStyle w:val="Prrafodelista"/>
+        <w:numPr>
+          <w:ilvl w:val="1"/>
+          <w:numId w:val="7"/>
+        </w:numPr>
+        <w:jc w:val="both"/>
+      </w:pPr>
+      <w:r>
+        <w:t xml:space="preserve">Si el número de aldeanos es menor al máximo permitido, el agente entrará en la zona. </w:t>
       </w:r>
     </w:p>
     <w:p>
@@ -1600,7 +1355,96 @@
         <w:jc w:val="both"/>
       </w:pPr>
       <w:r>
-        <w:t xml:space="preserve">Al llegar a la zona comprueba si esta cumple el cupo máximo de aldeanos. </w:t>
+        <w:t>Una vez se encuentra en una zona disponible, puede interactuar con los elementos y los aldeanos de esta (la interacción se representa mediante barks en forma de bocadillos que contienen gráficos).</w:t>
+      </w:r>
+    </w:p>
+    <w:p>
+      <w:pPr>
+        <w:pStyle w:val="Prrafodelista"/>
+        <w:numPr>
+          <w:ilvl w:val="0"/>
+          <w:numId w:val="7"/>
+        </w:numPr>
+        <w:jc w:val="both"/>
+      </w:pPr>
+      <w:r>
+        <w:t>Vuelta a empezar desde el paso dos.</w:t>
+      </w:r>
+    </w:p>
+    <w:p>
+      <w:pPr>
+        <w:jc w:val="both"/>
+      </w:pPr>
+      <w:r>
+        <w:t xml:space="preserve">Este flujo </w:t>
+      </w:r>
+      <w:r>
+        <w:t xml:space="preserve">(perteneciente al estado de viandante) </w:t>
+      </w:r>
+      <w:r>
+        <w:t>se puede ver interrumpido por presenciar o ser víctima de un robo, y su resolución sería la siguiente:</w:t>
+      </w:r>
+    </w:p>
+    <w:p>
+      <w:pPr>
+        <w:jc w:val="both"/>
+        <w:rPr>
+          <w:b/>
+          <w:bCs/>
+        </w:rPr>
+      </w:pPr>
+      <w:r>
+        <w:rPr>
+          <w:b/>
+          <w:bCs/>
+        </w:rPr>
+        <w:t>Aldeano en estado de víctima</w:t>
+      </w:r>
+      <w:r>
+        <w:rPr>
+          <w:b/>
+          <w:bCs/>
+        </w:rPr>
+        <w:t>:</w:t>
+      </w:r>
+    </w:p>
+    <w:p>
+      <w:pPr>
+        <w:pStyle w:val="Prrafodelista"/>
+        <w:numPr>
+          <w:ilvl w:val="0"/>
+          <w:numId w:val="7"/>
+        </w:numPr>
+        <w:jc w:val="both"/>
+      </w:pPr>
+      <w:r>
+        <w:t>Si y solo si el aldeano se encuentra en una zona válida, este es robado.</w:t>
+      </w:r>
+    </w:p>
+    <w:p>
+      <w:pPr>
+        <w:pStyle w:val="Prrafodelista"/>
+        <w:numPr>
+          <w:ilvl w:val="0"/>
+          <w:numId w:val="7"/>
+        </w:numPr>
+        <w:jc w:val="both"/>
+      </w:pPr>
+      <w:r>
+        <w:t>Una vez ocurra esto, el agente permanece quieto indicando mediante un bark (en forma de exclamación roja) que ha sido víctima de un robo.</w:t>
+      </w:r>
+    </w:p>
+    <w:p>
+      <w:pPr>
+        <w:pStyle w:val="Prrafodelista"/>
+        <w:numPr>
+          <w:ilvl w:val="0"/>
+          <w:numId w:val="7"/>
+        </w:numPr>
+        <w:jc w:val="both"/>
+      </w:pPr>
+      <w:r>
+        <w:t>Cuando el jugador se acerca a la víctima (es decir, se encuentra dentro del radio de interacción del agente), esta le proporciona información referente al ladrón mediante otro bark en forma de bocadillo con dos iconos (pistas) dentro. Llegados a este punto, el agente decide si facilitar un tipo de información u otro:</w:t>
       </w:r>
     </w:p>
     <w:p>
@@ -1613,7 +1457,17 @@
         <w:jc w:val="both"/>
       </w:pPr>
       <w:r>
-        <w:t>Si es así, el agente en cuestión elige de forma aleatoria otra zona de interés del escenario, descartando la zona en la que se encuentra actualmente.</w:t>
+        <w:t>Un 40%</w:t>
+      </w:r>
+      <w:r>
+        <w:t>*</w:t>
+      </w:r>
+      <w:r>
+        <w:t xml:space="preserve"> de las veces el aldeano recordará sin problemas las dos características del ladrón que proporcionará al jugador, esto se traduce en que la información será fiable y por tanto las dos pistas serán 100% ciertas. Por ejemplo, si en el </w:t>
+      </w:r>
+      <w:r>
+        <w:lastRenderedPageBreak/>
+        <w:t>bocadillo aparecen una mancha de color azul y una corbata, esto querrá decir que el ladrón es de color azul y porta una corbata con un 100% de probabilidad.</w:t>
       </w:r>
     </w:p>
     <w:p>
@@ -1626,7 +1480,7 @@
         <w:jc w:val="both"/>
       </w:pPr>
       <w:r>
-        <w:t xml:space="preserve">Si el número de aldeanos es menor al máximo permitido, el agente entrará en la zona. </w:t>
+        <w:t>El otro 60% de las ocasiones, la víctima no será capaz de recordar nítidamente las características del delincuente. Esto se representa visualmente con un simple icono de interrogación encima del bocadillo informativo. En estos casos también se darán dos pistas, pero no estará asegurado el 100% de la fiabilidad en ambas. Esto quiere decir que una de las pistas será veraz y la otra dudosa, lo cual significa que existirá una probabilidad del 70% de que esta última sea falsa (cabe decir que el jugador no tiene forma de saber cuál es cierta y cuál no). Por ejemplo, tomando la misma situación del anterior apartado, en este caso habría una posibilidad del 70% de que o el ladrón no fuera realmente azul o no llevara corbata.</w:t>
       </w:r>
     </w:p>
     <w:p>
@@ -1639,15 +1493,72 @@
         <w:jc w:val="both"/>
       </w:pPr>
       <w:r>
-        <w:t xml:space="preserve">Una vez se encuentra en una zona disponible, puede interactuar con los elementos y los aldeanos de esta (la interacción se representa mediante </w:t>
-      </w:r>
-      <w:proofErr w:type="spellStart"/>
-      <w:r>
-        <w:t>barks</w:t>
-      </w:r>
-      <w:proofErr w:type="spellEnd"/>
-      <w:r>
-        <w:t xml:space="preserve"> en forma de bocadillos que contienen gráficos).</w:t>
+        <w:t>Cuando o bien el usuario se aleja del aldeano (sale del radio de interacción) o bien han pasado 10 segundos, este vuelve a su comportamiento normal de viandante.</w:t>
+      </w:r>
+    </w:p>
+    <w:p>
+      <w:pPr>
+        <w:jc w:val="both"/>
+      </w:pPr>
+      <w:r>
+        <w:t>*Todos los porcentajes pertenecen al nivel de dificultad media.</w:t>
+      </w:r>
+    </w:p>
+    <w:p>
+      <w:pPr>
+        <w:jc w:val="both"/>
+      </w:pPr>
+    </w:p>
+    <w:p>
+      <w:pPr>
+        <w:jc w:val="both"/>
+        <w:rPr>
+          <w:b/>
+          <w:bCs/>
+        </w:rPr>
+      </w:pPr>
+      <w:r>
+        <w:rPr>
+          <w:b/>
+          <w:bCs/>
+        </w:rPr>
+        <w:t xml:space="preserve">Aldeano </w:t>
+      </w:r>
+      <w:r>
+        <w:rPr>
+          <w:b/>
+          <w:bCs/>
+        </w:rPr>
+        <w:t>en estado de</w:t>
+      </w:r>
+      <w:r>
+        <w:rPr>
+          <w:b/>
+          <w:bCs/>
+        </w:rPr>
+        <w:t xml:space="preserve"> </w:t>
+      </w:r>
+      <w:r>
+        <w:rPr>
+          <w:b/>
+          <w:bCs/>
+        </w:rPr>
+        <w:t>testigo</w:t>
+      </w:r>
+      <w:r>
+        <w:rPr>
+          <w:b/>
+          <w:bCs/>
+        </w:rPr>
+        <w:t>:</w:t>
+      </w:r>
+    </w:p>
+    <w:p>
+      <w:pPr>
+        <w:jc w:val="both"/>
+      </w:pPr>
+      <w:r>
+        <w:t>Todos los habitantes cuentan con un cono de visión que les permite ver un robo si se diera el caso. Por tanto, suponiendo que alguno ve un delito:</w:t>
       </w:r>
     </w:p>
     <w:p>
@@ -1660,44 +1571,7 @@
         <w:jc w:val="both"/>
       </w:pPr>
       <w:r>
-        <w:t>Vuelta a empezar desde el paso dos.</w:t>
-      </w:r>
-    </w:p>
-    <w:p>
-      <w:pPr>
-        <w:jc w:val="both"/>
-      </w:pPr>
-      <w:r>
-        <w:t xml:space="preserve">Este flujo </w:t>
-      </w:r>
-      <w:r>
-        <w:t xml:space="preserve">(perteneciente al estado de viandante) </w:t>
-      </w:r>
-      <w:r>
-        <w:t>se puede ver interrumpido por presenciar o ser víctima de un robo, y su resolución sería la siguiente:</w:t>
-      </w:r>
-    </w:p>
-    <w:p>
-      <w:pPr>
-        <w:jc w:val="both"/>
-        <w:rPr>
-          <w:b/>
-          <w:bCs/>
-        </w:rPr>
-      </w:pPr>
-      <w:r>
-        <w:rPr>
-          <w:b/>
-          <w:bCs/>
-        </w:rPr>
-        <w:t>Aldeano en estado de víctima</w:t>
-      </w:r>
-      <w:r>
-        <w:rPr>
-          <w:b/>
-          <w:bCs/>
-        </w:rPr>
-        <w:t>:</w:t>
+        <w:t>El agente continúa realizando su comportamiento de viandante, pero indica con un bark en forma de interrogación que ha presenciado el hurto.</w:t>
       </w:r>
     </w:p>
     <w:p>
@@ -1710,7 +1584,39 @@
         <w:jc w:val="both"/>
       </w:pPr>
       <w:r>
-        <w:t>Si y solo si el aldeano se encuentra en una zona válida, este es robado.</w:t>
+        <w:t>Al acercarse el jugador al testigo (es decir, se encuentra dentro del radio de interacción del agente), este se queda quieto y le proporciona información de la misma forma que la víctima, pero con un pequeño cambio. El aldeano decide si:</w:t>
+      </w:r>
+    </w:p>
+    <w:p>
+      <w:pPr>
+        <w:pStyle w:val="Prrafodelista"/>
+        <w:numPr>
+          <w:ilvl w:val="1"/>
+          <w:numId w:val="7"/>
+        </w:numPr>
+        <w:jc w:val="both"/>
+      </w:pPr>
+      <w:r>
+        <w:t>Facilitar información 100% fiable (un 50%</w:t>
+      </w:r>
+      <w:r>
+        <w:t>*</w:t>
+      </w:r>
+      <w:r>
+        <w:t xml:space="preserve"> de las veces). El testigo habrá visto nítidamente UNA característica del ladrón. Por ejemplo, si en el bocadillo aparecen unos cuernos de cabra esto querrá decir que sin lugar a dudas el delincuente tiene cuernos de cabra.</w:t>
+      </w:r>
+    </w:p>
+    <w:p>
+      <w:pPr>
+        <w:pStyle w:val="Prrafodelista"/>
+        <w:numPr>
+          <w:ilvl w:val="1"/>
+          <w:numId w:val="7"/>
+        </w:numPr>
+        <w:jc w:val="both"/>
+      </w:pPr>
+      <w:r>
+        <w:t>Proporcionar información dudosa (el otro 50% de las ocasiones). Esto se representa visualmente con un simple icono de interrogación encima del bocadillo informativo. Aunque ha presenciado el robo, el testigo no habrá podido discernir bien ninguno de los atributos del ladrón, lo cual quiere decir que la única pista será cierta sólo el 50/60% de las veces. De nuevo, tomando el mismo ejemplo de antes, en este caso la posibilidad de que el ladrón tenga cuernos de cabra es del 50/60%.</w:t>
       </w:r>
     </w:p>
     <w:p>
@@ -1723,288 +1629,72 @@
         <w:jc w:val="both"/>
       </w:pPr>
       <w:r>
-        <w:t xml:space="preserve">Una vez ocurra esto, el agente permanece quieto indicando mediante un </w:t>
-      </w:r>
-      <w:proofErr w:type="spellStart"/>
-      <w:r>
-        <w:t>bark</w:t>
-      </w:r>
-      <w:proofErr w:type="spellEnd"/>
-      <w:r>
-        <w:t xml:space="preserve"> (en forma de exclamación roja) que ha sido víctima de un robo.</w:t>
-      </w:r>
-    </w:p>
-    <w:p>
-      <w:pPr>
-        <w:pStyle w:val="Prrafodelista"/>
-        <w:numPr>
-          <w:ilvl w:val="0"/>
-          <w:numId w:val="7"/>
-        </w:numPr>
-        <w:jc w:val="both"/>
-      </w:pPr>
-      <w:r>
+        <w:t>Cuando o bien el usuario se aleja del aldeano (sale del radio de interacción)</w:t>
+      </w:r>
+      <w:r>
+        <w:rPr>
+          <w:color w:val="FF0000"/>
+        </w:rPr>
+        <w:t xml:space="preserve"> </w:t>
+      </w:r>
+      <w:r>
+        <w:t xml:space="preserve">o bien han pasado </w:t>
+      </w:r>
+      <w:r>
+        <w:t>20</w:t>
+      </w:r>
+      <w:r>
+        <w:t xml:space="preserve"> segundos</w:t>
+      </w:r>
+      <w:r>
+        <w:t>, este vuelve a su comportamiento normal de viandante.</w:t>
+      </w:r>
+    </w:p>
+    <w:p>
+      <w:pPr>
+        <w:jc w:val="both"/>
+      </w:pPr>
+      <w:r>
+        <w:t xml:space="preserve">*Todos los porcentajes pertenecen al </w:t>
+      </w:r>
+      <w:r>
+        <w:t>nivel de dificultad media.</w:t>
+      </w:r>
+    </w:p>
+    <w:p>
+      <w:pPr>
+        <w:jc w:val="both"/>
+      </w:pPr>
+    </w:p>
+    <w:p>
+      <w:pPr>
+        <w:jc w:val="both"/>
+      </w:pPr>
+    </w:p>
+    <w:p>
+      <w:pPr>
+        <w:jc w:val="both"/>
+      </w:pPr>
+    </w:p>
+    <w:p>
+      <w:pPr>
+        <w:jc w:val="both"/>
+      </w:pPr>
+    </w:p>
+    <w:p>
+      <w:pPr>
+        <w:jc w:val="both"/>
+        <w:rPr>
+          <w:b/>
+          <w:bCs/>
+        </w:rPr>
+      </w:pPr>
+      <w:r>
+        <w:rPr>
+          <w:b/>
+          <w:bCs/>
+        </w:rPr>
         <w:lastRenderedPageBreak/>
-        <w:t xml:space="preserve">Cuando el jugador se acerca a la víctima (es decir, se encuentra dentro del radio de interacción del agente), esta le proporciona información referente al ladrón mediante otro </w:t>
-      </w:r>
-      <w:proofErr w:type="spellStart"/>
-      <w:r>
-        <w:t>bark</w:t>
-      </w:r>
-      <w:proofErr w:type="spellEnd"/>
-      <w:r>
-        <w:t xml:space="preserve"> en forma de bocadillo con dos iconos (pistas) dentro. Llegados a este punto, el agente decide si facilitar un tipo de información u otro:</w:t>
-      </w:r>
-    </w:p>
-    <w:p>
-      <w:pPr>
-        <w:pStyle w:val="Prrafodelista"/>
-        <w:numPr>
-          <w:ilvl w:val="1"/>
-          <w:numId w:val="7"/>
-        </w:numPr>
-        <w:jc w:val="both"/>
-      </w:pPr>
-      <w:r>
-        <w:t>Un 40%</w:t>
-      </w:r>
-      <w:r>
-        <w:t>*</w:t>
-      </w:r>
-      <w:r>
-        <w:t xml:space="preserve"> de las veces el aldeano recordará sin problemas las dos características del ladrón que proporcionará al jugador, esto se traduce en que la información será fiable y por tanto las dos pistas serán 100% ciertas. Por ejemplo, si en el bocadillo aparecen una mancha de color azul y una corbata, esto querrá decir que el ladrón es de color azul y porta una corbata con un 100% de probabilidad.</w:t>
-      </w:r>
-    </w:p>
-    <w:p>
-      <w:pPr>
-        <w:pStyle w:val="Prrafodelista"/>
-        <w:numPr>
-          <w:ilvl w:val="1"/>
-          <w:numId w:val="7"/>
-        </w:numPr>
-        <w:jc w:val="both"/>
-      </w:pPr>
-      <w:r>
-        <w:t>El otro 60% de las ocasiones, la víctima no será capaz de recordar nítidamente las características del delincuente. Esto se representa visualmente con un simple icono de interrogación encima del bocadillo informativo. En estos casos también se darán dos pistas, pero no estará asegurado el 100% de la fiabilidad en ambas. Esto quiere decir que una de las pistas será veraz y la otra dudosa, lo cual significa que existirá una probabilidad del 70% de que esta última sea falsa (cabe decir que el jugador no tiene forma de saber cuál es cierta y cuál no). Por ejemplo, tomando la misma situación del anterior apartado, en este caso habría una posibilidad del 70% de que o el ladrón no fuera realmente azul o no llevara corbata.</w:t>
-      </w:r>
-    </w:p>
-    <w:p>
-      <w:pPr>
-        <w:pStyle w:val="Prrafodelista"/>
-        <w:numPr>
-          <w:ilvl w:val="0"/>
-          <w:numId w:val="7"/>
-        </w:numPr>
-        <w:jc w:val="both"/>
-      </w:pPr>
-      <w:r>
-        <w:t>Cuando o bien el usuario se aleja del aldeano (sale del radio de interacción) o bien han pasado 10 segundos, este vuelve a su comportamiento normal de viandante.</w:t>
-      </w:r>
-    </w:p>
-    <w:p>
-      <w:pPr>
-        <w:jc w:val="both"/>
-      </w:pPr>
-      <w:r>
-        <w:t>*Todos los porcentajes pertenecen al nivel de dificultad media.</w:t>
-      </w:r>
-    </w:p>
-    <w:p>
-      <w:pPr>
-        <w:jc w:val="both"/>
-      </w:pPr>
-    </w:p>
-    <w:p>
-      <w:pPr>
-        <w:jc w:val="both"/>
-        <w:rPr>
-          <w:b/>
-          <w:bCs/>
-        </w:rPr>
-      </w:pPr>
-      <w:r>
-        <w:rPr>
-          <w:b/>
-          <w:bCs/>
-        </w:rPr>
-        <w:t xml:space="preserve">Aldeano </w:t>
-      </w:r>
-      <w:r>
-        <w:rPr>
-          <w:b/>
-          <w:bCs/>
-        </w:rPr>
-        <w:t>en estado de</w:t>
-      </w:r>
-      <w:r>
-        <w:rPr>
-          <w:b/>
-          <w:bCs/>
-        </w:rPr>
-        <w:t xml:space="preserve"> </w:t>
-      </w:r>
-      <w:r>
-        <w:rPr>
-          <w:b/>
-          <w:bCs/>
-        </w:rPr>
-        <w:t>testigo</w:t>
-      </w:r>
-      <w:r>
-        <w:rPr>
-          <w:b/>
-          <w:bCs/>
-        </w:rPr>
-        <w:t>:</w:t>
-      </w:r>
-    </w:p>
-    <w:p>
-      <w:pPr>
-        <w:jc w:val="both"/>
-      </w:pPr>
-      <w:r>
-        <w:t>Todos los habitantes cuentan con un cono de visión que les permite ver un robo si se diera el caso. Por tanto, suponiendo que alguno ve un delito:</w:t>
-      </w:r>
-    </w:p>
-    <w:p>
-      <w:pPr>
-        <w:pStyle w:val="Prrafodelista"/>
-        <w:numPr>
-          <w:ilvl w:val="0"/>
-          <w:numId w:val="7"/>
-        </w:numPr>
-        <w:jc w:val="both"/>
-      </w:pPr>
-      <w:r>
-        <w:t xml:space="preserve">El agente continúa realizando su comportamiento de viandante, pero indica con un </w:t>
-      </w:r>
-      <w:proofErr w:type="spellStart"/>
-      <w:r>
-        <w:t>bark</w:t>
-      </w:r>
-      <w:proofErr w:type="spellEnd"/>
-      <w:r>
-        <w:t xml:space="preserve"> en forma de interrogación que ha presenciado el hurto.</w:t>
-      </w:r>
-    </w:p>
-    <w:p>
-      <w:pPr>
-        <w:pStyle w:val="Prrafodelista"/>
-        <w:numPr>
-          <w:ilvl w:val="0"/>
-          <w:numId w:val="7"/>
-        </w:numPr>
-        <w:jc w:val="both"/>
-      </w:pPr>
-      <w:r>
-        <w:t>Al acercarse el jugador al testigo (es decir, se encuentra dentro del radio de interacción del agente), este se queda quieto y le proporciona información de la misma forma que la víctima, pero con un pequeño cambio. El aldeano decide si:</w:t>
-      </w:r>
-    </w:p>
-    <w:p>
-      <w:pPr>
-        <w:pStyle w:val="Prrafodelista"/>
-        <w:numPr>
-          <w:ilvl w:val="1"/>
-          <w:numId w:val="7"/>
-        </w:numPr>
-        <w:jc w:val="both"/>
-      </w:pPr>
-      <w:r>
-        <w:t>Facilitar información 100% fiable (un 50%</w:t>
-      </w:r>
-      <w:r>
-        <w:t>*</w:t>
-      </w:r>
-      <w:r>
-        <w:t xml:space="preserve"> de las veces). El testigo habrá visto nítidamente UNA característica del ladrón. Por ejemplo, si en el bocadillo aparecen unos cuernos de cabra esto querrá decir que </w:t>
-      </w:r>
-      <w:proofErr w:type="gramStart"/>
-      <w:r>
-        <w:t>sin lugar a dudas</w:t>
-      </w:r>
-      <w:proofErr w:type="gramEnd"/>
-      <w:r>
-        <w:t xml:space="preserve"> el delincuente tiene cuernos de cabra.</w:t>
-      </w:r>
-    </w:p>
-    <w:p>
-      <w:pPr>
-        <w:pStyle w:val="Prrafodelista"/>
-        <w:numPr>
-          <w:ilvl w:val="1"/>
-          <w:numId w:val="7"/>
-        </w:numPr>
-        <w:jc w:val="both"/>
-      </w:pPr>
-      <w:r>
-        <w:t>Proporcionar información dudosa (el otro 50% de las ocasiones). Esto se representa visualmente con un simple icono de interrogación encima del bocadillo informativo. Aunque ha presenciado el robo, el testigo no habrá podido discernir bien ninguno de los atributos del ladrón, lo cual quiere decir que la única pista será cierta sólo el 50/60% de las veces. De nuevo, tomando el mismo ejemplo de antes, en este caso la posibilidad de que el ladrón tenga cuernos de cabra es del 50/60%.</w:t>
-      </w:r>
-    </w:p>
-    <w:p>
-      <w:pPr>
-        <w:pStyle w:val="Prrafodelista"/>
-        <w:numPr>
-          <w:ilvl w:val="0"/>
-          <w:numId w:val="7"/>
-        </w:numPr>
-        <w:jc w:val="both"/>
-      </w:pPr>
-      <w:r>
-        <w:t>Cuando o bien el usuario se aleja del aldeano (sale del radio de interacción)</w:t>
-      </w:r>
-      <w:r>
-        <w:rPr>
-          <w:color w:val="FF0000"/>
-        </w:rPr>
-        <w:t xml:space="preserve"> </w:t>
-      </w:r>
-      <w:r>
-        <w:t xml:space="preserve">o bien han pasado </w:t>
-      </w:r>
-      <w:r>
-        <w:t>20</w:t>
-      </w:r>
-      <w:r>
-        <w:t xml:space="preserve"> segundos</w:t>
-      </w:r>
-      <w:r>
-        <w:t>, este vuelve a su comportamiento normal de viandante.</w:t>
-      </w:r>
-    </w:p>
-    <w:p>
-      <w:pPr>
-        <w:jc w:val="both"/>
-      </w:pPr>
-      <w:r>
-        <w:t xml:space="preserve">*Todos los porcentajes pertenecen al </w:t>
-      </w:r>
-      <w:r>
-        <w:t>nivel de dificultad media.</w:t>
-      </w:r>
-    </w:p>
-    <w:p>
-      <w:pPr>
-        <w:jc w:val="both"/>
-      </w:pPr>
-    </w:p>
-    <w:p>
-      <w:pPr>
-        <w:jc w:val="both"/>
-      </w:pPr>
-    </w:p>
-    <w:p>
-      <w:pPr>
-        <w:jc w:val="both"/>
-        <w:rPr>
-          <w:b/>
-          <w:bCs/>
-        </w:rPr>
-      </w:pPr>
-      <w:r>
-        <w:rPr>
-          <w:b/>
-          <w:bCs/>
-        </w:rPr>
         <w:t>Tabla de percepciones</w:t>
       </w:r>
       <w:r>
@@ -2012,23 +1702,7 @@
           <w:b/>
           <w:bCs/>
         </w:rPr>
-        <w:t xml:space="preserve"> (</w:t>
-      </w:r>
-      <w:proofErr w:type="gramStart"/>
-      <w:r>
-        <w:rPr>
-          <w:b/>
-          <w:bCs/>
-        </w:rPr>
-        <w:t>condiciones?</w:t>
-      </w:r>
-      <w:proofErr w:type="gramEnd"/>
-      <w:r>
-        <w:rPr>
-          <w:b/>
-          <w:bCs/>
-        </w:rPr>
-        <w:t>)</w:t>
+        <w:t xml:space="preserve"> (condiciones?)</w:t>
       </w:r>
       <w:r>
         <w:rPr>
@@ -2394,15 +2068,7 @@
           </w:tcPr>
           <w:p>
             <w:r>
-              <w:t xml:space="preserve">El aldeano se mueve de un lado a otro dentro de una misma zona. A veces pueden aparecer </w:t>
-            </w:r>
-            <w:proofErr w:type="spellStart"/>
-            <w:r>
-              <w:t>barks</w:t>
-            </w:r>
-            <w:proofErr w:type="spellEnd"/>
-            <w:r>
-              <w:t xml:space="preserve"> que indiquen interacción.</w:t>
+              <w:t>El aldeano se mueve de un lado a otro dentro de una misma zona. A veces pueden aparecer barks que indiquen interacción.</w:t>
             </w:r>
           </w:p>
         </w:tc>
@@ -2438,6 +2104,9 @@
           <w:p>
             <w:r>
               <w:t>El aldeano selecciona la siguiente zona a la que se va a mover.</w:t>
+            </w:r>
+            <w:r>
+              <w:t xml:space="preserve"> Además elige si ir a dicha zona corriendo o andando.</w:t>
             </w:r>
           </w:p>
         </w:tc>
@@ -2507,15 +2176,7 @@
           </w:tcPr>
           <w:p>
             <w:r>
-              <w:t xml:space="preserve">El </w:t>
-            </w:r>
-            <w:proofErr w:type="spellStart"/>
-            <w:r>
-              <w:t>bark</w:t>
-            </w:r>
-            <w:proofErr w:type="spellEnd"/>
-            <w:r>
-              <w:t xml:space="preserve"> de información que proporciona el aldeano desaparece y este vuelve a su estado de viandante.</w:t>
+              <w:t>El bark de información que proporciona el aldeano desaparece y este vuelve a su estado de viandante.</w:t>
             </w:r>
           </w:p>
         </w:tc>
@@ -2531,36 +2192,48 @@
     </w:p>
     <w:p>
       <w:pPr>
-        <w:rPr>
-          <w:b/>
-          <w:bCs/>
-        </w:rPr>
+        <w:ind w:hanging="1560"/>
+        <w:rPr>
+          <w:b/>
+          <w:bCs/>
+        </w:rPr>
+      </w:pPr>
+    </w:p>
+    <w:p>
+      <w:pPr>
+        <w:rPr>
+          <w:b/>
+          <w:bCs/>
+        </w:rPr>
+      </w:pPr>
+      <w:r>
+        <w:rPr>
+          <w:b/>
+          <w:bCs/>
+        </w:rPr>
+        <w:t>Behaviour tree (diagrama UML)*</w:t>
+      </w:r>
+      <w:r>
+        <w:rPr>
+          <w:b/>
+          <w:bCs/>
+        </w:rPr>
+        <w:t>:</w:t>
+      </w:r>
+    </w:p>
+    <w:p>
+      <w:pPr>
+        <w:ind w:hanging="1418"/>
       </w:pPr>
       <w:r>
         <w:rPr>
           <w:noProof/>
         </w:rPr>
         <w:drawing>
-          <wp:anchor distT="0" distB="0" distL="114300" distR="114300" simplePos="0" relativeHeight="251660288" behindDoc="1" locked="0" layoutInCell="1" allowOverlap="1" wp14:anchorId="192E3239" wp14:editId="04DC6A69">
-            <wp:simplePos x="0" y="0"/>
-            <wp:positionH relativeFrom="margin">
-              <wp:align>center</wp:align>
-            </wp:positionH>
-            <wp:positionV relativeFrom="paragraph">
-              <wp:posOffset>294972</wp:posOffset>
-            </wp:positionV>
-            <wp:extent cx="7189470" cy="2043430"/>
-            <wp:effectExtent l="0" t="0" r="0" b="0"/>
-            <wp:wrapTight wrapText="bothSides">
-              <wp:wrapPolygon edited="0">
-                <wp:start x="0" y="0"/>
-                <wp:lineTo x="0" y="21345"/>
-                <wp:lineTo x="21520" y="21345"/>
-                <wp:lineTo x="21520" y="0"/>
-                <wp:lineTo x="0" y="0"/>
-              </wp:wrapPolygon>
-            </wp:wrapTight>
-            <wp:docPr id="4" name="Imagen 4" descr="Diagrama&#10;&#10;Descripción generada automáticamente"/>
+          <wp:inline distT="0" distB="0" distL="0" distR="0" wp14:anchorId="7573804C" wp14:editId="761EA3A4">
+            <wp:extent cx="7289273" cy="2098963"/>
+            <wp:effectExtent l="0" t="0" r="6985" b="0"/>
+            <wp:docPr id="2" name="Imagen 2"/>
             <wp:cNvGraphicFramePr>
               <a:graphicFrameLocks xmlns:a="http://schemas.openxmlformats.org/drawingml/2006/main" noChangeAspect="1"/>
             </wp:cNvGraphicFramePr>
@@ -2568,92 +2241,44 @@
               <a:graphicData uri="http://schemas.openxmlformats.org/drawingml/2006/picture">
                 <pic:pic xmlns:pic="http://schemas.openxmlformats.org/drawingml/2006/picture">
                   <pic:nvPicPr>
-                    <pic:cNvPr id="4" name="Imagen 4" descr="Diagrama&#10;&#10;Descripción generada automáticamente"/>
-                    <pic:cNvPicPr/>
+                    <pic:cNvPr id="0" name="Picture 1"/>
+                    <pic:cNvPicPr>
+                      <a:picLocks noChangeAspect="1" noChangeArrowheads="1"/>
+                    </pic:cNvPicPr>
                   </pic:nvPicPr>
                   <pic:blipFill>
-                    <a:blip r:embed="rId9" cstate="print">
+                    <a:blip r:embed="rId9">
                       <a:extLst>
                         <a:ext uri="{28A0092B-C50C-407E-A947-70E740481C1C}">
                           <a14:useLocalDpi xmlns:a14="http://schemas.microsoft.com/office/drawing/2010/main" val="0"/>
                         </a:ext>
                       </a:extLst>
                     </a:blip>
+                    <a:srcRect/>
                     <a:stretch>
                       <a:fillRect/>
                     </a:stretch>
                   </pic:blipFill>
-                  <pic:spPr>
+                  <pic:spPr bwMode="auto">
                     <a:xfrm>
                       <a:off x="0" y="0"/>
-                      <a:ext cx="7189470" cy="2043430"/>
+                      <a:ext cx="7359266" cy="2119118"/>
                     </a:xfrm>
                     <a:prstGeom prst="rect">
                       <a:avLst/>
                     </a:prstGeom>
+                    <a:noFill/>
+                    <a:ln>
+                      <a:noFill/>
+                    </a:ln>
                   </pic:spPr>
                 </pic:pic>
               </a:graphicData>
             </a:graphic>
-            <wp14:sizeRelH relativeFrom="margin">
-              <wp14:pctWidth>0</wp14:pctWidth>
-            </wp14:sizeRelH>
-            <wp14:sizeRelV relativeFrom="margin">
-              <wp14:pctHeight>0</wp14:pctHeight>
-            </wp14:sizeRelV>
-          </wp:anchor>
+          </wp:inline>
         </w:drawing>
       </w:r>
-      <w:proofErr w:type="spellStart"/>
-      <w:r>
-        <w:rPr>
-          <w:b/>
-          <w:bCs/>
-        </w:rPr>
-        <w:t>Behaviour</w:t>
-      </w:r>
-      <w:proofErr w:type="spellEnd"/>
-      <w:r>
-        <w:rPr>
-          <w:b/>
-          <w:bCs/>
-        </w:rPr>
-        <w:t xml:space="preserve"> </w:t>
-      </w:r>
-      <w:proofErr w:type="spellStart"/>
-      <w:r>
-        <w:rPr>
-          <w:b/>
-          <w:bCs/>
-        </w:rPr>
-        <w:t>tree</w:t>
-      </w:r>
-      <w:proofErr w:type="spellEnd"/>
-      <w:r>
-        <w:rPr>
-          <w:b/>
-          <w:bCs/>
-        </w:rPr>
-        <w:t xml:space="preserve"> (diagrama </w:t>
-      </w:r>
-      <w:proofErr w:type="gramStart"/>
-      <w:r>
-        <w:rPr>
-          <w:b/>
-          <w:bCs/>
-        </w:rPr>
-        <w:t>UML)*</w:t>
-      </w:r>
-      <w:proofErr w:type="gramEnd"/>
-      <w:r>
-        <w:rPr>
-          <w:b/>
-          <w:bCs/>
-        </w:rPr>
-        <w:t>:</w:t>
-      </w:r>
-    </w:p>
-    <w:p/>
+    </w:p>
     <w:p>
       <w:pPr>
         <w:ind w:right="-1"/>
@@ -2817,14 +2442,23 @@
           <w:sz w:val="20"/>
           <w:szCs w:val="20"/>
         </w:rPr>
-        <w:t>No tengo destino:</w:t>
-      </w:r>
-      <w:r>
-        <w:rPr>
-          <w:sz w:val="20"/>
-          <w:szCs w:val="20"/>
-        </w:rPr>
-        <w:t xml:space="preserve"> Si el aldeano no sabe a qué zona moverse.</w:t>
+        <w:t>T</w:t>
+      </w:r>
+      <w:r>
+        <w:rPr>
+          <w:b/>
+          <w:bCs/>
+          <w:sz w:val="20"/>
+          <w:szCs w:val="20"/>
+        </w:rPr>
+        <w:t>engo destino:</w:t>
+      </w:r>
+      <w:r>
+        <w:rPr>
+          <w:sz w:val="20"/>
+          <w:szCs w:val="20"/>
+        </w:rPr>
+        <w:t xml:space="preserve"> Si el aldeano sabe a qué zona moverse.</w:t>
       </w:r>
     </w:p>
     <w:p>
@@ -2931,23 +2565,6 @@
     </w:p>
     <w:p>
       <w:pPr>
-        <w:ind w:right="-1"/>
-        <w:jc w:val="both"/>
-        <w:rPr>
-          <w:b/>
-          <w:bCs/>
-        </w:rPr>
-      </w:pPr>
-      <w:r>
-        <w:rPr>
-          <w:b/>
-          <w:bCs/>
-        </w:rPr>
-        <w:t xml:space="preserve">Acciones: </w:t>
-      </w:r>
-    </w:p>
-    <w:p>
-      <w:pPr>
         <w:pStyle w:val="Prrafodelista"/>
         <w:numPr>
           <w:ilvl w:val="0"/>
@@ -2967,30 +2584,52 @@
           <w:sz w:val="20"/>
           <w:szCs w:val="20"/>
         </w:rPr>
-        <w:t>Dar información:</w:t>
-      </w:r>
-      <w:r>
-        <w:rPr>
-          <w:sz w:val="20"/>
-          <w:szCs w:val="20"/>
-        </w:rPr>
-        <w:t xml:space="preserve"> Un </w:t>
-      </w:r>
-      <w:proofErr w:type="spellStart"/>
-      <w:r>
-        <w:rPr>
-          <w:sz w:val="20"/>
-          <w:szCs w:val="20"/>
-        </w:rPr>
-        <w:t>bark</w:t>
-      </w:r>
-      <w:proofErr w:type="spellEnd"/>
-      <w:r>
-        <w:rPr>
-          <w:sz w:val="20"/>
-          <w:szCs w:val="20"/>
-        </w:rPr>
-        <w:t xml:space="preserve"> con forma de bocadillo que contiene información sobre el ladrón ya sea información verdadera o dudosa.</w:t>
+        <w:t>Aún me quedo:</w:t>
+      </w:r>
+      <w:r>
+        <w:rPr>
+          <w:sz w:val="20"/>
+          <w:szCs w:val="20"/>
+        </w:rPr>
+        <w:t xml:space="preserve"> Si el aldeano todavía no tiene que irse de la zona.</w:t>
+      </w:r>
+    </w:p>
+    <w:p>
+      <w:pPr>
+        <w:ind w:right="-1"/>
+        <w:jc w:val="both"/>
+        <w:rPr>
+          <w:b/>
+          <w:bCs/>
+        </w:rPr>
+      </w:pPr>
+      <w:r>
+        <w:rPr>
+          <w:b/>
+          <w:bCs/>
+        </w:rPr>
+        <w:t>Acciones</w:t>
+      </w:r>
+      <w:r>
+        <w:rPr>
+          <w:b/>
+          <w:bCs/>
+        </w:rPr>
+        <w:t xml:space="preserve"> </w:t>
+      </w:r>
+      <w:r>
+        <w:rPr>
+          <w:b/>
+          <w:bCs/>
+        </w:rPr>
+        <w:t>(Explicadas previamente en la tabla de acciones)</w:t>
+      </w:r>
+      <w:r>
+        <w:rPr>
+          <w:b/>
+          <w:bCs/>
+        </w:rPr>
+        <w:t>:</w:t>
       </w:r>
     </w:p>
     <w:p>
@@ -3014,14 +2653,14 @@
           <w:sz w:val="20"/>
           <w:szCs w:val="20"/>
         </w:rPr>
-        <w:t>Estar quieto:</w:t>
-      </w:r>
-      <w:r>
-        <w:rPr>
-          <w:sz w:val="20"/>
-          <w:szCs w:val="20"/>
-        </w:rPr>
-        <w:t xml:space="preserve"> El aldeano se queda en una posición fija.</w:t>
+        <w:t>Dar información:</w:t>
+      </w:r>
+      <w:r>
+        <w:rPr>
+          <w:sz w:val="20"/>
+          <w:szCs w:val="20"/>
+        </w:rPr>
+        <w:t xml:space="preserve"> Un bark con forma de bocadillo que contiene información sobre el ladrón ya sea información verdadera o dudosa.</w:t>
       </w:r>
     </w:p>
     <w:p>
@@ -3045,30 +2684,14 @@
           <w:sz w:val="20"/>
           <w:szCs w:val="20"/>
         </w:rPr>
-        <w:t xml:space="preserve">Merodear zona: </w:t>
-      </w:r>
-      <w:r>
-        <w:rPr>
-          <w:sz w:val="20"/>
-          <w:szCs w:val="20"/>
-        </w:rPr>
-        <w:t xml:space="preserve">El aldeano se mueve libremente por la zona con cierta probabilidad de mostrar mediante </w:t>
-      </w:r>
-      <w:proofErr w:type="spellStart"/>
-      <w:r>
-        <w:rPr>
-          <w:sz w:val="20"/>
-          <w:szCs w:val="20"/>
-        </w:rPr>
-        <w:t>barks</w:t>
-      </w:r>
-      <w:proofErr w:type="spellEnd"/>
-      <w:r>
-        <w:rPr>
-          <w:sz w:val="20"/>
-          <w:szCs w:val="20"/>
-        </w:rPr>
-        <w:t xml:space="preserve"> en forma de bocadillo, su estado de ánimo o la interacción con algún elemento.  </w:t>
+        <w:t>Estar quieto:</w:t>
+      </w:r>
+      <w:r>
+        <w:rPr>
+          <w:sz w:val="20"/>
+          <w:szCs w:val="20"/>
+        </w:rPr>
+        <w:t xml:space="preserve"> El aldeano se queda en una posición fija.</w:t>
       </w:r>
     </w:p>
     <w:p>
@@ -3092,14 +2715,14 @@
           <w:sz w:val="20"/>
           <w:szCs w:val="20"/>
         </w:rPr>
-        <w:t>Elegir zona:</w:t>
-      </w:r>
-      <w:r>
-        <w:rPr>
-          <w:sz w:val="20"/>
-          <w:szCs w:val="20"/>
-        </w:rPr>
-        <w:t xml:space="preserve"> Se elige una zona a la cual se desea moverse, pudiendo repetirse la última elegida.</w:t>
+        <w:t xml:space="preserve">Merodear zona: </w:t>
+      </w:r>
+      <w:r>
+        <w:rPr>
+          <w:sz w:val="20"/>
+          <w:szCs w:val="20"/>
+        </w:rPr>
+        <w:t xml:space="preserve">El aldeano se mueve libremente por la zona con cierta probabilidad de mostrar mediante barks en forma de bocadillo, su estado de ánimo o la interacción con algún elemento.  </w:t>
       </w:r>
     </w:p>
     <w:p>
@@ -3123,14 +2746,21 @@
           <w:sz w:val="20"/>
           <w:szCs w:val="20"/>
         </w:rPr>
-        <w:t>Moverse:</w:t>
-      </w:r>
-      <w:r>
-        <w:rPr>
-          <w:sz w:val="20"/>
-          <w:szCs w:val="20"/>
-        </w:rPr>
-        <w:t xml:space="preserve"> Transitar hacia la zona elegida.</w:t>
+        <w:t>Elegir zona:</w:t>
+      </w:r>
+      <w:r>
+        <w:rPr>
+          <w:sz w:val="20"/>
+          <w:szCs w:val="20"/>
+        </w:rPr>
+        <w:t xml:space="preserve"> Se elige una zona a la cual se desea moverse, pudiendo repetirse la última elegida.</w:t>
+      </w:r>
+      <w:r>
+        <w:rPr>
+          <w:sz w:val="20"/>
+          <w:szCs w:val="20"/>
+        </w:rPr>
+        <w:t xml:space="preserve"> Además, se elige si se dirige a la zona corriendo o andando.</w:t>
       </w:r>
     </w:p>
     <w:p>
@@ -3154,54 +2784,14 @@
           <w:sz w:val="20"/>
           <w:szCs w:val="20"/>
         </w:rPr>
-        <w:t>Dejar de dar información:</w:t>
-      </w:r>
-      <w:r>
-        <w:rPr>
-          <w:sz w:val="20"/>
-          <w:szCs w:val="20"/>
-        </w:rPr>
-        <w:t xml:space="preserve"> </w:t>
-      </w:r>
-      <w:r>
-        <w:rPr>
-          <w:sz w:val="20"/>
-          <w:szCs w:val="20"/>
-        </w:rPr>
-        <w:t xml:space="preserve">El aldeano vuelve a su estado de viandante, desapareciendo así el </w:t>
-      </w:r>
-      <w:proofErr w:type="spellStart"/>
-      <w:r>
-        <w:rPr>
-          <w:sz w:val="20"/>
-          <w:szCs w:val="20"/>
-        </w:rPr>
-        <w:t>bark</w:t>
-      </w:r>
-      <w:proofErr w:type="spellEnd"/>
-      <w:r>
-        <w:rPr>
-          <w:sz w:val="20"/>
-          <w:szCs w:val="20"/>
-        </w:rPr>
-        <w:t xml:space="preserve"> de información.</w:t>
-      </w:r>
-    </w:p>
-    <w:p>
-      <w:pPr>
-        <w:ind w:right="-1"/>
-        <w:jc w:val="both"/>
-        <w:rPr>
-          <w:b/>
-          <w:bCs/>
-        </w:rPr>
-      </w:pPr>
-      <w:r>
-        <w:rPr>
-          <w:b/>
-          <w:bCs/>
-        </w:rPr>
-        <w:t>Nodos Decoradores:</w:t>
+        <w:t>Moverse:</w:t>
+      </w:r>
+      <w:r>
+        <w:rPr>
+          <w:sz w:val="20"/>
+          <w:szCs w:val="20"/>
+        </w:rPr>
+        <w:t xml:space="preserve"> Transitar hacia la zona elegida.</w:t>
       </w:r>
     </w:p>
     <w:p>
@@ -3225,14 +2815,38 @@
           <w:sz w:val="20"/>
           <w:szCs w:val="20"/>
         </w:rPr>
-        <w:t>Tiempo:</w:t>
-      </w:r>
-      <w:r>
-        <w:rPr>
-          <w:sz w:val="20"/>
-          <w:szCs w:val="20"/>
-        </w:rPr>
-        <w:t xml:space="preserve">  Hacer la acción durante un tiempo determinado previamente.</w:t>
+        <w:t>Dejar de dar información:</w:t>
+      </w:r>
+      <w:r>
+        <w:rPr>
+          <w:sz w:val="20"/>
+          <w:szCs w:val="20"/>
+        </w:rPr>
+        <w:t xml:space="preserve"> </w:t>
+      </w:r>
+      <w:r>
+        <w:rPr>
+          <w:sz w:val="20"/>
+          <w:szCs w:val="20"/>
+        </w:rPr>
+        <w:t>El aldeano vuelve a su estado de viandante, desapareciendo así el bark de información.</w:t>
+      </w:r>
+    </w:p>
+    <w:p>
+      <w:pPr>
+        <w:ind w:right="-1"/>
+        <w:jc w:val="both"/>
+        <w:rPr>
+          <w:b/>
+          <w:bCs/>
+        </w:rPr>
+      </w:pPr>
+      <w:r>
+        <w:rPr>
+          <w:b/>
+          <w:bCs/>
+        </w:rPr>
+        <w:t>Nodos Decoradores:</w:t>
       </w:r>
     </w:p>
     <w:p>
@@ -3256,14 +2870,14 @@
           <w:sz w:val="20"/>
           <w:szCs w:val="20"/>
         </w:rPr>
-        <w:t>Elegir (Correr o Andar):</w:t>
-      </w:r>
-      <w:r>
-        <w:rPr>
-          <w:sz w:val="20"/>
-          <w:szCs w:val="20"/>
-        </w:rPr>
-        <w:t xml:space="preserve"> Seleccionar de forma completamente aleatoria si para desplazarse a su próximo destino se va a hacer andando o corriendo.</w:t>
+        <w:t xml:space="preserve">Inv.: </w:t>
+      </w:r>
+      <w:r>
+        <w:rPr>
+          <w:sz w:val="20"/>
+          <w:szCs w:val="20"/>
+        </w:rPr>
+        <w:t>Se invierte le condición que se esté comprobando.</w:t>
       </w:r>
     </w:p>
     <w:p>
@@ -3349,15 +2963,7 @@
         <w:t xml:space="preserve"> </w:t>
       </w:r>
       <w:r>
-        <w:t xml:space="preserve">Para moverse entre zonas, el agente utilizará una </w:t>
-      </w:r>
-      <w:proofErr w:type="spellStart"/>
-      <w:r>
-        <w:t>Navmesh</w:t>
-      </w:r>
-      <w:proofErr w:type="spellEnd"/>
-      <w:r>
-        <w:t>.</w:t>
+        <w:t>Para moverse entre zonas, el agente utilizará una Navmesh.</w:t>
       </w:r>
     </w:p>
     <w:p>
@@ -3545,15 +3151,7 @@
         <w:jc w:val="both"/>
       </w:pPr>
       <w:r>
-        <w:t xml:space="preserve">Para elegir víctima primero debe de haber aldeanos dentro de su área de visión. En caso de no encontrar a ningún pueblerino, éste elige otra zona a la que ir a robar. Sin embargo, si hay alguien a quien robar, el ladrón escoge de entre todos ellos al que esté situado a menor distancia de su posición (se puede dar el caso en el que el aldeano elegido justamente esté abandonando la zona en este mismo momento, por lo </w:t>
-      </w:r>
-      <w:proofErr w:type="gramStart"/>
-      <w:r>
-        <w:t>tanto</w:t>
-      </w:r>
-      <w:proofErr w:type="gramEnd"/>
-      <w:r>
-        <w:t xml:space="preserve"> la víctima se encontraría en un pasillo en vez de en un punto de interés). </w:t>
+        <w:t xml:space="preserve">Para elegir víctima primero debe de haber aldeanos dentro de su área de visión. En caso de no encontrar a ningún pueblerino, éste elige otra zona a la que ir a robar. Sin embargo, si hay alguien a quien robar, el ladrón escoge de entre todos ellos al que esté situado a menor distancia de su posición (se puede dar el caso en el que el aldeano elegido justamente esté abandonando la zona en este mismo momento, por lo tanto la víctima se encontraría en un pasillo en vez de en un punto de interés). </w:t>
       </w:r>
     </w:p>
     <w:p>
@@ -3592,23 +3190,7 @@
         <w:jc w:val="both"/>
       </w:pPr>
       <w:r>
-        <w:t xml:space="preserve">En caso de que el ladrón actúe como testigo, un </w:t>
-      </w:r>
-      <w:proofErr w:type="spellStart"/>
-      <w:r>
-        <w:t>bark</w:t>
-      </w:r>
-      <w:proofErr w:type="spellEnd"/>
-      <w:r>
-        <w:t xml:space="preserve"> en forma de interrogación aparecerá sobre su cabeza dando a entender al Marshall que ha presenciado un robo (tal y como lo haría el aldeano en estado de testigo). Si el Marshall se acerca a él, sucederá lo mismo que sucede cuando el Marshal se acerca a un aldeano testigo y este le muestra un </w:t>
-      </w:r>
-      <w:proofErr w:type="spellStart"/>
-      <w:r>
-        <w:t>bark</w:t>
-      </w:r>
-      <w:proofErr w:type="spellEnd"/>
-      <w:r>
-        <w:t xml:space="preserve"> de información dudosa (es decir, el que tiene un interrogante en el bocadillo), la diferencia es que en el caso del ladrón esta información tendrá un 100% de probabilidad de ser falsa. La gracia reside en que el jugador no tiene forma de saber esto y simplemente lo confundirá con un testigo normal y corriente.</w:t>
+        <w:t>En caso de que el ladrón actúe como testigo, un bark en forma de interrogación aparecerá sobre su cabeza dando a entender al Marshall que ha presenciado un robo (tal y como lo haría el aldeano en estado de testigo). Si el Marshall se acerca a él, sucederá lo mismo que sucede cuando el Marshal se acerca a un aldeano testigo y este le muestra un bark de información dudosa (es decir, el que tiene un interrogante en el bocadillo), la diferencia es que en el caso del ladrón esta información tendrá un 100% de probabilidad de ser falsa. La gracia reside en que el jugador no tiene forma de saber esto y simplemente lo confundirá con un testigo normal y corriente.</w:t>
       </w:r>
     </w:p>
     <w:p>
@@ -3652,23 +3234,7 @@
           <w:b/>
           <w:bCs/>
         </w:rPr>
-        <w:t xml:space="preserve"> (</w:t>
-      </w:r>
-      <w:proofErr w:type="gramStart"/>
-      <w:r>
-        <w:rPr>
-          <w:b/>
-          <w:bCs/>
-        </w:rPr>
-        <w:t>condiciones?</w:t>
-      </w:r>
-      <w:proofErr w:type="gramEnd"/>
-      <w:r>
-        <w:rPr>
-          <w:b/>
-          <w:bCs/>
-        </w:rPr>
-        <w:t>)</w:t>
+        <w:t xml:space="preserve"> (condiciones?)</w:t>
       </w:r>
       <w:r>
         <w:rPr>
@@ -3931,12 +3497,14 @@
           </w:tcPr>
           <w:p>
             <w:pPr>
+              <w:jc w:val="center"/>
               <w:rPr>
                 <w:b/>
                 <w:bCs/>
               </w:rPr>
             </w:pPr>
             <w:r>
+              <w:lastRenderedPageBreak/>
               <w:t>Elegir zona</w:t>
             </w:r>
           </w:p>
@@ -3955,6 +3523,9 @@
             <w:r>
               <w:t>El ladrón elige una zona a la que transitar.</w:t>
             </w:r>
+            <w:r>
+              <w:t xml:space="preserve"> Además, elige si ir corriendo o andando.</w:t>
+            </w:r>
           </w:p>
         </w:tc>
       </w:tr>
@@ -3965,10 +3536,9 @@
           </w:tcPr>
           <w:p>
             <w:pPr>
-              <w:jc w:val="both"/>
+              <w:jc w:val="center"/>
             </w:pPr>
             <w:r>
-              <w:lastRenderedPageBreak/>
               <w:t>Moverse</w:t>
             </w:r>
           </w:p>
@@ -4004,7 +3574,7 @@
           </w:tcPr>
           <w:p>
             <w:pPr>
-              <w:jc w:val="both"/>
+              <w:jc w:val="center"/>
             </w:pPr>
             <w:r>
               <w:t>Merodear zona</w:t>
@@ -4030,15 +3600,7 @@
               <w:jc w:val="both"/>
             </w:pPr>
             <w:r>
-              <w:t xml:space="preserve">Una vez se encuentra en la zona, se comporta como el aldeano, moviéndose de un lado a otro y mostrando </w:t>
-            </w:r>
-            <w:proofErr w:type="spellStart"/>
-            <w:r>
-              <w:t>barks</w:t>
-            </w:r>
-            <w:proofErr w:type="spellEnd"/>
-            <w:r>
-              <w:t>.</w:t>
+              <w:t>Una vez se encuentra en la zona, se comporta como el aldeano, moviéndose de un lado a otro y mostrando barks.</w:t>
             </w:r>
           </w:p>
         </w:tc>
@@ -4051,7 +3613,7 @@
           </w:tcPr>
           <w:p>
             <w:pPr>
-              <w:jc w:val="both"/>
+              <w:jc w:val="center"/>
             </w:pPr>
             <w:r>
               <w:t>Elegir víctima</w:t>
@@ -4094,7 +3656,7 @@
           </w:tcPr>
           <w:p>
             <w:pPr>
-              <w:jc w:val="both"/>
+              <w:jc w:val="center"/>
             </w:pPr>
             <w:r>
               <w:t>Ir hacia la víctima</w:t>
@@ -4132,7 +3694,7 @@
           </w:tcPr>
           <w:p>
             <w:pPr>
-              <w:jc w:val="both"/>
+              <w:jc w:val="center"/>
             </w:pPr>
             <w:r>
               <w:t>Ejecutar robo</w:t>
@@ -4174,7 +3736,7 @@
           </w:tcPr>
           <w:p>
             <w:pPr>
-              <w:jc w:val="both"/>
+              <w:jc w:val="center"/>
             </w:pPr>
             <w:r>
               <w:t>Hacerse pasar por testigo</w:t>
@@ -4220,29 +3782,46 @@
       </w:pPr>
       <w:r>
         <w:rPr>
+          <w:b/>
+          <w:bCs/>
+        </w:rPr>
+        <w:t>Behaviour tree (diagrama UML)</w:t>
+      </w:r>
+      <w:r>
+        <w:rPr>
+          <w:b/>
+          <w:bCs/>
+        </w:rPr>
+        <w:t>*</w:t>
+      </w:r>
+      <w:r>
+        <w:rPr>
+          <w:b/>
+          <w:bCs/>
+        </w:rPr>
+        <w:t>:</w:t>
+      </w:r>
+    </w:p>
+    <w:p>
+      <w:pPr>
+        <w:ind w:right="-1" w:hanging="1418"/>
+        <w:jc w:val="both"/>
+        <w:rPr>
+          <w:b/>
+          <w:bCs/>
+        </w:rPr>
+      </w:pPr>
+      <w:r>
+        <w:rPr>
+          <w:b/>
+          <w:bCs/>
           <w:noProof/>
         </w:rPr>
         <w:drawing>
-          <wp:anchor distT="0" distB="0" distL="114300" distR="114300" simplePos="0" relativeHeight="251659264" behindDoc="1" locked="0" layoutInCell="1" allowOverlap="1" wp14:anchorId="4C6B7F58" wp14:editId="18277407">
-            <wp:simplePos x="0" y="0"/>
-            <wp:positionH relativeFrom="margin">
-              <wp:align>center</wp:align>
-            </wp:positionH>
-            <wp:positionV relativeFrom="paragraph">
-              <wp:posOffset>281635</wp:posOffset>
-            </wp:positionV>
-            <wp:extent cx="7186295" cy="2830830"/>
-            <wp:effectExtent l="0" t="0" r="0" b="7620"/>
-            <wp:wrapTight wrapText="bothSides">
-              <wp:wrapPolygon edited="0">
-                <wp:start x="0" y="0"/>
-                <wp:lineTo x="0" y="21513"/>
-                <wp:lineTo x="21529" y="21513"/>
-                <wp:lineTo x="21529" y="0"/>
-                <wp:lineTo x="0" y="0"/>
-              </wp:wrapPolygon>
-            </wp:wrapTight>
-            <wp:docPr id="3" name="Imagen 3" descr="Diagrama&#10;&#10;Descripción generada automáticamente"/>
+          <wp:inline distT="0" distB="0" distL="0" distR="0" wp14:anchorId="53CE2F95" wp14:editId="56E62242">
+            <wp:extent cx="7245927" cy="2487025"/>
+            <wp:effectExtent l="0" t="0" r="0" b="8890"/>
+            <wp:docPr id="5" name="Imagen 5"/>
             <wp:cNvGraphicFramePr>
               <a:graphicFrameLocks xmlns:a="http://schemas.openxmlformats.org/drawingml/2006/main" noChangeAspect="1"/>
             </wp:cNvGraphicFramePr>
@@ -4250,8 +3829,10 @@
               <a:graphicData uri="http://schemas.openxmlformats.org/drawingml/2006/picture">
                 <pic:pic xmlns:pic="http://schemas.openxmlformats.org/drawingml/2006/picture">
                   <pic:nvPicPr>
-                    <pic:cNvPr id="3" name="Imagen 3" descr="Diagrama&#10;&#10;Descripción generada automáticamente"/>
-                    <pic:cNvPicPr/>
+                    <pic:cNvPr id="0" name="Picture 2"/>
+                    <pic:cNvPicPr>
+                      <a:picLocks noChangeAspect="1" noChangeArrowheads="1"/>
+                    </pic:cNvPicPr>
                   </pic:nvPicPr>
                   <pic:blipFill>
                     <a:blip r:embed="rId11">
@@ -4261,96 +3842,30 @@
                         </a:ext>
                       </a:extLst>
                     </a:blip>
+                    <a:srcRect/>
                     <a:stretch>
                       <a:fillRect/>
                     </a:stretch>
                   </pic:blipFill>
-                  <pic:spPr>
+                  <pic:spPr bwMode="auto">
                     <a:xfrm>
                       <a:off x="0" y="0"/>
-                      <a:ext cx="7186295" cy="2830830"/>
+                      <a:ext cx="7303827" cy="2506898"/>
                     </a:xfrm>
                     <a:prstGeom prst="rect">
                       <a:avLst/>
                     </a:prstGeom>
+                    <a:noFill/>
+                    <a:ln>
+                      <a:noFill/>
+                    </a:ln>
                   </pic:spPr>
                 </pic:pic>
               </a:graphicData>
             </a:graphic>
-            <wp14:sizeRelH relativeFrom="margin">
-              <wp14:pctWidth>0</wp14:pctWidth>
-            </wp14:sizeRelH>
-            <wp14:sizeRelV relativeFrom="margin">
-              <wp14:pctHeight>0</wp14:pctHeight>
-            </wp14:sizeRelV>
-          </wp:anchor>
+          </wp:inline>
         </w:drawing>
       </w:r>
-      <w:proofErr w:type="spellStart"/>
-      <w:r>
-        <w:rPr>
-          <w:b/>
-          <w:bCs/>
-        </w:rPr>
-        <w:t>Behaviour</w:t>
-      </w:r>
-      <w:proofErr w:type="spellEnd"/>
-      <w:r>
-        <w:rPr>
-          <w:b/>
-          <w:bCs/>
-        </w:rPr>
-        <w:t xml:space="preserve"> </w:t>
-      </w:r>
-      <w:proofErr w:type="spellStart"/>
-      <w:r>
-        <w:rPr>
-          <w:b/>
-          <w:bCs/>
-        </w:rPr>
-        <w:t>tree</w:t>
-      </w:r>
-      <w:proofErr w:type="spellEnd"/>
-      <w:r>
-        <w:rPr>
-          <w:b/>
-          <w:bCs/>
-        </w:rPr>
-        <w:t xml:space="preserve"> (diagrama </w:t>
-      </w:r>
-      <w:proofErr w:type="gramStart"/>
-      <w:r>
-        <w:rPr>
-          <w:b/>
-          <w:bCs/>
-        </w:rPr>
-        <w:t>UML)</w:t>
-      </w:r>
-      <w:r>
-        <w:rPr>
-          <w:b/>
-          <w:bCs/>
-        </w:rPr>
-        <w:t>*</w:t>
-      </w:r>
-      <w:proofErr w:type="gramEnd"/>
-      <w:r>
-        <w:rPr>
-          <w:b/>
-          <w:bCs/>
-        </w:rPr>
-        <w:t>:</w:t>
-      </w:r>
-    </w:p>
-    <w:p>
-      <w:pPr>
-        <w:ind w:right="-1"/>
-        <w:jc w:val="both"/>
-        <w:rPr>
-          <w:b/>
-          <w:bCs/>
-        </w:rPr>
-      </w:pPr>
     </w:p>
     <w:p>
       <w:pPr>
@@ -4428,14 +3943,46 @@
           <w:sz w:val="20"/>
           <w:szCs w:val="20"/>
         </w:rPr>
-        <w:t>Marshall lejos:</w:t>
-      </w:r>
-      <w:r>
-        <w:rPr>
-          <w:sz w:val="20"/>
-          <w:szCs w:val="20"/>
-        </w:rPr>
-        <w:t xml:space="preserve"> Si el jugador se encuentra fuera del área de visión del ladrón.</w:t>
+        <w:t xml:space="preserve">Marshall </w:t>
+      </w:r>
+      <w:r>
+        <w:rPr>
+          <w:b/>
+          <w:bCs/>
+          <w:sz w:val="20"/>
+          <w:szCs w:val="20"/>
+        </w:rPr>
+        <w:t>Cerca</w:t>
+      </w:r>
+      <w:r>
+        <w:rPr>
+          <w:b/>
+          <w:bCs/>
+          <w:sz w:val="20"/>
+          <w:szCs w:val="20"/>
+        </w:rPr>
+        <w:t>:</w:t>
+      </w:r>
+      <w:r>
+        <w:rPr>
+          <w:sz w:val="20"/>
+          <w:szCs w:val="20"/>
+        </w:rPr>
+        <w:t xml:space="preserve"> Si el jugador se encuentra </w:t>
+      </w:r>
+      <w:r>
+        <w:rPr>
+          <w:sz w:val="20"/>
+          <w:szCs w:val="20"/>
+        </w:rPr>
+        <w:t>dentro</w:t>
+      </w:r>
+      <w:r>
+        <w:rPr>
+          <w:sz w:val="20"/>
+          <w:szCs w:val="20"/>
+        </w:rPr>
+        <w:t xml:space="preserve"> del área de visión del ladrón.</w:t>
       </w:r>
     </w:p>
     <w:p>
@@ -4601,14 +4148,23 @@
           <w:sz w:val="20"/>
           <w:szCs w:val="20"/>
         </w:rPr>
-        <w:t xml:space="preserve">No tengo destino: </w:t>
-      </w:r>
-      <w:r>
-        <w:rPr>
-          <w:sz w:val="20"/>
-          <w:szCs w:val="20"/>
-        </w:rPr>
-        <w:t>Si el ladrón no sabe a qué zona moverse.</w:t>
+        <w:t>T</w:t>
+      </w:r>
+      <w:r>
+        <w:rPr>
+          <w:b/>
+          <w:bCs/>
+          <w:sz w:val="20"/>
+          <w:szCs w:val="20"/>
+        </w:rPr>
+        <w:t xml:space="preserve">engo destino: </w:t>
+      </w:r>
+      <w:r>
+        <w:rPr>
+          <w:sz w:val="20"/>
+          <w:szCs w:val="20"/>
+        </w:rPr>
+        <w:t>Si el ladrón sabe a qué zona moverse.</w:t>
       </w:r>
     </w:p>
     <w:p>
@@ -4694,7 +4250,21 @@
           <w:b/>
           <w:bCs/>
         </w:rPr>
-        <w:t xml:space="preserve">Acciones: </w:t>
+        <w:t>Acciones</w:t>
+      </w:r>
+      <w:r>
+        <w:rPr>
+          <w:b/>
+          <w:bCs/>
+        </w:rPr>
+        <w:t xml:space="preserve"> (Explicadas previamente en la tabla de acciones)</w:t>
+      </w:r>
+      <w:r>
+        <w:rPr>
+          <w:b/>
+          <w:bCs/>
+        </w:rPr>
+        <w:t xml:space="preserve">: </w:t>
       </w:r>
     </w:p>
     <w:p>
@@ -4856,23 +4426,7 @@
           <w:sz w:val="20"/>
           <w:szCs w:val="20"/>
         </w:rPr>
-        <w:t xml:space="preserve">El aldeano se mueve libremente por la zona con cierta probabilidad de mostrar mediante </w:t>
-      </w:r>
-      <w:proofErr w:type="spellStart"/>
-      <w:r>
-        <w:rPr>
-          <w:sz w:val="20"/>
-          <w:szCs w:val="20"/>
-        </w:rPr>
-        <w:t>barks</w:t>
-      </w:r>
-      <w:proofErr w:type="spellEnd"/>
-      <w:r>
-        <w:rPr>
-          <w:sz w:val="20"/>
-          <w:szCs w:val="20"/>
-        </w:rPr>
-        <w:t xml:space="preserve"> en forma de bocadillo, su estado de ánimo o la interacción con algún elemento.  </w:t>
+        <w:t xml:space="preserve">El aldeano se mueve libremente por la zona con cierta probabilidad de mostrar mediante barks en forma de bocadillo, su estado de ánimo o la interacción con algún elemento.  </w:t>
       </w:r>
     </w:p>
     <w:p>
@@ -4905,6 +4459,20 @@
         </w:rPr>
         <w:t xml:space="preserve"> Se elige una zona a la cual se desea moverse, pudiendo repetirse la última elegida.</w:t>
       </w:r>
+      <w:r>
+        <w:rPr>
+          <w:sz w:val="20"/>
+          <w:szCs w:val="20"/>
+        </w:rPr>
+        <w:t xml:space="preserve"> </w:t>
+      </w:r>
+      <w:r>
+        <w:rPr>
+          <w:sz w:val="20"/>
+          <w:szCs w:val="20"/>
+        </w:rPr>
+        <w:t>Además, se elige si se dirige a la zona corriendo o andando.</w:t>
+      </w:r>
     </w:p>
     <w:p>
       <w:pPr>
@@ -4964,69 +4532,25 @@
         <w:ind w:right="-1"/>
         <w:jc w:val="both"/>
         <w:rPr>
-          <w:b/>
-          <w:bCs/>
-          <w:sz w:val="20"/>
-          <w:szCs w:val="20"/>
-        </w:rPr>
-      </w:pPr>
-      <w:proofErr w:type="spellStart"/>
-      <w:r>
-        <w:rPr>
-          <w:b/>
-          <w:bCs/>
-          <w:sz w:val="20"/>
-          <w:szCs w:val="20"/>
-        </w:rPr>
-        <w:t>Random</w:t>
-      </w:r>
-      <w:proofErr w:type="spellEnd"/>
-      <w:r>
-        <w:rPr>
-          <w:b/>
-          <w:bCs/>
-          <w:sz w:val="20"/>
-          <w:szCs w:val="20"/>
-        </w:rPr>
-        <w:t xml:space="preserve">: </w:t>
-      </w:r>
-      <w:r>
-        <w:rPr>
-          <w:sz w:val="20"/>
-          <w:szCs w:val="20"/>
-        </w:rPr>
-        <w:t>Elegir de forma aleatoria.</w:t>
-      </w:r>
-    </w:p>
-    <w:p>
-      <w:pPr>
-        <w:pStyle w:val="Prrafodelista"/>
-        <w:numPr>
-          <w:ilvl w:val="0"/>
-          <w:numId w:val="7"/>
-        </w:numPr>
-        <w:ind w:right="-1"/>
-        <w:jc w:val="both"/>
-        <w:rPr>
-          <w:sz w:val="20"/>
-          <w:szCs w:val="20"/>
-        </w:rPr>
-      </w:pPr>
-      <w:r>
-        <w:rPr>
-          <w:b/>
-          <w:bCs/>
-          <w:sz w:val="20"/>
-          <w:szCs w:val="20"/>
-        </w:rPr>
-        <w:t>Elegir (Correr o Andar):</w:t>
-      </w:r>
-      <w:r>
-        <w:rPr>
-          <w:sz w:val="20"/>
-          <w:szCs w:val="20"/>
-        </w:rPr>
-        <w:t xml:space="preserve"> Seleccionar de forma completamente aleatoria si para desplazarse a su próximo destino se va a hacer andando o corriendo.</w:t>
+          <w:sz w:val="20"/>
+          <w:szCs w:val="20"/>
+        </w:rPr>
+      </w:pPr>
+      <w:r>
+        <w:rPr>
+          <w:b/>
+          <w:bCs/>
+          <w:sz w:val="20"/>
+          <w:szCs w:val="20"/>
+        </w:rPr>
+        <w:t xml:space="preserve">Inv.: </w:t>
+      </w:r>
+      <w:r>
+        <w:rPr>
+          <w:sz w:val="20"/>
+          <w:szCs w:val="20"/>
+        </w:rPr>
+        <w:t>Se invierte le condición que se esté comprobando.</w:t>
       </w:r>
     </w:p>
     <w:p>
@@ -5266,15 +4790,7 @@
         <w:jc w:val="both"/>
       </w:pPr>
       <w:r>
-        <w:t xml:space="preserve">Son agentes de la </w:t>
-      </w:r>
-      <w:proofErr w:type="spellStart"/>
-      <w:r>
-        <w:t>NavMesh</w:t>
-      </w:r>
-      <w:proofErr w:type="spellEnd"/>
-      <w:r>
-        <w:t xml:space="preserve"> del nivel.</w:t>
+        <w:t>Son agentes de la NavMesh del nivel.</w:t>
       </w:r>
     </w:p>
     <w:p>
@@ -5313,7 +4829,6 @@
         <w:jc w:val="both"/>
       </w:pPr>
       <w:r>
-        <w:lastRenderedPageBreak/>
         <w:t>Ladrón:</w:t>
       </w:r>
     </w:p>
@@ -5327,15 +4842,8 @@
         <w:jc w:val="both"/>
       </w:pPr>
       <w:r>
-        <w:t xml:space="preserve">Es un agente de la </w:t>
-      </w:r>
-      <w:proofErr w:type="spellStart"/>
-      <w:r>
-        <w:t>NavMesh</w:t>
-      </w:r>
-      <w:proofErr w:type="spellEnd"/>
-      <w:r>
-        <w:t xml:space="preserve"> del nivel.</w:t>
+        <w:lastRenderedPageBreak/>
+        <w:t>Es un agente de la NavMesh del nivel.</w:t>
       </w:r>
     </w:p>
     <w:p>
@@ -5425,185 +4933,119 @@
         </w:rPr>
         <w:t xml:space="preserve">Como bien se ha comentado anteriormente, </w:t>
       </w:r>
-      <w:proofErr w:type="spellStart"/>
       <w:r>
         <w:rPr>
           <w:i/>
           <w:iCs/>
           <w:color w:val="000000" w:themeColor="text1"/>
         </w:rPr>
-        <w:t>Marshallow</w:t>
-      </w:r>
-      <w:proofErr w:type="spellEnd"/>
-      <w:r>
-        <w:rPr>
-          <w:i/>
-          <w:iCs/>
+        <w:t>Marshallow: Pilferage in YolkTown</w:t>
+      </w:r>
+      <w:r>
+        <w:rPr>
           <w:color w:val="000000" w:themeColor="text1"/>
         </w:rPr>
-        <w:t xml:space="preserve">: </w:t>
-      </w:r>
-      <w:proofErr w:type="spellStart"/>
-      <w:r>
-        <w:rPr>
-          <w:i/>
-          <w:iCs/>
+        <w:t xml:space="preserve"> cuenta con tres niveles de dificultad: fácil, media y difícil. Dado que lo que se busca es el disfrute del jugador y que este pierda a </w:t>
+      </w:r>
+      <w:r>
+        <w:rPr>
           <w:color w:val="000000" w:themeColor="text1"/>
         </w:rPr>
-        <w:t>Pilferage</w:t>
-      </w:r>
-      <w:proofErr w:type="spellEnd"/>
-      <w:r>
-        <w:rPr>
-          <w:i/>
-          <w:iCs/>
+        <w:t>veces,</w:t>
+      </w:r>
+      <w:r>
+        <w:rPr>
           <w:color w:val="000000" w:themeColor="text1"/>
         </w:rPr>
-        <w:t xml:space="preserve"> in </w:t>
-      </w:r>
-      <w:proofErr w:type="spellStart"/>
-      <w:r>
-        <w:rPr>
-          <w:i/>
-          <w:iCs/>
+        <w:t xml:space="preserve"> pero sin llegar a frustrarse, se ha buscado un equilibrio entre estas características para crear la mejor experiencia dependiendo de la dificultad que se elija. Por ejemplo, en la dificultad fácil el ladrón tendrá menos cuidado a la hora de robar (cumpliendo su objetivo igualmente, pero </w:t>
+      </w:r>
+      <w:r>
+        <w:rPr>
           <w:color w:val="000000" w:themeColor="text1"/>
         </w:rPr>
-        <w:t>YolkTown</w:t>
-      </w:r>
-      <w:proofErr w:type="spellEnd"/>
+        <w:t>aun</w:t>
+      </w:r>
       <w:r>
         <w:rPr>
           <w:color w:val="000000" w:themeColor="text1"/>
         </w:rPr>
-        <w:t xml:space="preserve"> cuenta con tres niveles de dificultad: fácil, media y difícil. Dado que lo que se busca es el disfrute del jugador y que este pierda a </w:t>
+        <w:t xml:space="preserve"> así “dejándose ganar” de forma más creíble que si simplemente se dejara atrapar), las pistas serán más propensas a ser veraces y el número de robos permitidos hasta que se acabe la partida es mayor, por tanto para los jugadores más pequeños y menos experimentados esta es la dificultad idónea. En cambio, en la mayor dificultad el ladrón tendrá los ojos más abiertos</w:t>
       </w:r>
       <w:r>
         <w:rPr>
           <w:color w:val="000000" w:themeColor="text1"/>
         </w:rPr>
-        <w:t>veces,</w:t>
+        <w:t xml:space="preserve"> llevando mucho más cuidado, será más rápido efectuando </w:t>
       </w:r>
       <w:r>
         <w:rPr>
           <w:color w:val="000000" w:themeColor="text1"/>
         </w:rPr>
-        <w:t xml:space="preserve"> pero sin llegar a frustrarse, se ha buscado un equilibrio entre estas características para crear la mejor experiencia dependiendo de la dificultad que se elija. Por ejemplo, en la dificultad fácil el ladrón tendrá menos cuidado a la hora de robar (cumpliendo su objetivo igualmente, pero </w:t>
+        <w:t>r</w:t>
       </w:r>
       <w:r>
         <w:rPr>
           <w:color w:val="000000" w:themeColor="text1"/>
         </w:rPr>
-        <w:t>aun</w:t>
+        <w:t>obo</w:t>
       </w:r>
       <w:r>
         <w:rPr>
           <w:color w:val="000000" w:themeColor="text1"/>
         </w:rPr>
-        <w:t xml:space="preserve"> así “dejándose ganar” de forma más creíble que si simplemente se dejara atrapar), las pistas serán más propensas a ser veraces y el número de robos permitidos hasta que se acabe la partida es mayor, por </w:t>
-      </w:r>
-      <w:proofErr w:type="gramStart"/>
+        <w:t>s</w:t>
+      </w:r>
       <w:r>
         <w:rPr>
           <w:color w:val="000000" w:themeColor="text1"/>
         </w:rPr>
-        <w:t>tanto</w:t>
-      </w:r>
-      <w:proofErr w:type="gramEnd"/>
+        <w:t>, las pistas tenderán a ser dudosas y el número de robos permitidos será menor, siendo así un reto para el jugador experimentado, pero a la vez resultando totalmente posible salir victorioso, aunque la capacidad de memoria y contraste de las pistas por parte del usuario deberá ser muy superior en comparación a las otras dificultades</w:t>
+      </w:r>
       <w:r>
         <w:rPr>
           <w:color w:val="000000" w:themeColor="text1"/>
         </w:rPr>
-        <w:t xml:space="preserve"> para los jugadores más pequeños y menos experimentados esta es la dificultad idónea. En cambio, en la mayor dificultad el ladrón tendrá los ojos más abiertos</w:t>
+        <w:t>, siendo a cambio una experiencia más satisfactoria cuando se gane la partida</w:t>
       </w:r>
       <w:r>
         <w:rPr>
           <w:color w:val="000000" w:themeColor="text1"/>
         </w:rPr>
-        <w:t xml:space="preserve"> llevando mucho más cuidado, será más rápido efectuando </w:t>
-      </w:r>
-      <w:r>
+        <w:t>.</w:t>
+      </w:r>
+    </w:p>
+    <w:p>
+      <w:pPr>
+        <w:jc w:val="both"/>
         <w:rPr>
           <w:color w:val="000000" w:themeColor="text1"/>
         </w:rPr>
-        <w:t>r</w:t>
-      </w:r>
+      </w:pPr>
       <w:r>
         <w:rPr>
           <w:color w:val="000000" w:themeColor="text1"/>
         </w:rPr>
-        <w:t>obo</w:t>
+        <w:t>En resumen, se ha intentado tener en cuenta</w:t>
       </w:r>
       <w:r>
         <w:rPr>
           <w:color w:val="000000" w:themeColor="text1"/>
         </w:rPr>
-        <w:t>s</w:t>
-      </w:r>
-      <w:r>
+        <w:t xml:space="preserve"> el principio K.I.S.S., ya que hemos creado una IA relativamente simple pero muy adaptable (según la dificultad) y entretenida a ojos del usuario.</w:t>
+      </w:r>
+    </w:p>
+    <w:p>
+      <w:pPr>
+        <w:jc w:val="both"/>
         <w:rPr>
           <w:color w:val="000000" w:themeColor="text1"/>
         </w:rPr>
-        <w:t>, las pistas tenderán a ser dudosas y el número de robos permitidos será menor, siendo así un reto para el jugador experimentado, pero a la vez resultando totalmente posible salir victorioso, aunque la capacidad de memoria y contraste de las pistas por parte del usuario deberá ser muy superior en comparación a las otras dificultades</w:t>
-      </w:r>
+      </w:pPr>
       <w:r>
         <w:rPr>
           <w:color w:val="000000" w:themeColor="text1"/>
         </w:rPr>
-        <w:t>, siendo a cambio una experiencia más satisfactoria cuando se gane la partida</w:t>
-      </w:r>
-      <w:r>
-        <w:rPr>
-          <w:color w:val="000000" w:themeColor="text1"/>
-        </w:rPr>
-        <w:t>.</w:t>
-      </w:r>
-    </w:p>
-    <w:p>
-      <w:pPr>
-        <w:jc w:val="both"/>
-        <w:rPr>
-          <w:color w:val="000000" w:themeColor="text1"/>
-        </w:rPr>
-      </w:pPr>
-      <w:r>
-        <w:rPr>
-          <w:color w:val="000000" w:themeColor="text1"/>
-        </w:rPr>
-        <w:t>En resumen, se ha intentado tener en cuenta</w:t>
-      </w:r>
-      <w:r>
-        <w:rPr>
-          <w:color w:val="000000" w:themeColor="text1"/>
-        </w:rPr>
-        <w:t xml:space="preserve"> el principio K.I.S.S., ya que hemos creado una IA relativamente simple pero muy adaptable (según la dificultad) y entretenida a ojos del usuario.</w:t>
-      </w:r>
-    </w:p>
-    <w:p>
-      <w:pPr>
-        <w:jc w:val="both"/>
-        <w:rPr>
-          <w:color w:val="000000" w:themeColor="text1"/>
-        </w:rPr>
-      </w:pPr>
-      <w:r>
-        <w:rPr>
-          <w:color w:val="000000" w:themeColor="text1"/>
-        </w:rPr>
-        <w:t xml:space="preserve">A </w:t>
-      </w:r>
-      <w:proofErr w:type="gramStart"/>
-      <w:r>
-        <w:rPr>
-          <w:color w:val="000000" w:themeColor="text1"/>
-        </w:rPr>
-        <w:t>continuación</w:t>
-      </w:r>
-      <w:proofErr w:type="gramEnd"/>
-      <w:r>
-        <w:rPr>
-          <w:color w:val="000000" w:themeColor="text1"/>
-        </w:rPr>
-        <w:t xml:space="preserve"> </w:t>
+        <w:t xml:space="preserve">A continuación </w:t>
       </w:r>
       <w:r>
         <w:rPr>
@@ -5717,48 +5159,40 @@
           <w:b/>
           <w:bCs/>
         </w:rPr>
+        <w:t>Programación e implementación de la IA:</w:t>
+      </w:r>
+      <w:r>
+        <w:t xml:space="preserve"> </w:t>
+      </w:r>
+      <w:r>
+        <w:t>Mario Belén Rivera, Samuel Ríos Carlos y Mireya Funke Prieto.</w:t>
+      </w:r>
+      <w:r>
+        <w:t xml:space="preserve"> </w:t>
+      </w:r>
+      <w:r>
+        <w:rPr>
+          <w:b/>
+          <w:bCs/>
+          <w:color w:val="FF0000"/>
+        </w:rPr>
+        <w:t>COMPLETAR POR PARTE DE LOS PROGRAMADORES</w:t>
+      </w:r>
+    </w:p>
+    <w:p>
+      <w:pPr>
+        <w:jc w:val="both"/>
+        <w:rPr>
+          <w:b/>
+          <w:bCs/>
+        </w:rPr>
+      </w:pPr>
+      <w:r>
+        <w:rPr>
+          <w:b/>
+          <w:bCs/>
+        </w:rPr>
         <w:lastRenderedPageBreak/>
-        <w:t>Programación e implementación de la IA:</w:t>
-      </w:r>
-      <w:r>
-        <w:t xml:space="preserve"> </w:t>
-      </w:r>
-      <w:r>
-        <w:t xml:space="preserve">Mario Belén Rivera, Samuel Ríos Carlos y Mireya </w:t>
-      </w:r>
-      <w:proofErr w:type="spellStart"/>
-      <w:r>
-        <w:t>Funke</w:t>
-      </w:r>
-      <w:proofErr w:type="spellEnd"/>
-      <w:r>
-        <w:t xml:space="preserve"> Prieto.</w:t>
-      </w:r>
-      <w:r>
-        <w:t xml:space="preserve"> </w:t>
-      </w:r>
-      <w:r>
-        <w:rPr>
-          <w:b/>
-          <w:bCs/>
-          <w:color w:val="FF0000"/>
-        </w:rPr>
-        <w:t>COMPLETAR POR PARTE DE LOS PROGRAMADORES</w:t>
-      </w:r>
-    </w:p>
-    <w:p>
-      <w:pPr>
-        <w:jc w:val="both"/>
-        <w:rPr>
-          <w:b/>
-          <w:bCs/>
-        </w:rPr>
-      </w:pPr>
-      <w:r>
-        <w:rPr>
-          <w:b/>
-          <w:bCs/>
-        </w:rPr>
         <w:t>Tareas artísticas:</w:t>
       </w:r>
     </w:p>
@@ -5775,31 +5209,13 @@
           <w:bCs/>
         </w:rPr>
       </w:pPr>
-      <w:proofErr w:type="spellStart"/>
-      <w:r>
-        <w:rPr>
-          <w:b/>
-          <w:bCs/>
-        </w:rPr>
-        <w:t>Level</w:t>
-      </w:r>
-      <w:proofErr w:type="spellEnd"/>
-      <w:r>
-        <w:rPr>
-          <w:b/>
-          <w:bCs/>
-        </w:rPr>
-        <w:t xml:space="preserve"> </w:t>
-      </w:r>
-      <w:proofErr w:type="spellStart"/>
-      <w:r>
-        <w:rPr>
-          <w:b/>
-          <w:bCs/>
-        </w:rPr>
-        <w:t>Design</w:t>
-      </w:r>
-      <w:proofErr w:type="spellEnd"/>
+      <w:r>
+        <w:rPr>
+          <w:b/>
+          <w:bCs/>
+        </w:rPr>
+        <w:t>Level Design</w:t>
+      </w:r>
       <w:r>
         <w:rPr>
           <w:b/>
@@ -5815,15 +5231,7 @@
         <w:t xml:space="preserve">: </w:t>
       </w:r>
       <w:r>
-        <w:t xml:space="preserve">Mireya </w:t>
-      </w:r>
-      <w:proofErr w:type="spellStart"/>
-      <w:r>
-        <w:t>Funke</w:t>
-      </w:r>
-      <w:proofErr w:type="spellEnd"/>
-      <w:r>
-        <w:t xml:space="preserve"> Prieto</w:t>
+        <w:t>Mireya Funke Prieto</w:t>
       </w:r>
       <w:r>
         <w:t>.</w:t>
@@ -5901,15 +5309,7 @@
         <w:t xml:space="preserve">Diseño, modelado y texturizado de escenarios: </w:t>
       </w:r>
       <w:r>
-        <w:t xml:space="preserve">Mireya </w:t>
-      </w:r>
-      <w:proofErr w:type="spellStart"/>
-      <w:r>
-        <w:t>Funke</w:t>
-      </w:r>
-      <w:proofErr w:type="spellEnd"/>
-      <w:r>
-        <w:t xml:space="preserve"> Prieto.</w:t>
+        <w:t>Mireya Funke Prieto.</w:t>
       </w:r>
     </w:p>
     <w:p>
@@ -5941,31 +5341,13 @@
           <w:bCs/>
         </w:rPr>
       </w:pPr>
-      <w:proofErr w:type="spellStart"/>
-      <w:r>
-        <w:rPr>
-          <w:b/>
-          <w:bCs/>
-        </w:rPr>
-        <w:t>Level</w:t>
-      </w:r>
-      <w:proofErr w:type="spellEnd"/>
-      <w:r>
-        <w:rPr>
-          <w:b/>
-          <w:bCs/>
-        </w:rPr>
-        <w:t xml:space="preserve"> </w:t>
-      </w:r>
-      <w:proofErr w:type="spellStart"/>
-      <w:r>
-        <w:rPr>
-          <w:b/>
-          <w:bCs/>
-        </w:rPr>
-        <w:t>Design</w:t>
-      </w:r>
-      <w:proofErr w:type="spellEnd"/>
+      <w:r>
+        <w:rPr>
+          <w:b/>
+          <w:bCs/>
+        </w:rPr>
+        <w:t>Level Design</w:t>
+      </w:r>
       <w:r>
         <w:rPr>
           <w:b/>
@@ -6099,39 +5481,7 @@
           <w:b/>
           <w:bCs/>
         </w:rPr>
-        <w:t xml:space="preserve">Diseño de </w:t>
-      </w:r>
-      <w:proofErr w:type="spellStart"/>
-      <w:r>
-        <w:rPr>
-          <w:b/>
-          <w:bCs/>
-        </w:rPr>
-        <w:t>Behaviour</w:t>
-      </w:r>
-      <w:proofErr w:type="spellEnd"/>
-      <w:r>
-        <w:rPr>
-          <w:b/>
-          <w:bCs/>
-        </w:rPr>
-        <w:t xml:space="preserve"> </w:t>
-      </w:r>
-      <w:proofErr w:type="spellStart"/>
-      <w:r>
-        <w:rPr>
-          <w:b/>
-          <w:bCs/>
-        </w:rPr>
-        <w:t>Trees</w:t>
-      </w:r>
-      <w:proofErr w:type="spellEnd"/>
-      <w:r>
-        <w:rPr>
-          <w:b/>
-          <w:bCs/>
-        </w:rPr>
-        <w:t xml:space="preserve">: </w:t>
+        <w:t xml:space="preserve">Diseño de Behaviour Trees: </w:t>
       </w:r>
       <w:r>
         <w:t>Sergio Cruz Serrano</w:t>
@@ -7974,12 +7324,9 @@
 </file>
 
 <file path=customXml/item1.xml><?xml version="1.0" encoding="utf-8"?>
-<?mso-contentType ?>
-<FormTemplates xmlns="http://schemas.microsoft.com/sharepoint/v3/contenttype/forms">
-  <Display>DocumentLibraryForm</Display>
-  <Edit>DocumentLibraryForm</Edit>
-  <New>DocumentLibraryForm</New>
-</FormTemplates>
+<p:properties xmlns:p="http://schemas.microsoft.com/office/2006/metadata/properties" xmlns:xsi="http://www.w3.org/2001/XMLSchema-instance" xmlns:pc="http://schemas.microsoft.com/office/infopath/2007/PartnerControls">
+  <documentManagement/>
+</p:properties>
 </file>
 
 <file path=customXml/item2.xml><?xml version="1.0" encoding="utf-8"?>
@@ -8161,15 +7508,19 @@
 </file>
 
 <file path=customXml/item3.xml><?xml version="1.0" encoding="utf-8"?>
-<p:properties xmlns:p="http://schemas.microsoft.com/office/2006/metadata/properties" xmlns:xsi="http://www.w3.org/2001/XMLSchema-instance" xmlns:pc="http://schemas.microsoft.com/office/infopath/2007/PartnerControls">
-  <documentManagement/>
-</p:properties>
+<?mso-contentType ?>
+<FormTemplates xmlns="http://schemas.microsoft.com/sharepoint/v3/contenttype/forms">
+  <Display>DocumentLibraryForm</Display>
+  <Edit>DocumentLibraryForm</Edit>
+  <New>DocumentLibraryForm</New>
+</FormTemplates>
 </file>
 
 <file path=customXml/itemProps1.xml><?xml version="1.0" encoding="utf-8"?>
-<ds:datastoreItem xmlns:ds="http://schemas.openxmlformats.org/officeDocument/2006/customXml" ds:itemID="{F45F91B6-0D91-4498-9E7D-18B20C420DF4}">
+<ds:datastoreItem xmlns:ds="http://schemas.openxmlformats.org/officeDocument/2006/customXml" ds:itemID="{25B2C46F-CC6D-4387-A538-EAF908CBFAD3}">
   <ds:schemaRefs>
-    <ds:schemaRef ds:uri="http://schemas.microsoft.com/sharepoint/v3/contenttype/forms"/>
+    <ds:schemaRef ds:uri="http://schemas.microsoft.com/office/2006/metadata/properties"/>
+    <ds:schemaRef ds:uri="http://schemas.microsoft.com/office/infopath/2007/PartnerControls"/>
   </ds:schemaRefs>
 </ds:datastoreItem>
 </file>
@@ -8193,10 +7544,9 @@
 </file>
 
 <file path=customXml/itemProps3.xml><?xml version="1.0" encoding="utf-8"?>
-<ds:datastoreItem xmlns:ds="http://schemas.openxmlformats.org/officeDocument/2006/customXml" ds:itemID="{25B2C46F-CC6D-4387-A538-EAF908CBFAD3}">
+<ds:datastoreItem xmlns:ds="http://schemas.openxmlformats.org/officeDocument/2006/customXml" ds:itemID="{F45F91B6-0D91-4498-9E7D-18B20C420DF4}">
   <ds:schemaRefs>
-    <ds:schemaRef ds:uri="http://schemas.microsoft.com/office/2006/metadata/properties"/>
-    <ds:schemaRef ds:uri="http://schemas.microsoft.com/office/infopath/2007/PartnerControls"/>
+    <ds:schemaRef ds:uri="http://schemas.microsoft.com/sharepoint/v3/contenttype/forms"/>
   </ds:schemaRefs>
 </ds:datastoreItem>
 </file>
</xml_diff>

<commit_message>
[CDP] - Actualización del arbol de comportamiento del ladron y actualizacion de la memoria
</commit_message>
<xml_diff>
--- a/Comportamiento de Personajes/Memoria/Memoria.docx
+++ b/Comportamiento de Personajes/Memoria/Memoria.docx
@@ -46,7 +46,15 @@
     </w:p>
     <w:p>
       <w:r>
-        <w:t>Mario Belén Rivera, Sergio Cruz Serrano, Mireya Funke Prieto, Samuel Ríos Carlos, Enrique Sánchez de Francisco</w:t>
+        <w:t xml:space="preserve">Mario Belén Rivera, Sergio Cruz Serrano, Mireya </w:t>
+      </w:r>
+      <w:proofErr w:type="spellStart"/>
+      <w:r>
+        <w:t>Funke</w:t>
+      </w:r>
+      <w:proofErr w:type="spellEnd"/>
+      <w:r>
+        <w:t xml:space="preserve"> Prieto, Samuel Ríos Carlos, Enrique Sánchez de Francisco</w:t>
       </w:r>
     </w:p>
     <w:p/>
@@ -248,13 +256,47 @@
       <w:pPr>
         <w:jc w:val="both"/>
       </w:pPr>
+      <w:proofErr w:type="spellStart"/>
       <w:r>
         <w:rPr>
           <w:i/>
           <w:iCs/>
         </w:rPr>
-        <w:t>Mashallow: Pilferage in YolkTown</w:t>
-      </w:r>
+        <w:t>Mashallow</w:t>
+      </w:r>
+      <w:proofErr w:type="spellEnd"/>
+      <w:r>
+        <w:rPr>
+          <w:i/>
+          <w:iCs/>
+        </w:rPr>
+        <w:t xml:space="preserve">: </w:t>
+      </w:r>
+      <w:proofErr w:type="spellStart"/>
+      <w:r>
+        <w:rPr>
+          <w:i/>
+          <w:iCs/>
+        </w:rPr>
+        <w:t>Pilferage</w:t>
+      </w:r>
+      <w:proofErr w:type="spellEnd"/>
+      <w:r>
+        <w:rPr>
+          <w:i/>
+          <w:iCs/>
+        </w:rPr>
+        <w:t xml:space="preserve"> in </w:t>
+      </w:r>
+      <w:proofErr w:type="spellStart"/>
+      <w:r>
+        <w:rPr>
+          <w:i/>
+          <w:iCs/>
+        </w:rPr>
+        <w:t>YolkTown</w:t>
+      </w:r>
+      <w:proofErr w:type="spellEnd"/>
       <w:r>
         <w:t xml:space="preserve"> es un juego </w:t>
       </w:r>
@@ -300,8 +342,13 @@
       <w:r>
         <w:t xml:space="preserve"> por el pueblo robando a los aldeanos. </w:t>
       </w:r>
-      <w:r>
-        <w:t>Marshallow,</w:t>
+      <w:proofErr w:type="spellStart"/>
+      <w:r>
+        <w:t>Marshallow</w:t>
+      </w:r>
+      <w:proofErr w:type="spellEnd"/>
+      <w:r>
+        <w:t>,</w:t>
       </w:r>
       <w:r>
         <w:t xml:space="preserve"> </w:t>
@@ -534,7 +581,31 @@
         <w:jc w:val="both"/>
       </w:pPr>
       <w:r>
-        <w:t>El diseño de nivel de “Marshallow: Pilferage in YolkTown” es algo que se ha tenido claro desde prácticamente el primer momento, ya que se quería crear un escenario no demasiado grande para concentrar la acción de robo del ladrón y a la vez un lo suficientemente amplio como para dar sensación de libertad al jugador.</w:t>
+        <w:t>El diseño de nivel de “</w:t>
+      </w:r>
+      <w:proofErr w:type="spellStart"/>
+      <w:r>
+        <w:t>Marshallow</w:t>
+      </w:r>
+      <w:proofErr w:type="spellEnd"/>
+      <w:r>
+        <w:t xml:space="preserve">: </w:t>
+      </w:r>
+      <w:proofErr w:type="spellStart"/>
+      <w:r>
+        <w:t>Pilferage</w:t>
+      </w:r>
+      <w:proofErr w:type="spellEnd"/>
+      <w:r>
+        <w:t xml:space="preserve"> in </w:t>
+      </w:r>
+      <w:proofErr w:type="spellStart"/>
+      <w:r>
+        <w:t>YolkTown</w:t>
+      </w:r>
+      <w:proofErr w:type="spellEnd"/>
+      <w:r>
+        <w:t>” es algo que se ha tenido claro desde prácticamente el primer momento, ya que se quería crear un escenario no demasiado grande para concentrar la acción de robo del ladrón y a la vez un lo suficientemente amplio como para dar sensación de libertad al jugador.</w:t>
       </w:r>
     </w:p>
     <w:p>
@@ -562,7 +633,23 @@
         <w:jc w:val="both"/>
       </w:pPr>
       <w:r>
-        <w:t>A continuación, se muestra una imagen en vista cenital del blocking del escenario, resaltando en rojo las zonas comentadas anteriormente. Se puede observar cómo encontramos múltiples conexiones entre estas, generando así un gameplay fluido.</w:t>
+        <w:t xml:space="preserve">A continuación, se muestra una imagen en vista cenital del </w:t>
+      </w:r>
+      <w:proofErr w:type="spellStart"/>
+      <w:r>
+        <w:t>blocking</w:t>
+      </w:r>
+      <w:proofErr w:type="spellEnd"/>
+      <w:r>
+        <w:t xml:space="preserve"> del escenario, resaltando en rojo las zonas comentadas anteriormente. Se puede observar cómo encontramos múltiples conexiones entre estas, generando así un </w:t>
+      </w:r>
+      <w:proofErr w:type="spellStart"/>
+      <w:r>
+        <w:t>gameplay</w:t>
+      </w:r>
+      <w:proofErr w:type="spellEnd"/>
+      <w:r>
+        <w:t xml:space="preserve"> fluido.</w:t>
       </w:r>
     </w:p>
     <w:p>
@@ -849,7 +936,21 @@
         <w:rPr>
           <w:color w:val="FF0000"/>
         </w:rPr>
-        <w:t>No se trata de un agente controlado por el ordenador, pero a la hora de moverse utiliza una Navmesh, por tanto cuenta con cierta IA.</w:t>
+        <w:t xml:space="preserve">No se trata de un agente controlado por el ordenador, pero a la hora de moverse utiliza una </w:t>
+      </w:r>
+      <w:proofErr w:type="spellStart"/>
+      <w:r>
+        <w:rPr>
+          <w:color w:val="FF0000"/>
+        </w:rPr>
+        <w:t>Navmesh</w:t>
+      </w:r>
+      <w:proofErr w:type="spellEnd"/>
+      <w:r>
+        <w:rPr>
+          <w:color w:val="FF0000"/>
+        </w:rPr>
+        <w:t>, por tanto cuenta con cierta IA.</w:t>
       </w:r>
     </w:p>
     <w:p>
@@ -903,6 +1004,7 @@
         </w:rPr>
         <w:t>“</w:t>
       </w:r>
+      <w:proofErr w:type="spellStart"/>
       <w:r>
         <w:rPr>
           <w:i/>
@@ -917,18 +1019,44 @@
         </w:rPr>
         <w:t>hallow</w:t>
       </w:r>
+      <w:proofErr w:type="spellEnd"/>
       <w:r>
         <w:rPr>
           <w:i/>
           <w:iCs/>
         </w:rPr>
-        <w:t>: Pilferage in YolkTown</w:t>
-      </w:r>
+        <w:t xml:space="preserve">: </w:t>
+      </w:r>
+      <w:proofErr w:type="spellStart"/>
       <w:r>
         <w:rPr>
           <w:i/>
           <w:iCs/>
         </w:rPr>
+        <w:t>Pilferage</w:t>
+      </w:r>
+      <w:proofErr w:type="spellEnd"/>
+      <w:r>
+        <w:rPr>
+          <w:i/>
+          <w:iCs/>
+        </w:rPr>
+        <w:t xml:space="preserve"> in </w:t>
+      </w:r>
+      <w:proofErr w:type="spellStart"/>
+      <w:r>
+        <w:rPr>
+          <w:i/>
+          <w:iCs/>
+        </w:rPr>
+        <w:t>YolkTown</w:t>
+      </w:r>
+      <w:proofErr w:type="spellEnd"/>
+      <w:r>
+        <w:rPr>
+          <w:i/>
+          <w:iCs/>
+        </w:rPr>
         <w:t>”</w:t>
       </w:r>
       <w:r>
@@ -954,7 +1082,23 @@
         </w:rPr>
       </w:pPr>
       <w:r>
-        <w:t xml:space="preserve">El control en ordenador es mediante clicks de ratón, haciendo click en la parte del escenario a la que </w:t>
+        <w:t xml:space="preserve">El control en ordenador es mediante </w:t>
+      </w:r>
+      <w:proofErr w:type="spellStart"/>
+      <w:r>
+        <w:t>clicks</w:t>
+      </w:r>
+      <w:proofErr w:type="spellEnd"/>
+      <w:r>
+        <w:t xml:space="preserve"> de ratón, haciendo </w:t>
+      </w:r>
+      <w:proofErr w:type="spellStart"/>
+      <w:r>
+        <w:t>click</w:t>
+      </w:r>
+      <w:proofErr w:type="spellEnd"/>
+      <w:r>
+        <w:t xml:space="preserve"> en la parte del escenario a la que </w:t>
       </w:r>
       <w:r>
         <w:t>se dese</w:t>
@@ -988,11 +1132,24 @@
         <w:t>exactamente</w:t>
       </w:r>
       <w:r>
-        <w:t xml:space="preserve"> igual que en ordenador, pero sustituyendo los clicks por “tap</w:t>
+        <w:t xml:space="preserve"> igual que en ordenador, pero sustituyendo los </w:t>
+      </w:r>
+      <w:proofErr w:type="spellStart"/>
+      <w:r>
+        <w:t>clicks</w:t>
+      </w:r>
+      <w:proofErr w:type="spellEnd"/>
+      <w:r>
+        <w:t xml:space="preserve"> por “</w:t>
+      </w:r>
+      <w:proofErr w:type="spellStart"/>
+      <w:r>
+        <w:t>tap</w:t>
       </w:r>
       <w:r>
         <w:t>s</w:t>
       </w:r>
+      <w:proofErr w:type="spellEnd"/>
       <w:r>
         <w:t>” o toque</w:t>
       </w:r>
@@ -1079,15 +1236,65 @@
       <w:pPr>
         <w:jc w:val="both"/>
       </w:pPr>
+      <w:proofErr w:type="spellStart"/>
       <w:r>
         <w:rPr>
           <w:i/>
           <w:iCs/>
         </w:rPr>
-        <w:t>Marshallow: Pilferage en Yolktown</w:t>
-      </w:r>
-      <w:r>
-        <w:t xml:space="preserve"> cuenta con dos tipos de PNJs muy diferenciados, los aldeanos y el ladrón. A modo de introducción, explicaremos resumidamente el funcionamiento del videojuego y qué papel tienen dichos PNJs. Todos los personajes cuentan con accesorios, colores del cuerpo y número de ojos distintos al resto, por tanto, cada aldeano tiene sus características distintivas. La gracia es que el ladrón contará con sus propios accesorios, y al ser visualmente igual que un aldeano, se mimetizará entre ellos. Y por si fuera poco, cada partida es diferente al resto, ya que todos los pueblerinos aparecerán con características aleatorias, teniendo en cuenta que no puede haber dos iguales. Para identificar al ladrón, que no es tarea fácil, el usuario hará uso de las declaraciones de los habitantes que han sido tanto víctimas como testigos de un robo, y una vez recabada cierta información el jugador será capaz de diferenciar al ladrón entre todos los aldeanos para así detenerlo y ganar la partida.</w:t>
+        <w:t>Marshallow</w:t>
+      </w:r>
+      <w:proofErr w:type="spellEnd"/>
+      <w:r>
+        <w:rPr>
+          <w:i/>
+          <w:iCs/>
+        </w:rPr>
+        <w:t xml:space="preserve">: </w:t>
+      </w:r>
+      <w:proofErr w:type="spellStart"/>
+      <w:r>
+        <w:rPr>
+          <w:i/>
+          <w:iCs/>
+        </w:rPr>
+        <w:t>Pilferage</w:t>
+      </w:r>
+      <w:proofErr w:type="spellEnd"/>
+      <w:r>
+        <w:rPr>
+          <w:i/>
+          <w:iCs/>
+        </w:rPr>
+        <w:t xml:space="preserve"> en </w:t>
+      </w:r>
+      <w:proofErr w:type="spellStart"/>
+      <w:r>
+        <w:rPr>
+          <w:i/>
+          <w:iCs/>
+        </w:rPr>
+        <w:t>Yolktown</w:t>
+      </w:r>
+      <w:proofErr w:type="spellEnd"/>
+      <w:r>
+        <w:t xml:space="preserve"> cuenta con dos tipos de </w:t>
+      </w:r>
+      <w:proofErr w:type="spellStart"/>
+      <w:r>
+        <w:t>PNJs</w:t>
+      </w:r>
+      <w:proofErr w:type="spellEnd"/>
+      <w:r>
+        <w:t xml:space="preserve"> muy diferenciados, los aldeanos y el ladrón. A modo de introducción, explicaremos resumidamente el funcionamiento del videojuego y qué papel tienen dichos </w:t>
+      </w:r>
+      <w:proofErr w:type="spellStart"/>
+      <w:r>
+        <w:t>PNJs</w:t>
+      </w:r>
+      <w:proofErr w:type="spellEnd"/>
+      <w:r>
+        <w:t>. Todos los personajes cuentan con accesorios, colores del cuerpo y número de ojos distintos al resto, por tanto, cada aldeano tiene sus características distintivas. La gracia es que el ladrón contará con sus propios accesorios, y al ser visualmente igual que un aldeano, se mimetizará entre ellos. Y por si fuera poco, cada partida es diferente al resto, ya que todos los pueblerinos aparecerán con características aleatorias, teniendo en cuenta que no puede haber dos iguales. Para identificar al ladrón, que no es tarea fácil, el usuario hará uso de las declaraciones de los habitantes que han sido tanto víctimas como testigos de un robo, y una vez recabada cierta información el jugador será capaz de diferenciar al ladrón entre todos los aldeanos para así detenerlo y ganar la partida.</w:t>
       </w:r>
     </w:p>
     <w:p>
@@ -1115,14 +1322,34 @@
         </w:rPr>
         <w:t xml:space="preserve"> </w:t>
       </w:r>
+      <w:proofErr w:type="spellStart"/>
       <w:r>
         <w:rPr>
           <w:i/>
           <w:iCs/>
           <w:color w:val="FF0000"/>
         </w:rPr>
-        <w:t>behaviour trees</w:t>
-      </w:r>
+        <w:t>behaviour</w:t>
+      </w:r>
+      <w:proofErr w:type="spellEnd"/>
+      <w:r>
+        <w:rPr>
+          <w:i/>
+          <w:iCs/>
+          <w:color w:val="FF0000"/>
+        </w:rPr>
+        <w:t xml:space="preserve"> </w:t>
+      </w:r>
+      <w:proofErr w:type="spellStart"/>
+      <w:r>
+        <w:rPr>
+          <w:i/>
+          <w:iCs/>
+          <w:color w:val="FF0000"/>
+        </w:rPr>
+        <w:t>trees</w:t>
+      </w:r>
+      <w:proofErr w:type="spellEnd"/>
       <w:r>
         <w:rPr>
           <w:color w:val="FF0000"/>
@@ -1192,7 +1419,15 @@
         <w:jc w:val="both"/>
       </w:pPr>
       <w:r>
-        <w:t xml:space="preserve">En primer lugar, encontramos a los aldeanos, PNJs que transitan por el escenario recorriendo el mapa de un punto de interés a otro, siendo estos las diferentes partes del pueblo, como por </w:t>
+        <w:t xml:space="preserve">En primer lugar, encontramos a los aldeanos, </w:t>
+      </w:r>
+      <w:proofErr w:type="spellStart"/>
+      <w:r>
+        <w:t>PNJs</w:t>
+      </w:r>
+      <w:proofErr w:type="spellEnd"/>
+      <w:r>
+        <w:t xml:space="preserve"> que transitan por el escenario recorriendo el mapa de un punto de interés a otro, siendo estos las diferentes partes del pueblo, como por </w:t>
       </w:r>
       <w:r>
         <w:lastRenderedPageBreak/>
@@ -1202,7 +1437,15 @@
         <w:t xml:space="preserve"> Por lo tanto el objetivo de estos agentes será simplemente merodear el pueblo socializando, ya que si las celebraciones de las fiestas.</w:t>
       </w:r>
       <w:r>
-        <w:t xml:space="preserve"> El aldeano elegirá aleatoriamente a qué punto va a moverse una vez lleve un tiempo X en el actual, decidiendo una vez en el nuevo punto si se queda o se mueve a otro. Esto sucede para que no se supere el cupo máximo de posibles aldeanos en un mismo punto, consiguiendo de esta forma un mejor reparto de las zonas, ya que nunca se darán los casos donde haya una zona con exceso de habitantes o con ausencia de ellos. Para moverse entre zonas, el agente utilizará una Navmesh.</w:t>
+        <w:t xml:space="preserve"> El aldeano elegirá aleatoriamente a qué punto va a moverse una vez lleve un tiempo X en el actual, decidiendo una vez en el nuevo punto si se queda o se mueve a otro. Esto sucede para que no se supere el cupo máximo de posibles aldeanos en un mismo punto, consiguiendo de esta forma un mejor reparto de las zonas, ya que nunca se darán los casos donde haya una zona con exceso de habitantes o con ausencia de ellos. Para moverse entre zonas, el agente utilizará una </w:t>
+      </w:r>
+      <w:proofErr w:type="spellStart"/>
+      <w:r>
+        <w:t>Navmesh</w:t>
+      </w:r>
+      <w:proofErr w:type="spellEnd"/>
+      <w:r>
+        <w:t>.</w:t>
       </w:r>
     </w:p>
     <w:p>
@@ -1355,7 +1598,15 @@
         <w:jc w:val="both"/>
       </w:pPr>
       <w:r>
-        <w:t>Una vez se encuentra en una zona disponible, puede interactuar con los elementos y los aldeanos de esta (la interacción se representa mediante barks en forma de bocadillos que contienen gráficos).</w:t>
+        <w:t xml:space="preserve">Una vez se encuentra en una zona disponible, puede interactuar con los elementos y los aldeanos de esta (la interacción se representa mediante </w:t>
+      </w:r>
+      <w:proofErr w:type="spellStart"/>
+      <w:r>
+        <w:t>barks</w:t>
+      </w:r>
+      <w:proofErr w:type="spellEnd"/>
+      <w:r>
+        <w:t xml:space="preserve"> en forma de bocadillos que contienen gráficos).</w:t>
       </w:r>
     </w:p>
     <w:p>
@@ -1431,7 +1682,15 @@
         <w:jc w:val="both"/>
       </w:pPr>
       <w:r>
-        <w:t>Una vez ocurra esto, el agente permanece quieto indicando mediante un bark (en forma de exclamación roja) que ha sido víctima de un robo.</w:t>
+        <w:t xml:space="preserve">Una vez ocurra esto, el agente permanece quieto indicando mediante un </w:t>
+      </w:r>
+      <w:proofErr w:type="spellStart"/>
+      <w:r>
+        <w:t>bark</w:t>
+      </w:r>
+      <w:proofErr w:type="spellEnd"/>
+      <w:r>
+        <w:t xml:space="preserve"> (en forma de exclamación roja) que ha sido víctima de un robo.</w:t>
       </w:r>
     </w:p>
     <w:p>
@@ -1444,7 +1703,15 @@
         <w:jc w:val="both"/>
       </w:pPr>
       <w:r>
-        <w:t>Cuando el jugador se acerca a la víctima (es decir, se encuentra dentro del radio de interacción del agente), esta le proporciona información referente al ladrón mediante otro bark en forma de bocadillo con dos iconos (pistas) dentro. Llegados a este punto, el agente decide si facilitar un tipo de información u otro:</w:t>
+        <w:t xml:space="preserve">Cuando el jugador se acerca a la víctima (es decir, se encuentra dentro del radio de interacción del agente), esta le proporciona información referente al ladrón mediante otro </w:t>
+      </w:r>
+      <w:proofErr w:type="spellStart"/>
+      <w:r>
+        <w:t>bark</w:t>
+      </w:r>
+      <w:proofErr w:type="spellEnd"/>
+      <w:r>
+        <w:t xml:space="preserve"> en forma de bocadillo con dos iconos (pistas) dentro. Llegados a este punto, el agente decide si facilitar un tipo de información u otro:</w:t>
       </w:r>
     </w:p>
     <w:p>
@@ -1571,7 +1838,15 @@
         <w:jc w:val="both"/>
       </w:pPr>
       <w:r>
-        <w:t>El agente continúa realizando su comportamiento de viandante, pero indica con un bark en forma de interrogación que ha presenciado el hurto.</w:t>
+        <w:t xml:space="preserve">El agente continúa realizando su comportamiento de viandante, pero indica con un </w:t>
+      </w:r>
+      <w:proofErr w:type="spellStart"/>
+      <w:r>
+        <w:t>bark</w:t>
+      </w:r>
+      <w:proofErr w:type="spellEnd"/>
+      <w:r>
+        <w:t xml:space="preserve"> en forma de interrogación que ha presenciado el hurto.</w:t>
       </w:r>
     </w:p>
     <w:p>
@@ -2068,7 +2343,15 @@
           </w:tcPr>
           <w:p>
             <w:r>
-              <w:t>El aldeano se mueve de un lado a otro dentro de una misma zona. A veces pueden aparecer barks que indiquen interacción.</w:t>
+              <w:t xml:space="preserve">El aldeano se mueve de un lado a otro dentro de una misma zona. A veces pueden aparecer </w:t>
+            </w:r>
+            <w:proofErr w:type="spellStart"/>
+            <w:r>
+              <w:t>barks</w:t>
+            </w:r>
+            <w:proofErr w:type="spellEnd"/>
+            <w:r>
+              <w:t xml:space="preserve"> que indiquen interacción.</w:t>
             </w:r>
           </w:p>
         </w:tc>
@@ -2176,7 +2459,15 @@
           </w:tcPr>
           <w:p>
             <w:r>
-              <w:t>El bark de información que proporciona el aldeano desaparece y este vuelve a su estado de viandante.</w:t>
+              <w:t xml:space="preserve">El </w:t>
+            </w:r>
+            <w:proofErr w:type="spellStart"/>
+            <w:r>
+              <w:t>bark</w:t>
+            </w:r>
+            <w:proofErr w:type="spellEnd"/>
+            <w:r>
+              <w:t xml:space="preserve"> de información que proporciona el aldeano desaparece y este vuelve a su estado de viandante.</w:t>
             </w:r>
           </w:p>
         </w:tc>
@@ -2206,12 +2497,37 @@
           <w:bCs/>
         </w:rPr>
       </w:pPr>
-      <w:r>
-        <w:rPr>
-          <w:b/>
-          <w:bCs/>
-        </w:rPr>
-        <w:t>Behaviour tree (diagrama UML)*</w:t>
+      <w:proofErr w:type="spellStart"/>
+      <w:r>
+        <w:rPr>
+          <w:b/>
+          <w:bCs/>
+        </w:rPr>
+        <w:t>Behaviour</w:t>
+      </w:r>
+      <w:proofErr w:type="spellEnd"/>
+      <w:r>
+        <w:rPr>
+          <w:b/>
+          <w:bCs/>
+        </w:rPr>
+        <w:t xml:space="preserve"> </w:t>
+      </w:r>
+      <w:proofErr w:type="spellStart"/>
+      <w:r>
+        <w:rPr>
+          <w:b/>
+          <w:bCs/>
+        </w:rPr>
+        <w:t>tree</w:t>
+      </w:r>
+      <w:proofErr w:type="spellEnd"/>
+      <w:r>
+        <w:rPr>
+          <w:b/>
+          <w:bCs/>
+        </w:rPr>
+        <w:t xml:space="preserve"> (diagrama UML)*</w:t>
       </w:r>
       <w:r>
         <w:rPr>
@@ -2615,14 +2931,7 @@
           <w:b/>
           <w:bCs/>
         </w:rPr>
-        <w:t xml:space="preserve"> </w:t>
-      </w:r>
-      <w:r>
-        <w:rPr>
-          <w:b/>
-          <w:bCs/>
-        </w:rPr>
-        <w:t>(Explicadas previamente en la tabla de acciones)</w:t>
+        <w:t xml:space="preserve"> (Explicadas previamente en la tabla de acciones)</w:t>
       </w:r>
       <w:r>
         <w:rPr>
@@ -2660,7 +2969,23 @@
           <w:sz w:val="20"/>
           <w:szCs w:val="20"/>
         </w:rPr>
-        <w:t xml:space="preserve"> Un bark con forma de bocadillo que contiene información sobre el ladrón ya sea información verdadera o dudosa.</w:t>
+        <w:t xml:space="preserve"> Un </w:t>
+      </w:r>
+      <w:proofErr w:type="spellStart"/>
+      <w:r>
+        <w:rPr>
+          <w:sz w:val="20"/>
+          <w:szCs w:val="20"/>
+        </w:rPr>
+        <w:t>bark</w:t>
+      </w:r>
+      <w:proofErr w:type="spellEnd"/>
+      <w:r>
+        <w:rPr>
+          <w:sz w:val="20"/>
+          <w:szCs w:val="20"/>
+        </w:rPr>
+        <w:t xml:space="preserve"> con forma de bocadillo que contiene información sobre el ladrón ya sea información verdadera o dudosa.</w:t>
       </w:r>
     </w:p>
     <w:p>
@@ -2722,7 +3047,23 @@
           <w:sz w:val="20"/>
           <w:szCs w:val="20"/>
         </w:rPr>
-        <w:t xml:space="preserve">El aldeano se mueve libremente por la zona con cierta probabilidad de mostrar mediante barks en forma de bocadillo, su estado de ánimo o la interacción con algún elemento.  </w:t>
+        <w:t xml:space="preserve">El aldeano se mueve libremente por la zona con cierta probabilidad de mostrar mediante </w:t>
+      </w:r>
+      <w:proofErr w:type="spellStart"/>
+      <w:r>
+        <w:rPr>
+          <w:sz w:val="20"/>
+          <w:szCs w:val="20"/>
+        </w:rPr>
+        <w:t>barks</w:t>
+      </w:r>
+      <w:proofErr w:type="spellEnd"/>
+      <w:r>
+        <w:rPr>
+          <w:sz w:val="20"/>
+          <w:szCs w:val="20"/>
+        </w:rPr>
+        <w:t xml:space="preserve"> en forma de bocadillo, su estado de ánimo o la interacción con algún elemento.  </w:t>
       </w:r>
     </w:p>
     <w:p>
@@ -2829,7 +3170,23 @@
           <w:sz w:val="20"/>
           <w:szCs w:val="20"/>
         </w:rPr>
-        <w:t>El aldeano vuelve a su estado de viandante, desapareciendo así el bark de información.</w:t>
+        <w:t xml:space="preserve">El aldeano vuelve a su estado de viandante, desapareciendo así el </w:t>
+      </w:r>
+      <w:proofErr w:type="spellStart"/>
+      <w:r>
+        <w:rPr>
+          <w:sz w:val="20"/>
+          <w:szCs w:val="20"/>
+        </w:rPr>
+        <w:t>bark</w:t>
+      </w:r>
+      <w:proofErr w:type="spellEnd"/>
+      <w:r>
+        <w:rPr>
+          <w:sz w:val="20"/>
+          <w:szCs w:val="20"/>
+        </w:rPr>
+        <w:t xml:space="preserve"> de información.</w:t>
       </w:r>
     </w:p>
     <w:p>
@@ -2963,7 +3320,15 @@
         <w:t xml:space="preserve"> </w:t>
       </w:r>
       <w:r>
-        <w:t>Para moverse entre zonas, el agente utilizará una Navmesh.</w:t>
+        <w:t xml:space="preserve">Para moverse entre zonas, el agente utilizará una </w:t>
+      </w:r>
+      <w:proofErr w:type="spellStart"/>
+      <w:r>
+        <w:t>Navmesh</w:t>
+      </w:r>
+      <w:proofErr w:type="spellEnd"/>
+      <w:r>
+        <w:t>.</w:t>
       </w:r>
     </w:p>
     <w:p>
@@ -3190,7 +3555,23 @@
         <w:jc w:val="both"/>
       </w:pPr>
       <w:r>
-        <w:t>En caso de que el ladrón actúe como testigo, un bark en forma de interrogación aparecerá sobre su cabeza dando a entender al Marshall que ha presenciado un robo (tal y como lo haría el aldeano en estado de testigo). Si el Marshall se acerca a él, sucederá lo mismo que sucede cuando el Marshal se acerca a un aldeano testigo y este le muestra un bark de información dudosa (es decir, el que tiene un interrogante en el bocadillo), la diferencia es que en el caso del ladrón esta información tendrá un 100% de probabilidad de ser falsa. La gracia reside en que el jugador no tiene forma de saber esto y simplemente lo confundirá con un testigo normal y corriente.</w:t>
+        <w:t xml:space="preserve">En caso de que el ladrón actúe como testigo, un </w:t>
+      </w:r>
+      <w:proofErr w:type="spellStart"/>
+      <w:r>
+        <w:t>bark</w:t>
+      </w:r>
+      <w:proofErr w:type="spellEnd"/>
+      <w:r>
+        <w:t xml:space="preserve"> en forma de interrogación aparecerá sobre su cabeza dando a entender al Marshall que ha presenciado un robo (tal y como lo haría el aldeano en estado de testigo). Si el Marshall se acerca a él, sucederá lo mismo que sucede cuando el Marshal se acerca a un aldeano testigo y este le muestra un </w:t>
+      </w:r>
+      <w:proofErr w:type="spellStart"/>
+      <w:r>
+        <w:t>bark</w:t>
+      </w:r>
+      <w:proofErr w:type="spellEnd"/>
+      <w:r>
+        <w:t xml:space="preserve"> de información dudosa (es decir, el que tiene un interrogante en el bocadillo), la diferencia es que en el caso del ladrón esta información tendrá un 100% de probabilidad de ser falsa. La gracia reside en que el jugador no tiene forma de saber esto y simplemente lo confundirá con un testigo normal y corriente.</w:t>
       </w:r>
     </w:p>
     <w:p>
@@ -3213,6 +3594,15 @@
       <w:r>
         <w:t>Si durante el proceso de robo el Marshall entra dentro de la zona de visión del ladrón, el robo se cancelará y elegirá otra zona a la que ir a robar, empezando de nuevo el proceso.</w:t>
       </w:r>
+    </w:p>
+    <w:p>
+      <w:pPr>
+        <w:jc w:val="both"/>
+        <w:rPr>
+          <w:b/>
+          <w:bCs/>
+        </w:rPr>
+      </w:pPr>
     </w:p>
     <w:p>
       <w:pPr>
@@ -3401,12 +3791,15 @@
       </w:tr>
     </w:tbl>
     <w:p/>
-    <w:p>
-      <w:r>
-        <w:rPr>
-          <w:b/>
-          <w:bCs/>
-        </w:rPr>
+    <w:p/>
+    <w:p/>
+    <w:p>
+      <w:r>
+        <w:rPr>
+          <w:b/>
+          <w:bCs/>
+        </w:rPr>
+        <w:lastRenderedPageBreak/>
         <w:t>Tabla de acciones:</w:t>
       </w:r>
     </w:p>
@@ -3504,7 +3897,6 @@
               </w:rPr>
             </w:pPr>
             <w:r>
-              <w:lastRenderedPageBreak/>
               <w:t>Elegir zona</w:t>
             </w:r>
           </w:p>
@@ -3600,7 +3992,15 @@
               <w:jc w:val="both"/>
             </w:pPr>
             <w:r>
-              <w:t>Una vez se encuentra en la zona, se comporta como el aldeano, moviéndose de un lado a otro y mostrando barks.</w:t>
+              <w:t xml:space="preserve">Una vez se encuentra en la zona, se comporta como el aldeano, moviéndose de un lado a otro y mostrando </w:t>
+            </w:r>
+            <w:proofErr w:type="spellStart"/>
+            <w:r>
+              <w:t>barks</w:t>
+            </w:r>
+            <w:proofErr w:type="spellEnd"/>
+            <w:r>
+              <w:t>.</w:t>
             </w:r>
           </w:p>
         </w:tc>
@@ -3780,12 +4180,37 @@
           <w:bCs/>
         </w:rPr>
       </w:pPr>
-      <w:r>
-        <w:rPr>
-          <w:b/>
-          <w:bCs/>
-        </w:rPr>
-        <w:t>Behaviour tree (diagrama UML)</w:t>
+      <w:proofErr w:type="spellStart"/>
+      <w:r>
+        <w:rPr>
+          <w:b/>
+          <w:bCs/>
+        </w:rPr>
+        <w:t>Behaviour</w:t>
+      </w:r>
+      <w:proofErr w:type="spellEnd"/>
+      <w:r>
+        <w:rPr>
+          <w:b/>
+          <w:bCs/>
+        </w:rPr>
+        <w:t xml:space="preserve"> </w:t>
+      </w:r>
+      <w:proofErr w:type="spellStart"/>
+      <w:r>
+        <w:rPr>
+          <w:b/>
+          <w:bCs/>
+        </w:rPr>
+        <w:t>tree</w:t>
+      </w:r>
+      <w:proofErr w:type="spellEnd"/>
+      <w:r>
+        <w:rPr>
+          <w:b/>
+          <w:bCs/>
+        </w:rPr>
+        <w:t xml:space="preserve"> (diagrama UML)</w:t>
       </w:r>
       <w:r>
         <w:rPr>
@@ -3818,10 +4243,10 @@
           <w:noProof/>
         </w:rPr>
         <w:drawing>
-          <wp:inline distT="0" distB="0" distL="0" distR="0" wp14:anchorId="53CE2F95" wp14:editId="56E62242">
-            <wp:extent cx="7245927" cy="2487025"/>
-            <wp:effectExtent l="0" t="0" r="0" b="8890"/>
-            <wp:docPr id="5" name="Imagen 5"/>
+          <wp:inline distT="0" distB="0" distL="0" distR="0" wp14:anchorId="26BB84B0" wp14:editId="48C2F308">
+            <wp:extent cx="7245927" cy="2306452"/>
+            <wp:effectExtent l="0" t="0" r="0" b="0"/>
+            <wp:docPr id="3" name="Imagen 3"/>
             <wp:cNvGraphicFramePr>
               <a:graphicFrameLocks xmlns:a="http://schemas.openxmlformats.org/drawingml/2006/main" noChangeAspect="1"/>
             </wp:cNvGraphicFramePr>
@@ -3829,13 +4254,13 @@
               <a:graphicData uri="http://schemas.openxmlformats.org/drawingml/2006/picture">
                 <pic:pic xmlns:pic="http://schemas.openxmlformats.org/drawingml/2006/picture">
                   <pic:nvPicPr>
-                    <pic:cNvPr id="0" name="Picture 2"/>
+                    <pic:cNvPr id="0" name="Picture 1"/>
                     <pic:cNvPicPr>
                       <a:picLocks noChangeAspect="1" noChangeArrowheads="1"/>
                     </pic:cNvPicPr>
                   </pic:nvPicPr>
                   <pic:blipFill>
-                    <a:blip r:embed="rId11">
+                    <a:blip r:embed="rId11" cstate="print">
                       <a:extLst>
                         <a:ext uri="{28A0092B-C50C-407E-A947-70E740481C1C}">
                           <a14:useLocalDpi xmlns:a14="http://schemas.microsoft.com/office/drawing/2010/main" val="0"/>
@@ -3850,7 +4275,7 @@
                   <pic:spPr bwMode="auto">
                     <a:xfrm>
                       <a:off x="0" y="0"/>
-                      <a:ext cx="7303827" cy="2506898"/>
+                      <a:ext cx="7287259" cy="2319608"/>
                     </a:xfrm>
                     <a:prstGeom prst="rect">
                       <a:avLst/>
@@ -4238,37 +4663,6 @@
     </w:p>
     <w:p>
       <w:pPr>
-        <w:ind w:right="-1"/>
-        <w:jc w:val="both"/>
-        <w:rPr>
-          <w:b/>
-          <w:bCs/>
-        </w:rPr>
-      </w:pPr>
-      <w:r>
-        <w:rPr>
-          <w:b/>
-          <w:bCs/>
-        </w:rPr>
-        <w:t>Acciones</w:t>
-      </w:r>
-      <w:r>
-        <w:rPr>
-          <w:b/>
-          <w:bCs/>
-        </w:rPr>
-        <w:t xml:space="preserve"> (Explicadas previamente en la tabla de acciones)</w:t>
-      </w:r>
-      <w:r>
-        <w:rPr>
-          <w:b/>
-          <w:bCs/>
-        </w:rPr>
-        <w:t xml:space="preserve">: </w:t>
-      </w:r>
-    </w:p>
-    <w:p>
-      <w:pPr>
         <w:pStyle w:val="Prrafodelista"/>
         <w:numPr>
           <w:ilvl w:val="0"/>
@@ -4277,28 +4671,71 @@
         <w:ind w:right="-1"/>
         <w:jc w:val="both"/>
         <w:rPr>
-          <w:b/>
-          <w:bCs/>
-          <w:sz w:val="20"/>
-          <w:szCs w:val="20"/>
-        </w:rPr>
-      </w:pPr>
-      <w:r>
-        <w:rPr>
-          <w:b/>
-          <w:bCs/>
-          <w:sz w:val="20"/>
-          <w:szCs w:val="20"/>
+          <w:sz w:val="20"/>
+          <w:szCs w:val="20"/>
+        </w:rPr>
+      </w:pPr>
+      <w:r>
+        <w:rPr>
+          <w:b/>
+          <w:bCs/>
+          <w:sz w:val="20"/>
+          <w:szCs w:val="20"/>
+        </w:rPr>
+        <w:t>Aún me quedo:</w:t>
+      </w:r>
+      <w:r>
+        <w:rPr>
+          <w:sz w:val="20"/>
+          <w:szCs w:val="20"/>
+        </w:rPr>
+        <w:t xml:space="preserve"> Si el </w:t>
+      </w:r>
+      <w:r>
+        <w:rPr>
+          <w:sz w:val="20"/>
+          <w:szCs w:val="20"/>
+        </w:rPr>
+        <w:t>ladrón</w:t>
+      </w:r>
+      <w:r>
+        <w:rPr>
+          <w:sz w:val="20"/>
+          <w:szCs w:val="20"/>
+        </w:rPr>
+        <w:t xml:space="preserve"> todavía no tiene que irse de la zona.</w:t>
+      </w:r>
+    </w:p>
+    <w:p>
+      <w:pPr>
+        <w:ind w:right="-1"/>
+        <w:jc w:val="both"/>
+        <w:rPr>
+          <w:b/>
+          <w:bCs/>
+        </w:rPr>
+      </w:pPr>
+      <w:r>
+        <w:rPr>
+          <w:b/>
+          <w:bCs/>
         </w:rPr>
         <w:lastRenderedPageBreak/>
-        <w:t xml:space="preserve">Ejecutar robo: </w:t>
-      </w:r>
-      <w:r>
-        <w:rPr>
-          <w:sz w:val="20"/>
-          <w:szCs w:val="20"/>
-        </w:rPr>
-        <w:t>Robar al aldeano y cambiar el estado de robo a false.</w:t>
+        <w:t>Acciones</w:t>
+      </w:r>
+      <w:r>
+        <w:rPr>
+          <w:b/>
+          <w:bCs/>
+        </w:rPr>
+        <w:t xml:space="preserve"> (Explicadas previamente en la tabla de acciones)</w:t>
+      </w:r>
+      <w:r>
+        <w:rPr>
+          <w:b/>
+          <w:bCs/>
+        </w:rPr>
+        <w:t xml:space="preserve">: </w:t>
       </w:r>
     </w:p>
     <w:p>
@@ -4311,25 +4748,27 @@
         <w:ind w:right="-1"/>
         <w:jc w:val="both"/>
         <w:rPr>
-          <w:sz w:val="20"/>
-          <w:szCs w:val="20"/>
-        </w:rPr>
-      </w:pPr>
-      <w:r>
-        <w:rPr>
-          <w:b/>
-          <w:bCs/>
-          <w:sz w:val="20"/>
-          <w:szCs w:val="20"/>
-        </w:rPr>
-        <w:t>Hacerse pasar por testigo</w:t>
-      </w:r>
-      <w:r>
-        <w:rPr>
-          <w:sz w:val="20"/>
-          <w:szCs w:val="20"/>
-        </w:rPr>
-        <w:t>: Hacerse pasar por testigo tras un robo durante un tiempo.</w:t>
+          <w:b/>
+          <w:bCs/>
+          <w:sz w:val="20"/>
+          <w:szCs w:val="20"/>
+        </w:rPr>
+      </w:pPr>
+      <w:r>
+        <w:rPr>
+          <w:b/>
+          <w:bCs/>
+          <w:sz w:val="20"/>
+          <w:szCs w:val="20"/>
+        </w:rPr>
+        <w:t xml:space="preserve">Ejecutar robo: </w:t>
+      </w:r>
+      <w:r>
+        <w:rPr>
+          <w:sz w:val="20"/>
+          <w:szCs w:val="20"/>
+        </w:rPr>
+        <w:t>Robar al aldeano y cambiar el estado de robo a false.</w:t>
       </w:r>
     </w:p>
     <w:p>
@@ -4342,27 +4781,25 @@
         <w:ind w:right="-1"/>
         <w:jc w:val="both"/>
         <w:rPr>
-          <w:b/>
-          <w:bCs/>
-          <w:sz w:val="20"/>
-          <w:szCs w:val="20"/>
-        </w:rPr>
-      </w:pPr>
-      <w:r>
-        <w:rPr>
-          <w:b/>
-          <w:bCs/>
-          <w:sz w:val="20"/>
-          <w:szCs w:val="20"/>
-        </w:rPr>
-        <w:t xml:space="preserve">Ir hacia la víctima: </w:t>
-      </w:r>
-      <w:r>
-        <w:rPr>
-          <w:sz w:val="20"/>
-          <w:szCs w:val="20"/>
-        </w:rPr>
-        <w:t>Moverse desde la posición actual hasta la víctima elegida.</w:t>
+          <w:sz w:val="20"/>
+          <w:szCs w:val="20"/>
+        </w:rPr>
+      </w:pPr>
+      <w:r>
+        <w:rPr>
+          <w:b/>
+          <w:bCs/>
+          <w:sz w:val="20"/>
+          <w:szCs w:val="20"/>
+        </w:rPr>
+        <w:t>Hacerse pasar por testigo</w:t>
+      </w:r>
+      <w:r>
+        <w:rPr>
+          <w:sz w:val="20"/>
+          <w:szCs w:val="20"/>
+        </w:rPr>
+        <w:t>: Hacerse pasar por testigo tras un robo durante un tiempo.</w:t>
       </w:r>
     </w:p>
     <w:p>
@@ -4388,14 +4825,14 @@
           <w:sz w:val="20"/>
           <w:szCs w:val="20"/>
         </w:rPr>
-        <w:t xml:space="preserve">Elegir víctima: </w:t>
-      </w:r>
-      <w:r>
-        <w:rPr>
-          <w:sz w:val="20"/>
-          <w:szCs w:val="20"/>
-        </w:rPr>
-        <w:t>Seleccionar a que aldeano robar.</w:t>
+        <w:t xml:space="preserve">Ir hacia la víctima: </w:t>
+      </w:r>
+      <w:r>
+        <w:rPr>
+          <w:sz w:val="20"/>
+          <w:szCs w:val="20"/>
+        </w:rPr>
+        <w:t>Moverse desde la posición actual hasta la víctima elegida.</w:t>
       </w:r>
     </w:p>
     <w:p>
@@ -4408,25 +4845,27 @@
         <w:ind w:right="-1"/>
         <w:jc w:val="both"/>
         <w:rPr>
-          <w:sz w:val="20"/>
-          <w:szCs w:val="20"/>
-        </w:rPr>
-      </w:pPr>
-      <w:r>
-        <w:rPr>
-          <w:b/>
-          <w:bCs/>
-          <w:sz w:val="20"/>
-          <w:szCs w:val="20"/>
-        </w:rPr>
-        <w:t xml:space="preserve">Merodear zona: </w:t>
-      </w:r>
-      <w:r>
-        <w:rPr>
-          <w:sz w:val="20"/>
-          <w:szCs w:val="20"/>
-        </w:rPr>
-        <w:t xml:space="preserve">El aldeano se mueve libremente por la zona con cierta probabilidad de mostrar mediante barks en forma de bocadillo, su estado de ánimo o la interacción con algún elemento.  </w:t>
+          <w:b/>
+          <w:bCs/>
+          <w:sz w:val="20"/>
+          <w:szCs w:val="20"/>
+        </w:rPr>
+      </w:pPr>
+      <w:r>
+        <w:rPr>
+          <w:b/>
+          <w:bCs/>
+          <w:sz w:val="20"/>
+          <w:szCs w:val="20"/>
+        </w:rPr>
+        <w:t xml:space="preserve">Elegir víctima: </w:t>
+      </w:r>
+      <w:r>
+        <w:rPr>
+          <w:sz w:val="20"/>
+          <w:szCs w:val="20"/>
+        </w:rPr>
+        <w:t>Seleccionar a que aldeano robar.</w:t>
       </w:r>
     </w:p>
     <w:p>
@@ -4450,28 +4889,30 @@
           <w:sz w:val="20"/>
           <w:szCs w:val="20"/>
         </w:rPr>
-        <w:t>Elegir zona:</w:t>
-      </w:r>
-      <w:r>
-        <w:rPr>
-          <w:sz w:val="20"/>
-          <w:szCs w:val="20"/>
-        </w:rPr>
-        <w:t xml:space="preserve"> Se elige una zona a la cual se desea moverse, pudiendo repetirse la última elegida.</w:t>
-      </w:r>
-      <w:r>
-        <w:rPr>
-          <w:sz w:val="20"/>
-          <w:szCs w:val="20"/>
-        </w:rPr>
-        <w:t xml:space="preserve"> </w:t>
-      </w:r>
-      <w:r>
-        <w:rPr>
-          <w:sz w:val="20"/>
-          <w:szCs w:val="20"/>
-        </w:rPr>
-        <w:t>Además, se elige si se dirige a la zona corriendo o andando.</w:t>
+        <w:t xml:space="preserve">Merodear zona: </w:t>
+      </w:r>
+      <w:r>
+        <w:rPr>
+          <w:sz w:val="20"/>
+          <w:szCs w:val="20"/>
+        </w:rPr>
+        <w:t xml:space="preserve">El aldeano se mueve libremente por la zona con cierta probabilidad de mostrar mediante </w:t>
+      </w:r>
+      <w:proofErr w:type="spellStart"/>
+      <w:r>
+        <w:rPr>
+          <w:sz w:val="20"/>
+          <w:szCs w:val="20"/>
+        </w:rPr>
+        <w:t>barks</w:t>
+      </w:r>
+      <w:proofErr w:type="spellEnd"/>
+      <w:r>
+        <w:rPr>
+          <w:sz w:val="20"/>
+          <w:szCs w:val="20"/>
+        </w:rPr>
+        <w:t xml:space="preserve"> en forma de bocadillo, su estado de ánimo o la interacción con algún elemento.  </w:t>
       </w:r>
     </w:p>
     <w:p>
@@ -4495,31 +4936,28 @@
           <w:sz w:val="20"/>
           <w:szCs w:val="20"/>
         </w:rPr>
-        <w:t>Moverse:</w:t>
-      </w:r>
-      <w:r>
-        <w:rPr>
-          <w:sz w:val="20"/>
-          <w:szCs w:val="20"/>
-        </w:rPr>
-        <w:t xml:space="preserve"> Transitar hacia la zona elegida.</w:t>
-      </w:r>
-    </w:p>
-    <w:p>
-      <w:pPr>
-        <w:ind w:right="-1"/>
-        <w:jc w:val="both"/>
-        <w:rPr>
-          <w:b/>
-          <w:bCs/>
-        </w:rPr>
-      </w:pPr>
-      <w:r>
-        <w:rPr>
-          <w:b/>
-          <w:bCs/>
-        </w:rPr>
-        <w:t>Nodos Decoradores:</w:t>
+        <w:t>Elegir zona:</w:t>
+      </w:r>
+      <w:r>
+        <w:rPr>
+          <w:sz w:val="20"/>
+          <w:szCs w:val="20"/>
+        </w:rPr>
+        <w:t xml:space="preserve"> Se elige una zona a la cual se desea moverse, pudiendo repetirse la última elegida.</w:t>
+      </w:r>
+      <w:r>
+        <w:rPr>
+          <w:sz w:val="20"/>
+          <w:szCs w:val="20"/>
+        </w:rPr>
+        <w:t xml:space="preserve"> </w:t>
+      </w:r>
+      <w:r>
+        <w:rPr>
+          <w:sz w:val="20"/>
+          <w:szCs w:val="20"/>
+        </w:rPr>
+        <w:t>Además, se elige si se dirige a la zona corriendo o andando.</w:t>
       </w:r>
     </w:p>
     <w:p>
@@ -4543,6 +4981,54 @@
           <w:sz w:val="20"/>
           <w:szCs w:val="20"/>
         </w:rPr>
+        <w:t>Moverse:</w:t>
+      </w:r>
+      <w:r>
+        <w:rPr>
+          <w:sz w:val="20"/>
+          <w:szCs w:val="20"/>
+        </w:rPr>
+        <w:t xml:space="preserve"> Transitar hacia la zona elegida.</w:t>
+      </w:r>
+    </w:p>
+    <w:p>
+      <w:pPr>
+        <w:ind w:right="-1"/>
+        <w:jc w:val="both"/>
+        <w:rPr>
+          <w:b/>
+          <w:bCs/>
+        </w:rPr>
+      </w:pPr>
+      <w:r>
+        <w:rPr>
+          <w:b/>
+          <w:bCs/>
+        </w:rPr>
+        <w:t>Nodos Decoradores:</w:t>
+      </w:r>
+    </w:p>
+    <w:p>
+      <w:pPr>
+        <w:pStyle w:val="Prrafodelista"/>
+        <w:numPr>
+          <w:ilvl w:val="0"/>
+          <w:numId w:val="7"/>
+        </w:numPr>
+        <w:ind w:right="-1"/>
+        <w:jc w:val="both"/>
+        <w:rPr>
+          <w:sz w:val="20"/>
+          <w:szCs w:val="20"/>
+        </w:rPr>
+      </w:pPr>
+      <w:r>
+        <w:rPr>
+          <w:b/>
+          <w:bCs/>
+          <w:sz w:val="20"/>
+          <w:szCs w:val="20"/>
+        </w:rPr>
         <w:t xml:space="preserve">Inv.: </w:t>
       </w:r>
       <w:r>
@@ -4790,7 +5276,15 @@
         <w:jc w:val="both"/>
       </w:pPr>
       <w:r>
-        <w:t>Son agentes de la NavMesh del nivel.</w:t>
+        <w:t xml:space="preserve">Son agentes de la </w:t>
+      </w:r>
+      <w:proofErr w:type="spellStart"/>
+      <w:r>
+        <w:t>NavMesh</w:t>
+      </w:r>
+      <w:proofErr w:type="spellEnd"/>
+      <w:r>
+        <w:t xml:space="preserve"> del nivel.</w:t>
       </w:r>
     </w:p>
     <w:p>
@@ -4816,6 +5310,7 @@
         <w:jc w:val="both"/>
       </w:pPr>
       <w:r>
+        <w:lastRenderedPageBreak/>
         <w:t>Almacenan información de lo que han visto.</w:t>
       </w:r>
     </w:p>
@@ -4842,8 +5337,15 @@
         <w:jc w:val="both"/>
       </w:pPr>
       <w:r>
-        <w:lastRenderedPageBreak/>
-        <w:t>Es un agente de la NavMesh del nivel.</w:t>
+        <w:t xml:space="preserve">Es un agente de la </w:t>
+      </w:r>
+      <w:proofErr w:type="spellStart"/>
+      <w:r>
+        <w:t>NavMesh</w:t>
+      </w:r>
+      <w:proofErr w:type="spellEnd"/>
+      <w:r>
+        <w:t xml:space="preserve"> del nivel.</w:t>
       </w:r>
     </w:p>
     <w:p>
@@ -4933,14 +5435,52 @@
         </w:rPr>
         <w:t xml:space="preserve">Como bien se ha comentado anteriormente, </w:t>
       </w:r>
+      <w:proofErr w:type="spellStart"/>
       <w:r>
         <w:rPr>
           <w:i/>
           <w:iCs/>
           <w:color w:val="000000" w:themeColor="text1"/>
         </w:rPr>
-        <w:t>Marshallow: Pilferage in YolkTown</w:t>
-      </w:r>
+        <w:t>Marshallow</w:t>
+      </w:r>
+      <w:proofErr w:type="spellEnd"/>
+      <w:r>
+        <w:rPr>
+          <w:i/>
+          <w:iCs/>
+          <w:color w:val="000000" w:themeColor="text1"/>
+        </w:rPr>
+        <w:t xml:space="preserve">: </w:t>
+      </w:r>
+      <w:proofErr w:type="spellStart"/>
+      <w:r>
+        <w:rPr>
+          <w:i/>
+          <w:iCs/>
+          <w:color w:val="000000" w:themeColor="text1"/>
+        </w:rPr>
+        <w:t>Pilferage</w:t>
+      </w:r>
+      <w:proofErr w:type="spellEnd"/>
+      <w:r>
+        <w:rPr>
+          <w:i/>
+          <w:iCs/>
+          <w:color w:val="000000" w:themeColor="text1"/>
+        </w:rPr>
+        <w:t xml:space="preserve"> in </w:t>
+      </w:r>
+      <w:proofErr w:type="spellStart"/>
+      <w:r>
+        <w:rPr>
+          <w:i/>
+          <w:iCs/>
+          <w:color w:val="000000" w:themeColor="text1"/>
+        </w:rPr>
+        <w:t>YolkTown</w:t>
+      </w:r>
+      <w:proofErr w:type="spellEnd"/>
       <w:r>
         <w:rPr>
           <w:color w:val="000000" w:themeColor="text1"/>
@@ -5159,13 +5699,22 @@
           <w:b/>
           <w:bCs/>
         </w:rPr>
+        <w:lastRenderedPageBreak/>
         <w:t>Programación e implementación de la IA:</w:t>
       </w:r>
       <w:r>
         <w:t xml:space="preserve"> </w:t>
       </w:r>
       <w:r>
-        <w:t>Mario Belén Rivera, Samuel Ríos Carlos y Mireya Funke Prieto.</w:t>
+        <w:t xml:space="preserve">Mario Belén Rivera, Samuel Ríos Carlos y Mireya </w:t>
+      </w:r>
+      <w:proofErr w:type="spellStart"/>
+      <w:r>
+        <w:t>Funke</w:t>
+      </w:r>
+      <w:proofErr w:type="spellEnd"/>
+      <w:r>
+        <w:t xml:space="preserve"> Prieto.</w:t>
       </w:r>
       <w:r>
         <w:t xml:space="preserve"> </w:t>
@@ -5192,7 +5741,6 @@
           <w:b/>
           <w:bCs/>
         </w:rPr>
-        <w:lastRenderedPageBreak/>
         <w:t>Tareas artísticas:</w:t>
       </w:r>
     </w:p>
@@ -5209,13 +5757,31 @@
           <w:bCs/>
         </w:rPr>
       </w:pPr>
-      <w:r>
-        <w:rPr>
-          <w:b/>
-          <w:bCs/>
-        </w:rPr>
-        <w:t>Level Design</w:t>
-      </w:r>
+      <w:proofErr w:type="spellStart"/>
+      <w:r>
+        <w:rPr>
+          <w:b/>
+          <w:bCs/>
+        </w:rPr>
+        <w:t>Level</w:t>
+      </w:r>
+      <w:proofErr w:type="spellEnd"/>
+      <w:r>
+        <w:rPr>
+          <w:b/>
+          <w:bCs/>
+        </w:rPr>
+        <w:t xml:space="preserve"> </w:t>
+      </w:r>
+      <w:proofErr w:type="spellStart"/>
+      <w:r>
+        <w:rPr>
+          <w:b/>
+          <w:bCs/>
+        </w:rPr>
+        <w:t>Design</w:t>
+      </w:r>
+      <w:proofErr w:type="spellEnd"/>
       <w:r>
         <w:rPr>
           <w:b/>
@@ -5231,7 +5797,15 @@
         <w:t xml:space="preserve">: </w:t>
       </w:r>
       <w:r>
-        <w:t>Mireya Funke Prieto</w:t>
+        <w:t xml:space="preserve">Mireya </w:t>
+      </w:r>
+      <w:proofErr w:type="spellStart"/>
+      <w:r>
+        <w:t>Funke</w:t>
+      </w:r>
+      <w:proofErr w:type="spellEnd"/>
+      <w:r>
+        <w:t xml:space="preserve"> Prieto</w:t>
       </w:r>
       <w:r>
         <w:t>.</w:t>
@@ -5309,7 +5883,15 @@
         <w:t xml:space="preserve">Diseño, modelado y texturizado de escenarios: </w:t>
       </w:r>
       <w:r>
-        <w:t>Mireya Funke Prieto.</w:t>
+        <w:t xml:space="preserve">Mireya </w:t>
+      </w:r>
+      <w:proofErr w:type="spellStart"/>
+      <w:r>
+        <w:t>Funke</w:t>
+      </w:r>
+      <w:proofErr w:type="spellEnd"/>
+      <w:r>
+        <w:t xml:space="preserve"> Prieto.</w:t>
       </w:r>
     </w:p>
     <w:p>
@@ -5341,13 +5923,31 @@
           <w:bCs/>
         </w:rPr>
       </w:pPr>
-      <w:r>
-        <w:rPr>
-          <w:b/>
-          <w:bCs/>
-        </w:rPr>
-        <w:t>Level Design</w:t>
-      </w:r>
+      <w:proofErr w:type="spellStart"/>
+      <w:r>
+        <w:rPr>
+          <w:b/>
+          <w:bCs/>
+        </w:rPr>
+        <w:t>Level</w:t>
+      </w:r>
+      <w:proofErr w:type="spellEnd"/>
+      <w:r>
+        <w:rPr>
+          <w:b/>
+          <w:bCs/>
+        </w:rPr>
+        <w:t xml:space="preserve"> </w:t>
+      </w:r>
+      <w:proofErr w:type="spellStart"/>
+      <w:r>
+        <w:rPr>
+          <w:b/>
+          <w:bCs/>
+        </w:rPr>
+        <w:t>Design</w:t>
+      </w:r>
+      <w:proofErr w:type="spellEnd"/>
       <w:r>
         <w:rPr>
           <w:b/>
@@ -5481,7 +6081,39 @@
           <w:b/>
           <w:bCs/>
         </w:rPr>
-        <w:t xml:space="preserve">Diseño de Behaviour Trees: </w:t>
+        <w:t xml:space="preserve">Diseño de </w:t>
+      </w:r>
+      <w:proofErr w:type="spellStart"/>
+      <w:r>
+        <w:rPr>
+          <w:b/>
+          <w:bCs/>
+        </w:rPr>
+        <w:t>Behaviour</w:t>
+      </w:r>
+      <w:proofErr w:type="spellEnd"/>
+      <w:r>
+        <w:rPr>
+          <w:b/>
+          <w:bCs/>
+        </w:rPr>
+        <w:t xml:space="preserve"> </w:t>
+      </w:r>
+      <w:proofErr w:type="spellStart"/>
+      <w:r>
+        <w:rPr>
+          <w:b/>
+          <w:bCs/>
+        </w:rPr>
+        <w:t>Trees</w:t>
+      </w:r>
+      <w:proofErr w:type="spellEnd"/>
+      <w:r>
+        <w:rPr>
+          <w:b/>
+          <w:bCs/>
+        </w:rPr>
+        <w:t xml:space="preserve">: </w:t>
       </w:r>
       <w:r>
         <w:t>Sergio Cruz Serrano</w:t>
@@ -7324,9 +7956,12 @@
 </file>
 
 <file path=customXml/item1.xml><?xml version="1.0" encoding="utf-8"?>
-<p:properties xmlns:p="http://schemas.microsoft.com/office/2006/metadata/properties" xmlns:xsi="http://www.w3.org/2001/XMLSchema-instance" xmlns:pc="http://schemas.microsoft.com/office/infopath/2007/PartnerControls">
-  <documentManagement/>
-</p:properties>
+<?mso-contentType ?>
+<FormTemplates xmlns="http://schemas.microsoft.com/sharepoint/v3/contenttype/forms">
+  <Display>DocumentLibraryForm</Display>
+  <Edit>DocumentLibraryForm</Edit>
+  <New>DocumentLibraryForm</New>
+</FormTemplates>
 </file>
 
 <file path=customXml/item2.xml><?xml version="1.0" encoding="utf-8"?>
@@ -7508,19 +8143,15 @@
 </file>
 
 <file path=customXml/item3.xml><?xml version="1.0" encoding="utf-8"?>
-<?mso-contentType ?>
-<FormTemplates xmlns="http://schemas.microsoft.com/sharepoint/v3/contenttype/forms">
-  <Display>DocumentLibraryForm</Display>
-  <Edit>DocumentLibraryForm</Edit>
-  <New>DocumentLibraryForm</New>
-</FormTemplates>
+<p:properties xmlns:p="http://schemas.microsoft.com/office/2006/metadata/properties" xmlns:xsi="http://www.w3.org/2001/XMLSchema-instance" xmlns:pc="http://schemas.microsoft.com/office/infopath/2007/PartnerControls">
+  <documentManagement/>
+</p:properties>
 </file>
 
 <file path=customXml/itemProps1.xml><?xml version="1.0" encoding="utf-8"?>
-<ds:datastoreItem xmlns:ds="http://schemas.openxmlformats.org/officeDocument/2006/customXml" ds:itemID="{25B2C46F-CC6D-4387-A538-EAF908CBFAD3}">
+<ds:datastoreItem xmlns:ds="http://schemas.openxmlformats.org/officeDocument/2006/customXml" ds:itemID="{F45F91B6-0D91-4498-9E7D-18B20C420DF4}">
   <ds:schemaRefs>
-    <ds:schemaRef ds:uri="http://schemas.microsoft.com/office/2006/metadata/properties"/>
-    <ds:schemaRef ds:uri="http://schemas.microsoft.com/office/infopath/2007/PartnerControls"/>
+    <ds:schemaRef ds:uri="http://schemas.microsoft.com/sharepoint/v3/contenttype/forms"/>
   </ds:schemaRefs>
 </ds:datastoreItem>
 </file>
@@ -7544,9 +8175,10 @@
 </file>
 
 <file path=customXml/itemProps3.xml><?xml version="1.0" encoding="utf-8"?>
-<ds:datastoreItem xmlns:ds="http://schemas.openxmlformats.org/officeDocument/2006/customXml" ds:itemID="{F45F91B6-0D91-4498-9E7D-18B20C420DF4}">
+<ds:datastoreItem xmlns:ds="http://schemas.openxmlformats.org/officeDocument/2006/customXml" ds:itemID="{25B2C46F-CC6D-4387-A538-EAF908CBFAD3}">
   <ds:schemaRefs>
-    <ds:schemaRef ds:uri="http://schemas.microsoft.com/sharepoint/v3/contenttype/forms"/>
+    <ds:schemaRef ds:uri="http://schemas.microsoft.com/office/2006/metadata/properties"/>
+    <ds:schemaRef ds:uri="http://schemas.microsoft.com/office/infopath/2007/PartnerControls"/>
   </ds:schemaRefs>
 </ds:datastoreItem>
 </file>
</xml_diff>

<commit_message>
[CDP] - Memoria y Arboles de comportamientos actualizados
Se ha implementado en el arbol la rama que hace que el aldeano o el ladron se quede quieto si el jugador cliquea sobre él.
</commit_message>
<xml_diff>
--- a/Comportamiento de Personajes/Memoria/Memoria.docx
+++ b/Comportamiento de Personajes/Memoria/Memoria.docx
@@ -950,7 +950,21 @@
         <w:rPr>
           <w:color w:val="FF0000"/>
         </w:rPr>
-        <w:t>, por tanto cuenta con cierta IA.</w:t>
+        <w:t xml:space="preserve">, por </w:t>
+      </w:r>
+      <w:proofErr w:type="gramStart"/>
+      <w:r>
+        <w:rPr>
+          <w:color w:val="FF0000"/>
+        </w:rPr>
+        <w:t>tanto</w:t>
+      </w:r>
+      <w:proofErr w:type="gramEnd"/>
+      <w:r>
+        <w:rPr>
+          <w:color w:val="FF0000"/>
+        </w:rPr>
+        <w:t xml:space="preserve"> cuenta con cierta IA.</w:t>
       </w:r>
     </w:p>
     <w:p>
@@ -1093,10 +1107,12 @@
         <w:t xml:space="preserve"> de ratón, haciendo </w:t>
       </w:r>
       <w:proofErr w:type="spellStart"/>
+      <w:proofErr w:type="gramStart"/>
       <w:r>
         <w:t>click</w:t>
       </w:r>
       <w:proofErr w:type="spellEnd"/>
+      <w:proofErr w:type="gramEnd"/>
       <w:r>
         <w:t xml:space="preserve"> en la parte del escenario a la que </w:t>
       </w:r>
@@ -1294,7 +1310,15 @@
       </w:r>
       <w:proofErr w:type="spellEnd"/>
       <w:r>
-        <w:t>. Todos los personajes cuentan con accesorios, colores del cuerpo y número de ojos distintos al resto, por tanto, cada aldeano tiene sus características distintivas. La gracia es que el ladrón contará con sus propios accesorios, y al ser visualmente igual que un aldeano, se mimetizará entre ellos. Y por si fuera poco, cada partida es diferente al resto, ya que todos los pueblerinos aparecerán con características aleatorias, teniendo en cuenta que no puede haber dos iguales. Para identificar al ladrón, que no es tarea fácil, el usuario hará uso de las declaraciones de los habitantes que han sido tanto víctimas como testigos de un robo, y una vez recabada cierta información el jugador será capaz de diferenciar al ladrón entre todos los aldeanos para así detenerlo y ganar la partida.</w:t>
+        <w:t xml:space="preserve">. Todos los personajes cuentan con accesorios, colores del cuerpo y número de ojos distintos al resto, por tanto, cada aldeano tiene sus características distintivas. La gracia es que el ladrón contará con sus propios accesorios, y al ser visualmente igual que un aldeano, se mimetizará entre ellos. </w:t>
+      </w:r>
+      <w:proofErr w:type="gramStart"/>
+      <w:r>
+        <w:t>Y</w:t>
+      </w:r>
+      <w:proofErr w:type="gramEnd"/>
+      <w:r>
+        <w:t xml:space="preserve"> por si fuera poco, cada partida es diferente al resto, ya que todos los pueblerinos aparecerán con características aleatorias, teniendo en cuenta que no puede haber dos iguales. Para identificar al ladrón, que no es tarea fácil, el usuario hará uso de las declaraciones de los habitantes que han sido tanto víctimas como testigos de un robo, y una vez recabada cierta información el jugador será capaz de diferenciar al ladrón entre todos los aldeanos para así detenerlo y ganar la partida.</w:t>
       </w:r>
     </w:p>
     <w:p>
@@ -1393,25 +1417,37 @@
           <w:color w:val="FF0000"/>
         </w:rPr>
       </w:pPr>
+      <w:proofErr w:type="gramStart"/>
       <w:r>
         <w:rPr>
           <w:color w:val="FF0000"/>
         </w:rPr>
         <w:t>Arquitectura en capas?</w:t>
       </w:r>
+      <w:proofErr w:type="gramEnd"/>
       <w:r>
         <w:rPr>
           <w:color w:val="FF0000"/>
         </w:rPr>
         <w:t xml:space="preserve"> </w:t>
       </w:r>
+      <w:proofErr w:type="gramStart"/>
       <w:r>
         <w:rPr>
           <w:b/>
           <w:bCs/>
           <w:color w:val="FF0000"/>
         </w:rPr>
-        <w:t>A TENER EN CUENTA PARA EXPLICAR EL COMPORTAMIENTO (CREO QUE EN NUESTRO CASO ES ARQUITECTURA EN CAPAS)</w:t>
+        <w:t>A</w:t>
+      </w:r>
+      <w:proofErr w:type="gramEnd"/>
+      <w:r>
+        <w:rPr>
+          <w:b/>
+          <w:bCs/>
+          <w:color w:val="FF0000"/>
+        </w:rPr>
+        <w:t xml:space="preserve"> TENER EN CUENTA PARA EXPLICAR EL COMPORTAMIENTO (CREO QUE EN NUESTRO CASO ES ARQUITECTURA EN CAPAS)</w:t>
       </w:r>
     </w:p>
     <w:p>
@@ -1434,7 +1470,15 @@
         <w:t>ejemplo el parque, el mercado o el ayuntamiento.</w:t>
       </w:r>
       <w:r>
-        <w:t xml:space="preserve"> Por lo tanto el objetivo de estos agentes será simplemente merodear el pueblo socializando, ya que si las celebraciones de las fiestas.</w:t>
+        <w:t xml:space="preserve"> Por lo </w:t>
+      </w:r>
+      <w:proofErr w:type="gramStart"/>
+      <w:r>
+        <w:t>tanto</w:t>
+      </w:r>
+      <w:proofErr w:type="gramEnd"/>
+      <w:r>
+        <w:t xml:space="preserve"> el objetivo de estos agentes será simplemente merodear el pueblo socializando, ya que si las celebraciones de las fiestas.</w:t>
       </w:r>
       <w:r>
         <w:t xml:space="preserve"> El aldeano elegirá aleatoriamente a qué punto va a moverse una vez lleve un tiempo X en el actual, decidiendo una vez en el nuevo punto si se queda o se mueve a otro. Esto sucede para que no se supere el cupo máximo de posibles aldeanos en un mismo punto, consiguiendo de esta forma un mejor reparto de las zonas, ya que nunca se darán los casos donde haya una zona con exceso de habitantes o con ausencia de ellos. Para moverse entre zonas, el agente utilizará una </w:t>
@@ -1878,7 +1922,15 @@
         <w:t>*</w:t>
       </w:r>
       <w:r>
-        <w:t xml:space="preserve"> de las veces). El testigo habrá visto nítidamente UNA característica del ladrón. Por ejemplo, si en el bocadillo aparecen unos cuernos de cabra esto querrá decir que sin lugar a dudas el delincuente tiene cuernos de cabra.</w:t>
+        <w:t xml:space="preserve"> de las veces). El testigo habrá visto nítidamente UNA característica del ladrón. Por ejemplo, si en el bocadillo aparecen unos cuernos de cabra esto querrá decir que </w:t>
+      </w:r>
+      <w:proofErr w:type="gramStart"/>
+      <w:r>
+        <w:t>sin lugar a dudas</w:t>
+      </w:r>
+      <w:proofErr w:type="gramEnd"/>
+      <w:r>
+        <w:t xml:space="preserve"> el delincuente tiene cuernos de cabra.</w:t>
       </w:r>
     </w:p>
     <w:p>
@@ -1977,7 +2029,23 @@
           <w:b/>
           <w:bCs/>
         </w:rPr>
-        <w:t xml:space="preserve"> (condiciones?)</w:t>
+        <w:t xml:space="preserve"> (</w:t>
+      </w:r>
+      <w:proofErr w:type="gramStart"/>
+      <w:r>
+        <w:rPr>
+          <w:b/>
+          <w:bCs/>
+        </w:rPr>
+        <w:t>condiciones?</w:t>
+      </w:r>
+      <w:proofErr w:type="gramEnd"/>
+      <w:r>
+        <w:rPr>
+          <w:b/>
+          <w:bCs/>
+        </w:rPr>
+        <w:t>)</w:t>
       </w:r>
       <w:r>
         <w:rPr>
@@ -2389,7 +2457,15 @@
               <w:t>El aldeano selecciona la siguiente zona a la que se va a mover.</w:t>
             </w:r>
             <w:r>
-              <w:t xml:space="preserve"> Además elige si ir a dicha zona corriendo o andando.</w:t>
+              <w:t xml:space="preserve"> </w:t>
+            </w:r>
+            <w:proofErr w:type="gramStart"/>
+            <w:r>
+              <w:t>Además</w:t>
+            </w:r>
+            <w:proofErr w:type="gramEnd"/>
+            <w:r>
+              <w:t xml:space="preserve"> elige si ir a dicha zona corriendo o andando.</w:t>
             </w:r>
           </w:p>
         </w:tc>
@@ -2527,8 +2603,17 @@
           <w:b/>
           <w:bCs/>
         </w:rPr>
-        <w:t xml:space="preserve"> (diagrama UML)*</w:t>
-      </w:r>
+        <w:t xml:space="preserve"> (diagrama </w:t>
+      </w:r>
+      <w:proofErr w:type="gramStart"/>
+      <w:r>
+        <w:rPr>
+          <w:b/>
+          <w:bCs/>
+        </w:rPr>
+        <w:t>UML)*</w:t>
+      </w:r>
+      <w:proofErr w:type="gramEnd"/>
       <w:r>
         <w:rPr>
           <w:b/>
@@ -2546,10 +2631,10 @@
           <w:noProof/>
         </w:rPr>
         <w:drawing>
-          <wp:inline distT="0" distB="0" distL="0" distR="0" wp14:anchorId="7573804C" wp14:editId="761EA3A4">
-            <wp:extent cx="7289273" cy="2098963"/>
-            <wp:effectExtent l="0" t="0" r="6985" b="0"/>
-            <wp:docPr id="2" name="Imagen 2"/>
+          <wp:inline distT="0" distB="0" distL="0" distR="0" wp14:anchorId="4F8A163C" wp14:editId="429FE59A">
+            <wp:extent cx="7273636" cy="2337128"/>
+            <wp:effectExtent l="0" t="0" r="3810" b="6350"/>
+            <wp:docPr id="4" name="Imagen 4"/>
             <wp:cNvGraphicFramePr>
               <a:graphicFrameLocks xmlns:a="http://schemas.openxmlformats.org/drawingml/2006/main" noChangeAspect="1"/>
             </wp:cNvGraphicFramePr>
@@ -2578,7 +2663,7 @@
                   <pic:spPr bwMode="auto">
                     <a:xfrm>
                       <a:off x="0" y="0"/>
-                      <a:ext cx="7359266" cy="2119118"/>
+                      <a:ext cx="7325191" cy="2353693"/>
                     </a:xfrm>
                     <a:prstGeom prst="rect">
                       <a:avLst/>
@@ -2604,11 +2689,22 @@
           <w:bCs/>
         </w:rPr>
       </w:pPr>
-      <w:r>
-        <w:rPr>
-          <w:b/>
-          <w:bCs/>
-        </w:rPr>
+    </w:p>
+    <w:p>
+      <w:pPr>
+        <w:ind w:right="-1"/>
+        <w:jc w:val="both"/>
+        <w:rPr>
+          <w:b/>
+          <w:bCs/>
+        </w:rPr>
+      </w:pPr>
+      <w:r>
+        <w:rPr>
+          <w:b/>
+          <w:bCs/>
+        </w:rPr>
+        <w:lastRenderedPageBreak/>
         <w:t>Condiciones:</w:t>
       </w:r>
     </w:p>
@@ -2633,7 +2729,6 @@
           <w:sz w:val="20"/>
           <w:szCs w:val="20"/>
         </w:rPr>
-        <w:lastRenderedPageBreak/>
         <w:t>Soy víctima:</w:t>
       </w:r>
       <w:r>
@@ -2908,6 +3003,37 @@
           <w:szCs w:val="20"/>
         </w:rPr>
         <w:t xml:space="preserve"> Si el aldeano todavía no tiene que irse de la zona.</w:t>
+      </w:r>
+    </w:p>
+    <w:p>
+      <w:pPr>
+        <w:pStyle w:val="Prrafodelista"/>
+        <w:numPr>
+          <w:ilvl w:val="0"/>
+          <w:numId w:val="7"/>
+        </w:numPr>
+        <w:ind w:right="-1"/>
+        <w:jc w:val="both"/>
+        <w:rPr>
+          <w:sz w:val="20"/>
+          <w:szCs w:val="20"/>
+        </w:rPr>
+      </w:pPr>
+      <w:r>
+        <w:rPr>
+          <w:b/>
+          <w:bCs/>
+          <w:sz w:val="20"/>
+          <w:szCs w:val="20"/>
+        </w:rPr>
+        <w:t>Marshall me llama:</w:t>
+      </w:r>
+      <w:r>
+        <w:rPr>
+          <w:sz w:val="20"/>
+          <w:szCs w:val="20"/>
+        </w:rPr>
+        <w:t xml:space="preserve"> Si el jugador cliquea sobre un aldeano, se considera que el Marshall le está llamando.</w:t>
       </w:r>
     </w:p>
     <w:p>
@@ -3410,6 +3536,7 @@
         <w:jc w:val="both"/>
       </w:pPr>
       <w:r>
+        <w:lastRenderedPageBreak/>
         <w:t>Tras esperar un breve periodo de tiempo, ejecuta un robo (con las condiciones pertinentes, explicadas más adelante).</w:t>
       </w:r>
     </w:p>
@@ -3452,7 +3579,6 @@
           <w:b/>
           <w:bCs/>
         </w:rPr>
-        <w:lastRenderedPageBreak/>
         <w:t>Ladrón en estado de disimular:</w:t>
       </w:r>
     </w:p>
@@ -3516,7 +3642,15 @@
         <w:jc w:val="both"/>
       </w:pPr>
       <w:r>
-        <w:t xml:space="preserve">Para elegir víctima primero debe de haber aldeanos dentro de su área de visión. En caso de no encontrar a ningún pueblerino, éste elige otra zona a la que ir a robar. Sin embargo, si hay alguien a quien robar, el ladrón escoge de entre todos ellos al que esté situado a menor distancia de su posición (se puede dar el caso en el que el aldeano elegido justamente esté abandonando la zona en este mismo momento, por lo tanto la víctima se encontraría en un pasillo en vez de en un punto de interés). </w:t>
+        <w:t xml:space="preserve">Para elegir víctima primero debe de haber aldeanos dentro de su área de visión. En caso de no encontrar a ningún pueblerino, éste elige otra zona a la que ir a robar. Sin embargo, si hay alguien a quien robar, el ladrón escoge de entre todos ellos al que esté situado a menor distancia de su posición (se puede dar el caso en el que el aldeano elegido justamente esté abandonando la zona en este mismo momento, por lo </w:t>
+      </w:r>
+      <w:proofErr w:type="gramStart"/>
+      <w:r>
+        <w:t>tanto</w:t>
+      </w:r>
+      <w:proofErr w:type="gramEnd"/>
+      <w:r>
+        <w:t xml:space="preserve"> la víctima se encontraría en un pasillo en vez de en un punto de interés). </w:t>
       </w:r>
     </w:p>
     <w:p>
@@ -3624,7 +3758,23 @@
           <w:b/>
           <w:bCs/>
         </w:rPr>
-        <w:t xml:space="preserve"> (condiciones?)</w:t>
+        <w:t xml:space="preserve"> (</w:t>
+      </w:r>
+      <w:proofErr w:type="gramStart"/>
+      <w:r>
+        <w:rPr>
+          <w:b/>
+          <w:bCs/>
+        </w:rPr>
+        <w:t>condiciones?</w:t>
+      </w:r>
+      <w:proofErr w:type="gramEnd"/>
+      <w:r>
+        <w:rPr>
+          <w:b/>
+          <w:bCs/>
+        </w:rPr>
+        <w:t>)</w:t>
       </w:r>
       <w:r>
         <w:rPr>
@@ -3799,7 +3949,6 @@
           <w:b/>
           <w:bCs/>
         </w:rPr>
-        <w:lastRenderedPageBreak/>
         <w:t>Tabla de acciones:</w:t>
       </w:r>
     </w:p>
@@ -4210,7 +4359,15 @@
           <w:b/>
           <w:bCs/>
         </w:rPr>
-        <w:t xml:space="preserve"> (diagrama UML)</w:t>
+        <w:t xml:space="preserve"> (diagrama </w:t>
+      </w:r>
+      <w:proofErr w:type="gramStart"/>
+      <w:r>
+        <w:rPr>
+          <w:b/>
+          <w:bCs/>
+        </w:rPr>
+        <w:t>UML)</w:t>
       </w:r>
       <w:r>
         <w:rPr>
@@ -4219,6 +4376,7 @@
         </w:rPr>
         <w:t>*</w:t>
       </w:r>
+      <w:proofErr w:type="gramEnd"/>
       <w:r>
         <w:rPr>
           <w:b/>
@@ -4243,10 +4401,10 @@
           <w:noProof/>
         </w:rPr>
         <w:drawing>
-          <wp:inline distT="0" distB="0" distL="0" distR="0" wp14:anchorId="26BB84B0" wp14:editId="48C2F308">
-            <wp:extent cx="7245927" cy="2306452"/>
-            <wp:effectExtent l="0" t="0" r="0" b="0"/>
-            <wp:docPr id="3" name="Imagen 3"/>
+          <wp:inline distT="0" distB="0" distL="0" distR="0" wp14:anchorId="71E99A91" wp14:editId="6106F61B">
+            <wp:extent cx="7294418" cy="2294420"/>
+            <wp:effectExtent l="0" t="0" r="1905" b="0"/>
+            <wp:docPr id="5" name="Imagen 5"/>
             <wp:cNvGraphicFramePr>
               <a:graphicFrameLocks xmlns:a="http://schemas.openxmlformats.org/drawingml/2006/main" noChangeAspect="1"/>
             </wp:cNvGraphicFramePr>
@@ -4254,7 +4412,7 @@
               <a:graphicData uri="http://schemas.openxmlformats.org/drawingml/2006/picture">
                 <pic:pic xmlns:pic="http://schemas.openxmlformats.org/drawingml/2006/picture">
                   <pic:nvPicPr>
-                    <pic:cNvPr id="0" name="Picture 1"/>
+                    <pic:cNvPr id="0" name="Picture 2"/>
                     <pic:cNvPicPr>
                       <a:picLocks noChangeAspect="1" noChangeArrowheads="1"/>
                     </pic:cNvPicPr>
@@ -4275,7 +4433,7 @@
                   <pic:spPr bwMode="auto">
                     <a:xfrm>
                       <a:off x="0" y="0"/>
-                      <a:ext cx="7287259" cy="2319608"/>
+                      <a:ext cx="7320210" cy="2302533"/>
                     </a:xfrm>
                     <a:prstGeom prst="rect">
                       <a:avLst/>
@@ -4542,6 +4700,7 @@
           <w:sz w:val="20"/>
           <w:szCs w:val="20"/>
         </w:rPr>
+        <w:lastRenderedPageBreak/>
         <w:t xml:space="preserve">Aldeano(s) cerca: </w:t>
       </w:r>
       <w:r>
@@ -4689,53 +4848,7 @@
           <w:sz w:val="20"/>
           <w:szCs w:val="20"/>
         </w:rPr>
-        <w:t xml:space="preserve"> Si el </w:t>
-      </w:r>
-      <w:r>
-        <w:rPr>
-          <w:sz w:val="20"/>
-          <w:szCs w:val="20"/>
-        </w:rPr>
-        <w:t>ladrón</w:t>
-      </w:r>
-      <w:r>
-        <w:rPr>
-          <w:sz w:val="20"/>
-          <w:szCs w:val="20"/>
-        </w:rPr>
-        <w:t xml:space="preserve"> todavía no tiene que irse de la zona.</w:t>
-      </w:r>
-    </w:p>
-    <w:p>
-      <w:pPr>
-        <w:ind w:right="-1"/>
-        <w:jc w:val="both"/>
-        <w:rPr>
-          <w:b/>
-          <w:bCs/>
-        </w:rPr>
-      </w:pPr>
-      <w:r>
-        <w:rPr>
-          <w:b/>
-          <w:bCs/>
-        </w:rPr>
-        <w:lastRenderedPageBreak/>
-        <w:t>Acciones</w:t>
-      </w:r>
-      <w:r>
-        <w:rPr>
-          <w:b/>
-          <w:bCs/>
-        </w:rPr>
-        <w:t xml:space="preserve"> (Explicadas previamente en la tabla de acciones)</w:t>
-      </w:r>
-      <w:r>
-        <w:rPr>
-          <w:b/>
-          <w:bCs/>
-        </w:rPr>
-        <w:t xml:space="preserve">: </w:t>
+        <w:t xml:space="preserve"> Si el ladrón todavía no tiene que irse de la zona.</w:t>
       </w:r>
     </w:p>
     <w:p>
@@ -4748,27 +4861,56 @@
         <w:ind w:right="-1"/>
         <w:jc w:val="both"/>
         <w:rPr>
-          <w:b/>
-          <w:bCs/>
-          <w:sz w:val="20"/>
-          <w:szCs w:val="20"/>
-        </w:rPr>
-      </w:pPr>
-      <w:r>
-        <w:rPr>
-          <w:b/>
-          <w:bCs/>
-          <w:sz w:val="20"/>
-          <w:szCs w:val="20"/>
-        </w:rPr>
-        <w:t xml:space="preserve">Ejecutar robo: </w:t>
-      </w:r>
-      <w:r>
-        <w:rPr>
-          <w:sz w:val="20"/>
-          <w:szCs w:val="20"/>
-        </w:rPr>
-        <w:t>Robar al aldeano y cambiar el estado de robo a false.</w:t>
+          <w:sz w:val="20"/>
+          <w:szCs w:val="20"/>
+        </w:rPr>
+      </w:pPr>
+      <w:r>
+        <w:rPr>
+          <w:b/>
+          <w:bCs/>
+          <w:sz w:val="20"/>
+          <w:szCs w:val="20"/>
+        </w:rPr>
+        <w:t>Marshall me llama:</w:t>
+      </w:r>
+      <w:r>
+        <w:rPr>
+          <w:sz w:val="20"/>
+          <w:szCs w:val="20"/>
+        </w:rPr>
+        <w:t xml:space="preserve"> Si el jugador cliquea sobre un aldeano, se considera que el Marshall le está llamando.</w:t>
+      </w:r>
+    </w:p>
+    <w:p>
+      <w:pPr>
+        <w:ind w:right="-1"/>
+        <w:jc w:val="both"/>
+        <w:rPr>
+          <w:b/>
+          <w:bCs/>
+        </w:rPr>
+      </w:pPr>
+      <w:r>
+        <w:rPr>
+          <w:b/>
+          <w:bCs/>
+        </w:rPr>
+        <w:t>Acciones</w:t>
+      </w:r>
+      <w:r>
+        <w:rPr>
+          <w:b/>
+          <w:bCs/>
+        </w:rPr>
+        <w:t xml:space="preserve"> (Explicadas previamente en la tabla de acciones)</w:t>
+      </w:r>
+      <w:r>
+        <w:rPr>
+          <w:b/>
+          <w:bCs/>
+        </w:rPr>
+        <w:t xml:space="preserve">: </w:t>
       </w:r>
     </w:p>
     <w:p>
@@ -4781,25 +4923,27 @@
         <w:ind w:right="-1"/>
         <w:jc w:val="both"/>
         <w:rPr>
-          <w:sz w:val="20"/>
-          <w:szCs w:val="20"/>
-        </w:rPr>
-      </w:pPr>
-      <w:r>
-        <w:rPr>
-          <w:b/>
-          <w:bCs/>
-          <w:sz w:val="20"/>
-          <w:szCs w:val="20"/>
-        </w:rPr>
-        <w:t>Hacerse pasar por testigo</w:t>
-      </w:r>
-      <w:r>
-        <w:rPr>
-          <w:sz w:val="20"/>
-          <w:szCs w:val="20"/>
-        </w:rPr>
-        <w:t>: Hacerse pasar por testigo tras un robo durante un tiempo.</w:t>
+          <w:b/>
+          <w:bCs/>
+          <w:sz w:val="20"/>
+          <w:szCs w:val="20"/>
+        </w:rPr>
+      </w:pPr>
+      <w:r>
+        <w:rPr>
+          <w:b/>
+          <w:bCs/>
+          <w:sz w:val="20"/>
+          <w:szCs w:val="20"/>
+        </w:rPr>
+        <w:t xml:space="preserve">Ejecutar robo: </w:t>
+      </w:r>
+      <w:r>
+        <w:rPr>
+          <w:sz w:val="20"/>
+          <w:szCs w:val="20"/>
+        </w:rPr>
+        <w:t>Robar al aldeano y cambiar el estado de robo a false.</w:t>
       </w:r>
     </w:p>
     <w:p>
@@ -4812,27 +4956,25 @@
         <w:ind w:right="-1"/>
         <w:jc w:val="both"/>
         <w:rPr>
-          <w:b/>
-          <w:bCs/>
-          <w:sz w:val="20"/>
-          <w:szCs w:val="20"/>
-        </w:rPr>
-      </w:pPr>
-      <w:r>
-        <w:rPr>
-          <w:b/>
-          <w:bCs/>
-          <w:sz w:val="20"/>
-          <w:szCs w:val="20"/>
-        </w:rPr>
-        <w:t xml:space="preserve">Ir hacia la víctima: </w:t>
-      </w:r>
-      <w:r>
-        <w:rPr>
-          <w:sz w:val="20"/>
-          <w:szCs w:val="20"/>
-        </w:rPr>
-        <w:t>Moverse desde la posición actual hasta la víctima elegida.</w:t>
+          <w:sz w:val="20"/>
+          <w:szCs w:val="20"/>
+        </w:rPr>
+      </w:pPr>
+      <w:r>
+        <w:rPr>
+          <w:b/>
+          <w:bCs/>
+          <w:sz w:val="20"/>
+          <w:szCs w:val="20"/>
+        </w:rPr>
+        <w:t>Hacerse pasar por testigo</w:t>
+      </w:r>
+      <w:r>
+        <w:rPr>
+          <w:sz w:val="20"/>
+          <w:szCs w:val="20"/>
+        </w:rPr>
+        <w:t>: Hacerse pasar por testigo tras un robo durante un tiempo.</w:t>
       </w:r>
     </w:p>
     <w:p>
@@ -4858,14 +5000,14 @@
           <w:sz w:val="20"/>
           <w:szCs w:val="20"/>
         </w:rPr>
-        <w:t xml:space="preserve">Elegir víctima: </w:t>
-      </w:r>
-      <w:r>
-        <w:rPr>
-          <w:sz w:val="20"/>
-          <w:szCs w:val="20"/>
-        </w:rPr>
-        <w:t>Seleccionar a que aldeano robar.</w:t>
+        <w:t xml:space="preserve">Ir hacia la víctima: </w:t>
+      </w:r>
+      <w:r>
+        <w:rPr>
+          <w:sz w:val="20"/>
+          <w:szCs w:val="20"/>
+        </w:rPr>
+        <w:t>Moverse desde la posición actual hasta la víctima elegida.</w:t>
       </w:r>
     </w:p>
     <w:p>
@@ -4878,41 +5020,27 @@
         <w:ind w:right="-1"/>
         <w:jc w:val="both"/>
         <w:rPr>
-          <w:sz w:val="20"/>
-          <w:szCs w:val="20"/>
-        </w:rPr>
-      </w:pPr>
-      <w:r>
-        <w:rPr>
-          <w:b/>
-          <w:bCs/>
-          <w:sz w:val="20"/>
-          <w:szCs w:val="20"/>
-        </w:rPr>
-        <w:t xml:space="preserve">Merodear zona: </w:t>
-      </w:r>
-      <w:r>
-        <w:rPr>
-          <w:sz w:val="20"/>
-          <w:szCs w:val="20"/>
-        </w:rPr>
-        <w:t xml:space="preserve">El aldeano se mueve libremente por la zona con cierta probabilidad de mostrar mediante </w:t>
-      </w:r>
-      <w:proofErr w:type="spellStart"/>
-      <w:r>
-        <w:rPr>
-          <w:sz w:val="20"/>
-          <w:szCs w:val="20"/>
-        </w:rPr>
-        <w:t>barks</w:t>
-      </w:r>
-      <w:proofErr w:type="spellEnd"/>
-      <w:r>
-        <w:rPr>
-          <w:sz w:val="20"/>
-          <w:szCs w:val="20"/>
-        </w:rPr>
-        <w:t xml:space="preserve"> en forma de bocadillo, su estado de ánimo o la interacción con algún elemento.  </w:t>
+          <w:b/>
+          <w:bCs/>
+          <w:sz w:val="20"/>
+          <w:szCs w:val="20"/>
+        </w:rPr>
+      </w:pPr>
+      <w:r>
+        <w:rPr>
+          <w:b/>
+          <w:bCs/>
+          <w:sz w:val="20"/>
+          <w:szCs w:val="20"/>
+        </w:rPr>
+        <w:t xml:space="preserve">Elegir víctima: </w:t>
+      </w:r>
+      <w:r>
+        <w:rPr>
+          <w:sz w:val="20"/>
+          <w:szCs w:val="20"/>
+        </w:rPr>
+        <w:t>Seleccionar a que aldeano robar.</w:t>
       </w:r>
     </w:p>
     <w:p>
@@ -4936,28 +5064,30 @@
           <w:sz w:val="20"/>
           <w:szCs w:val="20"/>
         </w:rPr>
-        <w:t>Elegir zona:</w:t>
-      </w:r>
-      <w:r>
-        <w:rPr>
-          <w:sz w:val="20"/>
-          <w:szCs w:val="20"/>
-        </w:rPr>
-        <w:t xml:space="preserve"> Se elige una zona a la cual se desea moverse, pudiendo repetirse la última elegida.</w:t>
-      </w:r>
-      <w:r>
-        <w:rPr>
-          <w:sz w:val="20"/>
-          <w:szCs w:val="20"/>
-        </w:rPr>
-        <w:t xml:space="preserve"> </w:t>
-      </w:r>
-      <w:r>
-        <w:rPr>
-          <w:sz w:val="20"/>
-          <w:szCs w:val="20"/>
-        </w:rPr>
-        <w:t>Además, se elige si se dirige a la zona corriendo o andando.</w:t>
+        <w:t xml:space="preserve">Merodear zona: </w:t>
+      </w:r>
+      <w:r>
+        <w:rPr>
+          <w:sz w:val="20"/>
+          <w:szCs w:val="20"/>
+        </w:rPr>
+        <w:t xml:space="preserve">El aldeano se mueve libremente por la zona con cierta probabilidad de mostrar mediante </w:t>
+      </w:r>
+      <w:proofErr w:type="spellStart"/>
+      <w:r>
+        <w:rPr>
+          <w:sz w:val="20"/>
+          <w:szCs w:val="20"/>
+        </w:rPr>
+        <w:t>barks</w:t>
+      </w:r>
+      <w:proofErr w:type="spellEnd"/>
+      <w:r>
+        <w:rPr>
+          <w:sz w:val="20"/>
+          <w:szCs w:val="20"/>
+        </w:rPr>
+        <w:t xml:space="preserve"> en forma de bocadillo, su estado de ánimo o la interacción con algún elemento.  </w:t>
       </w:r>
     </w:p>
     <w:p>
@@ -4981,31 +5111,28 @@
           <w:sz w:val="20"/>
           <w:szCs w:val="20"/>
         </w:rPr>
-        <w:t>Moverse:</w:t>
-      </w:r>
-      <w:r>
-        <w:rPr>
-          <w:sz w:val="20"/>
-          <w:szCs w:val="20"/>
-        </w:rPr>
-        <w:t xml:space="preserve"> Transitar hacia la zona elegida.</w:t>
-      </w:r>
-    </w:p>
-    <w:p>
-      <w:pPr>
-        <w:ind w:right="-1"/>
-        <w:jc w:val="both"/>
-        <w:rPr>
-          <w:b/>
-          <w:bCs/>
-        </w:rPr>
-      </w:pPr>
-      <w:r>
-        <w:rPr>
-          <w:b/>
-          <w:bCs/>
-        </w:rPr>
-        <w:t>Nodos Decoradores:</w:t>
+        <w:t>Elegir zona:</w:t>
+      </w:r>
+      <w:r>
+        <w:rPr>
+          <w:sz w:val="20"/>
+          <w:szCs w:val="20"/>
+        </w:rPr>
+        <w:t xml:space="preserve"> Se elige una zona a la cual se desea moverse, pudiendo repetirse la última elegida.</w:t>
+      </w:r>
+      <w:r>
+        <w:rPr>
+          <w:sz w:val="20"/>
+          <w:szCs w:val="20"/>
+        </w:rPr>
+        <w:t xml:space="preserve"> </w:t>
+      </w:r>
+      <w:r>
+        <w:rPr>
+          <w:sz w:val="20"/>
+          <w:szCs w:val="20"/>
+        </w:rPr>
+        <w:t>Además, se elige si se dirige a la zona corriendo o andando.</w:t>
       </w:r>
     </w:p>
     <w:p>
@@ -5029,6 +5156,54 @@
           <w:sz w:val="20"/>
           <w:szCs w:val="20"/>
         </w:rPr>
+        <w:t>Moverse:</w:t>
+      </w:r>
+      <w:r>
+        <w:rPr>
+          <w:sz w:val="20"/>
+          <w:szCs w:val="20"/>
+        </w:rPr>
+        <w:t xml:space="preserve"> Transitar hacia la zona elegida.</w:t>
+      </w:r>
+    </w:p>
+    <w:p>
+      <w:pPr>
+        <w:ind w:right="-1"/>
+        <w:jc w:val="both"/>
+        <w:rPr>
+          <w:b/>
+          <w:bCs/>
+        </w:rPr>
+      </w:pPr>
+      <w:r>
+        <w:rPr>
+          <w:b/>
+          <w:bCs/>
+        </w:rPr>
+        <w:t>Nodos Decoradores:</w:t>
+      </w:r>
+    </w:p>
+    <w:p>
+      <w:pPr>
+        <w:pStyle w:val="Prrafodelista"/>
+        <w:numPr>
+          <w:ilvl w:val="0"/>
+          <w:numId w:val="7"/>
+        </w:numPr>
+        <w:ind w:right="-1"/>
+        <w:jc w:val="both"/>
+        <w:rPr>
+          <w:sz w:val="20"/>
+          <w:szCs w:val="20"/>
+        </w:rPr>
+      </w:pPr>
+      <w:r>
+        <w:rPr>
+          <w:b/>
+          <w:bCs/>
+          <w:sz w:val="20"/>
+          <w:szCs w:val="20"/>
+        </w:rPr>
         <w:t xml:space="preserve">Inv.: </w:t>
       </w:r>
       <w:r>
@@ -5239,7 +5414,14 @@
         <w:rPr>
           <w:color w:val="C45911" w:themeColor="accent2" w:themeShade="BF"/>
         </w:rPr>
-        <w:t>Esta sección es opcional. Aquí los alumnos pueden detallar los algoritmos implementados para todas aquellas percepciones o acciones que no sean triviales (por ej. línea de visión, búsqueda de caminos...). La idea es que podamos valorar todo esfuerzo extra que hayáis realizado, por lo que queda a vuestro criterio qué incluir (si es que queréis incluir algo) en esta sección.</w:t>
+        <w:t xml:space="preserve">Esta sección es opcional. Aquí los alumnos pueden detallar los algoritmos implementados para todas aquellas percepciones o acciones que no sean triviales (por ej. línea de visión, búsqueda </w:t>
+      </w:r>
+      <w:r>
+        <w:rPr>
+          <w:color w:val="C45911" w:themeColor="accent2" w:themeShade="BF"/>
+        </w:rPr>
+        <w:lastRenderedPageBreak/>
+        <w:t>de caminos...). La idea es que podamos valorar todo esfuerzo extra que hayáis realizado, por lo que queda a vuestro criterio qué incluir (si es que queréis incluir algo) en esta sección.</w:t>
       </w:r>
     </w:p>
     <w:p>
@@ -5310,7 +5492,6 @@
         <w:jc w:val="both"/>
       </w:pPr>
       <w:r>
-        <w:lastRenderedPageBreak/>
         <w:t>Almacenan información de lo que han visto.</w:t>
       </w:r>
     </w:p>
@@ -5509,12 +5690,26 @@
         <w:rPr>
           <w:color w:val="000000" w:themeColor="text1"/>
         </w:rPr>
-        <w:t xml:space="preserve"> así “dejándose ganar” de forma más creíble que si simplemente se dejara atrapar), las pistas serán más propensas a ser veraces y el número de robos permitidos hasta que se acabe la partida es mayor, por tanto para los jugadores más pequeños y menos experimentados esta es la dificultad idónea. En cambio, en la mayor dificultad el ladrón tendrá los ojos más abiertos</w:t>
-      </w:r>
+        <w:t xml:space="preserve"> así “dejándose ganar” de forma más creíble que si simplemente se dejara atrapar), las pistas serán más propensas a ser veraces y el número de robos permitidos hasta que se acabe la partida es mayor, por </w:t>
+      </w:r>
+      <w:proofErr w:type="gramStart"/>
       <w:r>
         <w:rPr>
           <w:color w:val="000000" w:themeColor="text1"/>
         </w:rPr>
+        <w:t>tanto</w:t>
+      </w:r>
+      <w:proofErr w:type="gramEnd"/>
+      <w:r>
+        <w:rPr>
+          <w:color w:val="000000" w:themeColor="text1"/>
+        </w:rPr>
+        <w:t xml:space="preserve"> para los jugadores más pequeños y menos experimentados esta es la dificultad idónea. En cambio, en la mayor dificultad el ladrón tendrá los ojos más abiertos</w:t>
+      </w:r>
+      <w:r>
+        <w:rPr>
+          <w:color w:val="000000" w:themeColor="text1"/>
+        </w:rPr>
         <w:t xml:space="preserve"> llevando mucho más cuidado, será más rápido efectuando </w:t>
       </w:r>
       <w:r>
@@ -5585,12 +5780,26 @@
         <w:rPr>
           <w:color w:val="000000" w:themeColor="text1"/>
         </w:rPr>
-        <w:t xml:space="preserve">A continuación </w:t>
-      </w:r>
+        <w:t xml:space="preserve">A </w:t>
+      </w:r>
+      <w:proofErr w:type="gramStart"/>
       <w:r>
         <w:rPr>
           <w:color w:val="000000" w:themeColor="text1"/>
         </w:rPr>
+        <w:t>continuación</w:t>
+      </w:r>
+      <w:proofErr w:type="gramEnd"/>
+      <w:r>
+        <w:rPr>
+          <w:color w:val="000000" w:themeColor="text1"/>
+        </w:rPr>
+        <w:t xml:space="preserve"> </w:t>
+      </w:r>
+      <w:r>
+        <w:rPr>
+          <w:color w:val="000000" w:themeColor="text1"/>
+        </w:rPr>
         <w:t>se mostrarán los parámetros a tener en cuenta para definir los distintos niveles de dificultad y cómo estos han sido modificados con cada sesión de testeo.</w:t>
       </w:r>
     </w:p>
@@ -5652,6 +5861,7 @@
         <w:jc w:val="both"/>
       </w:pPr>
       <w:r>
+        <w:lastRenderedPageBreak/>
         <w:t>REPARTO DE TAREAS</w:t>
       </w:r>
     </w:p>
@@ -5699,7 +5909,6 @@
           <w:b/>
           <w:bCs/>
         </w:rPr>
-        <w:lastRenderedPageBreak/>
         <w:t>Programación e implementación de la IA:</w:t>
       </w:r>
       <w:r>
@@ -7956,12 +8165,9 @@
 </file>
 
 <file path=customXml/item1.xml><?xml version="1.0" encoding="utf-8"?>
-<?mso-contentType ?>
-<FormTemplates xmlns="http://schemas.microsoft.com/sharepoint/v3/contenttype/forms">
-  <Display>DocumentLibraryForm</Display>
-  <Edit>DocumentLibraryForm</Edit>
-  <New>DocumentLibraryForm</New>
-</FormTemplates>
+<p:properties xmlns:p="http://schemas.microsoft.com/office/2006/metadata/properties" xmlns:xsi="http://www.w3.org/2001/XMLSchema-instance" xmlns:pc="http://schemas.microsoft.com/office/infopath/2007/PartnerControls">
+  <documentManagement/>
+</p:properties>
 </file>
 
 <file path=customXml/item2.xml><?xml version="1.0" encoding="utf-8"?>
@@ -8143,15 +8349,19 @@
 </file>
 
 <file path=customXml/item3.xml><?xml version="1.0" encoding="utf-8"?>
-<p:properties xmlns:p="http://schemas.microsoft.com/office/2006/metadata/properties" xmlns:xsi="http://www.w3.org/2001/XMLSchema-instance" xmlns:pc="http://schemas.microsoft.com/office/infopath/2007/PartnerControls">
-  <documentManagement/>
-</p:properties>
+<?mso-contentType ?>
+<FormTemplates xmlns="http://schemas.microsoft.com/sharepoint/v3/contenttype/forms">
+  <Display>DocumentLibraryForm</Display>
+  <Edit>DocumentLibraryForm</Edit>
+  <New>DocumentLibraryForm</New>
+</FormTemplates>
 </file>
 
 <file path=customXml/itemProps1.xml><?xml version="1.0" encoding="utf-8"?>
-<ds:datastoreItem xmlns:ds="http://schemas.openxmlformats.org/officeDocument/2006/customXml" ds:itemID="{F45F91B6-0D91-4498-9E7D-18B20C420DF4}">
+<ds:datastoreItem xmlns:ds="http://schemas.openxmlformats.org/officeDocument/2006/customXml" ds:itemID="{25B2C46F-CC6D-4387-A538-EAF908CBFAD3}">
   <ds:schemaRefs>
-    <ds:schemaRef ds:uri="http://schemas.microsoft.com/sharepoint/v3/contenttype/forms"/>
+    <ds:schemaRef ds:uri="http://schemas.microsoft.com/office/2006/metadata/properties"/>
+    <ds:schemaRef ds:uri="http://schemas.microsoft.com/office/infopath/2007/PartnerControls"/>
   </ds:schemaRefs>
 </ds:datastoreItem>
 </file>
@@ -8175,10 +8385,9 @@
 </file>
 
 <file path=customXml/itemProps3.xml><?xml version="1.0" encoding="utf-8"?>
-<ds:datastoreItem xmlns:ds="http://schemas.openxmlformats.org/officeDocument/2006/customXml" ds:itemID="{25B2C46F-CC6D-4387-A538-EAF908CBFAD3}">
+<ds:datastoreItem xmlns:ds="http://schemas.openxmlformats.org/officeDocument/2006/customXml" ds:itemID="{F45F91B6-0D91-4498-9E7D-18B20C420DF4}">
   <ds:schemaRefs>
-    <ds:schemaRef ds:uri="http://schemas.microsoft.com/office/2006/metadata/properties"/>
-    <ds:schemaRef ds:uri="http://schemas.microsoft.com/office/infopath/2007/PartnerControls"/>
+    <ds:schemaRef ds:uri="http://schemas.microsoft.com/sharepoint/v3/contenttype/forms"/>
   </ds:schemaRefs>
 </ds:datastoreItem>
 </file>
</xml_diff>

<commit_message>
[CDP] Actualización de la memoria, añadiendo implementaciones.
</commit_message>
<xml_diff>
--- a/Comportamiento de Personajes/Memoria/Memoria.docx
+++ b/Comportamiento de Personajes/Memoria/Memoria.docx
@@ -262,7 +262,21 @@
           <w:i/>
           <w:iCs/>
         </w:rPr>
-        <w:t>Mashallow</w:t>
+        <w:t>Ma</w:t>
+      </w:r>
+      <w:r>
+        <w:rPr>
+          <w:i/>
+          <w:iCs/>
+        </w:rPr>
+        <w:t>r</w:t>
+      </w:r>
+      <w:r>
+        <w:rPr>
+          <w:i/>
+          <w:iCs/>
+        </w:rPr>
+        <w:t>shallow</w:t>
       </w:r>
       <w:proofErr w:type="spellEnd"/>
       <w:r>
@@ -1107,12 +1121,10 @@
         <w:t xml:space="preserve"> de ratón, haciendo </w:t>
       </w:r>
       <w:proofErr w:type="spellStart"/>
-      <w:proofErr w:type="gramStart"/>
       <w:r>
         <w:t>click</w:t>
       </w:r>
       <w:proofErr w:type="spellEnd"/>
-      <w:proofErr w:type="gramEnd"/>
       <w:r>
         <w:t xml:space="preserve"> en la parte del escenario a la que </w:t>
       </w:r>
@@ -1324,26 +1336,14 @@
     <w:p>
       <w:pPr>
         <w:jc w:val="both"/>
-        <w:rPr>
-          <w:color w:val="FF0000"/>
-        </w:rPr>
-      </w:pPr>
-      <w:r>
-        <w:rPr>
-          <w:color w:val="FF0000"/>
-        </w:rPr>
+      </w:pPr>
+      <w:r>
         <w:t xml:space="preserve">Para el comportamiento de los aldeanos y el ladrón, hemos decidido </w:t>
       </w:r>
       <w:r>
-        <w:rPr>
-          <w:color w:val="FF0000"/>
-        </w:rPr>
         <w:t>utilizar</w:t>
       </w:r>
       <w:r>
-        <w:rPr>
-          <w:color w:val="FF0000"/>
-        </w:rPr>
         <w:t xml:space="preserve"> </w:t>
       </w:r>
       <w:proofErr w:type="spellStart"/>
@@ -1351,7 +1351,6 @@
         <w:rPr>
           <w:i/>
           <w:iCs/>
-          <w:color w:val="FF0000"/>
         </w:rPr>
         <w:t>behaviour</w:t>
       </w:r>
@@ -1360,7 +1359,6 @@
         <w:rPr>
           <w:i/>
           <w:iCs/>
-          <w:color w:val="FF0000"/>
         </w:rPr>
         <w:t xml:space="preserve"> </w:t>
       </w:r>
@@ -1369,22 +1367,15 @@
         <w:rPr>
           <w:i/>
           <w:iCs/>
-          <w:color w:val="FF0000"/>
         </w:rPr>
         <w:t>trees</w:t>
       </w:r>
       <w:proofErr w:type="spellEnd"/>
       <w:r>
-        <w:rPr>
-          <w:color w:val="FF0000"/>
-        </w:rPr>
-        <w:t>, ya que son una solución de alto nivel fácil de trabajar y escalables, que permiten cambios de manera rápida y cómoda. Además, nos evita tener que programar la lógica por código y nos lo facilita mediante su herramienta de grafo.</w:t>
-      </w:r>
-      <w:r>
-        <w:rPr>
-          <w:color w:val="FF0000"/>
-        </w:rPr>
-        <w:t xml:space="preserve"> REVISAR Y ADAPTAR.</w:t>
+        <w:t xml:space="preserve">, ya que son una solución de alto nivel fácil de trabajar y escalables, que permiten cambios de manera rápida y cómoda. Además, </w:t>
+      </w:r>
+      <w:r>
+        <w:t>son bastante eficientes ya que solo comprueban nodos que aún sean posibles.</w:t>
       </w:r>
     </w:p>
     <w:p>
@@ -1431,23 +1422,13 @@
         </w:rPr>
         <w:t xml:space="preserve"> </w:t>
       </w:r>
-      <w:proofErr w:type="gramStart"/>
       <w:r>
         <w:rPr>
           <w:b/>
           <w:bCs/>
           <w:color w:val="FF0000"/>
         </w:rPr>
-        <w:t>A</w:t>
-      </w:r>
-      <w:proofErr w:type="gramEnd"/>
-      <w:r>
-        <w:rPr>
-          <w:b/>
-          <w:bCs/>
-          <w:color w:val="FF0000"/>
-        </w:rPr>
-        <w:t xml:space="preserve"> TENER EN CUENTA PARA EXPLICAR EL COMPORTAMIENTO (CREO QUE EN NUESTRO CASO ES ARQUITECTURA EN CAPAS)</w:t>
+        <w:t>A TENER EN CUENTA PARA EXPLICAR EL COMPORTAMIENTO (CREO QUE EN NUESTRO CASO ES ARQUITECTURA EN CAPAS)</w:t>
       </w:r>
     </w:p>
     <w:p>
@@ -1472,11 +1453,9 @@
       <w:r>
         <w:t xml:space="preserve"> Por lo </w:t>
       </w:r>
-      <w:proofErr w:type="gramStart"/>
-      <w:r>
-        <w:t>tanto</w:t>
-      </w:r>
-      <w:proofErr w:type="gramEnd"/>
+      <w:r>
+        <w:t>tanto,</w:t>
+      </w:r>
       <w:r>
         <w:t xml:space="preserve"> el objetivo de estos agentes será simplemente merodear el pueblo socializando, ya que si las celebraciones de las fiestas.</w:t>
       </w:r>
@@ -1922,15 +1901,7 @@
         <w:t>*</w:t>
       </w:r>
       <w:r>
-        <w:t xml:space="preserve"> de las veces). El testigo habrá visto nítidamente UNA característica del ladrón. Por ejemplo, si en el bocadillo aparecen unos cuernos de cabra esto querrá decir que </w:t>
-      </w:r>
-      <w:proofErr w:type="gramStart"/>
-      <w:r>
-        <w:t>sin lugar a dudas</w:t>
-      </w:r>
-      <w:proofErr w:type="gramEnd"/>
-      <w:r>
-        <w:t xml:space="preserve"> el delincuente tiene cuernos de cabra.</w:t>
+        <w:t xml:space="preserve"> de las veces). El testigo habrá visto nítidamente UNA característica del ladrón. Por ejemplo, si en el bocadillo aparecen unos cuernos de cabra esto querrá decir que sin lugar a dudas el delincuente tiene cuernos de cabra.</w:t>
       </w:r>
     </w:p>
     <w:p>
@@ -2321,12 +2292,20 @@
             <w:tcW w:w="2830" w:type="dxa"/>
           </w:tcPr>
           <w:p>
-            <w:pPr>
-              <w:rPr>
-                <w:b/>
-                <w:bCs/>
-              </w:rPr>
-            </w:pPr>
+            <w:r>
+              <w:t>Se llama</w:t>
+            </w:r>
+            <w:r>
+              <w:t xml:space="preserve"> al método </w:t>
+            </w:r>
+            <w:proofErr w:type="spellStart"/>
+            <w:r>
+              <w:t>ShowInformation</w:t>
+            </w:r>
+            <w:proofErr w:type="spellEnd"/>
+            <w:r>
+              <w:t xml:space="preserve"> del NPC y se rota hacia el Marshall.</w:t>
+            </w:r>
           </w:p>
         </w:tc>
         <w:tc>
@@ -2359,12 +2338,9 @@
             <w:tcW w:w="2830" w:type="dxa"/>
           </w:tcPr>
           <w:p>
-            <w:pPr>
-              <w:rPr>
-                <w:b/>
-                <w:bCs/>
-              </w:rPr>
-            </w:pPr>
+            <w:r>
+              <w:t>Si el agente tiene un camino, lo reseteamos.</w:t>
+            </w:r>
           </w:p>
         </w:tc>
         <w:tc>
@@ -2397,12 +2373,31 @@
             <w:tcW w:w="2830" w:type="dxa"/>
           </w:tcPr>
           <w:p>
-            <w:pPr>
-              <w:rPr>
-                <w:b/>
-                <w:bCs/>
-              </w:rPr>
-            </w:pPr>
+            <w:r>
+              <w:t xml:space="preserve">Si el NPC se está moviendo, pero ha llegado al punto deseado, lo detenemos y lanzamos una probabilidad de 0.3 (30%) de mostrar un </w:t>
+            </w:r>
+            <w:proofErr w:type="spellStart"/>
+            <w:r>
+              <w:t>bark</w:t>
+            </w:r>
+            <w:proofErr w:type="spellEnd"/>
+            <w:r>
+              <w:t xml:space="preserve"> con un emoticono con el estado de ánimo del NPC. Además, dependiendo si anda o corre, se establece una u otra animación.</w:t>
+            </w:r>
+          </w:p>
+          <w:p/>
+          <w:p>
+            <w:r>
+              <w:t xml:space="preserve">Si no se está moviendo, si tiene camino lo reseteamos. Si además ha pasado el suficiente tiempo como para moverse de nuevo, escondemos el </w:t>
+            </w:r>
+            <w:proofErr w:type="spellStart"/>
+            <w:r>
+              <w:t>bark</w:t>
+            </w:r>
+            <w:proofErr w:type="spellEnd"/>
+            <w:r>
+              <w:t xml:space="preserve"> del emoticono si lo tenía activo y establecemos una nueva dirección para el NPC.</w:t>
+            </w:r>
           </w:p>
         </w:tc>
         <w:tc>
@@ -2440,12 +2435,9 @@
             <w:tcW w:w="2830" w:type="dxa"/>
           </w:tcPr>
           <w:p>
-            <w:pPr>
-              <w:rPr>
-                <w:b/>
-                <w:bCs/>
-              </w:rPr>
-            </w:pPr>
+            <w:r>
+              <w:t>Se elige una zona aleatoria que no sea la zona en la que ya estaba y se establece el destino del aldeano hacia allí. Además, se lanza la probabilidad de si va andando o corriendo a su destino.</w:t>
+            </w:r>
           </w:p>
         </w:tc>
         <w:tc>
@@ -2486,12 +2478,9 @@
             <w:tcW w:w="2830" w:type="dxa"/>
           </w:tcPr>
           <w:p>
-            <w:pPr>
-              <w:rPr>
-                <w:b/>
-                <w:bCs/>
-              </w:rPr>
-            </w:pPr>
+            <w:r>
+              <w:t>Si el agente no tiene camino, establecemos su destino al que tenía guardado (esto es así para cuando el Marshall lo detiene para ver si es el ladrón, poder retomar su camino).</w:t>
+            </w:r>
           </w:p>
         </w:tc>
         <w:tc>
@@ -2512,6 +2501,7 @@
           </w:tcPr>
           <w:p>
             <w:r>
+              <w:lastRenderedPageBreak/>
               <w:t>Dejar de dar información</w:t>
             </w:r>
           </w:p>
@@ -2521,12 +2511,23 @@
             <w:tcW w:w="2830" w:type="dxa"/>
           </w:tcPr>
           <w:p>
-            <w:pPr>
-              <w:rPr>
-                <w:b/>
-                <w:bCs/>
-              </w:rPr>
-            </w:pPr>
+            <w:r>
+              <w:t xml:space="preserve">Se esconde la información mediante el método </w:t>
+            </w:r>
+            <w:proofErr w:type="spellStart"/>
+            <w:r>
+              <w:t>HideInformation</w:t>
+            </w:r>
+            <w:proofErr w:type="spellEnd"/>
+            <w:r>
+              <w:t xml:space="preserve"> de NPC.</w:t>
+            </w:r>
+          </w:p>
+          <w:p/>
+          <w:p>
+            <w:r>
+              <w:t>Además, retoma su camino.</w:t>
+            </w:r>
           </w:p>
         </w:tc>
         <w:tc>
@@ -2704,7 +2705,6 @@
           <w:b/>
           <w:bCs/>
         </w:rPr>
-        <w:lastRenderedPageBreak/>
         <w:t>Condiciones:</w:t>
       </w:r>
     </w:p>
@@ -3329,6 +3329,7 @@
           <w:b/>
           <w:bCs/>
         </w:rPr>
+        <w:lastRenderedPageBreak/>
         <w:t>Nodos Decoradores:</w:t>
       </w:r>
     </w:p>
@@ -3368,38 +3369,6 @@
         <w:t>*Para un mejor visionado del diagrama, se ha adjuntado una imagen en el entregable.</w:t>
       </w:r>
     </w:p>
-    <w:p>
-      <w:pPr>
-        <w:rPr>
-          <w:b/>
-          <w:bCs/>
-        </w:rPr>
-      </w:pPr>
-      <w:r>
-        <w:rPr>
-          <w:b/>
-          <w:bCs/>
-        </w:rPr>
-        <w:t xml:space="preserve">Diagrama: </w:t>
-      </w:r>
-      <w:hyperlink r:id="rId10">
-        <w:r>
-          <w:rPr>
-            <w:rStyle w:val="Hipervnculo"/>
-            <w:b/>
-            <w:bCs/>
-          </w:rPr>
-          <w:t>https://www.teatroabadia.com/en/uploads/documentos/iagramas_del_uml.pdf</w:t>
-        </w:r>
-      </w:hyperlink>
-      <w:r>
-        <w:rPr>
-          <w:b/>
-          <w:bCs/>
-        </w:rPr>
-        <w:t xml:space="preserve"> </w:t>
-      </w:r>
-    </w:p>
     <w:p/>
     <w:p>
       <w:pPr>
@@ -3536,7 +3505,6 @@
         <w:jc w:val="both"/>
       </w:pPr>
       <w:r>
-        <w:lastRenderedPageBreak/>
         <w:t>Tras esperar un breve periodo de tiempo, ejecuta un robo (con las condiciones pertinentes, explicadas más adelante).</w:t>
       </w:r>
     </w:p>
@@ -3642,7 +3610,13 @@
         <w:jc w:val="both"/>
       </w:pPr>
       <w:r>
-        <w:t xml:space="preserve">Para elegir víctima primero debe de haber aldeanos dentro de su área de visión. En caso de no encontrar a ningún pueblerino, éste elige otra zona a la que ir a robar. Sin embargo, si hay alguien a quien robar, el ladrón escoge de entre todos ellos al que esté situado a menor distancia de su posición (se puede dar el caso en el que el aldeano elegido justamente esté abandonando la zona en este mismo momento, por lo </w:t>
+        <w:t xml:space="preserve">Para elegir víctima primero debe de haber aldeanos dentro de su área de visión. En caso de no encontrar a ningún pueblerino, éste elige otra zona a la que ir a robar. Sin embargo, si hay alguien a quien robar, el ladrón escoge de entre todos ellos </w:t>
+      </w:r>
+      <w:r>
+        <w:t>a uno aleatorio</w:t>
+      </w:r>
+      <w:r>
+        <w:t xml:space="preserve"> (se puede dar el caso en el que el aldeano elegido justamente esté abandonando la zona en este mismo momento, por lo </w:t>
       </w:r>
       <w:proofErr w:type="gramStart"/>
       <w:r>
@@ -3663,6 +3637,7 @@
         <w:jc w:val="both"/>
       </w:pPr>
       <w:r>
+        <w:lastRenderedPageBreak/>
         <w:t>Cuando la víctima esté seleccionada, el ladrón se dirige rápidamente a robarle (a una velocidad mayor que la velocidad máxima del aldeano, para que así el robo se ejecute de la forma más rápida posible).</w:t>
       </w:r>
     </w:p>
@@ -3732,217 +3707,8 @@
     <w:p>
       <w:pPr>
         <w:jc w:val="both"/>
-        <w:rPr>
-          <w:b/>
-          <w:bCs/>
-        </w:rPr>
-      </w:pPr>
-    </w:p>
-    <w:p>
-      <w:pPr>
-        <w:jc w:val="both"/>
-        <w:rPr>
-          <w:b/>
-          <w:bCs/>
-        </w:rPr>
-      </w:pPr>
-      <w:r>
-        <w:rPr>
-          <w:b/>
-          <w:bCs/>
-        </w:rPr>
-        <w:t>Tabla de percepciones</w:t>
-      </w:r>
-      <w:r>
-        <w:rPr>
-          <w:b/>
-          <w:bCs/>
-        </w:rPr>
-        <w:t xml:space="preserve"> (</w:t>
-      </w:r>
-      <w:proofErr w:type="gramStart"/>
-      <w:r>
-        <w:rPr>
-          <w:b/>
-          <w:bCs/>
-        </w:rPr>
-        <w:t>condiciones?</w:t>
-      </w:r>
-      <w:proofErr w:type="gramEnd"/>
-      <w:r>
-        <w:rPr>
-          <w:b/>
-          <w:bCs/>
-        </w:rPr>
-        <w:t>)</w:t>
-      </w:r>
-      <w:r>
-        <w:rPr>
-          <w:b/>
-          <w:bCs/>
-        </w:rPr>
-        <w:t>:</w:t>
-      </w:r>
-    </w:p>
-    <w:tbl>
-      <w:tblPr>
-        <w:tblStyle w:val="Tablaconcuadrcula"/>
-        <w:tblW w:w="0" w:type="auto"/>
-        <w:tblLayout w:type="fixed"/>
-        <w:tblLook w:val="06A0" w:firstRow="1" w:lastRow="0" w:firstColumn="1" w:lastColumn="0" w:noHBand="1" w:noVBand="1"/>
-      </w:tblPr>
-      <w:tblGrid>
-        <w:gridCol w:w="2790"/>
-        <w:gridCol w:w="2985"/>
-        <w:gridCol w:w="2858"/>
-      </w:tblGrid>
-      <w:tr>
-        <w:tc>
-          <w:tcPr>
-            <w:tcW w:w="2790" w:type="dxa"/>
-          </w:tcPr>
-          <w:p>
-            <w:pPr>
-              <w:rPr>
-                <w:b/>
-                <w:bCs/>
-              </w:rPr>
-            </w:pPr>
-            <w:r>
-              <w:rPr>
-                <w:b/>
-                <w:bCs/>
-              </w:rPr>
-              <w:t>Nombre</w:t>
-            </w:r>
-          </w:p>
-        </w:tc>
-        <w:tc>
-          <w:tcPr>
-            <w:tcW w:w="2985" w:type="dxa"/>
-          </w:tcPr>
-          <w:p>
-            <w:pPr>
-              <w:rPr>
-                <w:b/>
-                <w:bCs/>
-              </w:rPr>
-            </w:pPr>
-            <w:r>
-              <w:rPr>
-                <w:b/>
-                <w:bCs/>
-              </w:rPr>
-              <w:t>Implementación</w:t>
-            </w:r>
-          </w:p>
-        </w:tc>
-        <w:tc>
-          <w:tcPr>
-            <w:tcW w:w="2858" w:type="dxa"/>
-          </w:tcPr>
-          <w:p>
-            <w:pPr>
-              <w:rPr>
-                <w:b/>
-                <w:bCs/>
-              </w:rPr>
-            </w:pPr>
-            <w:r>
-              <w:rPr>
-                <w:b/>
-                <w:bCs/>
-              </w:rPr>
-              <w:t>Acceso</w:t>
-            </w:r>
-          </w:p>
-        </w:tc>
-      </w:tr>
-      <w:tr>
-        <w:trPr>
-          <w:trHeight w:val="300"/>
-        </w:trPr>
-        <w:tc>
-          <w:tcPr>
-            <w:tcW w:w="2790" w:type="dxa"/>
-          </w:tcPr>
-          <w:p>
-            <w:r>
-              <w:t>Percepción de v</w:t>
-            </w:r>
-            <w:r>
-              <w:t>isual</w:t>
-            </w:r>
-          </w:p>
-        </w:tc>
-        <w:tc>
-          <w:tcPr>
-            <w:tcW w:w="2985" w:type="dxa"/>
-          </w:tcPr>
-          <w:p>
-            <w:pPr>
-              <w:rPr>
-                <w:b/>
-                <w:bCs/>
-              </w:rPr>
-            </w:pPr>
-            <w:r>
-              <w:t>Cono de visión</w:t>
-            </w:r>
-          </w:p>
-        </w:tc>
-        <w:tc>
-          <w:tcPr>
-            <w:tcW w:w="2858" w:type="dxa"/>
-          </w:tcPr>
-          <w:p>
-            <w:pPr>
-              <w:rPr>
-                <w:b/>
-                <w:bCs/>
-              </w:rPr>
-            </w:pPr>
-          </w:p>
-        </w:tc>
-      </w:tr>
-      <w:tr>
-        <w:trPr>
-          <w:trHeight w:val="300"/>
-        </w:trPr>
-        <w:tc>
-          <w:tcPr>
-            <w:tcW w:w="2790" w:type="dxa"/>
-          </w:tcPr>
-          <w:p>
-            <w:pPr>
-              <w:spacing w:line="259" w:lineRule="auto"/>
-            </w:pPr>
-          </w:p>
-        </w:tc>
-        <w:tc>
-          <w:tcPr>
-            <w:tcW w:w="2985" w:type="dxa"/>
-          </w:tcPr>
-          <w:p/>
-        </w:tc>
-        <w:tc>
-          <w:tcPr>
-            <w:tcW w:w="2858" w:type="dxa"/>
-          </w:tcPr>
-          <w:p>
-            <w:pPr>
-              <w:rPr>
-                <w:b/>
-                <w:bCs/>
-              </w:rPr>
-            </w:pPr>
-          </w:p>
-        </w:tc>
-      </w:tr>
-    </w:tbl>
-    <w:p/>
-    <w:p/>
-    <w:p/>
+      </w:pPr>
+    </w:p>
     <w:p>
       <w:r>
         <w:rPr>
@@ -4054,7 +3820,11 @@
           <w:tcPr>
             <w:tcW w:w="2830" w:type="dxa"/>
           </w:tcPr>
-          <w:p/>
+          <w:p>
+            <w:r>
+              <w:t>Funciona igual que el nodo Elegir Zona del aldeano, a diferencia de que este tiene en cuenta de no repetir la zona previa en lugar de la actual, ya que la actual desaparece de la información cuando elige víctima.</w:t>
+            </w:r>
+          </w:p>
         </w:tc>
         <w:tc>
           <w:tcPr>
@@ -4092,6 +3862,17 @@
             <w:pPr>
               <w:jc w:val="both"/>
             </w:pPr>
+            <w:r>
+              <w:t>Utiliza el mismo nodo que el aldeano, “</w:t>
+            </w:r>
+            <w:proofErr w:type="spellStart"/>
+            <w:r>
+              <w:t>MoveToDestinationNode</w:t>
+            </w:r>
+            <w:proofErr w:type="spellEnd"/>
+            <w:r>
+              <w:t>”.</w:t>
+            </w:r>
           </w:p>
         </w:tc>
         <w:tc>
@@ -4130,6 +3911,17 @@
             <w:pPr>
               <w:jc w:val="both"/>
             </w:pPr>
+            <w:r>
+              <w:t>Utiliza el mismo nodo que el aldeano, “</w:t>
+            </w:r>
+            <w:proofErr w:type="spellStart"/>
+            <w:r>
+              <w:t>WanderNode</w:t>
+            </w:r>
+            <w:proofErr w:type="spellEnd"/>
+            <w:r>
+              <w:t>”.</w:t>
+            </w:r>
           </w:p>
         </w:tc>
         <w:tc>
@@ -4178,6 +3970,17 @@
             <w:pPr>
               <w:jc w:val="both"/>
             </w:pPr>
+            <w:r>
+              <w:t xml:space="preserve">Escoge aleatoriamente como víctima uno de los aldeanos que están a su alrededor y establece su velocidad a la STEALING SPEED. Además, guardamos la zona actual como zona previa y borramos de la información sus </w:t>
+            </w:r>
+            <w:proofErr w:type="gramStart"/>
+            <w:r>
+              <w:t>zonas actual</w:t>
+            </w:r>
+            <w:proofErr w:type="gramEnd"/>
+            <w:r>
+              <w:t xml:space="preserve"> y de destino.</w:t>
+            </w:r>
           </w:p>
         </w:tc>
         <w:tc>
@@ -4208,6 +4011,7 @@
               <w:jc w:val="center"/>
             </w:pPr>
             <w:r>
+              <w:lastRenderedPageBreak/>
               <w:t>Ir hacia la víctima</w:t>
             </w:r>
           </w:p>
@@ -4220,6 +4024,9 @@
             <w:pPr>
               <w:jc w:val="both"/>
             </w:pPr>
+            <w:r>
+              <w:t>Se establece el destino del agente a la posición de la víctima.</w:t>
+            </w:r>
           </w:p>
         </w:tc>
         <w:tc>
@@ -4257,11 +4064,13 @@
           <w:p>
             <w:pPr>
               <w:jc w:val="both"/>
-              <w:rPr>
-                <w:b/>
-                <w:bCs/>
-              </w:rPr>
-            </w:pPr>
+            </w:pPr>
+            <w:r>
+              <w:t>Se roba al aldeano</w:t>
+            </w:r>
+            <w:r>
+              <w:t>, se hace un llamamiento al resto de aldeanos para que comprueben si han visto el robo, se establece el tiempo para el siguiente robo, se calcula el robo y se instancia el icono en la interfaz. Para acabar, eliminamos la información de la víctima de los datos del ladrón.</w:t>
+            </w:r>
           </w:p>
         </w:tc>
         <w:tc>
@@ -4288,7 +4097,10 @@
               <w:jc w:val="center"/>
             </w:pPr>
             <w:r>
-              <w:t>Hacerse pasar por testigo</w:t>
+              <w:t xml:space="preserve">Elegir si hacerse </w:t>
+            </w:r>
+            <w:r>
+              <w:t>pasar por testigo</w:t>
             </w:r>
           </w:p>
         </w:tc>
@@ -4299,11 +4111,44 @@
           <w:p>
             <w:pPr>
               <w:jc w:val="both"/>
-              <w:rPr>
-                <w:b/>
-                <w:bCs/>
-              </w:rPr>
-            </w:pPr>
+            </w:pPr>
+            <w:r>
+              <w:t>Se lanza la probabilidad de si se hace pasar o no por testigo.</w:t>
+            </w:r>
+          </w:p>
+          <w:p>
+            <w:pPr>
+              <w:jc w:val="both"/>
+            </w:pPr>
+          </w:p>
+          <w:p>
+            <w:pPr>
+              <w:jc w:val="both"/>
+            </w:pPr>
+            <w:r>
+              <w:t>En caso positivo, lo establecemos como testigo y calculamos el objeto que dará erróneamente al jugador en caso de encontrarse con él.</w:t>
+            </w:r>
+          </w:p>
+          <w:p>
+            <w:pPr>
+              <w:jc w:val="both"/>
+            </w:pPr>
+          </w:p>
+          <w:p>
+            <w:pPr>
+              <w:jc w:val="both"/>
+            </w:pPr>
+            <w:r>
+              <w:t xml:space="preserve">En caso negativo, lo quitamos de testigo y borramos su </w:t>
+            </w:r>
+            <w:proofErr w:type="spellStart"/>
+            <w:r>
+              <w:t>bark</w:t>
+            </w:r>
+            <w:proofErr w:type="spellEnd"/>
+            <w:r>
+              <w:t xml:space="preserve"> de testigo (Esto es necesario por si el ladrón decide hacerse pasar por testigo en el robo 1 y no en el 2, por ejemplo).</w:t>
+            </w:r>
           </w:p>
         </w:tc>
         <w:tc>
@@ -4315,7 +4160,13 @@
               <w:jc w:val="both"/>
             </w:pPr>
             <w:r>
-              <w:t>Tras efectuar el robo, el ladrón simula el estado de testigo de un aldeano.</w:t>
+              <w:t xml:space="preserve">Tras efectuar el robo, el ladrón </w:t>
+            </w:r>
+            <w:r>
+              <w:t>decide si simular</w:t>
+            </w:r>
+            <w:r>
+              <w:t xml:space="preserve"> el estado de testigo de un aldeano.</w:t>
             </w:r>
           </w:p>
         </w:tc>
@@ -4418,7 +4269,7 @@
                     </pic:cNvPicPr>
                   </pic:nvPicPr>
                   <pic:blipFill>
-                    <a:blip r:embed="rId11" cstate="print">
+                    <a:blip r:embed="rId10" cstate="print">
                       <a:extLst>
                         <a:ext uri="{28A0092B-C50C-407E-A947-70E740481C1C}">
                           <a14:useLocalDpi xmlns:a14="http://schemas.microsoft.com/office/drawing/2010/main" val="0"/>
@@ -4452,6 +4303,16 @@
     </w:p>
     <w:p>
       <w:pPr>
+        <w:ind w:right="-1" w:hanging="1418"/>
+        <w:jc w:val="both"/>
+        <w:rPr>
+          <w:b/>
+          <w:bCs/>
+        </w:rPr>
+      </w:pPr>
+    </w:p>
+    <w:p>
+      <w:pPr>
         <w:ind w:right="-1"/>
         <w:jc w:val="both"/>
         <w:rPr>
@@ -4464,6 +4325,7 @@
           <w:b/>
           <w:bCs/>
         </w:rPr>
+        <w:lastRenderedPageBreak/>
         <w:t>Condiciones:</w:t>
       </w:r>
     </w:p>
@@ -4495,14 +4357,14 @@
           <w:sz w:val="20"/>
           <w:szCs w:val="20"/>
         </w:rPr>
-        <w:t>Si e</w:t>
+        <w:t xml:space="preserve">Si </w:t>
       </w:r>
       <w:r>
         <w:rPr>
           <w:sz w:val="20"/>
           <w:szCs w:val="20"/>
         </w:rPr>
-        <w:t>l ladrón se encuentra en estado de robo y quiere robar.</w:t>
+        <w:t>ha pasado suficiente tiempo como para cometer un robo.</w:t>
       </w:r>
     </w:p>
     <w:p>
@@ -4544,28 +4406,51 @@
           <w:sz w:val="20"/>
           <w:szCs w:val="20"/>
         </w:rPr>
-        <w:t>:</w:t>
-      </w:r>
-      <w:r>
-        <w:rPr>
+        <w:t xml:space="preserve"> (detección)</w:t>
+      </w:r>
+      <w:r>
+        <w:rPr>
+          <w:b/>
+          <w:bCs/>
           <w:sz w:val="20"/>
           <w:szCs w:val="20"/>
         </w:rPr>
-        <w:t xml:space="preserve"> Si el jugador se encuentra </w:t>
+        <w:t>:</w:t>
       </w:r>
       <w:r>
         <w:rPr>
           <w:sz w:val="20"/>
           <w:szCs w:val="20"/>
         </w:rPr>
-        <w:t>dentro</w:t>
+        <w:t xml:space="preserve"> Si el jugador se encuentra </w:t>
       </w:r>
       <w:r>
         <w:rPr>
           <w:sz w:val="20"/>
           <w:szCs w:val="20"/>
         </w:rPr>
-        <w:t xml:space="preserve"> del área de visión del ladrón.</w:t>
+        <w:t>dentro</w:t>
+      </w:r>
+      <w:r>
+        <w:rPr>
+          <w:sz w:val="20"/>
+          <w:szCs w:val="20"/>
+        </w:rPr>
+        <w:t xml:space="preserve"> del área de </w:t>
+      </w:r>
+      <w:r>
+        <w:rPr>
+          <w:sz w:val="20"/>
+          <w:szCs w:val="20"/>
+        </w:rPr>
+        <w:t>detección</w:t>
+      </w:r>
+      <w:r>
+        <w:rPr>
+          <w:sz w:val="20"/>
+          <w:szCs w:val="20"/>
+        </w:rPr>
+        <w:t xml:space="preserve"> del ladrón.</w:t>
       </w:r>
     </w:p>
     <w:p>
@@ -4589,14 +4474,46 @@
           <w:sz w:val="20"/>
           <w:szCs w:val="20"/>
         </w:rPr>
-        <w:t>He elegido víctima:</w:t>
-      </w:r>
-      <w:r>
-        <w:rPr>
+        <w:t>Marshall Cerca</w:t>
+      </w:r>
+      <w:r>
+        <w:rPr>
+          <w:b/>
+          <w:bCs/>
           <w:sz w:val="20"/>
           <w:szCs w:val="20"/>
         </w:rPr>
-        <w:t xml:space="preserve"> Si el ladrón ya tiene objetivo de robo.</w:t>
+        <w:t xml:space="preserve"> (información)</w:t>
+      </w:r>
+      <w:r>
+        <w:rPr>
+          <w:b/>
+          <w:bCs/>
+          <w:sz w:val="20"/>
+          <w:szCs w:val="20"/>
+        </w:rPr>
+        <w:t>:</w:t>
+      </w:r>
+      <w:r>
+        <w:rPr>
+          <w:sz w:val="20"/>
+          <w:szCs w:val="20"/>
+        </w:rPr>
+        <w:t xml:space="preserve"> Si el jugador se encuentra dentro del área de </w:t>
+      </w:r>
+      <w:r>
+        <w:rPr>
+          <w:sz w:val="20"/>
+          <w:szCs w:val="20"/>
+        </w:rPr>
+        <w:t>dar información</w:t>
+      </w:r>
+      <w:r>
+        <w:rPr>
+          <w:sz w:val="20"/>
+          <w:szCs w:val="20"/>
+        </w:rPr>
+        <w:t xml:space="preserve"> del ladrón.</w:t>
       </w:r>
     </w:p>
     <w:p>
@@ -4620,14 +4537,14 @@
           <w:sz w:val="20"/>
           <w:szCs w:val="20"/>
         </w:rPr>
-        <w:t>Estoy junto a la víctima:</w:t>
+        <w:t>He elegido víctima:</w:t>
       </w:r>
       <w:r>
         <w:rPr>
           <w:sz w:val="20"/>
           <w:szCs w:val="20"/>
         </w:rPr>
-        <w:t xml:space="preserve"> Si el ladrón colisiona con la víctima.</w:t>
+        <w:t xml:space="preserve"> Si el ladrón ya tiene objetivo de robo.</w:t>
       </w:r>
     </w:p>
     <w:p>
@@ -4651,30 +4568,14 @@
           <w:sz w:val="20"/>
           <w:szCs w:val="20"/>
         </w:rPr>
-        <w:t xml:space="preserve">Estoy en zona: </w:t>
+        <w:t>Estoy junto a la víctima:</w:t>
       </w:r>
       <w:r>
         <w:rPr>
           <w:sz w:val="20"/>
           <w:szCs w:val="20"/>
         </w:rPr>
-        <w:t>Si el ladrón se encuentra</w:t>
-      </w:r>
-      <w:r>
-        <w:rPr>
-          <w:b/>
-          <w:bCs/>
-          <w:sz w:val="20"/>
-          <w:szCs w:val="20"/>
-        </w:rPr>
-        <w:t xml:space="preserve"> </w:t>
-      </w:r>
-      <w:r>
-        <w:rPr>
-          <w:sz w:val="20"/>
-          <w:szCs w:val="20"/>
-        </w:rPr>
-        <w:t>en una zona de interés, visitándola no de paso.</w:t>
+        <w:t xml:space="preserve"> Si el ladrón colisiona con la víctima.</w:t>
       </w:r>
     </w:p>
     <w:p>
@@ -4687,12 +4588,26 @@
         <w:ind w:right="-1"/>
         <w:jc w:val="both"/>
         <w:rPr>
+          <w:sz w:val="20"/>
+          <w:szCs w:val="20"/>
+        </w:rPr>
+      </w:pPr>
+      <w:r>
+        <w:rPr>
           <w:b/>
           <w:bCs/>
           <w:sz w:val="20"/>
           <w:szCs w:val="20"/>
         </w:rPr>
-      </w:pPr>
+        <w:t xml:space="preserve">Estoy en zona: </w:t>
+      </w:r>
+      <w:r>
+        <w:rPr>
+          <w:sz w:val="20"/>
+          <w:szCs w:val="20"/>
+        </w:rPr>
+        <w:t>Si el ladrón se encuentra</w:t>
+      </w:r>
       <w:r>
         <w:rPr>
           <w:b/>
@@ -4700,15 +4615,14 @@
           <w:sz w:val="20"/>
           <w:szCs w:val="20"/>
         </w:rPr>
-        <w:lastRenderedPageBreak/>
-        <w:t xml:space="preserve">Aldeano(s) cerca: </w:t>
+        <w:t xml:space="preserve"> </w:t>
       </w:r>
       <w:r>
         <w:rPr>
           <w:sz w:val="20"/>
           <w:szCs w:val="20"/>
         </w:rPr>
-        <w:t>Si en la zona actual hay algún aldeano.</w:t>
+        <w:t>en una zona de interés, visitándola no de paso.</w:t>
       </w:r>
     </w:p>
     <w:p>
@@ -4721,19 +4635,12 @@
         <w:ind w:right="-1"/>
         <w:jc w:val="both"/>
         <w:rPr>
-          <w:sz w:val="20"/>
-          <w:szCs w:val="20"/>
-        </w:rPr>
-      </w:pPr>
-      <w:r>
-        <w:rPr>
           <w:b/>
           <w:bCs/>
           <w:sz w:val="20"/>
           <w:szCs w:val="20"/>
         </w:rPr>
-        <w:t>T</w:t>
-      </w:r>
+      </w:pPr>
       <w:r>
         <w:rPr>
           <w:b/>
@@ -4741,14 +4648,14 @@
           <w:sz w:val="20"/>
           <w:szCs w:val="20"/>
         </w:rPr>
-        <w:t xml:space="preserve">engo destino: </w:t>
+        <w:t xml:space="preserve">Aldeano(s) cerca: </w:t>
       </w:r>
       <w:r>
         <w:rPr>
           <w:sz w:val="20"/>
           <w:szCs w:val="20"/>
         </w:rPr>
-        <w:t>Si el ladrón sabe a qué zona moverse.</w:t>
+        <w:t>Si en la zona actual hay algún aldeano.</w:t>
       </w:r>
     </w:p>
     <w:p>
@@ -4772,21 +4679,23 @@
           <w:sz w:val="20"/>
           <w:szCs w:val="20"/>
         </w:rPr>
-        <w:t>Estoy en destino:</w:t>
-      </w:r>
-      <w:r>
-        <w:rPr>
+        <w:t>T</w:t>
+      </w:r>
+      <w:r>
+        <w:rPr>
+          <w:b/>
+          <w:bCs/>
           <w:sz w:val="20"/>
           <w:szCs w:val="20"/>
         </w:rPr>
-        <w:t xml:space="preserve"> </w:t>
+        <w:t xml:space="preserve">engo destino: </w:t>
       </w:r>
       <w:r>
         <w:rPr>
           <w:sz w:val="20"/>
           <w:szCs w:val="20"/>
         </w:rPr>
-        <w:t>Si el ladrón ha llegado a la zona que tenía previamente elegida.</w:t>
+        <w:t>Si el ladrón sabe a qué zona moverse.</w:t>
       </w:r>
     </w:p>
     <w:p>
@@ -4810,14 +4719,21 @@
           <w:sz w:val="20"/>
           <w:szCs w:val="20"/>
         </w:rPr>
-        <w:t>Hay hueco:</w:t>
+        <w:t>Estoy en destino:</w:t>
       </w:r>
       <w:r>
         <w:rPr>
           <w:sz w:val="20"/>
           <w:szCs w:val="20"/>
         </w:rPr>
-        <w:t xml:space="preserve"> Si la zona en la que el ladrón se encuentra tiene hueco suficiente para entrar.</w:t>
+        <w:t xml:space="preserve"> </w:t>
+      </w:r>
+      <w:r>
+        <w:rPr>
+          <w:sz w:val="20"/>
+          <w:szCs w:val="20"/>
+        </w:rPr>
+        <w:t>Si el ladrón ha llegado a la zona que tenía previamente elegida.</w:t>
       </w:r>
     </w:p>
     <w:p>
@@ -4841,14 +4757,14 @@
           <w:sz w:val="20"/>
           <w:szCs w:val="20"/>
         </w:rPr>
-        <w:t>Aún me quedo:</w:t>
+        <w:t>Hay hueco:</w:t>
       </w:r>
       <w:r>
         <w:rPr>
           <w:sz w:val="20"/>
           <w:szCs w:val="20"/>
         </w:rPr>
-        <w:t xml:space="preserve"> Si el ladrón todavía no tiene que irse de la zona.</w:t>
+        <w:t xml:space="preserve"> Si la zona en la que el ladrón se encuentra tiene hueco suficiente para entrar.</w:t>
       </w:r>
     </w:p>
     <w:p>
@@ -4872,45 +4788,14 @@
           <w:sz w:val="20"/>
           <w:szCs w:val="20"/>
         </w:rPr>
-        <w:t>Marshall me llama:</w:t>
+        <w:t>Aún me quedo:</w:t>
       </w:r>
       <w:r>
         <w:rPr>
           <w:sz w:val="20"/>
           <w:szCs w:val="20"/>
         </w:rPr>
-        <w:t xml:space="preserve"> Si el jugador cliquea sobre un aldeano, se considera que el Marshall le está llamando.</w:t>
-      </w:r>
-    </w:p>
-    <w:p>
-      <w:pPr>
-        <w:ind w:right="-1"/>
-        <w:jc w:val="both"/>
-        <w:rPr>
-          <w:b/>
-          <w:bCs/>
-        </w:rPr>
-      </w:pPr>
-      <w:r>
-        <w:rPr>
-          <w:b/>
-          <w:bCs/>
-        </w:rPr>
-        <w:t>Acciones</w:t>
-      </w:r>
-      <w:r>
-        <w:rPr>
-          <w:b/>
-          <w:bCs/>
-        </w:rPr>
-        <w:t xml:space="preserve"> (Explicadas previamente en la tabla de acciones)</w:t>
-      </w:r>
-      <w:r>
-        <w:rPr>
-          <w:b/>
-          <w:bCs/>
-        </w:rPr>
-        <w:t xml:space="preserve">: </w:t>
+        <w:t xml:space="preserve"> Si el ladrón todavía no tiene que irse de la zona.</w:t>
       </w:r>
     </w:p>
     <w:p>
@@ -4923,27 +4808,56 @@
         <w:ind w:right="-1"/>
         <w:jc w:val="both"/>
         <w:rPr>
+          <w:sz w:val="20"/>
+          <w:szCs w:val="20"/>
+        </w:rPr>
+      </w:pPr>
+      <w:r>
+        <w:rPr>
           <w:b/>
           <w:bCs/>
           <w:sz w:val="20"/>
           <w:szCs w:val="20"/>
         </w:rPr>
-      </w:pPr>
-      <w:r>
+        <w:t>Marshall me llama:</w:t>
+      </w:r>
+      <w:r>
+        <w:rPr>
+          <w:sz w:val="20"/>
+          <w:szCs w:val="20"/>
+        </w:rPr>
+        <w:t xml:space="preserve"> Si el jugador cliquea sobre un aldeano, se considera que el Marshall le está llamando.</w:t>
+      </w:r>
+    </w:p>
+    <w:p>
+      <w:pPr>
+        <w:ind w:right="-1"/>
+        <w:jc w:val="both"/>
         <w:rPr>
           <w:b/>
           <w:bCs/>
-          <w:sz w:val="20"/>
-          <w:szCs w:val="20"/>
-        </w:rPr>
-        <w:t xml:space="preserve">Ejecutar robo: </w:t>
-      </w:r>
-      <w:r>
-        <w:rPr>
-          <w:sz w:val="20"/>
-          <w:szCs w:val="20"/>
-        </w:rPr>
-        <w:t>Robar al aldeano y cambiar el estado de robo a false.</w:t>
+        </w:rPr>
+      </w:pPr>
+      <w:r>
+        <w:rPr>
+          <w:b/>
+          <w:bCs/>
+        </w:rPr>
+        <w:t>Acciones</w:t>
+      </w:r>
+      <w:r>
+        <w:rPr>
+          <w:b/>
+          <w:bCs/>
+        </w:rPr>
+        <w:t xml:space="preserve"> (Explicadas previamente en la tabla de acciones)</w:t>
+      </w:r>
+      <w:r>
+        <w:rPr>
+          <w:b/>
+          <w:bCs/>
+        </w:rPr>
+        <w:t xml:space="preserve">: </w:t>
       </w:r>
     </w:p>
     <w:p>
@@ -4956,25 +4870,27 @@
         <w:ind w:right="-1"/>
         <w:jc w:val="both"/>
         <w:rPr>
-          <w:sz w:val="20"/>
-          <w:szCs w:val="20"/>
-        </w:rPr>
-      </w:pPr>
-      <w:r>
-        <w:rPr>
           <w:b/>
           <w:bCs/>
           <w:sz w:val="20"/>
           <w:szCs w:val="20"/>
         </w:rPr>
-        <w:t>Hacerse pasar por testigo</w:t>
-      </w:r>
-      <w:r>
-        <w:rPr>
+      </w:pPr>
+      <w:r>
+        <w:rPr>
+          <w:b/>
+          <w:bCs/>
           <w:sz w:val="20"/>
           <w:szCs w:val="20"/>
         </w:rPr>
-        <w:t>: Hacerse pasar por testigo tras un robo durante un tiempo.</w:t>
+        <w:t xml:space="preserve">Ejecutar robo: </w:t>
+      </w:r>
+      <w:r>
+        <w:rPr>
+          <w:sz w:val="20"/>
+          <w:szCs w:val="20"/>
+        </w:rPr>
+        <w:t>Robar al aldeano y cambiar el estado de robo a false.</w:t>
       </w:r>
     </w:p>
     <w:p>
@@ -4987,12 +4903,19 @@
         <w:ind w:right="-1"/>
         <w:jc w:val="both"/>
         <w:rPr>
+          <w:sz w:val="20"/>
+          <w:szCs w:val="20"/>
+        </w:rPr>
+      </w:pPr>
+      <w:r>
+        <w:rPr>
           <w:b/>
           <w:bCs/>
           <w:sz w:val="20"/>
           <w:szCs w:val="20"/>
         </w:rPr>
-      </w:pPr>
+        <w:t>Elegir si h</w:t>
+      </w:r>
       <w:r>
         <w:rPr>
           <w:b/>
@@ -5000,14 +4923,35 @@
           <w:sz w:val="20"/>
           <w:szCs w:val="20"/>
         </w:rPr>
-        <w:t xml:space="preserve">Ir hacia la víctima: </w:t>
+        <w:t>acerse pasar por testigo</w:t>
       </w:r>
       <w:r>
         <w:rPr>
           <w:sz w:val="20"/>
           <w:szCs w:val="20"/>
         </w:rPr>
-        <w:t>Moverse desde la posición actual hasta la víctima elegida.</w:t>
+        <w:t xml:space="preserve">: </w:t>
+      </w:r>
+      <w:r>
+        <w:rPr>
+          <w:sz w:val="20"/>
+          <w:szCs w:val="20"/>
+        </w:rPr>
+        <w:t>El ladrón elige si hacerse</w:t>
+      </w:r>
+      <w:r>
+        <w:rPr>
+          <w:sz w:val="20"/>
+          <w:szCs w:val="20"/>
+        </w:rPr>
+        <w:t xml:space="preserve"> pasar por testigo tras un robo</w:t>
+      </w:r>
+      <w:r>
+        <w:rPr>
+          <w:sz w:val="20"/>
+          <w:szCs w:val="20"/>
+        </w:rPr>
+        <w:t>.</w:t>
       </w:r>
     </w:p>
     <w:p>
@@ -5033,14 +4977,14 @@
           <w:sz w:val="20"/>
           <w:szCs w:val="20"/>
         </w:rPr>
-        <w:t xml:space="preserve">Elegir víctima: </w:t>
+        <w:t xml:space="preserve">Ir hacia la víctima: </w:t>
       </w:r>
       <w:r>
         <w:rPr>
           <w:sz w:val="20"/>
           <w:szCs w:val="20"/>
         </w:rPr>
-        <w:t>Seleccionar a que aldeano robar.</w:t>
+        <w:t>Moverse desde la posición actual hasta la víctima elegida.</w:t>
       </w:r>
     </w:p>
     <w:p>
@@ -5053,41 +4997,27 @@
         <w:ind w:right="-1"/>
         <w:jc w:val="both"/>
         <w:rPr>
-          <w:sz w:val="20"/>
-          <w:szCs w:val="20"/>
-        </w:rPr>
-      </w:pPr>
-      <w:r>
-        <w:rPr>
           <w:b/>
           <w:bCs/>
           <w:sz w:val="20"/>
           <w:szCs w:val="20"/>
         </w:rPr>
-        <w:t xml:space="preserve">Merodear zona: </w:t>
-      </w:r>
-      <w:r>
-        <w:rPr>
+      </w:pPr>
+      <w:r>
+        <w:rPr>
+          <w:b/>
+          <w:bCs/>
           <w:sz w:val="20"/>
           <w:szCs w:val="20"/>
         </w:rPr>
-        <w:t xml:space="preserve">El aldeano se mueve libremente por la zona con cierta probabilidad de mostrar mediante </w:t>
-      </w:r>
-      <w:proofErr w:type="spellStart"/>
+        <w:t xml:space="preserve">Elegir víctima: </w:t>
+      </w:r>
       <w:r>
         <w:rPr>
           <w:sz w:val="20"/>
           <w:szCs w:val="20"/>
         </w:rPr>
-        <w:t>barks</w:t>
-      </w:r>
-      <w:proofErr w:type="spellEnd"/>
-      <w:r>
-        <w:rPr>
-          <w:sz w:val="20"/>
-          <w:szCs w:val="20"/>
-        </w:rPr>
-        <w:t xml:space="preserve"> en forma de bocadillo, su estado de ánimo o la interacción con algún elemento.  </w:t>
+        <w:t>Seleccionar a que aldeano robar.</w:t>
       </w:r>
     </w:p>
     <w:p>
@@ -5111,28 +5041,30 @@
           <w:sz w:val="20"/>
           <w:szCs w:val="20"/>
         </w:rPr>
-        <w:t>Elegir zona:</w:t>
+        <w:t xml:space="preserve">Merodear zona: </w:t>
       </w:r>
       <w:r>
         <w:rPr>
           <w:sz w:val="20"/>
           <w:szCs w:val="20"/>
         </w:rPr>
-        <w:t xml:space="preserve"> Se elige una zona a la cual se desea moverse, pudiendo repetirse la última elegida.</w:t>
-      </w:r>
+        <w:t xml:space="preserve">El aldeano se mueve libremente por la zona con cierta probabilidad de mostrar mediante </w:t>
+      </w:r>
+      <w:proofErr w:type="spellStart"/>
       <w:r>
         <w:rPr>
           <w:sz w:val="20"/>
           <w:szCs w:val="20"/>
         </w:rPr>
-        <w:t xml:space="preserve"> </w:t>
-      </w:r>
+        <w:t>barks</w:t>
+      </w:r>
+      <w:proofErr w:type="spellEnd"/>
       <w:r>
         <w:rPr>
           <w:sz w:val="20"/>
           <w:szCs w:val="20"/>
         </w:rPr>
-        <w:t>Además, se elige si se dirige a la zona corriendo o andando.</w:t>
+        <w:t xml:space="preserve"> en forma de bocadillo, su estado de ánimo o la interacción con algún elemento.  </w:t>
       </w:r>
     </w:p>
     <w:p>
@@ -5156,31 +5088,28 @@
           <w:sz w:val="20"/>
           <w:szCs w:val="20"/>
         </w:rPr>
-        <w:t>Moverse:</w:t>
+        <w:t>Elegir zona:</w:t>
       </w:r>
       <w:r>
         <w:rPr>
           <w:sz w:val="20"/>
           <w:szCs w:val="20"/>
         </w:rPr>
-        <w:t xml:space="preserve"> Transitar hacia la zona elegida.</w:t>
-      </w:r>
-    </w:p>
-    <w:p>
-      <w:pPr>
-        <w:ind w:right="-1"/>
-        <w:jc w:val="both"/>
-        <w:rPr>
-          <w:b/>
-          <w:bCs/>
-        </w:rPr>
-      </w:pPr>
-      <w:r>
-        <w:rPr>
-          <w:b/>
-          <w:bCs/>
-        </w:rPr>
-        <w:t>Nodos Decoradores:</w:t>
+        <w:t xml:space="preserve"> Se elige una zona a la cual se desea moverse, pudiendo repetirse la última elegida.</w:t>
+      </w:r>
+      <w:r>
+        <w:rPr>
+          <w:sz w:val="20"/>
+          <w:szCs w:val="20"/>
+        </w:rPr>
+        <w:t xml:space="preserve"> </w:t>
+      </w:r>
+      <w:r>
+        <w:rPr>
+          <w:sz w:val="20"/>
+          <w:szCs w:val="20"/>
+        </w:rPr>
+        <w:t>Además, se elige si se dirige a la zona corriendo o andando.</w:t>
       </w:r>
     </w:p>
     <w:p>
@@ -5204,13 +5133,61 @@
           <w:sz w:val="20"/>
           <w:szCs w:val="20"/>
         </w:rPr>
-        <w:t xml:space="preserve">Inv.: </w:t>
+        <w:t>Moverse:</w:t>
       </w:r>
       <w:r>
         <w:rPr>
           <w:sz w:val="20"/>
           <w:szCs w:val="20"/>
         </w:rPr>
+        <w:t xml:space="preserve"> Transitar hacia la zona elegida.</w:t>
+      </w:r>
+    </w:p>
+    <w:p>
+      <w:pPr>
+        <w:ind w:right="-1"/>
+        <w:jc w:val="both"/>
+        <w:rPr>
+          <w:b/>
+          <w:bCs/>
+        </w:rPr>
+      </w:pPr>
+      <w:r>
+        <w:rPr>
+          <w:b/>
+          <w:bCs/>
+        </w:rPr>
+        <w:t>Nodos Decoradores:</w:t>
+      </w:r>
+    </w:p>
+    <w:p>
+      <w:pPr>
+        <w:pStyle w:val="Prrafodelista"/>
+        <w:numPr>
+          <w:ilvl w:val="0"/>
+          <w:numId w:val="7"/>
+        </w:numPr>
+        <w:ind w:right="-1"/>
+        <w:jc w:val="both"/>
+        <w:rPr>
+          <w:sz w:val="20"/>
+          <w:szCs w:val="20"/>
+        </w:rPr>
+      </w:pPr>
+      <w:r>
+        <w:rPr>
+          <w:b/>
+          <w:bCs/>
+          <w:sz w:val="20"/>
+          <w:szCs w:val="20"/>
+        </w:rPr>
+        <w:t xml:space="preserve">Inv.: </w:t>
+      </w:r>
+      <w:r>
+        <w:rPr>
+          <w:sz w:val="20"/>
+          <w:szCs w:val="20"/>
+        </w:rPr>
         <w:t>Se invierte le condición que se esté comprobando.</w:t>
       </w:r>
     </w:p>
@@ -5219,29 +5196,17 @@
         <w:t>*Para un mejor visionado del diagrama, se ha adjuntado una imagen en el entregable.</w:t>
       </w:r>
     </w:p>
-    <w:p/>
-    <w:p>
-      <w:pPr>
-        <w:rPr>
-          <w:color w:val="FF0000"/>
-        </w:rPr>
-      </w:pPr>
-      <w:r>
-        <w:rPr>
-          <w:color w:val="FF0000"/>
-        </w:rPr>
+    <w:p>
+      <w:pPr>
+        <w:jc w:val="both"/>
+      </w:pPr>
+      <w:r>
         <w:t>Como se ha podido ver</w:t>
       </w:r>
       <w:r>
-        <w:rPr>
-          <w:color w:val="FF0000"/>
-        </w:rPr>
         <w:t xml:space="preserve">, todos los agentes sienten, piensan y actúan. Por parte de los aldeanos, extraen información sobre las zonas y la procesan a la hora de razonar si </w:t>
       </w:r>
       <w:r>
-        <w:rPr>
-          <w:color w:val="FF0000"/>
-        </w:rPr>
         <w:t>deciden quedarse en la zona elegida o desplazarse a otra, convirtiendo esta información en un acto de decisión. Algo similar ocurre con el ladrón, que debe elegir a qué aldeano robar y cuándo hacerlo, teniendo en cuenta ciertas variables a la hora de actuar.</w:t>
       </w:r>
     </w:p>
@@ -5349,6 +5314,7 @@
         <w:rPr>
           <w:color w:val="C45911" w:themeColor="accent2" w:themeShade="BF"/>
         </w:rPr>
+        <w:lastRenderedPageBreak/>
         <w:t>b) Todas las estructuras de datos relevantes para el comportamiento de los</w:t>
       </w:r>
       <w:r>
@@ -5414,14 +5380,7 @@
         <w:rPr>
           <w:color w:val="C45911" w:themeColor="accent2" w:themeShade="BF"/>
         </w:rPr>
-        <w:t xml:space="preserve">Esta sección es opcional. Aquí los alumnos pueden detallar los algoritmos implementados para todas aquellas percepciones o acciones que no sean triviales (por ej. línea de visión, búsqueda </w:t>
-      </w:r>
-      <w:r>
-        <w:rPr>
-          <w:color w:val="C45911" w:themeColor="accent2" w:themeShade="BF"/>
-        </w:rPr>
-        <w:lastRenderedPageBreak/>
-        <w:t>de caminos...). La idea es que podamos valorar todo esfuerzo extra que hayáis realizado, por lo que queda a vuestro criterio qué incluir (si es que queréis incluir algo) en esta sección.</w:t>
+        <w:t>Esta sección es opcional. Aquí los alumnos pueden detallar los algoritmos implementados para todas aquellas percepciones o acciones que no sean triviales (por ej. línea de visión, búsqueda de caminos...). La idea es que podamos valorar todo esfuerzo extra que hayáis realizado, por lo que queda a vuestro criterio qué incluir (si es que queréis incluir algo) en esta sección.</w:t>
       </w:r>
     </w:p>
     <w:p>
@@ -5690,16 +5649,14 @@
         <w:rPr>
           <w:color w:val="FF0000"/>
         </w:rPr>
-        <w:t xml:space="preserve"> así “dejándose ganar” de forma más creíble que si simplemente se dejara atrapar), las pistas serán más propensas a ser veraces y el número de robos permitidos hasta que se acabe la partida es mayor, por </w:t>
-      </w:r>
-      <w:proofErr w:type="gramStart"/>
+        <w:t xml:space="preserve"> así “dejándose ganar” de forma más creíble que si simplemente se dejara atrapar), las pistas serán más propensas a ser veraces y el número de robos permitidos hasta que se acabe la partida es mayor, por tanto</w:t>
+      </w:r>
       <w:r>
         <w:rPr>
           <w:color w:val="FF0000"/>
         </w:rPr>
-        <w:t>tanto</w:t>
-      </w:r>
-      <w:proofErr w:type="gramEnd"/>
+        <w:t>,</w:t>
+      </w:r>
       <w:r>
         <w:rPr>
           <w:color w:val="FF0000"/>
@@ -5780,21 +5737,14 @@
         <w:rPr>
           <w:color w:val="FF0000"/>
         </w:rPr>
-        <w:t xml:space="preserve">A </w:t>
-      </w:r>
-      <w:proofErr w:type="gramStart"/>
+        <w:lastRenderedPageBreak/>
+        <w:t>A continuación</w:t>
+      </w:r>
       <w:r>
         <w:rPr>
           <w:color w:val="FF0000"/>
         </w:rPr>
-        <w:t>continuación</w:t>
-      </w:r>
-      <w:proofErr w:type="gramEnd"/>
-      <w:r>
-        <w:rPr>
-          <w:color w:val="FF0000"/>
-        </w:rPr>
-        <w:t xml:space="preserve"> </w:t>
+        <w:t xml:space="preserve">, </w:t>
       </w:r>
       <w:r>
         <w:rPr>
@@ -5851,16 +5801,7 @@
           <w:sz w:val="24"/>
           <w:szCs w:val="24"/>
         </w:rPr>
-        <w:t xml:space="preserve">A la hora de testear el juego se han partido de unos parámetros base insertados por los programadores que se utilizaron durante el desarrollo principal de este, de tal forma que se pudieran probar las funciones básicas del videojuego sin problema para solucionar cualquier bug que pudiese surgir. Si algunos de dichos parámetros no han </w:t>
-      </w:r>
-      <w:r>
-        <w:rPr>
-          <w:rFonts w:cstheme="minorHAnsi"/>
-          <w:sz w:val="24"/>
-          <w:szCs w:val="24"/>
-        </w:rPr>
-        <w:lastRenderedPageBreak/>
-        <w:t>sido modificados es debido a que cumplían con su funcionalidad a la perfección y no requerían de cambios para la mejora del comportamiento de los personajes y la IA.</w:t>
+        <w:t>A la hora de testear el juego se han partido de unos parámetros base insertados por los programadores que se utilizaron durante el desarrollo principal de este, de tal forma que se pudieran probar las funciones básicas del videojuego sin problema para solucionar cualquier bug que pudiese surgir. Si algunos de dichos parámetros no han sido modificados es debido a que cumplían con su funcionalidad a la perfección y no requerían de cambios para la mejora del comportamiento de los personajes y la IA.</w:t>
       </w:r>
     </w:p>
     <w:p>
@@ -6142,7 +6083,39 @@
           <w:sz w:val="24"/>
           <w:szCs w:val="24"/>
         </w:rPr>
-        <w:t xml:space="preserve"> Distancia mínima entre el aldeano y el jugador que se tiene en cuenta a la hora de mostrar la información del ladrón.</w:t>
+        <w:t xml:space="preserve"> Distancia mínima entre el </w:t>
+      </w:r>
+      <w:r>
+        <w:rPr>
+          <w:rFonts w:cstheme="minorHAnsi"/>
+          <w:sz w:val="24"/>
+          <w:szCs w:val="24"/>
+        </w:rPr>
+        <w:t>ladrón</w:t>
+      </w:r>
+      <w:r>
+        <w:rPr>
+          <w:rFonts w:cstheme="minorHAnsi"/>
+          <w:sz w:val="24"/>
+          <w:szCs w:val="24"/>
+        </w:rPr>
+        <w:t xml:space="preserve"> y el jugador que se tiene en cuenta a la hora de mostrar la información</w:t>
+      </w:r>
+      <w:r>
+        <w:rPr>
+          <w:rFonts w:cstheme="minorHAnsi"/>
+          <w:sz w:val="24"/>
+          <w:szCs w:val="24"/>
+        </w:rPr>
+        <w:t xml:space="preserve"> falsa</w:t>
+      </w:r>
+      <w:r>
+        <w:rPr>
+          <w:rFonts w:cstheme="minorHAnsi"/>
+          <w:sz w:val="24"/>
+          <w:szCs w:val="24"/>
+        </w:rPr>
+        <w:t>.</w:t>
       </w:r>
     </w:p>
     <w:p>
@@ -6173,7 +6146,39 @@
           <w:sz w:val="24"/>
           <w:szCs w:val="24"/>
         </w:rPr>
-        <w:t xml:space="preserve"> Distancia mínima entre el aldeano y la zona que se tiene en cuenta a la hora de considerar que dicho aldeano se encuentra en su destino.</w:t>
+        <w:t xml:space="preserve"> Distancia mínima entre el </w:t>
+      </w:r>
+      <w:r>
+        <w:rPr>
+          <w:rFonts w:cstheme="minorHAnsi"/>
+          <w:sz w:val="24"/>
+          <w:szCs w:val="24"/>
+        </w:rPr>
+        <w:t xml:space="preserve">ladrón </w:t>
+      </w:r>
+      <w:r>
+        <w:rPr>
+          <w:rFonts w:cstheme="minorHAnsi"/>
+          <w:sz w:val="24"/>
+          <w:szCs w:val="24"/>
+        </w:rPr>
+        <w:t xml:space="preserve">y la zona que se tiene en cuenta a la hora de considerar </w:t>
+      </w:r>
+      <w:r>
+        <w:rPr>
+          <w:rFonts w:cstheme="minorHAnsi"/>
+          <w:sz w:val="24"/>
+          <w:szCs w:val="24"/>
+        </w:rPr>
+        <w:t>que</w:t>
+      </w:r>
+      <w:r>
+        <w:rPr>
+          <w:rFonts w:cstheme="minorHAnsi"/>
+          <w:sz w:val="24"/>
+          <w:szCs w:val="24"/>
+        </w:rPr>
+        <w:t xml:space="preserve"> se encuentra en su destino.</w:t>
       </w:r>
     </w:p>
     <w:p>
@@ -6244,7 +6249,23 @@
           <w:sz w:val="24"/>
           <w:szCs w:val="24"/>
         </w:rPr>
-        <w:t xml:space="preserve"> Tiempo que permanece el aldeano en la zona elegida una vez se encuentra en esta.</w:t>
+        <w:t xml:space="preserve"> Tiempo que permanece el </w:t>
+      </w:r>
+      <w:r>
+        <w:rPr>
+          <w:rFonts w:cstheme="minorHAnsi"/>
+          <w:sz w:val="24"/>
+          <w:szCs w:val="24"/>
+        </w:rPr>
+        <w:t xml:space="preserve">ladrón </w:t>
+      </w:r>
+      <w:r>
+        <w:rPr>
+          <w:rFonts w:cstheme="minorHAnsi"/>
+          <w:sz w:val="24"/>
+          <w:szCs w:val="24"/>
+        </w:rPr>
+        <w:t>en la zona elegida una vez se encuentra en esta.</w:t>
       </w:r>
     </w:p>
     <w:p>
@@ -6286,7 +6307,23 @@
           <w:sz w:val="24"/>
           <w:szCs w:val="24"/>
         </w:rPr>
-        <w:t xml:space="preserve"> Tiempo que el aldeano permanece quieto en el </w:t>
+        <w:t xml:space="preserve"> Tiempo que el </w:t>
+      </w:r>
+      <w:r>
+        <w:rPr>
+          <w:rFonts w:cstheme="minorHAnsi"/>
+          <w:sz w:val="24"/>
+          <w:szCs w:val="24"/>
+        </w:rPr>
+        <w:t xml:space="preserve">ladrón </w:t>
+      </w:r>
+      <w:r>
+        <w:rPr>
+          <w:rFonts w:cstheme="minorHAnsi"/>
+          <w:sz w:val="24"/>
+          <w:szCs w:val="24"/>
+        </w:rPr>
+        <w:t xml:space="preserve">permanece quieto en el </w:t>
       </w:r>
       <w:proofErr w:type="spellStart"/>
       <w:r>
@@ -6335,7 +6372,23 @@
           <w:sz w:val="24"/>
           <w:szCs w:val="24"/>
         </w:rPr>
-        <w:t xml:space="preserve"> Velocidad a la que se mueve el aldeano cuando camina.</w:t>
+        <w:t xml:space="preserve"> Velocidad a la que se mueve el </w:t>
+      </w:r>
+      <w:r>
+        <w:rPr>
+          <w:rFonts w:cstheme="minorHAnsi"/>
+          <w:sz w:val="24"/>
+          <w:szCs w:val="24"/>
+        </w:rPr>
+        <w:t xml:space="preserve">ladrón </w:t>
+      </w:r>
+      <w:r>
+        <w:rPr>
+          <w:rFonts w:cstheme="minorHAnsi"/>
+          <w:sz w:val="24"/>
+          <w:szCs w:val="24"/>
+        </w:rPr>
+        <w:t>cuando camina.</w:t>
       </w:r>
     </w:p>
     <w:p>
@@ -6366,7 +6419,23 @@
           <w:sz w:val="24"/>
           <w:szCs w:val="24"/>
         </w:rPr>
-        <w:t xml:space="preserve"> Velocidad a la que se mueve el aldeano cuando corre.</w:t>
+        <w:t xml:space="preserve"> Velocidad a la que se mueve el </w:t>
+      </w:r>
+      <w:r>
+        <w:rPr>
+          <w:rFonts w:cstheme="minorHAnsi"/>
+          <w:sz w:val="24"/>
+          <w:szCs w:val="24"/>
+        </w:rPr>
+        <w:t xml:space="preserve">ladrón </w:t>
+      </w:r>
+      <w:r>
+        <w:rPr>
+          <w:rFonts w:cstheme="minorHAnsi"/>
+          <w:sz w:val="24"/>
+          <w:szCs w:val="24"/>
+        </w:rPr>
+        <w:t>cuando corre.</w:t>
       </w:r>
     </w:p>
     <w:p>
@@ -6527,6 +6596,7 @@
           <w:szCs w:val="24"/>
           <w:u w:val="single"/>
         </w:rPr>
+        <w:lastRenderedPageBreak/>
         <w:t>STEALING_SPEED:</w:t>
       </w:r>
       <w:r>
@@ -6535,7 +6605,31 @@
           <w:sz w:val="24"/>
           <w:szCs w:val="24"/>
         </w:rPr>
-        <w:t xml:space="preserve"> Velocidad a la que roba el ladrón.</w:t>
+        <w:t xml:space="preserve"> Velocidad</w:t>
+      </w:r>
+      <w:r>
+        <w:rPr>
+          <w:rFonts w:cstheme="minorHAnsi"/>
+          <w:sz w:val="24"/>
+          <w:szCs w:val="24"/>
+        </w:rPr>
+        <w:t xml:space="preserve"> de movimiento del </w:t>
+      </w:r>
+      <w:r>
+        <w:rPr>
+          <w:rFonts w:cstheme="minorHAnsi"/>
+          <w:sz w:val="24"/>
+          <w:szCs w:val="24"/>
+        </w:rPr>
+        <w:t>ladrón</w:t>
+      </w:r>
+      <w:r>
+        <w:rPr>
+          <w:rFonts w:cstheme="minorHAnsi"/>
+          <w:sz w:val="24"/>
+          <w:szCs w:val="24"/>
+        </w:rPr>
+        <w:t xml:space="preserve"> cuando está corriendo hacia su víctima.</w:t>
       </w:r>
     </w:p>
     <w:p>
@@ -6614,7 +6708,6 @@
           <w:sz w:val="24"/>
           <w:szCs w:val="24"/>
         </w:rPr>
-        <w:lastRenderedPageBreak/>
         <w:t>Se han tocado los parámetros de las secciones “Parámetros” y “Parámetros LADRÓN”</w:t>
       </w:r>
       <w:r>
@@ -8412,6 +8505,7 @@
           <w:szCs w:val="24"/>
           <w:u w:val="single"/>
         </w:rPr>
+        <w:lastRenderedPageBreak/>
         <w:t>Vision</w:t>
       </w:r>
       <w:proofErr w:type="spellEnd"/>
@@ -8687,7 +8781,6 @@
               <w:rPr>
                 <w:color w:val="FFFF00"/>
               </w:rPr>
-              <w:lastRenderedPageBreak/>
               <w:t xml:space="preserve">Marshall </w:t>
             </w:r>
             <w:proofErr w:type="spellStart"/>
@@ -9455,7 +9548,15 @@
           <w:sz w:val="24"/>
           <w:szCs w:val="24"/>
         </w:rPr>
-        <w:t xml:space="preserve"> Área con centro en el jugador que se tiene en cuenta a la hora de marcar la distancia a la que el aldeano da y deja de dar información.</w:t>
+        <w:t xml:space="preserve"> Área con centro en el jugador que se tiene en cuenta a la hora </w:t>
+      </w:r>
+      <w:r>
+        <w:rPr>
+          <w:rFonts w:cstheme="minorHAnsi"/>
+          <w:sz w:val="24"/>
+          <w:szCs w:val="24"/>
+        </w:rPr>
+        <w:t>de eliminar los iconos de robo de la interfaz si está suficientemente cerca de donde se cometió.</w:t>
       </w:r>
     </w:p>
     <w:p>
@@ -10405,6 +10506,7 @@
               <w:rPr>
                 <w:color w:val="FFFF00"/>
               </w:rPr>
+              <w:lastRenderedPageBreak/>
               <w:t>Nav</w:t>
             </w:r>
             <w:proofErr w:type="spellEnd"/>
@@ -10818,7 +10920,23 @@
           <w:sz w:val="24"/>
           <w:szCs w:val="24"/>
         </w:rPr>
-        <w:t xml:space="preserve"> Número de aldeanos que conforman el todo el pueblo.</w:t>
+        <w:t xml:space="preserve"> Número de aldeanos que </w:t>
+      </w:r>
+      <w:r>
+        <w:rPr>
+          <w:rFonts w:cstheme="minorHAnsi"/>
+          <w:sz w:val="24"/>
+          <w:szCs w:val="24"/>
+        </w:rPr>
+        <w:t>aparecen por</w:t>
+      </w:r>
+      <w:r>
+        <w:rPr>
+          <w:rFonts w:cstheme="minorHAnsi"/>
+          <w:sz w:val="24"/>
+          <w:szCs w:val="24"/>
+        </w:rPr>
+        <w:t xml:space="preserve"> todo el pueblo.</w:t>
       </w:r>
     </w:p>
     <w:p>
@@ -10869,7 +10987,7 @@
           <w:sz w:val="24"/>
           <w:szCs w:val="24"/>
         </w:rPr>
-        <w:t xml:space="preserve"> Simboliza las “vidas” del jugador (es decir, el número de intentos de arrestos erróneos permitidos antes de perder la partida).</w:t>
+        <w:t xml:space="preserve"> Simboliza las “vidas” del jugador (es decir, el número de intentos de arresto erróneos permitidos antes de perder la partida).</w:t>
       </w:r>
     </w:p>
     <w:p>
@@ -11479,6 +11597,7 @@
           <w:sz w:val="24"/>
           <w:szCs w:val="24"/>
         </w:rPr>
+        <w:lastRenderedPageBreak/>
         <w:t xml:space="preserve">Todos los parámetros se encuentran en la ruta: </w:t>
       </w:r>
       <w:proofErr w:type="spellStart"/>
@@ -11779,7 +11898,6 @@
             </w:pPr>
             <w:proofErr w:type="spellStart"/>
             <w:r>
-              <w:lastRenderedPageBreak/>
               <w:t>Thief</w:t>
             </w:r>
             <w:proofErr w:type="spellEnd"/>
@@ -14276,6 +14394,7 @@
             </w:pPr>
             <w:proofErr w:type="spellStart"/>
             <w:r>
+              <w:lastRenderedPageBreak/>
               <w:t>Villagers</w:t>
             </w:r>
             <w:proofErr w:type="spellEnd"/>
@@ -16985,6 +17104,7 @@
         <w:jc w:val="both"/>
       </w:pPr>
       <w:r>
+        <w:lastRenderedPageBreak/>
         <w:t>REPARTO DE TAREAS</w:t>
       </w:r>
     </w:p>
@@ -17161,7 +17281,6 @@
           <w:b/>
           <w:bCs/>
         </w:rPr>
-        <w:lastRenderedPageBreak/>
         <w:t xml:space="preserve">Diseño de personajes: </w:t>
       </w:r>
       <w:r>
@@ -19633,12 +19752,9 @@
 </file>
 
 <file path=customXml/item1.xml><?xml version="1.0" encoding="utf-8"?>
-<?mso-contentType ?>
-<FormTemplates xmlns="http://schemas.microsoft.com/sharepoint/v3/contenttype/forms">
-  <Display>DocumentLibraryForm</Display>
-  <Edit>DocumentLibraryForm</Edit>
-  <New>DocumentLibraryForm</New>
-</FormTemplates>
+<p:properties xmlns:p="http://schemas.microsoft.com/office/2006/metadata/properties" xmlns:xsi="http://www.w3.org/2001/XMLSchema-instance" xmlns:pc="http://schemas.microsoft.com/office/infopath/2007/PartnerControls">
+  <documentManagement/>
+</p:properties>
 </file>
 
 <file path=customXml/item2.xml><?xml version="1.0" encoding="utf-8"?>
@@ -19820,15 +19936,19 @@
 </file>
 
 <file path=customXml/item3.xml><?xml version="1.0" encoding="utf-8"?>
-<p:properties xmlns:p="http://schemas.microsoft.com/office/2006/metadata/properties" xmlns:xsi="http://www.w3.org/2001/XMLSchema-instance" xmlns:pc="http://schemas.microsoft.com/office/infopath/2007/PartnerControls">
-  <documentManagement/>
-</p:properties>
+<?mso-contentType ?>
+<FormTemplates xmlns="http://schemas.microsoft.com/sharepoint/v3/contenttype/forms">
+  <Display>DocumentLibraryForm</Display>
+  <Edit>DocumentLibraryForm</Edit>
+  <New>DocumentLibraryForm</New>
+</FormTemplates>
 </file>
 
 <file path=customXml/itemProps1.xml><?xml version="1.0" encoding="utf-8"?>
-<ds:datastoreItem xmlns:ds="http://schemas.openxmlformats.org/officeDocument/2006/customXml" ds:itemID="{F45F91B6-0D91-4498-9E7D-18B20C420DF4}">
+<ds:datastoreItem xmlns:ds="http://schemas.openxmlformats.org/officeDocument/2006/customXml" ds:itemID="{25B2C46F-CC6D-4387-A538-EAF908CBFAD3}">
   <ds:schemaRefs>
-    <ds:schemaRef ds:uri="http://schemas.microsoft.com/sharepoint/v3/contenttype/forms"/>
+    <ds:schemaRef ds:uri="http://schemas.microsoft.com/office/2006/metadata/properties"/>
+    <ds:schemaRef ds:uri="http://schemas.microsoft.com/office/infopath/2007/PartnerControls"/>
   </ds:schemaRefs>
 </ds:datastoreItem>
 </file>
@@ -19852,10 +19972,9 @@
 </file>
 
 <file path=customXml/itemProps3.xml><?xml version="1.0" encoding="utf-8"?>
-<ds:datastoreItem xmlns:ds="http://schemas.openxmlformats.org/officeDocument/2006/customXml" ds:itemID="{25B2C46F-CC6D-4387-A538-EAF908CBFAD3}">
+<ds:datastoreItem xmlns:ds="http://schemas.openxmlformats.org/officeDocument/2006/customXml" ds:itemID="{F45F91B6-0D91-4498-9E7D-18B20C420DF4}">
   <ds:schemaRefs>
-    <ds:schemaRef ds:uri="http://schemas.microsoft.com/office/2006/metadata/properties"/>
-    <ds:schemaRef ds:uri="http://schemas.microsoft.com/office/infopath/2007/PartnerControls"/>
+    <ds:schemaRef ds:uri="http://schemas.microsoft.com/sharepoint/v3/contenttype/forms"/>
   </ds:schemaRefs>
 </ds:datastoreItem>
 </file>
</xml_diff>